<commit_message>
2019.03.07 modify No.01 g
</commit_message>
<xml_diff>
--- a/paper/Chapter 01.docx
+++ b/paper/Chapter 01.docx
@@ -74,18 +74,16 @@
           <w:sz w:val="24"/>
           <w:szCs w:val="24"/>
         </w:rPr>
-        <w:t>中</w:t>
-      </w:r>
-      <w:proofErr w:type="gramStart"/>
+        <w:t>中国是</w:t>
+      </w:r>
       <w:r>
         <w:rPr>
           <w:rFonts w:ascii="Times New Roman" w:hAnsi="Times New Roman" w:cs="Times New Roman" w:hint="eastAsia"/>
           <w:sz w:val="24"/>
           <w:szCs w:val="24"/>
         </w:rPr>
-        <w:t>国是化</w:t>
-      </w:r>
-      <w:proofErr w:type="gramEnd"/>
+        <w:t>世</w:t>
+      </w:r>
       <w:r>
         <w:rPr>
           <w:rFonts w:ascii="Times New Roman" w:hAnsi="Times New Roman" w:cs="Times New Roman" w:hint="eastAsia"/>
@@ -228,7 +226,17 @@
           <w:sz w:val="24"/>
           <w:szCs w:val="24"/>
         </w:rPr>
-        <w:t>高性能计算方法进一巧提升了化学反应分子动力学</w:t>
+        <w:t>高性能计</w:t>
+      </w:r>
+      <w:bookmarkStart w:id="2" w:name="_GoBack"/>
+      <w:bookmarkEnd w:id="2"/>
+      <w:r>
+        <w:rPr>
+          <w:rFonts w:ascii="Times New Roman" w:hAnsi="Times New Roman" w:cs="Times New Roman" w:hint="eastAsia"/>
+          <w:sz w:val="24"/>
+          <w:szCs w:val="24"/>
+        </w:rPr>
+        <w:t>算方法进一巧提升了化学反应分子动力学</w:t>
       </w:r>
       <w:proofErr w:type="spellStart"/>
       <w:r>
@@ -318,7 +326,6 @@
     <w:p>
       <w:pPr>
         <w:spacing w:line="360" w:lineRule="auto"/>
-        <w:outlineLvl w:val="1"/>
       </w:pPr>
     </w:p>
     <w:p>
@@ -649,7 +656,16 @@
     <w:p>
       <w:pPr>
         <w:spacing w:line="360" w:lineRule="auto"/>
-        <w:outlineLvl w:val="1"/>
+      </w:pPr>
+    </w:p>
+    <w:p>
+      <w:pPr>
+        <w:spacing w:line="360" w:lineRule="auto"/>
+      </w:pPr>
+    </w:p>
+    <w:p>
+      <w:pPr>
+        <w:spacing w:line="360" w:lineRule="auto"/>
       </w:pPr>
     </w:p>
     <w:p>
@@ -657,19 +673,7 @@
         <w:spacing w:line="360" w:lineRule="auto"/>
         <w:outlineLvl w:val="1"/>
       </w:pPr>
-    </w:p>
-    <w:p>
-      <w:pPr>
-        <w:spacing w:line="360" w:lineRule="auto"/>
-        <w:outlineLvl w:val="1"/>
-      </w:pPr>
-    </w:p>
-    <w:p>
-      <w:pPr>
-        <w:spacing w:line="360" w:lineRule="auto"/>
-        <w:outlineLvl w:val="1"/>
-      </w:pPr>
-      <w:bookmarkStart w:id="2" w:name="_Toc715717"/>
+      <w:bookmarkStart w:id="3" w:name="_Toc715717"/>
       <w:r>
         <w:rPr>
           <w:rFonts w:hint="eastAsia"/>
@@ -682,7 +686,7 @@
         </w:rPr>
         <w:t>煤大分子结构及分子模拟</w:t>
       </w:r>
-      <w:bookmarkEnd w:id="2"/>
+      <w:bookmarkEnd w:id="3"/>
     </w:p>
     <w:p>
       <w:pPr>
@@ -6409,7 +6413,6 @@
     <w:p>
       <w:pPr>
         <w:spacing w:line="360" w:lineRule="auto"/>
-        <w:outlineLvl w:val="1"/>
         <w:rPr>
           <w:bCs/>
           <w:kern w:val="0"/>
@@ -8533,7 +8536,6 @@
     <w:p>
       <w:pPr>
         <w:spacing w:line="360" w:lineRule="auto"/>
-        <w:outlineLvl w:val="1"/>
       </w:pPr>
     </w:p>
     <w:p>
@@ -8541,7 +8543,7 @@
         <w:spacing w:line="360" w:lineRule="auto"/>
         <w:outlineLvl w:val="1"/>
       </w:pPr>
-      <w:bookmarkStart w:id="3" w:name="_Toc715718"/>
+      <w:bookmarkStart w:id="4" w:name="_Toc715718"/>
       <w:r>
         <w:rPr>
           <w:rFonts w:hint="eastAsia"/>
@@ -8568,14 +8570,14 @@
         </w:rPr>
         <w:t>反应力场的煤热解过程模拟</w:t>
       </w:r>
-      <w:bookmarkEnd w:id="3"/>
+      <w:bookmarkEnd w:id="4"/>
     </w:p>
     <w:p>
       <w:pPr>
         <w:spacing w:line="360" w:lineRule="auto"/>
         <w:outlineLvl w:val="2"/>
       </w:pPr>
-      <w:bookmarkStart w:id="4" w:name="_Toc715719"/>
+      <w:bookmarkStart w:id="5" w:name="_Toc715719"/>
       <w:r>
         <w:rPr>
           <w:rFonts w:hint="eastAsia"/>
@@ -8596,7 +8598,7 @@
         </w:rPr>
         <w:t>反应力场简介</w:t>
       </w:r>
-      <w:bookmarkEnd w:id="4"/>
+      <w:bookmarkEnd w:id="5"/>
     </w:p>
     <w:p>
       <w:pPr>
@@ -8715,7 +8717,7 @@
         <w:spacing w:line="360" w:lineRule="auto"/>
         <w:outlineLvl w:val="2"/>
       </w:pPr>
-      <w:bookmarkStart w:id="5" w:name="_Toc715720"/>
+      <w:bookmarkStart w:id="6" w:name="_Toc715720"/>
       <w:r>
         <w:rPr>
           <w:rFonts w:hint="eastAsia"/>
@@ -8736,7 +8738,7 @@
         </w:rPr>
         <w:t>力场的煤热解过程中的应用</w:t>
       </w:r>
-      <w:bookmarkEnd w:id="5"/>
+      <w:bookmarkEnd w:id="6"/>
     </w:p>
     <w:p>
       <w:pPr>
@@ -9002,13 +9004,11 @@
         <w:spacing w:line="360" w:lineRule="auto"/>
         <w:ind w:firstLineChars="200" w:firstLine="480"/>
         <w:rPr>
-          <w:rFonts w:ascii="Times New Roman" w:hAnsi="Times New Roman" w:cs="Times New Roman" w:hint="eastAsia"/>
+          <w:rFonts w:ascii="Times New Roman" w:hAnsi="Times New Roman" w:cs="Times New Roman"/>
           <w:sz w:val="24"/>
           <w:szCs w:val="24"/>
         </w:rPr>
       </w:pPr>
-      <w:bookmarkStart w:id="6" w:name="_GoBack"/>
-      <w:bookmarkEnd w:id="6"/>
     </w:p>
     <w:p>
       <w:pPr>

</xml_diff>

<commit_message>
2019.03.11 modify No.01 g
</commit_message>
<xml_diff>
--- a/paper/Chapter 01.docx
+++ b/paper/Chapter 01.docx
@@ -53,60 +53,1769 @@
         <w:spacing w:line="360" w:lineRule="auto"/>
         <w:ind w:firstLineChars="200" w:firstLine="480"/>
         <w:rPr>
+          <w:rFonts w:ascii="Times New Roman" w:hAnsi="Times New Roman" w:cs="Times New Roman"/>
+          <w:sz w:val="24"/>
+          <w:szCs w:val="24"/>
+        </w:rPr>
+      </w:pPr>
+      <w:r>
+        <w:rPr>
           <w:rFonts w:ascii="Times New Roman" w:hAnsi="Times New Roman" w:cs="Times New Roman" w:hint="eastAsia"/>
           <w:sz w:val="24"/>
           <w:szCs w:val="24"/>
         </w:rPr>
+        <w:t>能源是人类</w:t>
+      </w:r>
+      <w:proofErr w:type="gramStart"/>
+      <w:r>
+        <w:rPr>
+          <w:rFonts w:ascii="Times New Roman" w:hAnsi="Times New Roman" w:cs="Times New Roman" w:hint="eastAsia"/>
+          <w:sz w:val="24"/>
+          <w:szCs w:val="24"/>
+        </w:rPr>
+        <w:t>赖生存</w:t>
+      </w:r>
+      <w:proofErr w:type="gramEnd"/>
+      <w:r>
+        <w:rPr>
+          <w:rFonts w:ascii="Times New Roman" w:hAnsi="Times New Roman" w:cs="Times New Roman" w:hint="eastAsia"/>
+          <w:sz w:val="24"/>
+          <w:szCs w:val="24"/>
+        </w:rPr>
+        <w:t>和持续发展的重要物质基础，</w:t>
+      </w:r>
+      <w:r>
+        <w:rPr>
+          <w:rFonts w:ascii="Times New Roman" w:hAnsi="Times New Roman" w:cs="Times New Roman"/>
+          <w:sz w:val="24"/>
+          <w:szCs w:val="24"/>
+        </w:rPr>
+        <w:t>煤炭是化石燃料</w:t>
+      </w:r>
+      <w:r>
+        <w:rPr>
+          <w:rFonts w:ascii="Times New Roman" w:hAnsi="Times New Roman" w:cs="Times New Roman" w:hint="eastAsia"/>
+          <w:sz w:val="24"/>
+          <w:szCs w:val="24"/>
+        </w:rPr>
+        <w:t>范畴内</w:t>
+      </w:r>
+      <w:r>
+        <w:rPr>
+          <w:rFonts w:ascii="Times New Roman" w:hAnsi="Times New Roman" w:cs="Times New Roman" w:hint="eastAsia"/>
+          <w:sz w:val="24"/>
+          <w:szCs w:val="24"/>
+        </w:rPr>
+        <w:t>重要</w:t>
+      </w:r>
+      <w:r>
+        <w:rPr>
+          <w:rFonts w:ascii="Times New Roman" w:hAnsi="Times New Roman" w:cs="Times New Roman" w:hint="eastAsia"/>
+          <w:sz w:val="24"/>
+          <w:szCs w:val="24"/>
+        </w:rPr>
+        <w:t>的一块</w:t>
+      </w:r>
+      <w:r>
+        <w:rPr>
+          <w:rFonts w:ascii="Times New Roman" w:hAnsi="Times New Roman" w:cs="Times New Roman"/>
+          <w:sz w:val="24"/>
+          <w:szCs w:val="24"/>
+        </w:rPr>
+        <w:t>拼图</w:t>
+      </w:r>
+      <w:r>
+        <w:rPr>
+          <w:rFonts w:ascii="Times New Roman" w:hAnsi="Times New Roman" w:cs="Times New Roman" w:hint="eastAsia"/>
+          <w:sz w:val="24"/>
+          <w:szCs w:val="24"/>
+        </w:rPr>
+        <w:t>。</w:t>
+      </w:r>
+      <w:r>
+        <w:rPr>
+          <w:rFonts w:ascii="Times New Roman" w:hAnsi="Times New Roman" w:cs="Times New Roman"/>
+          <w:sz w:val="24"/>
+          <w:szCs w:val="24"/>
+        </w:rPr>
+        <w:t>近五年来，中国</w:t>
+      </w:r>
+      <w:r>
+        <w:rPr>
+          <w:rFonts w:ascii="Times New Roman" w:hAnsi="Times New Roman" w:cs="Times New Roman" w:hint="eastAsia"/>
+          <w:sz w:val="24"/>
+          <w:szCs w:val="24"/>
+        </w:rPr>
+        <w:t>的</w:t>
+      </w:r>
+      <w:r>
+        <w:rPr>
+          <w:rFonts w:ascii="Times New Roman" w:hAnsi="Times New Roman" w:cs="Times New Roman"/>
+          <w:sz w:val="24"/>
+          <w:szCs w:val="24"/>
+        </w:rPr>
+        <w:t>能</w:t>
+      </w:r>
+      <w:r>
+        <w:rPr>
+          <w:rFonts w:ascii="Times New Roman" w:hAnsi="Times New Roman" w:cs="Times New Roman"/>
+          <w:sz w:val="24"/>
+          <w:szCs w:val="24"/>
+        </w:rPr>
+        <w:t>源消费和生产增速都远低于近期历史平均水平，但中国仍主导着世界</w:t>
+      </w:r>
+      <w:r>
+        <w:rPr>
+          <w:rFonts w:ascii="Times New Roman" w:hAnsi="Times New Roman" w:cs="Times New Roman" w:hint="eastAsia"/>
+          <w:sz w:val="24"/>
+          <w:szCs w:val="24"/>
+        </w:rPr>
+        <w:t>煤炭</w:t>
+      </w:r>
+      <w:r>
+        <w:rPr>
+          <w:rFonts w:ascii="Times New Roman" w:hAnsi="Times New Roman" w:cs="Times New Roman"/>
+          <w:sz w:val="24"/>
+          <w:szCs w:val="24"/>
+        </w:rPr>
+        <w:t>市场</w:t>
+      </w:r>
+      <w:r>
+        <w:rPr>
+          <w:rFonts w:ascii="Times New Roman" w:hAnsi="Times New Roman" w:cs="Times New Roman" w:hint="eastAsia"/>
+          <w:sz w:val="24"/>
+          <w:szCs w:val="24"/>
+        </w:rPr>
+        <w:t>，并</w:t>
+      </w:r>
+      <w:r>
+        <w:rPr>
+          <w:rFonts w:ascii="Times New Roman" w:hAnsi="Times New Roman" w:cs="Times New Roman"/>
+          <w:sz w:val="24"/>
+          <w:szCs w:val="24"/>
+        </w:rPr>
+        <w:t>在</w:t>
+      </w:r>
+      <w:r>
+        <w:rPr>
+          <w:rFonts w:ascii="Times New Roman" w:hAnsi="Times New Roman" w:cs="Times New Roman" w:hint="eastAsia"/>
+          <w:sz w:val="24"/>
+          <w:szCs w:val="24"/>
+        </w:rPr>
+        <w:t>本</w:t>
+      </w:r>
+      <w:r>
+        <w:rPr>
+          <w:rFonts w:ascii="Times New Roman" w:hAnsi="Times New Roman" w:cs="Times New Roman"/>
+          <w:sz w:val="24"/>
+          <w:szCs w:val="24"/>
+        </w:rPr>
+        <w:t>国</w:t>
+      </w:r>
+      <w:r>
+        <w:rPr>
+          <w:rFonts w:ascii="Times New Roman" w:hAnsi="Times New Roman" w:cs="Times New Roman"/>
+          <w:sz w:val="24"/>
+          <w:szCs w:val="24"/>
+        </w:rPr>
+        <w:t>能源结构中的</w:t>
+      </w:r>
+      <w:r>
+        <w:rPr>
+          <w:rFonts w:ascii="Times New Roman" w:hAnsi="Times New Roman" w:cs="Times New Roman" w:hint="eastAsia"/>
+          <w:sz w:val="24"/>
+          <w:szCs w:val="24"/>
+        </w:rPr>
+        <w:t>煤炭的使用</w:t>
+      </w:r>
+      <w:r>
+        <w:rPr>
+          <w:rFonts w:ascii="Times New Roman" w:hAnsi="Times New Roman" w:cs="Times New Roman"/>
+          <w:sz w:val="24"/>
+          <w:szCs w:val="24"/>
+        </w:rPr>
+        <w:t>比重</w:t>
+      </w:r>
+      <w:r>
+        <w:rPr>
+          <w:rFonts w:ascii="Times New Roman" w:hAnsi="Times New Roman" w:cs="Times New Roman" w:hint="eastAsia"/>
+          <w:sz w:val="24"/>
+          <w:szCs w:val="24"/>
+        </w:rPr>
+        <w:t>高</w:t>
+      </w:r>
+      <w:r>
+        <w:rPr>
+          <w:rFonts w:ascii="Times New Roman" w:hAnsi="Times New Roman" w:cs="Times New Roman"/>
+          <w:sz w:val="24"/>
+          <w:szCs w:val="24"/>
+        </w:rPr>
+        <w:t>达</w:t>
+      </w:r>
+      <w:r>
+        <w:rPr>
+          <w:rFonts w:ascii="Times New Roman" w:hAnsi="Times New Roman" w:cs="Times New Roman"/>
+          <w:sz w:val="24"/>
+          <w:szCs w:val="24"/>
+        </w:rPr>
+        <w:t>67%</w:t>
+      </w:r>
+      <w:r>
+        <w:rPr>
+          <w:rFonts w:ascii="Times New Roman" w:hAnsi="Times New Roman" w:cs="Times New Roman"/>
+          <w:sz w:val="24"/>
+          <w:szCs w:val="24"/>
+        </w:rPr>
+        <w:t>，是世界上最大的</w:t>
+      </w:r>
+      <w:r>
+        <w:rPr>
+          <w:rFonts w:ascii="Times New Roman" w:hAnsi="Times New Roman" w:cs="Times New Roman" w:hint="eastAsia"/>
+          <w:sz w:val="24"/>
+          <w:szCs w:val="24"/>
+        </w:rPr>
+        <w:t>煤炭生产国和</w:t>
+      </w:r>
+      <w:r>
+        <w:rPr>
+          <w:rFonts w:ascii="Times New Roman" w:hAnsi="Times New Roman" w:cs="Times New Roman"/>
+          <w:sz w:val="24"/>
+          <w:szCs w:val="24"/>
+        </w:rPr>
+        <w:t>消费国</w:t>
+      </w:r>
+      <w:r>
+        <w:rPr>
+          <w:rFonts w:ascii="Times New Roman" w:hAnsi="Times New Roman" w:cs="Times New Roman"/>
+          <w:sz w:val="24"/>
+          <w:szCs w:val="24"/>
+        </w:rPr>
+        <w:t>。</w:t>
+      </w:r>
+      <w:r>
+        <w:rPr>
+          <w:rFonts w:ascii="Times New Roman" w:hAnsi="Times New Roman" w:cs="Times New Roman" w:hint="eastAsia"/>
+          <w:sz w:val="24"/>
+          <w:szCs w:val="24"/>
+        </w:rPr>
+        <w:t>以</w:t>
+      </w:r>
+      <w:r>
+        <w:rPr>
+          <w:rFonts w:ascii="Times New Roman" w:hAnsi="Times New Roman" w:cs="Times New Roman"/>
+          <w:sz w:val="24"/>
+          <w:szCs w:val="24"/>
+        </w:rPr>
+        <w:t>2013</w:t>
+      </w:r>
+      <w:r>
+        <w:rPr>
+          <w:rFonts w:ascii="Times New Roman" w:hAnsi="Times New Roman" w:cs="Times New Roman" w:hint="eastAsia"/>
+          <w:sz w:val="24"/>
+          <w:szCs w:val="24"/>
+        </w:rPr>
+        <w:t>年为</w:t>
+      </w:r>
+      <w:r>
+        <w:rPr>
+          <w:rFonts w:ascii="Times New Roman" w:hAnsi="Times New Roman" w:cs="Times New Roman"/>
+          <w:sz w:val="24"/>
+          <w:szCs w:val="24"/>
+        </w:rPr>
+        <w:t>例</w:t>
+      </w:r>
+      <w:r>
+        <w:rPr>
+          <w:rFonts w:ascii="Times New Roman" w:hAnsi="Times New Roman" w:cs="Times New Roman" w:hint="eastAsia"/>
+          <w:sz w:val="24"/>
+          <w:szCs w:val="24"/>
+        </w:rPr>
+        <w:t>，</w:t>
+      </w:r>
+      <w:r>
+        <w:rPr>
+          <w:rFonts w:ascii="Times New Roman" w:hAnsi="Times New Roman" w:cs="Times New Roman"/>
+          <w:sz w:val="24"/>
+          <w:szCs w:val="24"/>
+        </w:rPr>
+        <w:t xml:space="preserve"> </w:t>
+      </w:r>
+      <w:r>
+        <w:rPr>
+          <w:rFonts w:ascii="Times New Roman" w:hAnsi="Times New Roman" w:cs="Times New Roman"/>
+          <w:sz w:val="24"/>
+          <w:szCs w:val="24"/>
+        </w:rPr>
+        <w:t>中国的煤炭消费增长</w:t>
+      </w:r>
+      <w:r>
+        <w:rPr>
+          <w:rFonts w:ascii="Times New Roman" w:hAnsi="Times New Roman" w:cs="Times New Roman"/>
+          <w:sz w:val="24"/>
+          <w:szCs w:val="24"/>
+        </w:rPr>
+        <w:t>4%</w:t>
+      </w:r>
+      <w:r>
+        <w:rPr>
+          <w:rFonts w:ascii="Times New Roman" w:hAnsi="Times New Roman" w:cs="Times New Roman"/>
+          <w:sz w:val="24"/>
+          <w:szCs w:val="24"/>
+        </w:rPr>
+        <w:t>，不足其过去十年平均水平的一半。</w:t>
+      </w:r>
+      <w:r>
+        <w:rPr>
+          <w:rFonts w:ascii="Times New Roman" w:hAnsi="Times New Roman" w:cs="Times New Roman" w:hint="eastAsia"/>
+          <w:sz w:val="24"/>
+          <w:szCs w:val="24"/>
+        </w:rPr>
+        <w:t>表</w:t>
+      </w:r>
+      <w:r>
+        <w:rPr>
+          <w:rFonts w:ascii="Times New Roman" w:hAnsi="Times New Roman" w:cs="Times New Roman" w:hint="eastAsia"/>
+          <w:sz w:val="24"/>
+          <w:szCs w:val="24"/>
+        </w:rPr>
+        <w:t>1</w:t>
+      </w:r>
+      <w:r>
+        <w:rPr>
+          <w:rFonts w:ascii="Times New Roman" w:hAnsi="Times New Roman" w:cs="Times New Roman" w:hint="eastAsia"/>
+          <w:sz w:val="24"/>
+          <w:szCs w:val="24"/>
+        </w:rPr>
+        <w:t>和表</w:t>
+      </w:r>
+      <w:r>
+        <w:rPr>
+          <w:rFonts w:ascii="Times New Roman" w:hAnsi="Times New Roman" w:cs="Times New Roman" w:hint="eastAsia"/>
+          <w:sz w:val="24"/>
+          <w:szCs w:val="24"/>
+        </w:rPr>
+        <w:t>2</w:t>
+      </w:r>
+      <w:r>
+        <w:rPr>
+          <w:rFonts w:ascii="Times New Roman" w:hAnsi="Times New Roman" w:cs="Times New Roman" w:hint="eastAsia"/>
+          <w:sz w:val="24"/>
+          <w:szCs w:val="24"/>
+        </w:rPr>
+        <w:t>分别为</w:t>
+      </w:r>
+      <w:r>
+        <w:rPr>
+          <w:rFonts w:ascii="Times New Roman" w:hAnsi="Times New Roman" w:cs="Times New Roman" w:hint="eastAsia"/>
+          <w:sz w:val="24"/>
+          <w:szCs w:val="24"/>
+        </w:rPr>
+        <w:t>201</w:t>
+      </w:r>
+      <w:r>
+        <w:rPr>
+          <w:rFonts w:ascii="Times New Roman" w:hAnsi="Times New Roman" w:cs="Times New Roman" w:hint="eastAsia"/>
+          <w:sz w:val="24"/>
+          <w:szCs w:val="24"/>
+        </w:rPr>
+        <w:t>3</w:t>
+      </w:r>
+      <w:r>
+        <w:rPr>
+          <w:rFonts w:ascii="Times New Roman" w:hAnsi="Times New Roman" w:cs="Times New Roman" w:hint="eastAsia"/>
+          <w:sz w:val="24"/>
+          <w:szCs w:val="24"/>
+        </w:rPr>
+        <w:t>年以来</w:t>
+      </w:r>
+      <w:r>
+        <w:rPr>
+          <w:rFonts w:ascii="Times New Roman" w:hAnsi="Times New Roman" w:cs="Times New Roman" w:hint="eastAsia"/>
+          <w:sz w:val="24"/>
+          <w:szCs w:val="24"/>
+        </w:rPr>
+        <w:t>中国煤炭</w:t>
+      </w:r>
+      <w:r>
+        <w:rPr>
+          <w:rFonts w:ascii="Times New Roman" w:hAnsi="Times New Roman" w:cs="Times New Roman"/>
+          <w:sz w:val="24"/>
+          <w:szCs w:val="24"/>
+        </w:rPr>
+        <w:t>资源储量</w:t>
+      </w:r>
+      <w:r>
+        <w:rPr>
+          <w:rFonts w:ascii="Times New Roman" w:hAnsi="Times New Roman" w:cs="Times New Roman" w:hint="eastAsia"/>
+          <w:sz w:val="24"/>
+          <w:szCs w:val="24"/>
+        </w:rPr>
+        <w:t>统计和</w:t>
+      </w:r>
+      <w:r>
+        <w:rPr>
+          <w:rFonts w:ascii="Times New Roman" w:hAnsi="Times New Roman" w:cs="Times New Roman" w:hint="eastAsia"/>
+          <w:sz w:val="24"/>
+          <w:szCs w:val="24"/>
+        </w:rPr>
+        <w:t>中国的</w:t>
+      </w:r>
+      <w:r>
+        <w:rPr>
+          <w:rFonts w:ascii="Times New Roman" w:hAnsi="Times New Roman" w:cs="Times New Roman"/>
+          <w:sz w:val="24"/>
+          <w:szCs w:val="24"/>
+        </w:rPr>
+        <w:t>煤炭</w:t>
+      </w:r>
+      <w:r>
+        <w:rPr>
+          <w:rFonts w:ascii="Times New Roman" w:hAnsi="Times New Roman" w:cs="Times New Roman" w:hint="eastAsia"/>
+          <w:sz w:val="24"/>
+          <w:szCs w:val="24"/>
+        </w:rPr>
+        <w:t>资源使用</w:t>
+      </w:r>
+      <w:r>
+        <w:rPr>
+          <w:rFonts w:ascii="Times New Roman" w:hAnsi="Times New Roman" w:cs="Times New Roman" w:hint="eastAsia"/>
+          <w:sz w:val="24"/>
+          <w:szCs w:val="24"/>
+        </w:rPr>
+        <w:t>统计</w:t>
+      </w:r>
+      <w:r>
+        <w:rPr>
+          <w:rFonts w:ascii="Times New Roman" w:hAnsi="Times New Roman" w:cs="Times New Roman" w:hint="eastAsia"/>
+          <w:sz w:val="24"/>
+          <w:szCs w:val="24"/>
+        </w:rPr>
+        <w:t>情况</w:t>
+      </w:r>
+    </w:p>
+    <w:p>
+      <w:pPr>
+        <w:widowControl/>
+        <w:spacing w:line="360" w:lineRule="auto"/>
+        <w:jc w:val="center"/>
+        <w:rPr>
+          <w:rFonts w:ascii="Times New Roman" w:hAnsi="Times New Roman" w:cs="Times New Roman" w:hint="eastAsia"/>
+          <w:sz w:val="24"/>
+          <w:szCs w:val="24"/>
+        </w:rPr>
       </w:pPr>
       <w:r>
         <w:rPr>
+          <w:rFonts w:hint="eastAsia"/>
+        </w:rPr>
+        <w:t>表</w:t>
+      </w:r>
+      <w:r>
+        <w:rPr>
+          <w:rFonts w:hint="eastAsia"/>
+        </w:rPr>
+        <w:t>1 2013-2017</w:t>
+      </w:r>
+      <w:r>
+        <w:rPr>
+          <w:rFonts w:hint="eastAsia"/>
+        </w:rPr>
+        <w:t>年</w:t>
+      </w:r>
+      <w:r>
+        <w:rPr>
           <w:rFonts w:ascii="Times New Roman" w:hAnsi="Times New Roman" w:cs="Times New Roman" w:hint="eastAsia"/>
           <w:sz w:val="24"/>
           <w:szCs w:val="24"/>
         </w:rPr>
-        <w:t>能源是人类</w:t>
-      </w:r>
-      <w:proofErr w:type="gramStart"/>
+        <w:t>中国煤炭</w:t>
+      </w:r>
+      <w:r>
+        <w:rPr>
+          <w:rFonts w:ascii="Times New Roman" w:hAnsi="Times New Roman" w:cs="Times New Roman"/>
+          <w:sz w:val="24"/>
+          <w:szCs w:val="24"/>
+        </w:rPr>
+        <w:t>资源储量</w:t>
+      </w:r>
       <w:r>
         <w:rPr>
           <w:rFonts w:ascii="Times New Roman" w:hAnsi="Times New Roman" w:cs="Times New Roman" w:hint="eastAsia"/>
           <w:sz w:val="24"/>
           <w:szCs w:val="24"/>
         </w:rPr>
-        <w:t>赖生存</w:t>
-      </w:r>
-      <w:proofErr w:type="gramEnd"/>
+        <w:t>统计</w:t>
+      </w:r>
+    </w:p>
+    <w:p>
+      <w:pPr>
+        <w:widowControl/>
+        <w:spacing w:line="360" w:lineRule="auto"/>
+        <w:jc w:val="center"/>
+        <w:rPr>
+          <w:rFonts w:ascii="Times New Roman" w:hAnsi="Times New Roman" w:cs="Times New Roman"/>
+          <w:sz w:val="24"/>
+          <w:szCs w:val="24"/>
+        </w:rPr>
+      </w:pPr>
       <w:r>
         <w:rPr>
           <w:rFonts w:ascii="Times New Roman" w:hAnsi="Times New Roman" w:cs="Times New Roman" w:hint="eastAsia"/>
           <w:sz w:val="24"/>
           <w:szCs w:val="24"/>
         </w:rPr>
-        <w:t>和持续发展的重要物质基础，</w:t>
-      </w:r>
-      <w:r>
-        <w:rPr>
-          <w:rFonts w:ascii="Times New Roman" w:hAnsi="Times New Roman" w:cs="Times New Roman"/>
-          <w:sz w:val="24"/>
-          <w:szCs w:val="24"/>
-        </w:rPr>
-        <w:t>煤炭是化石燃料</w:t>
-      </w:r>
-      <w:r>
+        <w:t xml:space="preserve">Table1 </w:t>
+      </w:r>
+      <w:r>
+        <w:rPr>
+          <w:rFonts w:ascii="Times New Roman" w:hAnsi="Times New Roman" w:cs="Times New Roman"/>
+          <w:sz w:val="24"/>
+          <w:szCs w:val="24"/>
+        </w:rPr>
+        <w:t>Statistics of Coal Resources Reserves in China from 2013 to 2017</w:t>
+      </w:r>
+    </w:p>
+    <w:tbl>
+      <w:tblPr>
+        <w:tblStyle w:val="a6"/>
+        <w:tblW w:w="0" w:type="auto"/>
+        <w:jc w:val="center"/>
+        <w:tblBorders>
+          <w:left w:val="none" w:sz="0" w:space="0" w:color="auto"/>
+          <w:right w:val="none" w:sz="0" w:space="0" w:color="auto"/>
+        </w:tblBorders>
+        <w:tblLook w:val="04A0" w:firstRow="1" w:lastRow="0" w:firstColumn="1" w:lastColumn="0" w:noHBand="0" w:noVBand="1"/>
+      </w:tblPr>
+      <w:tblGrid>
+        <w:gridCol w:w="963"/>
+        <w:gridCol w:w="1255"/>
+        <w:gridCol w:w="1013"/>
+        <w:gridCol w:w="1481"/>
+        <w:gridCol w:w="1178"/>
+        <w:gridCol w:w="1178"/>
+        <w:gridCol w:w="1178"/>
+      </w:tblGrid>
+      <w:tr>
+        <w:trPr>
+          <w:trHeight w:val="592"/>
+          <w:jc w:val="center"/>
+        </w:trPr>
+        <w:tc>
+          <w:tcPr>
+            <w:tcW w:w="963" w:type="dxa"/>
+            <w:tcBorders>
+              <w:bottom w:val="single" w:sz="4" w:space="0" w:color="auto"/>
+              <w:right w:val="nil"/>
+            </w:tcBorders>
+            <w:vAlign w:val="center"/>
+          </w:tcPr>
+          <w:p>
+            <w:pPr>
+              <w:jc w:val="center"/>
+              <w:rPr>
+                <w:szCs w:val="21"/>
+              </w:rPr>
+            </w:pPr>
+            <w:r>
+              <w:rPr>
+                <w:rFonts w:hint="eastAsia"/>
+                <w:szCs w:val="21"/>
+              </w:rPr>
+              <w:t>年份</w:t>
+            </w:r>
+          </w:p>
+        </w:tc>
+        <w:tc>
+          <w:tcPr>
+            <w:tcW w:w="1255" w:type="dxa"/>
+            <w:tcBorders>
+              <w:left w:val="nil"/>
+              <w:bottom w:val="single" w:sz="4" w:space="0" w:color="auto"/>
+              <w:right w:val="nil"/>
+            </w:tcBorders>
+          </w:tcPr>
+          <w:p>
+            <w:pPr>
+              <w:jc w:val="center"/>
+              <w:rPr>
+                <w:szCs w:val="21"/>
+              </w:rPr>
+            </w:pPr>
+            <w:r>
+              <w:rPr>
+                <w:rFonts w:ascii="FZHTJW--GB1-0" w:hAnsi="FZHTJW--GB1-0"/>
+                <w:color w:val="231F20"/>
+                <w:sz w:val="20"/>
+                <w:szCs w:val="20"/>
+              </w:rPr>
+              <w:t>查明资源</w:t>
+            </w:r>
+            <w:r>
+              <w:rPr>
+                <w:rFonts w:ascii="FZHTJW--GB1-0" w:hAnsi="FZHTJW--GB1-0" w:hint="eastAsia"/>
+                <w:color w:val="231F20"/>
+                <w:sz w:val="20"/>
+                <w:szCs w:val="20"/>
+              </w:rPr>
+              <w:t>/</w:t>
+            </w:r>
+            <w:r>
+              <w:rPr>
+                <w:rFonts w:ascii="FZHTJW--GB1-0" w:hAnsi="FZHTJW--GB1-0" w:hint="eastAsia"/>
+                <w:color w:val="231F20"/>
+                <w:sz w:val="20"/>
+                <w:szCs w:val="20"/>
+              </w:rPr>
+              <w:t>亿吨</w:t>
+            </w:r>
+          </w:p>
+        </w:tc>
+        <w:tc>
+          <w:tcPr>
+            <w:tcW w:w="1013" w:type="dxa"/>
+            <w:tcBorders>
+              <w:left w:val="nil"/>
+              <w:bottom w:val="single" w:sz="4" w:space="0" w:color="auto"/>
+              <w:right w:val="nil"/>
+            </w:tcBorders>
+          </w:tcPr>
+          <w:p>
+            <w:pPr>
+              <w:jc w:val="center"/>
+              <w:rPr>
+                <w:szCs w:val="21"/>
+              </w:rPr>
+            </w:pPr>
+            <w:r>
+              <w:rPr>
+                <w:rFonts w:hint="eastAsia"/>
+                <w:szCs w:val="21"/>
+              </w:rPr>
+              <w:t>增减变化</w:t>
+            </w:r>
+            <w:r>
+              <w:rPr>
+                <w:rFonts w:hint="eastAsia"/>
+                <w:szCs w:val="21"/>
+              </w:rPr>
+              <w:t>/%</w:t>
+            </w:r>
+          </w:p>
+        </w:tc>
+        <w:tc>
+          <w:tcPr>
+            <w:tcW w:w="1481" w:type="dxa"/>
+            <w:tcBorders>
+              <w:left w:val="nil"/>
+              <w:bottom w:val="single" w:sz="4" w:space="0" w:color="auto"/>
+              <w:right w:val="nil"/>
+            </w:tcBorders>
+          </w:tcPr>
+          <w:p>
+            <w:pPr>
+              <w:jc w:val="center"/>
+              <w:rPr>
+                <w:szCs w:val="21"/>
+              </w:rPr>
+            </w:pPr>
+            <w:r>
+              <w:rPr>
+                <w:rFonts w:ascii="FZHTJW--GB1-0" w:hAnsi="FZHTJW--GB1-0"/>
+                <w:color w:val="231F20"/>
+                <w:sz w:val="20"/>
+                <w:szCs w:val="20"/>
+              </w:rPr>
+              <w:t>新增查明资源储量</w:t>
+            </w:r>
+            <w:r>
+              <w:rPr>
+                <w:rFonts w:ascii="FZHTJW--GB1-0" w:hAnsi="FZHTJW--GB1-0" w:hint="eastAsia"/>
+                <w:color w:val="231F20"/>
+                <w:sz w:val="20"/>
+                <w:szCs w:val="20"/>
+              </w:rPr>
+              <w:t>/</w:t>
+            </w:r>
+            <w:r>
+              <w:rPr>
+                <w:rFonts w:ascii="FZHTJW--GB1-0" w:hAnsi="FZHTJW--GB1-0" w:hint="eastAsia"/>
+                <w:color w:val="231F20"/>
+                <w:sz w:val="20"/>
+                <w:szCs w:val="20"/>
+              </w:rPr>
+              <w:t>亿吨</w:t>
+            </w:r>
+          </w:p>
+        </w:tc>
+        <w:tc>
+          <w:tcPr>
+            <w:tcW w:w="1178" w:type="dxa"/>
+            <w:tcBorders>
+              <w:left w:val="nil"/>
+              <w:bottom w:val="single" w:sz="4" w:space="0" w:color="auto"/>
+              <w:right w:val="nil"/>
+            </w:tcBorders>
+          </w:tcPr>
+          <w:p>
+            <w:pPr>
+              <w:jc w:val="center"/>
+              <w:rPr>
+                <w:szCs w:val="21"/>
+              </w:rPr>
+            </w:pPr>
+            <w:r>
+              <w:rPr>
+                <w:rFonts w:hint="eastAsia"/>
+                <w:szCs w:val="21"/>
+              </w:rPr>
+              <w:t>增减变化</w:t>
+            </w:r>
+            <w:r>
+              <w:rPr>
+                <w:rFonts w:hint="eastAsia"/>
+                <w:szCs w:val="21"/>
+              </w:rPr>
+              <w:t>/%</w:t>
+            </w:r>
+          </w:p>
+        </w:tc>
+        <w:tc>
+          <w:tcPr>
+            <w:tcW w:w="1178" w:type="dxa"/>
+            <w:tcBorders>
+              <w:left w:val="nil"/>
+              <w:bottom w:val="single" w:sz="4" w:space="0" w:color="auto"/>
+              <w:right w:val="nil"/>
+            </w:tcBorders>
+          </w:tcPr>
+          <w:p>
+            <w:pPr>
+              <w:jc w:val="center"/>
+              <w:rPr>
+                <w:szCs w:val="21"/>
+              </w:rPr>
+            </w:pPr>
+            <w:r>
+              <w:rPr>
+                <w:rFonts w:hint="eastAsia"/>
+                <w:szCs w:val="21"/>
+              </w:rPr>
+              <w:t>预测资源量</w:t>
+            </w:r>
+            <w:r>
+              <w:rPr>
+                <w:rFonts w:hint="eastAsia"/>
+                <w:szCs w:val="21"/>
+              </w:rPr>
+              <w:t>/</w:t>
+            </w:r>
+            <w:r>
+              <w:rPr>
+                <w:rFonts w:hint="eastAsia"/>
+                <w:szCs w:val="21"/>
+              </w:rPr>
+              <w:t>亿吨</w:t>
+            </w:r>
+          </w:p>
+        </w:tc>
+        <w:tc>
+          <w:tcPr>
+            <w:tcW w:w="1178" w:type="dxa"/>
+            <w:tcBorders>
+              <w:left w:val="nil"/>
+              <w:bottom w:val="single" w:sz="4" w:space="0" w:color="auto"/>
+              <w:right w:val="nil"/>
+            </w:tcBorders>
+          </w:tcPr>
+          <w:p>
+            <w:pPr>
+              <w:jc w:val="center"/>
+              <w:rPr>
+                <w:szCs w:val="21"/>
+              </w:rPr>
+            </w:pPr>
+            <w:r>
+              <w:rPr>
+                <w:rFonts w:hint="eastAsia"/>
+                <w:szCs w:val="21"/>
+              </w:rPr>
+              <w:t>查明资源率</w:t>
+            </w:r>
+            <w:r>
+              <w:rPr>
+                <w:rFonts w:hint="eastAsia"/>
+                <w:szCs w:val="21"/>
+              </w:rPr>
+              <w:t>/%</w:t>
+            </w:r>
+          </w:p>
+        </w:tc>
+      </w:tr>
+      <w:tr>
+        <w:trPr>
+          <w:trHeight w:val="403"/>
+          <w:jc w:val="center"/>
+        </w:trPr>
+        <w:tc>
+          <w:tcPr>
+            <w:tcW w:w="963" w:type="dxa"/>
+            <w:tcBorders>
+              <w:bottom w:val="nil"/>
+              <w:right w:val="nil"/>
+            </w:tcBorders>
+            <w:vAlign w:val="center"/>
+          </w:tcPr>
+          <w:p>
+            <w:pPr>
+              <w:jc w:val="center"/>
+              <w:rPr>
+                <w:szCs w:val="21"/>
+              </w:rPr>
+            </w:pPr>
+            <w:r>
+              <w:rPr>
+                <w:rFonts w:hint="eastAsia"/>
+                <w:szCs w:val="21"/>
+              </w:rPr>
+              <w:t>2013</w:t>
+            </w:r>
+          </w:p>
+        </w:tc>
+        <w:tc>
+          <w:tcPr>
+            <w:tcW w:w="1255" w:type="dxa"/>
+            <w:tcBorders>
+              <w:left w:val="nil"/>
+              <w:bottom w:val="nil"/>
+              <w:right w:val="nil"/>
+            </w:tcBorders>
+            <w:vAlign w:val="center"/>
+          </w:tcPr>
+          <w:p>
+            <w:pPr>
+              <w:jc w:val="center"/>
+              <w:rPr>
+                <w:szCs w:val="21"/>
+              </w:rPr>
+            </w:pPr>
+            <w:r>
+              <w:rPr>
+                <w:rFonts w:hint="eastAsia"/>
+                <w:szCs w:val="21"/>
+              </w:rPr>
+              <w:t>14842.9</w:t>
+            </w:r>
+          </w:p>
+        </w:tc>
+        <w:tc>
+          <w:tcPr>
+            <w:tcW w:w="1013" w:type="dxa"/>
+            <w:tcBorders>
+              <w:left w:val="nil"/>
+              <w:bottom w:val="nil"/>
+              <w:right w:val="nil"/>
+            </w:tcBorders>
+            <w:vAlign w:val="center"/>
+          </w:tcPr>
+          <w:p>
+            <w:pPr>
+              <w:jc w:val="center"/>
+              <w:rPr>
+                <w:szCs w:val="21"/>
+              </w:rPr>
+            </w:pPr>
+            <w:r>
+              <w:rPr>
+                <w:rFonts w:hint="eastAsia"/>
+                <w:szCs w:val="21"/>
+              </w:rPr>
+              <w:t>4.5</w:t>
+            </w:r>
+          </w:p>
+        </w:tc>
+        <w:tc>
+          <w:tcPr>
+            <w:tcW w:w="1481" w:type="dxa"/>
+            <w:tcBorders>
+              <w:left w:val="nil"/>
+              <w:bottom w:val="nil"/>
+              <w:right w:val="nil"/>
+            </w:tcBorders>
+            <w:vAlign w:val="center"/>
+          </w:tcPr>
+          <w:p>
+            <w:pPr>
+              <w:jc w:val="center"/>
+              <w:rPr>
+                <w:szCs w:val="21"/>
+              </w:rPr>
+            </w:pPr>
+            <w:r>
+              <w:rPr>
+                <w:rFonts w:hint="eastAsia"/>
+                <w:szCs w:val="21"/>
+              </w:rPr>
+              <w:t>673.0</w:t>
+            </w:r>
+          </w:p>
+        </w:tc>
+        <w:tc>
+          <w:tcPr>
+            <w:tcW w:w="1178" w:type="dxa"/>
+            <w:tcBorders>
+              <w:left w:val="nil"/>
+              <w:bottom w:val="nil"/>
+              <w:right w:val="nil"/>
+            </w:tcBorders>
+            <w:vAlign w:val="center"/>
+          </w:tcPr>
+          <w:p>
+            <w:pPr>
+              <w:jc w:val="center"/>
+              <w:rPr>
+                <w:szCs w:val="21"/>
+              </w:rPr>
+            </w:pPr>
+            <w:r>
+              <w:rPr>
+                <w:rFonts w:hint="eastAsia"/>
+                <w:szCs w:val="21"/>
+              </w:rPr>
+              <w:t>29.2</w:t>
+            </w:r>
+          </w:p>
+        </w:tc>
+        <w:tc>
+          <w:tcPr>
+            <w:tcW w:w="1178" w:type="dxa"/>
+            <w:tcBorders>
+              <w:left w:val="nil"/>
+              <w:bottom w:val="nil"/>
+              <w:right w:val="nil"/>
+            </w:tcBorders>
+          </w:tcPr>
+          <w:p>
+            <w:pPr>
+              <w:jc w:val="center"/>
+              <w:rPr>
+                <w:szCs w:val="21"/>
+              </w:rPr>
+            </w:pPr>
+            <w:r>
+              <w:rPr>
+                <w:rFonts w:hint="eastAsia"/>
+                <w:szCs w:val="21"/>
+              </w:rPr>
+              <w:t>36500</w:t>
+            </w:r>
+          </w:p>
+        </w:tc>
+        <w:tc>
+          <w:tcPr>
+            <w:tcW w:w="1178" w:type="dxa"/>
+            <w:tcBorders>
+              <w:left w:val="nil"/>
+              <w:bottom w:val="nil"/>
+              <w:right w:val="nil"/>
+            </w:tcBorders>
+          </w:tcPr>
+          <w:p>
+            <w:pPr>
+              <w:jc w:val="center"/>
+              <w:rPr>
+                <w:szCs w:val="21"/>
+              </w:rPr>
+            </w:pPr>
+            <w:r>
+              <w:rPr>
+                <w:rFonts w:hint="eastAsia"/>
+                <w:szCs w:val="21"/>
+              </w:rPr>
+              <w:t>29.0</w:t>
+            </w:r>
+          </w:p>
+        </w:tc>
+      </w:tr>
+      <w:tr>
+        <w:trPr>
+          <w:trHeight w:val="381"/>
+          <w:jc w:val="center"/>
+        </w:trPr>
+        <w:tc>
+          <w:tcPr>
+            <w:tcW w:w="963" w:type="dxa"/>
+            <w:tcBorders>
+              <w:top w:val="nil"/>
+              <w:bottom w:val="nil"/>
+              <w:right w:val="nil"/>
+            </w:tcBorders>
+            <w:vAlign w:val="center"/>
+          </w:tcPr>
+          <w:p>
+            <w:pPr>
+              <w:jc w:val="center"/>
+              <w:rPr>
+                <w:szCs w:val="21"/>
+              </w:rPr>
+            </w:pPr>
+            <w:r>
+              <w:rPr>
+                <w:rFonts w:hint="eastAsia"/>
+                <w:szCs w:val="21"/>
+              </w:rPr>
+              <w:t>2014</w:t>
+            </w:r>
+          </w:p>
+        </w:tc>
+        <w:tc>
+          <w:tcPr>
+            <w:tcW w:w="1255" w:type="dxa"/>
+            <w:tcBorders>
+              <w:top w:val="nil"/>
+              <w:left w:val="nil"/>
+              <w:bottom w:val="nil"/>
+              <w:right w:val="nil"/>
+            </w:tcBorders>
+            <w:vAlign w:val="center"/>
+          </w:tcPr>
+          <w:p>
+            <w:pPr>
+              <w:jc w:val="center"/>
+              <w:rPr>
+                <w:szCs w:val="21"/>
+              </w:rPr>
+            </w:pPr>
+            <w:r>
+              <w:rPr>
+                <w:rFonts w:hint="eastAsia"/>
+                <w:szCs w:val="21"/>
+              </w:rPr>
+              <w:t>15317.0</w:t>
+            </w:r>
+          </w:p>
+        </w:tc>
+        <w:tc>
+          <w:tcPr>
+            <w:tcW w:w="1013" w:type="dxa"/>
+            <w:tcBorders>
+              <w:top w:val="nil"/>
+              <w:left w:val="nil"/>
+              <w:bottom w:val="nil"/>
+              <w:right w:val="nil"/>
+            </w:tcBorders>
+            <w:vAlign w:val="center"/>
+          </w:tcPr>
+          <w:p>
+            <w:pPr>
+              <w:jc w:val="center"/>
+              <w:rPr>
+                <w:szCs w:val="21"/>
+              </w:rPr>
+            </w:pPr>
+            <w:r>
+              <w:rPr>
+                <w:rFonts w:hint="eastAsia"/>
+                <w:szCs w:val="21"/>
+              </w:rPr>
+              <w:t>3.2</w:t>
+            </w:r>
+          </w:p>
+        </w:tc>
+        <w:tc>
+          <w:tcPr>
+            <w:tcW w:w="1481" w:type="dxa"/>
+            <w:tcBorders>
+              <w:top w:val="nil"/>
+              <w:left w:val="nil"/>
+              <w:bottom w:val="nil"/>
+              <w:right w:val="nil"/>
+            </w:tcBorders>
+            <w:vAlign w:val="center"/>
+          </w:tcPr>
+          <w:p>
+            <w:pPr>
+              <w:jc w:val="center"/>
+              <w:rPr>
+                <w:szCs w:val="21"/>
+              </w:rPr>
+            </w:pPr>
+            <w:r>
+              <w:rPr>
+                <w:rFonts w:hint="eastAsia"/>
+                <w:szCs w:val="21"/>
+              </w:rPr>
+              <w:t>561.0</w:t>
+            </w:r>
+          </w:p>
+        </w:tc>
+        <w:tc>
+          <w:tcPr>
+            <w:tcW w:w="1178" w:type="dxa"/>
+            <w:tcBorders>
+              <w:top w:val="nil"/>
+              <w:left w:val="nil"/>
+              <w:bottom w:val="nil"/>
+              <w:right w:val="nil"/>
+            </w:tcBorders>
+            <w:vAlign w:val="center"/>
+          </w:tcPr>
+          <w:p>
+            <w:pPr>
+              <w:jc w:val="center"/>
+              <w:rPr>
+                <w:szCs w:val="21"/>
+              </w:rPr>
+            </w:pPr>
+            <w:r>
+              <w:rPr>
+                <w:rFonts w:hint="eastAsia"/>
+                <w:szCs w:val="21"/>
+              </w:rPr>
+              <w:t>-16.7</w:t>
+            </w:r>
+          </w:p>
+        </w:tc>
+        <w:tc>
+          <w:tcPr>
+            <w:tcW w:w="1178" w:type="dxa"/>
+            <w:tcBorders>
+              <w:top w:val="nil"/>
+              <w:left w:val="nil"/>
+              <w:bottom w:val="nil"/>
+              <w:right w:val="nil"/>
+            </w:tcBorders>
+          </w:tcPr>
+          <w:p>
+            <w:pPr>
+              <w:jc w:val="center"/>
+              <w:rPr>
+                <w:szCs w:val="21"/>
+              </w:rPr>
+            </w:pPr>
+            <w:r>
+              <w:rPr>
+                <w:rFonts w:hint="eastAsia"/>
+                <w:szCs w:val="21"/>
+              </w:rPr>
+              <w:t>38000</w:t>
+            </w:r>
+          </w:p>
+        </w:tc>
+        <w:tc>
+          <w:tcPr>
+            <w:tcW w:w="1178" w:type="dxa"/>
+            <w:tcBorders>
+              <w:top w:val="nil"/>
+              <w:left w:val="nil"/>
+              <w:bottom w:val="nil"/>
+              <w:right w:val="nil"/>
+            </w:tcBorders>
+          </w:tcPr>
+          <w:p>
+            <w:pPr>
+              <w:jc w:val="center"/>
+              <w:rPr>
+                <w:szCs w:val="21"/>
+              </w:rPr>
+            </w:pPr>
+            <w:r>
+              <w:rPr>
+                <w:rFonts w:hint="eastAsia"/>
+                <w:szCs w:val="21"/>
+              </w:rPr>
+              <w:t>29.6</w:t>
+            </w:r>
+          </w:p>
+        </w:tc>
+      </w:tr>
+      <w:tr>
+        <w:trPr>
+          <w:trHeight w:val="403"/>
+          <w:jc w:val="center"/>
+        </w:trPr>
+        <w:tc>
+          <w:tcPr>
+            <w:tcW w:w="963" w:type="dxa"/>
+            <w:tcBorders>
+              <w:top w:val="nil"/>
+              <w:bottom w:val="nil"/>
+              <w:right w:val="nil"/>
+            </w:tcBorders>
+            <w:vAlign w:val="center"/>
+          </w:tcPr>
+          <w:p>
+            <w:pPr>
+              <w:jc w:val="center"/>
+              <w:rPr>
+                <w:szCs w:val="21"/>
+              </w:rPr>
+            </w:pPr>
+            <w:r>
+              <w:rPr>
+                <w:rFonts w:hint="eastAsia"/>
+                <w:szCs w:val="21"/>
+              </w:rPr>
+              <w:t>2015</w:t>
+            </w:r>
+          </w:p>
+        </w:tc>
+        <w:tc>
+          <w:tcPr>
+            <w:tcW w:w="1255" w:type="dxa"/>
+            <w:tcBorders>
+              <w:top w:val="nil"/>
+              <w:left w:val="nil"/>
+              <w:bottom w:val="nil"/>
+              <w:right w:val="nil"/>
+            </w:tcBorders>
+            <w:vAlign w:val="center"/>
+          </w:tcPr>
+          <w:p>
+            <w:pPr>
+              <w:jc w:val="center"/>
+              <w:rPr>
+                <w:szCs w:val="21"/>
+              </w:rPr>
+            </w:pPr>
+            <w:r>
+              <w:rPr>
+                <w:rFonts w:hint="eastAsia"/>
+                <w:szCs w:val="21"/>
+              </w:rPr>
+              <w:t>15663.1</w:t>
+            </w:r>
+          </w:p>
+        </w:tc>
+        <w:tc>
+          <w:tcPr>
+            <w:tcW w:w="1013" w:type="dxa"/>
+            <w:tcBorders>
+              <w:top w:val="nil"/>
+              <w:left w:val="nil"/>
+              <w:bottom w:val="nil"/>
+              <w:right w:val="nil"/>
+            </w:tcBorders>
+            <w:vAlign w:val="center"/>
+          </w:tcPr>
+          <w:p>
+            <w:pPr>
+              <w:jc w:val="center"/>
+              <w:rPr>
+                <w:szCs w:val="21"/>
+              </w:rPr>
+            </w:pPr>
+            <w:r>
+              <w:rPr>
+                <w:rFonts w:hint="eastAsia"/>
+                <w:szCs w:val="21"/>
+              </w:rPr>
+              <w:t>2.3</w:t>
+            </w:r>
+          </w:p>
+        </w:tc>
+        <w:tc>
+          <w:tcPr>
+            <w:tcW w:w="1481" w:type="dxa"/>
+            <w:tcBorders>
+              <w:top w:val="nil"/>
+              <w:left w:val="nil"/>
+              <w:bottom w:val="nil"/>
+              <w:right w:val="nil"/>
+            </w:tcBorders>
+            <w:vAlign w:val="center"/>
+          </w:tcPr>
+          <w:p>
+            <w:pPr>
+              <w:jc w:val="center"/>
+              <w:rPr>
+                <w:szCs w:val="21"/>
+              </w:rPr>
+            </w:pPr>
+            <w:r>
+              <w:rPr>
+                <w:rFonts w:hint="eastAsia"/>
+                <w:szCs w:val="21"/>
+              </w:rPr>
+              <w:t>390.3</w:t>
+            </w:r>
+          </w:p>
+        </w:tc>
+        <w:tc>
+          <w:tcPr>
+            <w:tcW w:w="1178" w:type="dxa"/>
+            <w:tcBorders>
+              <w:top w:val="nil"/>
+              <w:left w:val="nil"/>
+              <w:bottom w:val="nil"/>
+              <w:right w:val="nil"/>
+            </w:tcBorders>
+            <w:vAlign w:val="center"/>
+          </w:tcPr>
+          <w:p>
+            <w:pPr>
+              <w:jc w:val="center"/>
+              <w:rPr>
+                <w:szCs w:val="21"/>
+              </w:rPr>
+            </w:pPr>
+            <w:r>
+              <w:rPr>
+                <w:rFonts w:hint="eastAsia"/>
+                <w:szCs w:val="21"/>
+              </w:rPr>
+              <w:t>-30.4</w:t>
+            </w:r>
+          </w:p>
+        </w:tc>
+        <w:tc>
+          <w:tcPr>
+            <w:tcW w:w="1178" w:type="dxa"/>
+            <w:tcBorders>
+              <w:top w:val="nil"/>
+              <w:left w:val="nil"/>
+              <w:bottom w:val="nil"/>
+              <w:right w:val="nil"/>
+            </w:tcBorders>
+          </w:tcPr>
+          <w:p>
+            <w:pPr>
+              <w:jc w:val="center"/>
+              <w:rPr>
+                <w:szCs w:val="21"/>
+              </w:rPr>
+            </w:pPr>
+            <w:r>
+              <w:rPr>
+                <w:rFonts w:hint="eastAsia"/>
+                <w:szCs w:val="21"/>
+              </w:rPr>
+              <w:t>38796</w:t>
+            </w:r>
+          </w:p>
+        </w:tc>
+        <w:tc>
+          <w:tcPr>
+            <w:tcW w:w="1178" w:type="dxa"/>
+            <w:tcBorders>
+              <w:top w:val="nil"/>
+              <w:left w:val="nil"/>
+              <w:bottom w:val="nil"/>
+              <w:right w:val="nil"/>
+            </w:tcBorders>
+          </w:tcPr>
+          <w:p>
+            <w:pPr>
+              <w:jc w:val="center"/>
+              <w:rPr>
+                <w:szCs w:val="21"/>
+              </w:rPr>
+            </w:pPr>
+            <w:r>
+              <w:rPr>
+                <w:rFonts w:hint="eastAsia"/>
+                <w:szCs w:val="21"/>
+              </w:rPr>
+              <w:t>30.0</w:t>
+            </w:r>
+          </w:p>
+        </w:tc>
+      </w:tr>
+      <w:tr>
+        <w:trPr>
+          <w:trHeight w:val="403"/>
+          <w:jc w:val="center"/>
+        </w:trPr>
+        <w:tc>
+          <w:tcPr>
+            <w:tcW w:w="963" w:type="dxa"/>
+            <w:tcBorders>
+              <w:top w:val="nil"/>
+              <w:bottom w:val="nil"/>
+              <w:right w:val="nil"/>
+            </w:tcBorders>
+            <w:vAlign w:val="center"/>
+          </w:tcPr>
+          <w:p>
+            <w:pPr>
+              <w:jc w:val="center"/>
+              <w:rPr>
+                <w:szCs w:val="21"/>
+              </w:rPr>
+            </w:pPr>
+            <w:r>
+              <w:rPr>
+                <w:rFonts w:hint="eastAsia"/>
+                <w:szCs w:val="21"/>
+              </w:rPr>
+              <w:t>2016</w:t>
+            </w:r>
+          </w:p>
+        </w:tc>
+        <w:tc>
+          <w:tcPr>
+            <w:tcW w:w="1255" w:type="dxa"/>
+            <w:tcBorders>
+              <w:top w:val="nil"/>
+              <w:left w:val="nil"/>
+              <w:bottom w:val="nil"/>
+              <w:right w:val="nil"/>
+            </w:tcBorders>
+            <w:vAlign w:val="center"/>
+          </w:tcPr>
+          <w:p>
+            <w:pPr>
+              <w:jc w:val="center"/>
+              <w:rPr>
+                <w:szCs w:val="21"/>
+              </w:rPr>
+            </w:pPr>
+            <w:r>
+              <w:rPr>
+                <w:rFonts w:hint="eastAsia"/>
+                <w:szCs w:val="21"/>
+              </w:rPr>
+              <w:t>15980.01</w:t>
+            </w:r>
+          </w:p>
+        </w:tc>
+        <w:tc>
+          <w:tcPr>
+            <w:tcW w:w="1013" w:type="dxa"/>
+            <w:tcBorders>
+              <w:top w:val="nil"/>
+              <w:left w:val="nil"/>
+              <w:bottom w:val="nil"/>
+              <w:right w:val="nil"/>
+            </w:tcBorders>
+            <w:vAlign w:val="center"/>
+          </w:tcPr>
+          <w:p>
+            <w:pPr>
+              <w:jc w:val="center"/>
+              <w:rPr>
+                <w:szCs w:val="21"/>
+              </w:rPr>
+            </w:pPr>
+            <w:r>
+              <w:rPr>
+                <w:rFonts w:hint="eastAsia"/>
+                <w:szCs w:val="21"/>
+              </w:rPr>
+              <w:t>2.0</w:t>
+            </w:r>
+          </w:p>
+        </w:tc>
+        <w:tc>
+          <w:tcPr>
+            <w:tcW w:w="1481" w:type="dxa"/>
+            <w:tcBorders>
+              <w:top w:val="nil"/>
+              <w:left w:val="nil"/>
+              <w:bottom w:val="nil"/>
+              <w:right w:val="nil"/>
+            </w:tcBorders>
+            <w:vAlign w:val="center"/>
+          </w:tcPr>
+          <w:p>
+            <w:pPr>
+              <w:jc w:val="center"/>
+              <w:rPr>
+                <w:szCs w:val="21"/>
+              </w:rPr>
+            </w:pPr>
+            <w:r>
+              <w:rPr>
+                <w:rFonts w:hint="eastAsia"/>
+                <w:szCs w:val="21"/>
+              </w:rPr>
+              <w:t>606.8</w:t>
+            </w:r>
+          </w:p>
+        </w:tc>
+        <w:tc>
+          <w:tcPr>
+            <w:tcW w:w="1178" w:type="dxa"/>
+            <w:tcBorders>
+              <w:top w:val="nil"/>
+              <w:left w:val="nil"/>
+              <w:bottom w:val="nil"/>
+              <w:right w:val="nil"/>
+            </w:tcBorders>
+            <w:vAlign w:val="center"/>
+          </w:tcPr>
+          <w:p>
+            <w:pPr>
+              <w:jc w:val="center"/>
+              <w:rPr>
+                <w:szCs w:val="21"/>
+              </w:rPr>
+            </w:pPr>
+            <w:r>
+              <w:rPr>
+                <w:rFonts w:hint="eastAsia"/>
+                <w:szCs w:val="21"/>
+              </w:rPr>
+              <w:t>55.5</w:t>
+            </w:r>
+          </w:p>
+        </w:tc>
+        <w:tc>
+          <w:tcPr>
+            <w:tcW w:w="1178" w:type="dxa"/>
+            <w:tcBorders>
+              <w:top w:val="nil"/>
+              <w:left w:val="nil"/>
+              <w:bottom w:val="nil"/>
+              <w:right w:val="nil"/>
+            </w:tcBorders>
+          </w:tcPr>
+          <w:p>
+            <w:pPr>
+              <w:jc w:val="center"/>
+              <w:rPr>
+                <w:szCs w:val="21"/>
+              </w:rPr>
+            </w:pPr>
+            <w:r>
+              <w:rPr>
+                <w:rFonts w:hint="eastAsia"/>
+                <w:szCs w:val="21"/>
+              </w:rPr>
+              <w:t>38796</w:t>
+            </w:r>
+          </w:p>
+        </w:tc>
+        <w:tc>
+          <w:tcPr>
+            <w:tcW w:w="1178" w:type="dxa"/>
+            <w:tcBorders>
+              <w:top w:val="nil"/>
+              <w:left w:val="nil"/>
+              <w:bottom w:val="nil"/>
+              <w:right w:val="nil"/>
+            </w:tcBorders>
+          </w:tcPr>
+          <w:p>
+            <w:pPr>
+              <w:jc w:val="center"/>
+              <w:rPr>
+                <w:szCs w:val="21"/>
+              </w:rPr>
+            </w:pPr>
+            <w:r>
+              <w:rPr>
+                <w:rFonts w:hint="eastAsia"/>
+                <w:szCs w:val="21"/>
+              </w:rPr>
+              <w:t>30.3</w:t>
+            </w:r>
+          </w:p>
+        </w:tc>
+      </w:tr>
+      <w:tr>
+        <w:trPr>
+          <w:trHeight w:val="403"/>
+          <w:jc w:val="center"/>
+        </w:trPr>
+        <w:tc>
+          <w:tcPr>
+            <w:tcW w:w="963" w:type="dxa"/>
+            <w:tcBorders>
+              <w:top w:val="nil"/>
+              <w:right w:val="nil"/>
+            </w:tcBorders>
+            <w:vAlign w:val="center"/>
+          </w:tcPr>
+          <w:p>
+            <w:pPr>
+              <w:jc w:val="center"/>
+              <w:rPr>
+                <w:szCs w:val="21"/>
+              </w:rPr>
+            </w:pPr>
+            <w:r>
+              <w:rPr>
+                <w:rFonts w:hint="eastAsia"/>
+                <w:szCs w:val="21"/>
+              </w:rPr>
+              <w:t>2017</w:t>
+            </w:r>
+          </w:p>
+        </w:tc>
+        <w:tc>
+          <w:tcPr>
+            <w:tcW w:w="1255" w:type="dxa"/>
+            <w:tcBorders>
+              <w:top w:val="nil"/>
+              <w:left w:val="nil"/>
+              <w:right w:val="nil"/>
+            </w:tcBorders>
+            <w:vAlign w:val="center"/>
+          </w:tcPr>
+          <w:p>
+            <w:pPr>
+              <w:jc w:val="center"/>
+              <w:rPr>
+                <w:szCs w:val="21"/>
+              </w:rPr>
+            </w:pPr>
+            <w:r>
+              <w:rPr>
+                <w:rFonts w:hint="eastAsia"/>
+                <w:szCs w:val="21"/>
+              </w:rPr>
+              <w:t>16666.73</w:t>
+            </w:r>
+          </w:p>
+        </w:tc>
+        <w:tc>
+          <w:tcPr>
+            <w:tcW w:w="1013" w:type="dxa"/>
+            <w:tcBorders>
+              <w:top w:val="nil"/>
+              <w:left w:val="nil"/>
+              <w:right w:val="nil"/>
+            </w:tcBorders>
+            <w:vAlign w:val="center"/>
+          </w:tcPr>
+          <w:p>
+            <w:pPr>
+              <w:jc w:val="center"/>
+              <w:rPr>
+                <w:szCs w:val="21"/>
+              </w:rPr>
+            </w:pPr>
+            <w:r>
+              <w:rPr>
+                <w:rFonts w:hint="eastAsia"/>
+                <w:szCs w:val="21"/>
+              </w:rPr>
+              <w:t>4.3</w:t>
+            </w:r>
+          </w:p>
+        </w:tc>
+        <w:tc>
+          <w:tcPr>
+            <w:tcW w:w="1481" w:type="dxa"/>
+            <w:tcBorders>
+              <w:top w:val="nil"/>
+              <w:left w:val="nil"/>
+              <w:right w:val="nil"/>
+            </w:tcBorders>
+            <w:vAlign w:val="center"/>
+          </w:tcPr>
+          <w:p>
+            <w:pPr>
+              <w:jc w:val="center"/>
+              <w:rPr>
+                <w:szCs w:val="21"/>
+              </w:rPr>
+            </w:pPr>
+            <w:r>
+              <w:rPr>
+                <w:rFonts w:hint="eastAsia"/>
+                <w:szCs w:val="21"/>
+              </w:rPr>
+              <w:t>815.6</w:t>
+            </w:r>
+          </w:p>
+        </w:tc>
+        <w:tc>
+          <w:tcPr>
+            <w:tcW w:w="1178" w:type="dxa"/>
+            <w:tcBorders>
+              <w:top w:val="nil"/>
+              <w:left w:val="nil"/>
+              <w:right w:val="nil"/>
+            </w:tcBorders>
+            <w:vAlign w:val="center"/>
+          </w:tcPr>
+          <w:p>
+            <w:pPr>
+              <w:jc w:val="center"/>
+              <w:rPr>
+                <w:szCs w:val="21"/>
+              </w:rPr>
+            </w:pPr>
+            <w:r>
+              <w:rPr>
+                <w:rFonts w:hint="eastAsia"/>
+                <w:szCs w:val="21"/>
+              </w:rPr>
+              <w:t>34.4</w:t>
+            </w:r>
+          </w:p>
+        </w:tc>
+        <w:tc>
+          <w:tcPr>
+            <w:tcW w:w="1178" w:type="dxa"/>
+            <w:tcBorders>
+              <w:top w:val="nil"/>
+              <w:left w:val="nil"/>
+              <w:right w:val="nil"/>
+            </w:tcBorders>
+          </w:tcPr>
+          <w:p>
+            <w:pPr>
+              <w:jc w:val="center"/>
+              <w:rPr>
+                <w:szCs w:val="21"/>
+              </w:rPr>
+            </w:pPr>
+            <w:r>
+              <w:rPr>
+                <w:rFonts w:hint="eastAsia"/>
+                <w:szCs w:val="21"/>
+              </w:rPr>
+              <w:t>39000</w:t>
+            </w:r>
+          </w:p>
+        </w:tc>
+        <w:tc>
+          <w:tcPr>
+            <w:tcW w:w="1178" w:type="dxa"/>
+            <w:tcBorders>
+              <w:top w:val="nil"/>
+              <w:left w:val="nil"/>
+              <w:right w:val="nil"/>
+            </w:tcBorders>
+          </w:tcPr>
+          <w:p>
+            <w:pPr>
+              <w:jc w:val="center"/>
+              <w:rPr>
+                <w:szCs w:val="21"/>
+              </w:rPr>
+            </w:pPr>
+            <w:r>
+              <w:rPr>
+                <w:rFonts w:hint="eastAsia"/>
+                <w:szCs w:val="21"/>
+              </w:rPr>
+              <w:t>31.0</w:t>
+            </w:r>
+          </w:p>
+        </w:tc>
+      </w:tr>
+    </w:tbl>
+    <w:p>
+      <w:pPr>
+        <w:widowControl/>
+        <w:spacing w:line="360" w:lineRule="auto"/>
+        <w:jc w:val="left"/>
         <w:rPr>
           <w:rFonts w:ascii="Times New Roman" w:hAnsi="Times New Roman" w:cs="Times New Roman" w:hint="eastAsia"/>
           <w:sz w:val="24"/>
           <w:szCs w:val="24"/>
         </w:rPr>
-        <w:t>范畴内</w:t>
-      </w:r>
+      </w:pPr>
       <w:r>
         <w:rPr>
           <w:rFonts w:ascii="Times New Roman" w:hAnsi="Times New Roman" w:cs="Times New Roman" w:hint="eastAsia"/>
           <w:sz w:val="24"/>
           <w:szCs w:val="24"/>
         </w:rPr>
-        <w:t>重要</w:t>
+        <w:t>注：</w:t>
       </w:r>
       <w:r>
         <w:rPr>
@@ -114,31 +1823,35 @@
           <w:sz w:val="24"/>
           <w:szCs w:val="24"/>
         </w:rPr>
-        <w:t>的一块</w:t>
-      </w:r>
-      <w:r>
-        <w:rPr>
-          <w:rFonts w:ascii="Times New Roman" w:hAnsi="Times New Roman" w:cs="Times New Roman"/>
-          <w:sz w:val="24"/>
-          <w:szCs w:val="24"/>
-        </w:rPr>
-        <w:t>拼图</w:t>
-      </w:r>
+        <w:t>数据来源：</w:t>
+      </w:r>
+      <w:hyperlink r:id="rId7" w:tgtFrame="_blank" w:history="1">
+        <w:r>
+          <w:rPr>
+            <w:rFonts w:ascii="Times New Roman" w:hAnsi="Times New Roman" w:cs="Times New Roman"/>
+            <w:sz w:val="24"/>
+            <w:szCs w:val="24"/>
+          </w:rPr>
+          <w:t>国土资源部矿产资源储量司等</w:t>
+        </w:r>
+      </w:hyperlink>
+      <w:bookmarkStart w:id="2" w:name="_GoBack"/>
+      <w:bookmarkEnd w:id="2"/>
       <w:r>
         <w:rPr>
           <w:rFonts w:ascii="Times New Roman" w:hAnsi="Times New Roman" w:cs="Times New Roman" w:hint="eastAsia"/>
           <w:sz w:val="24"/>
           <w:szCs w:val="24"/>
         </w:rPr>
-        <w:t>。</w:t>
-      </w:r>
-      <w:r>
-        <w:rPr>
-          <w:rFonts w:ascii="Times New Roman" w:hAnsi="Times New Roman" w:cs="Times New Roman"/>
-          <w:sz w:val="24"/>
-          <w:szCs w:val="24"/>
-        </w:rPr>
-        <w:t>近五年来，中国</w:t>
+        <w:t>.</w:t>
+      </w:r>
+      <w:r>
+        <w:rPr>
+          <w:rFonts w:ascii="Times New Roman" w:hAnsi="Times New Roman" w:cs="Times New Roman"/>
+          <w:sz w:val="24"/>
+          <w:szCs w:val="24"/>
+        </w:rPr>
+        <w:t>中国矿产资源报告</w:t>
       </w:r>
       <w:r>
         <w:rPr>
@@ -146,335 +1859,85 @@
           <w:sz w:val="24"/>
           <w:szCs w:val="24"/>
         </w:rPr>
-        <w:t>的</w:t>
-      </w:r>
-      <w:r>
-        <w:rPr>
-          <w:rFonts w:ascii="Times New Roman" w:hAnsi="Times New Roman" w:cs="Times New Roman"/>
-          <w:sz w:val="24"/>
-          <w:szCs w:val="24"/>
-        </w:rPr>
-        <w:t>能</w:t>
-      </w:r>
-      <w:r>
-        <w:rPr>
-          <w:rFonts w:ascii="Times New Roman" w:hAnsi="Times New Roman" w:cs="Times New Roman"/>
-          <w:sz w:val="24"/>
-          <w:szCs w:val="24"/>
-        </w:rPr>
-        <w:t>源消费和生产增速都远低于近期历史平均水平，但中国仍主导着世界</w:t>
-      </w:r>
-      <w:r>
+        <w:t>(2014-2018)</w:t>
+      </w:r>
+    </w:p>
+    <w:p>
+      <w:pPr>
+        <w:widowControl/>
+        <w:spacing w:line="360" w:lineRule="auto"/>
+        <w:jc w:val="center"/>
         <w:rPr>
           <w:rFonts w:ascii="Times New Roman" w:hAnsi="Times New Roman" w:cs="Times New Roman" w:hint="eastAsia"/>
           <w:sz w:val="24"/>
           <w:szCs w:val="24"/>
         </w:rPr>
+      </w:pPr>
+      <w:r>
+        <w:rPr>
+          <w:rFonts w:hint="eastAsia"/>
+        </w:rPr>
+        <w:t>表</w:t>
+      </w:r>
+      <w:r>
+        <w:rPr>
+          <w:rFonts w:hint="eastAsia"/>
+        </w:rPr>
+        <w:t>2</w:t>
+      </w:r>
+      <w:r>
+        <w:rPr>
+          <w:rFonts w:hint="eastAsia"/>
+        </w:rPr>
+        <w:t xml:space="preserve"> 201</w:t>
+      </w:r>
+      <w:r>
+        <w:rPr>
+          <w:rFonts w:hint="eastAsia"/>
+        </w:rPr>
+        <w:t>3</w:t>
+      </w:r>
+      <w:r>
+        <w:rPr>
+          <w:rFonts w:hint="eastAsia"/>
+        </w:rPr>
+        <w:t>-201</w:t>
+      </w:r>
+      <w:r>
+        <w:rPr>
+          <w:rFonts w:hint="eastAsia"/>
+        </w:rPr>
+        <w:t>7</w:t>
+      </w:r>
+      <w:r>
+        <w:rPr>
+          <w:rFonts w:hint="eastAsia"/>
+        </w:rPr>
+        <w:t>年</w:t>
+      </w:r>
+      <w:r>
+        <w:rPr>
+          <w:rFonts w:ascii="Times New Roman" w:hAnsi="Times New Roman" w:cs="Times New Roman" w:hint="eastAsia"/>
+          <w:sz w:val="24"/>
+          <w:szCs w:val="24"/>
+        </w:rPr>
+        <w:t>中国的</w:t>
+      </w:r>
+      <w:r>
+        <w:rPr>
+          <w:rFonts w:ascii="Times New Roman" w:hAnsi="Times New Roman" w:cs="Times New Roman"/>
+          <w:sz w:val="24"/>
+          <w:szCs w:val="24"/>
+        </w:rPr>
         <w:t>煤炭</w:t>
       </w:r>
       <w:r>
         <w:rPr>
-          <w:rFonts w:ascii="Times New Roman" w:hAnsi="Times New Roman" w:cs="Times New Roman"/>
-          <w:sz w:val="24"/>
-          <w:szCs w:val="24"/>
-        </w:rPr>
-        <w:t>市场</w:t>
-      </w:r>
-      <w:r>
-        <w:rPr>
           <w:rFonts w:ascii="Times New Roman" w:hAnsi="Times New Roman" w:cs="Times New Roman" w:hint="eastAsia"/>
           <w:sz w:val="24"/>
           <w:szCs w:val="24"/>
         </w:rPr>
-        <w:t>，并</w:t>
-      </w:r>
-      <w:r>
-        <w:rPr>
-          <w:rFonts w:ascii="Times New Roman" w:hAnsi="Times New Roman" w:cs="Times New Roman"/>
-          <w:sz w:val="24"/>
-          <w:szCs w:val="24"/>
-        </w:rPr>
-        <w:t>在</w:t>
-      </w:r>
-      <w:r>
-        <w:rPr>
-          <w:rFonts w:ascii="Times New Roman" w:hAnsi="Times New Roman" w:cs="Times New Roman" w:hint="eastAsia"/>
-          <w:sz w:val="24"/>
-          <w:szCs w:val="24"/>
-        </w:rPr>
-        <w:t>本</w:t>
-      </w:r>
-      <w:r>
-        <w:rPr>
-          <w:rFonts w:ascii="Times New Roman" w:hAnsi="Times New Roman" w:cs="Times New Roman"/>
-          <w:sz w:val="24"/>
-          <w:szCs w:val="24"/>
-        </w:rPr>
-        <w:t>国</w:t>
-      </w:r>
-      <w:r>
-        <w:rPr>
-          <w:rFonts w:ascii="Times New Roman" w:hAnsi="Times New Roman" w:cs="Times New Roman"/>
-          <w:sz w:val="24"/>
-          <w:szCs w:val="24"/>
-        </w:rPr>
-        <w:t>能源结构中的</w:t>
-      </w:r>
-      <w:r>
-        <w:rPr>
-          <w:rFonts w:ascii="Times New Roman" w:hAnsi="Times New Roman" w:cs="Times New Roman" w:hint="eastAsia"/>
-          <w:sz w:val="24"/>
-          <w:szCs w:val="24"/>
-        </w:rPr>
-        <w:t>煤炭的使用</w:t>
-      </w:r>
-      <w:r>
-        <w:rPr>
-          <w:rFonts w:ascii="Times New Roman" w:hAnsi="Times New Roman" w:cs="Times New Roman"/>
-          <w:sz w:val="24"/>
-          <w:szCs w:val="24"/>
-        </w:rPr>
-        <w:t>比重</w:t>
-      </w:r>
-      <w:r>
-        <w:rPr>
-          <w:rFonts w:ascii="Times New Roman" w:hAnsi="Times New Roman" w:cs="Times New Roman" w:hint="eastAsia"/>
-          <w:sz w:val="24"/>
-          <w:szCs w:val="24"/>
-        </w:rPr>
-        <w:t>高</w:t>
-      </w:r>
-      <w:r>
-        <w:rPr>
-          <w:rFonts w:ascii="Times New Roman" w:hAnsi="Times New Roman" w:cs="Times New Roman"/>
-          <w:sz w:val="24"/>
-          <w:szCs w:val="24"/>
-        </w:rPr>
-        <w:t>达</w:t>
-      </w:r>
-      <w:r>
-        <w:rPr>
-          <w:rFonts w:ascii="Times New Roman" w:hAnsi="Times New Roman" w:cs="Times New Roman"/>
-          <w:sz w:val="24"/>
-          <w:szCs w:val="24"/>
-        </w:rPr>
-        <w:t>67%</w:t>
-      </w:r>
-      <w:r>
-        <w:rPr>
-          <w:rFonts w:ascii="Times New Roman" w:hAnsi="Times New Roman" w:cs="Times New Roman"/>
-          <w:sz w:val="24"/>
-          <w:szCs w:val="24"/>
-        </w:rPr>
-        <w:t>，是世界上最大的</w:t>
-      </w:r>
-      <w:r>
-        <w:rPr>
-          <w:rFonts w:ascii="Times New Roman" w:hAnsi="Times New Roman" w:cs="Times New Roman" w:hint="eastAsia"/>
-          <w:sz w:val="24"/>
-          <w:szCs w:val="24"/>
-        </w:rPr>
-        <w:t>煤炭生产国和</w:t>
-      </w:r>
-      <w:r>
-        <w:rPr>
-          <w:rFonts w:ascii="Times New Roman" w:hAnsi="Times New Roman" w:cs="Times New Roman"/>
-          <w:sz w:val="24"/>
-          <w:szCs w:val="24"/>
-        </w:rPr>
-        <w:t>消费国</w:t>
-      </w:r>
-      <w:r>
-        <w:rPr>
-          <w:rFonts w:ascii="Times New Roman" w:hAnsi="Times New Roman" w:cs="Times New Roman"/>
-          <w:sz w:val="24"/>
-          <w:szCs w:val="24"/>
-        </w:rPr>
-        <w:t>。</w:t>
-      </w:r>
-      <w:r>
-        <w:rPr>
-          <w:rFonts w:ascii="Times New Roman" w:hAnsi="Times New Roman" w:cs="Times New Roman" w:hint="eastAsia"/>
-          <w:sz w:val="24"/>
-          <w:szCs w:val="24"/>
-        </w:rPr>
-        <w:t>以</w:t>
-      </w:r>
-      <w:r>
-        <w:rPr>
-          <w:rFonts w:ascii="Times New Roman" w:hAnsi="Times New Roman" w:cs="Times New Roman"/>
-          <w:sz w:val="24"/>
-          <w:szCs w:val="24"/>
-        </w:rPr>
-        <w:t>2013</w:t>
-      </w:r>
-      <w:r>
-        <w:rPr>
-          <w:rFonts w:ascii="Times New Roman" w:hAnsi="Times New Roman" w:cs="Times New Roman" w:hint="eastAsia"/>
-          <w:sz w:val="24"/>
-          <w:szCs w:val="24"/>
-        </w:rPr>
-        <w:t>年为</w:t>
-      </w:r>
-      <w:r>
-        <w:rPr>
-          <w:rFonts w:ascii="Times New Roman" w:hAnsi="Times New Roman" w:cs="Times New Roman"/>
-          <w:sz w:val="24"/>
-          <w:szCs w:val="24"/>
-        </w:rPr>
-        <w:t>例</w:t>
-      </w:r>
-      <w:r>
-        <w:rPr>
-          <w:rFonts w:ascii="Times New Roman" w:hAnsi="Times New Roman" w:cs="Times New Roman" w:hint="eastAsia"/>
-          <w:sz w:val="24"/>
-          <w:szCs w:val="24"/>
-        </w:rPr>
-        <w:t>，</w:t>
-      </w:r>
-      <w:r>
-        <w:rPr>
-          <w:rFonts w:ascii="Times New Roman" w:hAnsi="Times New Roman" w:cs="Times New Roman"/>
-          <w:sz w:val="24"/>
-          <w:szCs w:val="24"/>
-        </w:rPr>
-        <w:t xml:space="preserve"> </w:t>
-      </w:r>
-      <w:r>
-        <w:rPr>
-          <w:rFonts w:ascii="Times New Roman" w:hAnsi="Times New Roman" w:cs="Times New Roman"/>
-          <w:sz w:val="24"/>
-          <w:szCs w:val="24"/>
-        </w:rPr>
-        <w:t>中国的煤炭消费增长</w:t>
-      </w:r>
-      <w:r>
-        <w:rPr>
-          <w:rFonts w:ascii="Times New Roman" w:hAnsi="Times New Roman" w:cs="Times New Roman"/>
-          <w:sz w:val="24"/>
-          <w:szCs w:val="24"/>
-        </w:rPr>
-        <w:t>4%</w:t>
-      </w:r>
-      <w:r>
-        <w:rPr>
-          <w:rFonts w:ascii="Times New Roman" w:hAnsi="Times New Roman" w:cs="Times New Roman"/>
-          <w:sz w:val="24"/>
-          <w:szCs w:val="24"/>
-        </w:rPr>
-        <w:t>，不足其过去十年平均水平的一半。</w:t>
-      </w:r>
-      <w:r>
-        <w:rPr>
-          <w:rFonts w:ascii="Times New Roman" w:hAnsi="Times New Roman" w:cs="Times New Roman" w:hint="eastAsia"/>
-          <w:sz w:val="24"/>
-          <w:szCs w:val="24"/>
-        </w:rPr>
-        <w:t>表</w:t>
-      </w:r>
-      <w:r>
-        <w:rPr>
-          <w:rFonts w:ascii="Times New Roman" w:hAnsi="Times New Roman" w:cs="Times New Roman" w:hint="eastAsia"/>
-          <w:sz w:val="24"/>
-          <w:szCs w:val="24"/>
-        </w:rPr>
-        <w:t>1</w:t>
-      </w:r>
-      <w:r>
-        <w:rPr>
-          <w:rFonts w:ascii="Times New Roman" w:hAnsi="Times New Roman" w:cs="Times New Roman" w:hint="eastAsia"/>
-          <w:sz w:val="24"/>
-          <w:szCs w:val="24"/>
-        </w:rPr>
-        <w:t>和表</w:t>
-      </w:r>
-      <w:r>
-        <w:rPr>
-          <w:rFonts w:ascii="Times New Roman" w:hAnsi="Times New Roman" w:cs="Times New Roman" w:hint="eastAsia"/>
-          <w:sz w:val="24"/>
-          <w:szCs w:val="24"/>
-        </w:rPr>
-        <w:t>2</w:t>
-      </w:r>
-      <w:r>
-        <w:rPr>
-          <w:rFonts w:ascii="Times New Roman" w:hAnsi="Times New Roman" w:cs="Times New Roman" w:hint="eastAsia"/>
-          <w:sz w:val="24"/>
-          <w:szCs w:val="24"/>
-        </w:rPr>
-        <w:t>分别为</w:t>
-      </w:r>
-      <w:r>
-        <w:rPr>
-          <w:rFonts w:ascii="Times New Roman" w:hAnsi="Times New Roman" w:cs="Times New Roman" w:hint="eastAsia"/>
-          <w:sz w:val="24"/>
-          <w:szCs w:val="24"/>
-        </w:rPr>
-        <w:t>201</w:t>
-      </w:r>
-      <w:r>
-        <w:rPr>
-          <w:rFonts w:ascii="Times New Roman" w:hAnsi="Times New Roman" w:cs="Times New Roman" w:hint="eastAsia"/>
-          <w:sz w:val="24"/>
-          <w:szCs w:val="24"/>
-        </w:rPr>
-        <w:t>3</w:t>
-      </w:r>
-      <w:r>
-        <w:rPr>
-          <w:rFonts w:ascii="Times New Roman" w:hAnsi="Times New Roman" w:cs="Times New Roman" w:hint="eastAsia"/>
-          <w:sz w:val="24"/>
-          <w:szCs w:val="24"/>
-        </w:rPr>
-        <w:t>年以来中国的</w:t>
-      </w:r>
-      <w:r>
-        <w:rPr>
-          <w:rFonts w:ascii="Times New Roman" w:hAnsi="Times New Roman" w:cs="Times New Roman"/>
-          <w:sz w:val="24"/>
-          <w:szCs w:val="24"/>
-        </w:rPr>
-        <w:t>煤炭</w:t>
-      </w:r>
-      <w:r>
-        <w:rPr>
-          <w:rFonts w:ascii="Times New Roman" w:hAnsi="Times New Roman" w:cs="Times New Roman" w:hint="eastAsia"/>
-          <w:sz w:val="24"/>
-          <w:szCs w:val="24"/>
-        </w:rPr>
-        <w:t>资源使用</w:t>
-      </w:r>
-      <w:r>
-        <w:rPr>
-          <w:rFonts w:ascii="Times New Roman" w:hAnsi="Times New Roman" w:cs="Times New Roman" w:hint="eastAsia"/>
-          <w:sz w:val="24"/>
-          <w:szCs w:val="24"/>
-        </w:rPr>
-        <w:t>统计</w:t>
-      </w:r>
-      <w:r>
-        <w:rPr>
-          <w:rFonts w:ascii="Times New Roman" w:hAnsi="Times New Roman" w:cs="Times New Roman" w:hint="eastAsia"/>
-          <w:sz w:val="24"/>
-          <w:szCs w:val="24"/>
-        </w:rPr>
-        <w:t>情况和中国煤炭</w:t>
-      </w:r>
-      <w:r>
-        <w:rPr>
-          <w:rFonts w:ascii="Times New Roman" w:hAnsi="Times New Roman" w:cs="Times New Roman"/>
-          <w:sz w:val="24"/>
-          <w:szCs w:val="24"/>
-        </w:rPr>
-        <w:t>资源储量</w:t>
-      </w:r>
-      <w:r>
-        <w:rPr>
-          <w:rFonts w:ascii="Times New Roman" w:hAnsi="Times New Roman" w:cs="Times New Roman" w:hint="eastAsia"/>
-          <w:sz w:val="24"/>
-          <w:szCs w:val="24"/>
-        </w:rPr>
-        <w:t>统计</w:t>
+        <w:t>资源使用统计</w:t>
       </w:r>
     </w:p>
     <w:p>
@@ -485,63 +1948,19 @@
       </w:pPr>
       <w:r>
         <w:rPr>
-          <w:rFonts w:hint="eastAsia"/>
-        </w:rPr>
-        <w:t>表</w:t>
-      </w:r>
-      <w:r>
-        <w:rPr>
-          <w:rFonts w:hint="eastAsia"/>
-        </w:rPr>
-        <w:t>1 201</w:t>
-      </w:r>
-      <w:r>
-        <w:rPr>
-          <w:rFonts w:hint="eastAsia"/>
-        </w:rPr>
-        <w:t>3</w:t>
-      </w:r>
-      <w:r>
-        <w:rPr>
-          <w:rFonts w:hint="eastAsia"/>
-        </w:rPr>
-        <w:t>-201</w:t>
-      </w:r>
-      <w:r>
-        <w:rPr>
-          <w:rFonts w:hint="eastAsia"/>
-        </w:rPr>
-        <w:t>7</w:t>
-      </w:r>
-      <w:r>
-        <w:rPr>
-          <w:rFonts w:hint="eastAsia"/>
-        </w:rPr>
-        <w:t>年</w:t>
-      </w:r>
-      <w:r>
-        <w:rPr>
           <w:rFonts w:ascii="Times New Roman" w:hAnsi="Times New Roman" w:cs="Times New Roman" w:hint="eastAsia"/>
           <w:sz w:val="24"/>
           <w:szCs w:val="24"/>
         </w:rPr>
-        <w:t>中国的</w:t>
-      </w:r>
-      <w:r>
-        <w:rPr>
-          <w:rFonts w:ascii="Times New Roman" w:hAnsi="Times New Roman" w:cs="Times New Roman"/>
-          <w:sz w:val="24"/>
-          <w:szCs w:val="24"/>
-        </w:rPr>
-        <w:t>煤炭</w:t>
-      </w:r>
-      <w:r>
-        <w:rPr>
-          <w:rFonts w:ascii="Times New Roman" w:hAnsi="Times New Roman" w:cs="Times New Roman" w:hint="eastAsia"/>
-          <w:sz w:val="24"/>
-          <w:szCs w:val="24"/>
-        </w:rPr>
-        <w:t>资源使用统计</w:t>
+        <w:t xml:space="preserve">Table2 </w:t>
+      </w:r>
+      <w:r>
+        <w:rPr>
+          <w:rFonts w:ascii="Times New Roman" w:hAnsi="Times New Roman" w:cs="Times New Roman"/>
+          <w:sz w:val="24"/>
+          <w:szCs w:val="24"/>
+        </w:rPr>
+        <w:t>Statistics of Coal Resources Use in China from 2013 to 2017</w:t>
       </w:r>
     </w:p>
     <w:tbl>
@@ -719,21 +2138,7 @@
                 <w:rFonts w:ascii="Times New Roman" w:hAnsi="Times New Roman" w:cs="Times New Roman" w:hint="eastAsia"/>
                 <w:szCs w:val="21"/>
               </w:rPr>
-              <w:t>(</w:t>
-            </w:r>
-            <w:r>
-              <w:rPr>
-                <w:rFonts w:ascii="Times New Roman" w:hAnsi="Times New Roman" w:cs="Times New Roman" w:hint="eastAsia"/>
-                <w:szCs w:val="21"/>
-              </w:rPr>
-              <w:t>R/P</w:t>
-            </w:r>
-            <w:r>
-              <w:rPr>
-                <w:rFonts w:ascii="Times New Roman" w:hAnsi="Times New Roman" w:cs="Times New Roman" w:hint="eastAsia"/>
-                <w:szCs w:val="21"/>
-              </w:rPr>
-              <w:t>)</w:t>
+              <w:t>(R/P)</w:t>
             </w:r>
           </w:p>
         </w:tc>
@@ -1970,7 +3375,7 @@
         <w:spacing w:line="360" w:lineRule="auto"/>
         <w:jc w:val="left"/>
         <w:rPr>
-          <w:rFonts w:ascii="Times New Roman" w:hAnsi="Times New Roman" w:cs="Times New Roman" w:hint="eastAsia"/>
+          <w:rFonts w:ascii="Times New Roman" w:hAnsi="Times New Roman" w:cs="Times New Roman"/>
           <w:sz w:val="24"/>
           <w:szCs w:val="24"/>
         </w:rPr>
@@ -2045,6 +3450,7 @@
           <w:sz w:val="24"/>
           <w:szCs w:val="24"/>
         </w:rPr>
+        <w:lastRenderedPageBreak/>
         <w:t>(2)</w:t>
       </w:r>
       <w:r>
@@ -2200,1402 +3606,20 @@
       <w:pPr>
         <w:widowControl/>
         <w:spacing w:line="360" w:lineRule="auto"/>
-        <w:jc w:val="center"/>
-        <w:rPr>
-          <w:rFonts w:ascii="Times New Roman" w:hAnsi="Times New Roman" w:cs="Times New Roman" w:hint="eastAsia"/>
+        <w:jc w:val="left"/>
+        <w:rPr>
+          <w:rFonts w:ascii="Times New Roman" w:hAnsi="Times New Roman" w:cs="Times New Roman"/>
           <w:sz w:val="24"/>
           <w:szCs w:val="24"/>
         </w:rPr>
       </w:pPr>
-      <w:r>
-        <w:rPr>
-          <w:rFonts w:hint="eastAsia"/>
-        </w:rPr>
-        <w:t>表</w:t>
-      </w:r>
-      <w:r>
-        <w:rPr>
-          <w:rFonts w:hint="eastAsia"/>
-        </w:rPr>
-        <w:t>2</w:t>
-      </w:r>
-      <w:r>
-        <w:rPr>
-          <w:rFonts w:hint="eastAsia"/>
-        </w:rPr>
-        <w:t xml:space="preserve"> 2013-2017</w:t>
-      </w:r>
-      <w:r>
-        <w:rPr>
-          <w:rFonts w:hint="eastAsia"/>
-        </w:rPr>
-        <w:t>年</w:t>
-      </w:r>
-      <w:r>
-        <w:rPr>
-          <w:rFonts w:ascii="Times New Roman" w:hAnsi="Times New Roman" w:cs="Times New Roman" w:hint="eastAsia"/>
-          <w:sz w:val="24"/>
-          <w:szCs w:val="24"/>
-        </w:rPr>
-        <w:t>中国煤炭</w:t>
-      </w:r>
-      <w:r>
-        <w:rPr>
-          <w:rFonts w:ascii="Times New Roman" w:hAnsi="Times New Roman" w:cs="Times New Roman"/>
-          <w:sz w:val="24"/>
-          <w:szCs w:val="24"/>
-        </w:rPr>
-        <w:t>资源储量</w:t>
-      </w:r>
-      <w:r>
-        <w:rPr>
-          <w:rFonts w:ascii="Times New Roman" w:hAnsi="Times New Roman" w:cs="Times New Roman" w:hint="eastAsia"/>
-          <w:sz w:val="24"/>
-          <w:szCs w:val="24"/>
-        </w:rPr>
-        <w:t>统计</w:t>
-      </w:r>
-    </w:p>
-    <w:tbl>
-      <w:tblPr>
-        <w:tblStyle w:val="a6"/>
-        <w:tblW w:w="0" w:type="auto"/>
-        <w:jc w:val="center"/>
-        <w:tblBorders>
-          <w:left w:val="none" w:sz="0" w:space="0" w:color="auto"/>
-          <w:right w:val="none" w:sz="0" w:space="0" w:color="auto"/>
-        </w:tblBorders>
-        <w:tblLook w:val="04A0" w:firstRow="1" w:lastRow="0" w:firstColumn="1" w:lastColumn="0" w:noHBand="0" w:noVBand="1"/>
-      </w:tblPr>
-      <w:tblGrid>
-        <w:gridCol w:w="963"/>
-        <w:gridCol w:w="1255"/>
-        <w:gridCol w:w="1013"/>
-        <w:gridCol w:w="1481"/>
-        <w:gridCol w:w="1178"/>
-        <w:gridCol w:w="1178"/>
-        <w:gridCol w:w="1178"/>
-      </w:tblGrid>
-      <w:tr>
-        <w:trPr>
-          <w:trHeight w:val="592"/>
-          <w:jc w:val="center"/>
-        </w:trPr>
-        <w:tc>
-          <w:tcPr>
-            <w:tcW w:w="963" w:type="dxa"/>
-            <w:tcBorders>
-              <w:bottom w:val="single" w:sz="4" w:space="0" w:color="auto"/>
-              <w:right w:val="nil"/>
-            </w:tcBorders>
-            <w:vAlign w:val="center"/>
-          </w:tcPr>
-          <w:p>
-            <w:pPr>
-              <w:jc w:val="center"/>
-              <w:rPr>
-                <w:szCs w:val="21"/>
-              </w:rPr>
-            </w:pPr>
-            <w:r>
-              <w:rPr>
-                <w:rFonts w:hint="eastAsia"/>
-                <w:szCs w:val="21"/>
-              </w:rPr>
-              <w:t>年份</w:t>
-            </w:r>
-          </w:p>
-        </w:tc>
-        <w:tc>
-          <w:tcPr>
-            <w:tcW w:w="1255" w:type="dxa"/>
-            <w:tcBorders>
-              <w:left w:val="nil"/>
-              <w:bottom w:val="single" w:sz="4" w:space="0" w:color="auto"/>
-              <w:right w:val="nil"/>
-            </w:tcBorders>
-          </w:tcPr>
-          <w:p>
-            <w:pPr>
-              <w:jc w:val="center"/>
-              <w:rPr>
-                <w:rFonts w:hint="eastAsia"/>
-                <w:szCs w:val="21"/>
-              </w:rPr>
-            </w:pPr>
-            <w:r>
-              <w:rPr>
-                <w:rFonts w:ascii="FZHTJW--GB1-0" w:hAnsi="FZHTJW--GB1-0"/>
-                <w:color w:val="231F20"/>
-                <w:sz w:val="20"/>
-                <w:szCs w:val="20"/>
-              </w:rPr>
-              <w:t>查明资源</w:t>
-            </w:r>
-            <w:r>
-              <w:rPr>
-                <w:rFonts w:ascii="FZHTJW--GB1-0" w:hAnsi="FZHTJW--GB1-0" w:hint="eastAsia"/>
-                <w:color w:val="231F20"/>
-                <w:sz w:val="20"/>
-                <w:szCs w:val="20"/>
-              </w:rPr>
-              <w:t>/</w:t>
-            </w:r>
-            <w:r>
-              <w:rPr>
-                <w:rFonts w:ascii="FZHTJW--GB1-0" w:hAnsi="FZHTJW--GB1-0" w:hint="eastAsia"/>
-                <w:color w:val="231F20"/>
-                <w:sz w:val="20"/>
-                <w:szCs w:val="20"/>
-              </w:rPr>
-              <w:t>亿吨</w:t>
-            </w:r>
-          </w:p>
-        </w:tc>
-        <w:tc>
-          <w:tcPr>
-            <w:tcW w:w="1013" w:type="dxa"/>
-            <w:tcBorders>
-              <w:left w:val="nil"/>
-              <w:bottom w:val="single" w:sz="4" w:space="0" w:color="auto"/>
-              <w:right w:val="nil"/>
-            </w:tcBorders>
-          </w:tcPr>
-          <w:p>
-            <w:pPr>
-              <w:jc w:val="center"/>
-              <w:rPr>
-                <w:rFonts w:hint="eastAsia"/>
-                <w:szCs w:val="21"/>
-              </w:rPr>
-            </w:pPr>
-            <w:r>
-              <w:rPr>
-                <w:rFonts w:hint="eastAsia"/>
-                <w:szCs w:val="21"/>
-              </w:rPr>
-              <w:t>增减变化</w:t>
-            </w:r>
-            <w:r>
-              <w:rPr>
-                <w:rFonts w:hint="eastAsia"/>
-                <w:szCs w:val="21"/>
-              </w:rPr>
-              <w:t>/%</w:t>
-            </w:r>
-          </w:p>
-        </w:tc>
-        <w:tc>
-          <w:tcPr>
-            <w:tcW w:w="1481" w:type="dxa"/>
-            <w:tcBorders>
-              <w:left w:val="nil"/>
-              <w:bottom w:val="single" w:sz="4" w:space="0" w:color="auto"/>
-              <w:right w:val="nil"/>
-            </w:tcBorders>
-          </w:tcPr>
-          <w:p>
-            <w:pPr>
-              <w:jc w:val="center"/>
-              <w:rPr>
-                <w:rFonts w:hint="eastAsia"/>
-                <w:szCs w:val="21"/>
-              </w:rPr>
-            </w:pPr>
-            <w:r>
-              <w:rPr>
-                <w:rFonts w:ascii="FZHTJW--GB1-0" w:hAnsi="FZHTJW--GB1-0"/>
-                <w:color w:val="231F20"/>
-                <w:sz w:val="20"/>
-                <w:szCs w:val="20"/>
-              </w:rPr>
-              <w:t>新增查明资源储量</w:t>
-            </w:r>
-            <w:r>
-              <w:rPr>
-                <w:rFonts w:ascii="FZHTJW--GB1-0" w:hAnsi="FZHTJW--GB1-0" w:hint="eastAsia"/>
-                <w:color w:val="231F20"/>
-                <w:sz w:val="20"/>
-                <w:szCs w:val="20"/>
-              </w:rPr>
-              <w:t>/</w:t>
-            </w:r>
-            <w:r>
-              <w:rPr>
-                <w:rFonts w:ascii="FZHTJW--GB1-0" w:hAnsi="FZHTJW--GB1-0" w:hint="eastAsia"/>
-                <w:color w:val="231F20"/>
-                <w:sz w:val="20"/>
-                <w:szCs w:val="20"/>
-              </w:rPr>
-              <w:t>亿吨</w:t>
-            </w:r>
-          </w:p>
-        </w:tc>
-        <w:tc>
-          <w:tcPr>
-            <w:tcW w:w="1178" w:type="dxa"/>
-            <w:tcBorders>
-              <w:left w:val="nil"/>
-              <w:bottom w:val="single" w:sz="4" w:space="0" w:color="auto"/>
-              <w:right w:val="nil"/>
-            </w:tcBorders>
-          </w:tcPr>
-          <w:p>
-            <w:pPr>
-              <w:jc w:val="center"/>
-              <w:rPr>
-                <w:rFonts w:hint="eastAsia"/>
-                <w:szCs w:val="21"/>
-              </w:rPr>
-            </w:pPr>
-            <w:r>
-              <w:rPr>
-                <w:rFonts w:hint="eastAsia"/>
-                <w:szCs w:val="21"/>
-              </w:rPr>
-              <w:t>增减变化</w:t>
-            </w:r>
-            <w:r>
-              <w:rPr>
-                <w:rFonts w:hint="eastAsia"/>
-                <w:szCs w:val="21"/>
-              </w:rPr>
-              <w:t>/%</w:t>
-            </w:r>
-          </w:p>
-        </w:tc>
-        <w:tc>
-          <w:tcPr>
-            <w:tcW w:w="1178" w:type="dxa"/>
-            <w:tcBorders>
-              <w:left w:val="nil"/>
-              <w:bottom w:val="single" w:sz="4" w:space="0" w:color="auto"/>
-              <w:right w:val="nil"/>
-            </w:tcBorders>
-          </w:tcPr>
-          <w:p>
-            <w:pPr>
-              <w:jc w:val="center"/>
-              <w:rPr>
-                <w:rFonts w:hint="eastAsia"/>
-                <w:szCs w:val="21"/>
-              </w:rPr>
-            </w:pPr>
-            <w:r>
-              <w:rPr>
-                <w:rFonts w:hint="eastAsia"/>
-                <w:szCs w:val="21"/>
-              </w:rPr>
-              <w:t>预测资源量</w:t>
-            </w:r>
-            <w:r>
-              <w:rPr>
-                <w:rFonts w:hint="eastAsia"/>
-                <w:szCs w:val="21"/>
-              </w:rPr>
-              <w:t>/</w:t>
-            </w:r>
-            <w:r>
-              <w:rPr>
-                <w:rFonts w:hint="eastAsia"/>
-                <w:szCs w:val="21"/>
-              </w:rPr>
-              <w:t>亿吨</w:t>
-            </w:r>
-          </w:p>
-        </w:tc>
-        <w:tc>
-          <w:tcPr>
-            <w:tcW w:w="1178" w:type="dxa"/>
-            <w:tcBorders>
-              <w:left w:val="nil"/>
-              <w:bottom w:val="single" w:sz="4" w:space="0" w:color="auto"/>
-              <w:right w:val="nil"/>
-            </w:tcBorders>
-          </w:tcPr>
-          <w:p>
-            <w:pPr>
-              <w:jc w:val="center"/>
-              <w:rPr>
-                <w:rFonts w:hint="eastAsia"/>
-                <w:szCs w:val="21"/>
-              </w:rPr>
-            </w:pPr>
-            <w:r>
-              <w:rPr>
-                <w:rFonts w:hint="eastAsia"/>
-                <w:szCs w:val="21"/>
-              </w:rPr>
-              <w:t>查明资源率</w:t>
-            </w:r>
-            <w:r>
-              <w:rPr>
-                <w:rFonts w:hint="eastAsia"/>
-                <w:szCs w:val="21"/>
-              </w:rPr>
-              <w:t>/%</w:t>
-            </w:r>
-          </w:p>
-        </w:tc>
-      </w:tr>
-      <w:tr>
-        <w:trPr>
-          <w:trHeight w:val="403"/>
-          <w:jc w:val="center"/>
-        </w:trPr>
-        <w:tc>
-          <w:tcPr>
-            <w:tcW w:w="963" w:type="dxa"/>
-            <w:tcBorders>
-              <w:bottom w:val="nil"/>
-              <w:right w:val="nil"/>
-            </w:tcBorders>
-            <w:vAlign w:val="center"/>
-          </w:tcPr>
-          <w:p>
-            <w:pPr>
-              <w:jc w:val="center"/>
-              <w:rPr>
-                <w:szCs w:val="21"/>
-              </w:rPr>
-            </w:pPr>
-            <w:r>
-              <w:rPr>
-                <w:rFonts w:hint="eastAsia"/>
-                <w:szCs w:val="21"/>
-              </w:rPr>
-              <w:t>2013</w:t>
-            </w:r>
-          </w:p>
-        </w:tc>
-        <w:tc>
-          <w:tcPr>
-            <w:tcW w:w="1255" w:type="dxa"/>
-            <w:tcBorders>
-              <w:left w:val="nil"/>
-              <w:bottom w:val="nil"/>
-              <w:right w:val="nil"/>
-            </w:tcBorders>
-            <w:vAlign w:val="center"/>
-          </w:tcPr>
-          <w:p>
-            <w:pPr>
-              <w:jc w:val="center"/>
-              <w:rPr>
-                <w:rFonts w:hint="eastAsia"/>
-                <w:szCs w:val="21"/>
-              </w:rPr>
-            </w:pPr>
-            <w:r>
-              <w:rPr>
-                <w:rFonts w:hint="eastAsia"/>
-                <w:szCs w:val="21"/>
-              </w:rPr>
-              <w:t>14842.9</w:t>
-            </w:r>
-          </w:p>
-        </w:tc>
-        <w:tc>
-          <w:tcPr>
-            <w:tcW w:w="1013" w:type="dxa"/>
-            <w:tcBorders>
-              <w:left w:val="nil"/>
-              <w:bottom w:val="nil"/>
-              <w:right w:val="nil"/>
-            </w:tcBorders>
-            <w:vAlign w:val="center"/>
-          </w:tcPr>
-          <w:p>
-            <w:pPr>
-              <w:jc w:val="center"/>
-              <w:rPr>
-                <w:rFonts w:hint="eastAsia"/>
-                <w:szCs w:val="21"/>
-              </w:rPr>
-            </w:pPr>
-            <w:r>
-              <w:rPr>
-                <w:rFonts w:hint="eastAsia"/>
-                <w:szCs w:val="21"/>
-              </w:rPr>
-              <w:t>4.5</w:t>
-            </w:r>
-          </w:p>
-        </w:tc>
-        <w:tc>
-          <w:tcPr>
-            <w:tcW w:w="1481" w:type="dxa"/>
-            <w:tcBorders>
-              <w:left w:val="nil"/>
-              <w:bottom w:val="nil"/>
-              <w:right w:val="nil"/>
-            </w:tcBorders>
-            <w:vAlign w:val="center"/>
-          </w:tcPr>
-          <w:p>
-            <w:pPr>
-              <w:jc w:val="center"/>
-              <w:rPr>
-                <w:rFonts w:hint="eastAsia"/>
-                <w:szCs w:val="21"/>
-              </w:rPr>
-            </w:pPr>
-            <w:r>
-              <w:rPr>
-                <w:rFonts w:hint="eastAsia"/>
-                <w:szCs w:val="21"/>
-              </w:rPr>
-              <w:t>673</w:t>
-            </w:r>
-            <w:r>
-              <w:rPr>
-                <w:rFonts w:hint="eastAsia"/>
-                <w:szCs w:val="21"/>
-              </w:rPr>
-              <w:t>.0</w:t>
-            </w:r>
-          </w:p>
-        </w:tc>
-        <w:tc>
-          <w:tcPr>
-            <w:tcW w:w="1178" w:type="dxa"/>
-            <w:tcBorders>
-              <w:left w:val="nil"/>
-              <w:bottom w:val="nil"/>
-              <w:right w:val="nil"/>
-            </w:tcBorders>
-            <w:vAlign w:val="center"/>
-          </w:tcPr>
-          <w:p>
-            <w:pPr>
-              <w:jc w:val="center"/>
-              <w:rPr>
-                <w:rFonts w:hint="eastAsia"/>
-                <w:szCs w:val="21"/>
-              </w:rPr>
-            </w:pPr>
-            <w:r>
-              <w:rPr>
-                <w:rFonts w:hint="eastAsia"/>
-                <w:szCs w:val="21"/>
-              </w:rPr>
-              <w:t>29.2</w:t>
-            </w:r>
-          </w:p>
-        </w:tc>
-        <w:tc>
-          <w:tcPr>
-            <w:tcW w:w="1178" w:type="dxa"/>
-            <w:tcBorders>
-              <w:left w:val="nil"/>
-              <w:bottom w:val="nil"/>
-              <w:right w:val="nil"/>
-            </w:tcBorders>
-          </w:tcPr>
-          <w:p>
-            <w:pPr>
-              <w:jc w:val="center"/>
-              <w:rPr>
-                <w:rFonts w:hint="eastAsia"/>
-                <w:szCs w:val="21"/>
-              </w:rPr>
-            </w:pPr>
-            <w:r>
-              <w:rPr>
-                <w:rFonts w:hint="eastAsia"/>
-                <w:szCs w:val="21"/>
-              </w:rPr>
-              <w:t>36500</w:t>
-            </w:r>
-          </w:p>
-        </w:tc>
-        <w:tc>
-          <w:tcPr>
-            <w:tcW w:w="1178" w:type="dxa"/>
-            <w:tcBorders>
-              <w:left w:val="nil"/>
-              <w:bottom w:val="nil"/>
-              <w:right w:val="nil"/>
-            </w:tcBorders>
-          </w:tcPr>
-          <w:p>
-            <w:pPr>
-              <w:jc w:val="center"/>
-              <w:rPr>
-                <w:rFonts w:hint="eastAsia"/>
-                <w:szCs w:val="21"/>
-              </w:rPr>
-            </w:pPr>
-            <w:r>
-              <w:rPr>
-                <w:rFonts w:hint="eastAsia"/>
-                <w:szCs w:val="21"/>
-              </w:rPr>
-              <w:t>29.0</w:t>
-            </w:r>
-          </w:p>
-        </w:tc>
-      </w:tr>
-      <w:tr>
-        <w:trPr>
-          <w:trHeight w:val="381"/>
-          <w:jc w:val="center"/>
-        </w:trPr>
-        <w:tc>
-          <w:tcPr>
-            <w:tcW w:w="963" w:type="dxa"/>
-            <w:tcBorders>
-              <w:top w:val="nil"/>
-              <w:bottom w:val="nil"/>
-              <w:right w:val="nil"/>
-            </w:tcBorders>
-            <w:vAlign w:val="center"/>
-          </w:tcPr>
-          <w:p>
-            <w:pPr>
-              <w:jc w:val="center"/>
-              <w:rPr>
-                <w:szCs w:val="21"/>
-              </w:rPr>
-            </w:pPr>
-            <w:r>
-              <w:rPr>
-                <w:rFonts w:hint="eastAsia"/>
-                <w:szCs w:val="21"/>
-              </w:rPr>
-              <w:t>2014</w:t>
-            </w:r>
-          </w:p>
-        </w:tc>
-        <w:tc>
-          <w:tcPr>
-            <w:tcW w:w="1255" w:type="dxa"/>
-            <w:tcBorders>
-              <w:top w:val="nil"/>
-              <w:left w:val="nil"/>
-              <w:bottom w:val="nil"/>
-              <w:right w:val="nil"/>
-            </w:tcBorders>
-            <w:vAlign w:val="center"/>
-          </w:tcPr>
-          <w:p>
-            <w:pPr>
-              <w:jc w:val="center"/>
-              <w:rPr>
-                <w:rFonts w:hint="eastAsia"/>
-                <w:szCs w:val="21"/>
-              </w:rPr>
-            </w:pPr>
-            <w:r>
-              <w:rPr>
-                <w:rFonts w:hint="eastAsia"/>
-                <w:szCs w:val="21"/>
-              </w:rPr>
-              <w:t>15317.0</w:t>
-            </w:r>
-          </w:p>
-        </w:tc>
-        <w:tc>
-          <w:tcPr>
-            <w:tcW w:w="1013" w:type="dxa"/>
-            <w:tcBorders>
-              <w:top w:val="nil"/>
-              <w:left w:val="nil"/>
-              <w:bottom w:val="nil"/>
-              <w:right w:val="nil"/>
-            </w:tcBorders>
-            <w:vAlign w:val="center"/>
-          </w:tcPr>
-          <w:p>
-            <w:pPr>
-              <w:jc w:val="center"/>
-              <w:rPr>
-                <w:rFonts w:hint="eastAsia"/>
-                <w:szCs w:val="21"/>
-              </w:rPr>
-            </w:pPr>
-            <w:r>
-              <w:rPr>
-                <w:rFonts w:hint="eastAsia"/>
-                <w:szCs w:val="21"/>
-              </w:rPr>
-              <w:t>3.2</w:t>
-            </w:r>
-          </w:p>
-        </w:tc>
-        <w:tc>
-          <w:tcPr>
-            <w:tcW w:w="1481" w:type="dxa"/>
-            <w:tcBorders>
-              <w:top w:val="nil"/>
-              <w:left w:val="nil"/>
-              <w:bottom w:val="nil"/>
-              <w:right w:val="nil"/>
-            </w:tcBorders>
-            <w:vAlign w:val="center"/>
-          </w:tcPr>
-          <w:p>
-            <w:pPr>
-              <w:jc w:val="center"/>
-              <w:rPr>
-                <w:rFonts w:hint="eastAsia"/>
-                <w:szCs w:val="21"/>
-              </w:rPr>
-            </w:pPr>
-            <w:r>
-              <w:rPr>
-                <w:rFonts w:hint="eastAsia"/>
-                <w:szCs w:val="21"/>
-              </w:rPr>
-              <w:t>561</w:t>
-            </w:r>
-            <w:r>
-              <w:rPr>
-                <w:rFonts w:hint="eastAsia"/>
-                <w:szCs w:val="21"/>
-              </w:rPr>
-              <w:t>.0</w:t>
-            </w:r>
-          </w:p>
-        </w:tc>
-        <w:tc>
-          <w:tcPr>
-            <w:tcW w:w="1178" w:type="dxa"/>
-            <w:tcBorders>
-              <w:top w:val="nil"/>
-              <w:left w:val="nil"/>
-              <w:bottom w:val="nil"/>
-              <w:right w:val="nil"/>
-            </w:tcBorders>
-            <w:vAlign w:val="center"/>
-          </w:tcPr>
-          <w:p>
-            <w:pPr>
-              <w:jc w:val="center"/>
-              <w:rPr>
-                <w:rFonts w:hint="eastAsia"/>
-                <w:szCs w:val="21"/>
-              </w:rPr>
-            </w:pPr>
-            <w:r>
-              <w:rPr>
-                <w:rFonts w:hint="eastAsia"/>
-                <w:szCs w:val="21"/>
-              </w:rPr>
-              <w:t>-16.7</w:t>
-            </w:r>
-          </w:p>
-        </w:tc>
-        <w:tc>
-          <w:tcPr>
-            <w:tcW w:w="1178" w:type="dxa"/>
-            <w:tcBorders>
-              <w:top w:val="nil"/>
-              <w:left w:val="nil"/>
-              <w:bottom w:val="nil"/>
-              <w:right w:val="nil"/>
-            </w:tcBorders>
-          </w:tcPr>
-          <w:p>
-            <w:pPr>
-              <w:jc w:val="center"/>
-              <w:rPr>
-                <w:rFonts w:hint="eastAsia"/>
-                <w:szCs w:val="21"/>
-              </w:rPr>
-            </w:pPr>
-            <w:r>
-              <w:rPr>
-                <w:rFonts w:hint="eastAsia"/>
-                <w:szCs w:val="21"/>
-              </w:rPr>
-              <w:t>38000</w:t>
-            </w:r>
-          </w:p>
-        </w:tc>
-        <w:tc>
-          <w:tcPr>
-            <w:tcW w:w="1178" w:type="dxa"/>
-            <w:tcBorders>
-              <w:top w:val="nil"/>
-              <w:left w:val="nil"/>
-              <w:bottom w:val="nil"/>
-              <w:right w:val="nil"/>
-            </w:tcBorders>
-          </w:tcPr>
-          <w:p>
-            <w:pPr>
-              <w:jc w:val="center"/>
-              <w:rPr>
-                <w:rFonts w:hint="eastAsia"/>
-                <w:szCs w:val="21"/>
-              </w:rPr>
-            </w:pPr>
-            <w:r>
-              <w:rPr>
-                <w:rFonts w:hint="eastAsia"/>
-                <w:szCs w:val="21"/>
-              </w:rPr>
-              <w:t>29.6</w:t>
-            </w:r>
-          </w:p>
-        </w:tc>
-      </w:tr>
-      <w:tr>
-        <w:trPr>
-          <w:trHeight w:val="403"/>
-          <w:jc w:val="center"/>
-        </w:trPr>
-        <w:tc>
-          <w:tcPr>
-            <w:tcW w:w="963" w:type="dxa"/>
-            <w:tcBorders>
-              <w:top w:val="nil"/>
-              <w:bottom w:val="nil"/>
-              <w:right w:val="nil"/>
-            </w:tcBorders>
-            <w:vAlign w:val="center"/>
-          </w:tcPr>
-          <w:p>
-            <w:pPr>
-              <w:jc w:val="center"/>
-              <w:rPr>
-                <w:szCs w:val="21"/>
-              </w:rPr>
-            </w:pPr>
-            <w:r>
-              <w:rPr>
-                <w:rFonts w:hint="eastAsia"/>
-                <w:szCs w:val="21"/>
-              </w:rPr>
-              <w:t>2015</w:t>
-            </w:r>
-          </w:p>
-        </w:tc>
-        <w:tc>
-          <w:tcPr>
-            <w:tcW w:w="1255" w:type="dxa"/>
-            <w:tcBorders>
-              <w:top w:val="nil"/>
-              <w:left w:val="nil"/>
-              <w:bottom w:val="nil"/>
-              <w:right w:val="nil"/>
-            </w:tcBorders>
-            <w:vAlign w:val="center"/>
-          </w:tcPr>
-          <w:p>
-            <w:pPr>
-              <w:jc w:val="center"/>
-              <w:rPr>
-                <w:rFonts w:hint="eastAsia"/>
-                <w:szCs w:val="21"/>
-              </w:rPr>
-            </w:pPr>
-            <w:r>
-              <w:rPr>
-                <w:rFonts w:hint="eastAsia"/>
-                <w:szCs w:val="21"/>
-              </w:rPr>
-              <w:t>15663.1</w:t>
-            </w:r>
-          </w:p>
-        </w:tc>
-        <w:tc>
-          <w:tcPr>
-            <w:tcW w:w="1013" w:type="dxa"/>
-            <w:tcBorders>
-              <w:top w:val="nil"/>
-              <w:left w:val="nil"/>
-              <w:bottom w:val="nil"/>
-              <w:right w:val="nil"/>
-            </w:tcBorders>
-            <w:vAlign w:val="center"/>
-          </w:tcPr>
-          <w:p>
-            <w:pPr>
-              <w:jc w:val="center"/>
-              <w:rPr>
-                <w:rFonts w:hint="eastAsia"/>
-                <w:szCs w:val="21"/>
-              </w:rPr>
-            </w:pPr>
-            <w:r>
-              <w:rPr>
-                <w:rFonts w:hint="eastAsia"/>
-                <w:szCs w:val="21"/>
-              </w:rPr>
-              <w:t>2.3</w:t>
-            </w:r>
-          </w:p>
-        </w:tc>
-        <w:tc>
-          <w:tcPr>
-            <w:tcW w:w="1481" w:type="dxa"/>
-            <w:tcBorders>
-              <w:top w:val="nil"/>
-              <w:left w:val="nil"/>
-              <w:bottom w:val="nil"/>
-              <w:right w:val="nil"/>
-            </w:tcBorders>
-            <w:vAlign w:val="center"/>
-          </w:tcPr>
-          <w:p>
-            <w:pPr>
-              <w:jc w:val="center"/>
-              <w:rPr>
-                <w:rFonts w:hint="eastAsia"/>
-                <w:szCs w:val="21"/>
-              </w:rPr>
-            </w:pPr>
-            <w:r>
-              <w:rPr>
-                <w:rFonts w:hint="eastAsia"/>
-                <w:szCs w:val="21"/>
-              </w:rPr>
-              <w:t>390.3</w:t>
-            </w:r>
-          </w:p>
-        </w:tc>
-        <w:tc>
-          <w:tcPr>
-            <w:tcW w:w="1178" w:type="dxa"/>
-            <w:tcBorders>
-              <w:top w:val="nil"/>
-              <w:left w:val="nil"/>
-              <w:bottom w:val="nil"/>
-              <w:right w:val="nil"/>
-            </w:tcBorders>
-            <w:vAlign w:val="center"/>
-          </w:tcPr>
-          <w:p>
-            <w:pPr>
-              <w:jc w:val="center"/>
-              <w:rPr>
-                <w:rFonts w:hint="eastAsia"/>
-                <w:szCs w:val="21"/>
-              </w:rPr>
-            </w:pPr>
-            <w:r>
-              <w:rPr>
-                <w:rFonts w:hint="eastAsia"/>
-                <w:szCs w:val="21"/>
-              </w:rPr>
-              <w:t>-30.4</w:t>
-            </w:r>
-          </w:p>
-        </w:tc>
-        <w:tc>
-          <w:tcPr>
-            <w:tcW w:w="1178" w:type="dxa"/>
-            <w:tcBorders>
-              <w:top w:val="nil"/>
-              <w:left w:val="nil"/>
-              <w:bottom w:val="nil"/>
-              <w:right w:val="nil"/>
-            </w:tcBorders>
-          </w:tcPr>
-          <w:p>
-            <w:pPr>
-              <w:jc w:val="center"/>
-              <w:rPr>
-                <w:rFonts w:hint="eastAsia"/>
-                <w:szCs w:val="21"/>
-              </w:rPr>
-            </w:pPr>
-            <w:r>
-              <w:rPr>
-                <w:rFonts w:hint="eastAsia"/>
-                <w:szCs w:val="21"/>
-              </w:rPr>
-              <w:t>38796</w:t>
-            </w:r>
-          </w:p>
-        </w:tc>
-        <w:tc>
-          <w:tcPr>
-            <w:tcW w:w="1178" w:type="dxa"/>
-            <w:tcBorders>
-              <w:top w:val="nil"/>
-              <w:left w:val="nil"/>
-              <w:bottom w:val="nil"/>
-              <w:right w:val="nil"/>
-            </w:tcBorders>
-          </w:tcPr>
-          <w:p>
-            <w:pPr>
-              <w:jc w:val="center"/>
-              <w:rPr>
-                <w:rFonts w:hint="eastAsia"/>
-                <w:szCs w:val="21"/>
-              </w:rPr>
-            </w:pPr>
-            <w:r>
-              <w:rPr>
-                <w:rFonts w:hint="eastAsia"/>
-                <w:szCs w:val="21"/>
-              </w:rPr>
-              <w:t>30.0</w:t>
-            </w:r>
-          </w:p>
-        </w:tc>
-      </w:tr>
-      <w:tr>
-        <w:trPr>
-          <w:trHeight w:val="403"/>
-          <w:jc w:val="center"/>
-        </w:trPr>
-        <w:tc>
-          <w:tcPr>
-            <w:tcW w:w="963" w:type="dxa"/>
-            <w:tcBorders>
-              <w:top w:val="nil"/>
-              <w:bottom w:val="nil"/>
-              <w:right w:val="nil"/>
-            </w:tcBorders>
-            <w:vAlign w:val="center"/>
-          </w:tcPr>
-          <w:p>
-            <w:pPr>
-              <w:jc w:val="center"/>
-              <w:rPr>
-                <w:szCs w:val="21"/>
-              </w:rPr>
-            </w:pPr>
-            <w:r>
-              <w:rPr>
-                <w:rFonts w:hint="eastAsia"/>
-                <w:szCs w:val="21"/>
-              </w:rPr>
-              <w:t>2016</w:t>
-            </w:r>
-          </w:p>
-        </w:tc>
-        <w:tc>
-          <w:tcPr>
-            <w:tcW w:w="1255" w:type="dxa"/>
-            <w:tcBorders>
-              <w:top w:val="nil"/>
-              <w:left w:val="nil"/>
-              <w:bottom w:val="nil"/>
-              <w:right w:val="nil"/>
-            </w:tcBorders>
-            <w:vAlign w:val="center"/>
-          </w:tcPr>
-          <w:p>
-            <w:pPr>
-              <w:jc w:val="center"/>
-              <w:rPr>
-                <w:rFonts w:hint="eastAsia"/>
-                <w:szCs w:val="21"/>
-              </w:rPr>
-            </w:pPr>
-            <w:r>
-              <w:rPr>
-                <w:rFonts w:hint="eastAsia"/>
-                <w:szCs w:val="21"/>
-              </w:rPr>
-              <w:t>15980.01</w:t>
-            </w:r>
-          </w:p>
-        </w:tc>
-        <w:tc>
-          <w:tcPr>
-            <w:tcW w:w="1013" w:type="dxa"/>
-            <w:tcBorders>
-              <w:top w:val="nil"/>
-              <w:left w:val="nil"/>
-              <w:bottom w:val="nil"/>
-              <w:right w:val="nil"/>
-            </w:tcBorders>
-            <w:vAlign w:val="center"/>
-          </w:tcPr>
-          <w:p>
-            <w:pPr>
-              <w:jc w:val="center"/>
-              <w:rPr>
-                <w:rFonts w:hint="eastAsia"/>
-                <w:szCs w:val="21"/>
-              </w:rPr>
-            </w:pPr>
-            <w:r>
-              <w:rPr>
-                <w:rFonts w:hint="eastAsia"/>
-                <w:szCs w:val="21"/>
-              </w:rPr>
-              <w:t>2.0</w:t>
-            </w:r>
-          </w:p>
-        </w:tc>
-        <w:tc>
-          <w:tcPr>
-            <w:tcW w:w="1481" w:type="dxa"/>
-            <w:tcBorders>
-              <w:top w:val="nil"/>
-              <w:left w:val="nil"/>
-              <w:bottom w:val="nil"/>
-              <w:right w:val="nil"/>
-            </w:tcBorders>
-            <w:vAlign w:val="center"/>
-          </w:tcPr>
-          <w:p>
-            <w:pPr>
-              <w:jc w:val="center"/>
-              <w:rPr>
-                <w:rFonts w:hint="eastAsia"/>
-                <w:szCs w:val="21"/>
-              </w:rPr>
-            </w:pPr>
-            <w:r>
-              <w:rPr>
-                <w:rFonts w:hint="eastAsia"/>
-                <w:szCs w:val="21"/>
-              </w:rPr>
-              <w:t>606.8</w:t>
-            </w:r>
-          </w:p>
-        </w:tc>
-        <w:tc>
-          <w:tcPr>
-            <w:tcW w:w="1178" w:type="dxa"/>
-            <w:tcBorders>
-              <w:top w:val="nil"/>
-              <w:left w:val="nil"/>
-              <w:bottom w:val="nil"/>
-              <w:right w:val="nil"/>
-            </w:tcBorders>
-            <w:vAlign w:val="center"/>
-          </w:tcPr>
-          <w:p>
-            <w:pPr>
-              <w:jc w:val="center"/>
-              <w:rPr>
-                <w:rFonts w:hint="eastAsia"/>
-                <w:szCs w:val="21"/>
-              </w:rPr>
-            </w:pPr>
-            <w:r>
-              <w:rPr>
-                <w:rFonts w:hint="eastAsia"/>
-                <w:szCs w:val="21"/>
-              </w:rPr>
-              <w:t>55.5</w:t>
-            </w:r>
-          </w:p>
-        </w:tc>
-        <w:tc>
-          <w:tcPr>
-            <w:tcW w:w="1178" w:type="dxa"/>
-            <w:tcBorders>
-              <w:top w:val="nil"/>
-              <w:left w:val="nil"/>
-              <w:bottom w:val="nil"/>
-              <w:right w:val="nil"/>
-            </w:tcBorders>
-          </w:tcPr>
-          <w:p>
-            <w:pPr>
-              <w:jc w:val="center"/>
-              <w:rPr>
-                <w:rFonts w:hint="eastAsia"/>
-                <w:szCs w:val="21"/>
-              </w:rPr>
-            </w:pPr>
-            <w:r>
-              <w:rPr>
-                <w:rFonts w:hint="eastAsia"/>
-                <w:szCs w:val="21"/>
-              </w:rPr>
-              <w:t>38796</w:t>
-            </w:r>
-          </w:p>
-        </w:tc>
-        <w:tc>
-          <w:tcPr>
-            <w:tcW w:w="1178" w:type="dxa"/>
-            <w:tcBorders>
-              <w:top w:val="nil"/>
-              <w:left w:val="nil"/>
-              <w:bottom w:val="nil"/>
-              <w:right w:val="nil"/>
-            </w:tcBorders>
-          </w:tcPr>
-          <w:p>
-            <w:pPr>
-              <w:jc w:val="center"/>
-              <w:rPr>
-                <w:rFonts w:hint="eastAsia"/>
-                <w:szCs w:val="21"/>
-              </w:rPr>
-            </w:pPr>
-            <w:r>
-              <w:rPr>
-                <w:rFonts w:hint="eastAsia"/>
-                <w:szCs w:val="21"/>
-              </w:rPr>
-              <w:t>30.3</w:t>
-            </w:r>
-          </w:p>
-        </w:tc>
-      </w:tr>
-      <w:tr>
-        <w:trPr>
-          <w:trHeight w:val="403"/>
-          <w:jc w:val="center"/>
-        </w:trPr>
-        <w:tc>
-          <w:tcPr>
-            <w:tcW w:w="963" w:type="dxa"/>
-            <w:tcBorders>
-              <w:top w:val="nil"/>
-              <w:right w:val="nil"/>
-            </w:tcBorders>
-            <w:vAlign w:val="center"/>
-          </w:tcPr>
-          <w:p>
-            <w:pPr>
-              <w:jc w:val="center"/>
-              <w:rPr>
-                <w:szCs w:val="21"/>
-              </w:rPr>
-            </w:pPr>
-            <w:r>
-              <w:rPr>
-                <w:rFonts w:hint="eastAsia"/>
-                <w:szCs w:val="21"/>
-              </w:rPr>
-              <w:t>2017</w:t>
-            </w:r>
-          </w:p>
-        </w:tc>
-        <w:tc>
-          <w:tcPr>
-            <w:tcW w:w="1255" w:type="dxa"/>
-            <w:tcBorders>
-              <w:top w:val="nil"/>
-              <w:left w:val="nil"/>
-              <w:right w:val="nil"/>
-            </w:tcBorders>
-            <w:vAlign w:val="center"/>
-          </w:tcPr>
-          <w:p>
-            <w:pPr>
-              <w:jc w:val="center"/>
-              <w:rPr>
-                <w:rFonts w:hint="eastAsia"/>
-                <w:szCs w:val="21"/>
-              </w:rPr>
-            </w:pPr>
-            <w:r>
-              <w:rPr>
-                <w:rFonts w:hint="eastAsia"/>
-                <w:szCs w:val="21"/>
-              </w:rPr>
-              <w:t>16666.73</w:t>
-            </w:r>
-          </w:p>
-        </w:tc>
-        <w:tc>
-          <w:tcPr>
-            <w:tcW w:w="1013" w:type="dxa"/>
-            <w:tcBorders>
-              <w:top w:val="nil"/>
-              <w:left w:val="nil"/>
-              <w:right w:val="nil"/>
-            </w:tcBorders>
-            <w:vAlign w:val="center"/>
-          </w:tcPr>
-          <w:p>
-            <w:pPr>
-              <w:jc w:val="center"/>
-              <w:rPr>
-                <w:rFonts w:hint="eastAsia"/>
-                <w:szCs w:val="21"/>
-              </w:rPr>
-            </w:pPr>
-            <w:r>
-              <w:rPr>
-                <w:rFonts w:hint="eastAsia"/>
-                <w:szCs w:val="21"/>
-              </w:rPr>
-              <w:t>4.3</w:t>
-            </w:r>
-          </w:p>
-        </w:tc>
-        <w:tc>
-          <w:tcPr>
-            <w:tcW w:w="1481" w:type="dxa"/>
-            <w:tcBorders>
-              <w:top w:val="nil"/>
-              <w:left w:val="nil"/>
-              <w:right w:val="nil"/>
-            </w:tcBorders>
-            <w:vAlign w:val="center"/>
-          </w:tcPr>
-          <w:p>
-            <w:pPr>
-              <w:jc w:val="center"/>
-              <w:rPr>
-                <w:rFonts w:hint="eastAsia"/>
-                <w:szCs w:val="21"/>
-              </w:rPr>
-            </w:pPr>
-            <w:r>
-              <w:rPr>
-                <w:rFonts w:hint="eastAsia"/>
-                <w:szCs w:val="21"/>
-              </w:rPr>
-              <w:t>815.</w:t>
-            </w:r>
-            <w:bookmarkStart w:id="2" w:name="_GoBack"/>
-            <w:bookmarkEnd w:id="2"/>
-            <w:r>
-              <w:rPr>
-                <w:rFonts w:hint="eastAsia"/>
-                <w:szCs w:val="21"/>
-              </w:rPr>
-              <w:t>6</w:t>
-            </w:r>
-          </w:p>
-        </w:tc>
-        <w:tc>
-          <w:tcPr>
-            <w:tcW w:w="1178" w:type="dxa"/>
-            <w:tcBorders>
-              <w:top w:val="nil"/>
-              <w:left w:val="nil"/>
-              <w:right w:val="nil"/>
-            </w:tcBorders>
-            <w:vAlign w:val="center"/>
-          </w:tcPr>
-          <w:p>
-            <w:pPr>
-              <w:jc w:val="center"/>
-              <w:rPr>
-                <w:rFonts w:hint="eastAsia"/>
-                <w:szCs w:val="21"/>
-              </w:rPr>
-            </w:pPr>
-            <w:r>
-              <w:rPr>
-                <w:rFonts w:hint="eastAsia"/>
-                <w:szCs w:val="21"/>
-              </w:rPr>
-              <w:t>34.4</w:t>
-            </w:r>
-          </w:p>
-        </w:tc>
-        <w:tc>
-          <w:tcPr>
-            <w:tcW w:w="1178" w:type="dxa"/>
-            <w:tcBorders>
-              <w:top w:val="nil"/>
-              <w:left w:val="nil"/>
-              <w:right w:val="nil"/>
-            </w:tcBorders>
-          </w:tcPr>
-          <w:p>
-            <w:pPr>
-              <w:jc w:val="center"/>
-              <w:rPr>
-                <w:rFonts w:hint="eastAsia"/>
-                <w:szCs w:val="21"/>
-              </w:rPr>
-            </w:pPr>
-            <w:r>
-              <w:rPr>
-                <w:rFonts w:hint="eastAsia"/>
-                <w:szCs w:val="21"/>
-              </w:rPr>
-              <w:t>39000</w:t>
-            </w:r>
-          </w:p>
-        </w:tc>
-        <w:tc>
-          <w:tcPr>
-            <w:tcW w:w="1178" w:type="dxa"/>
-            <w:tcBorders>
-              <w:top w:val="nil"/>
-              <w:left w:val="nil"/>
-              <w:right w:val="nil"/>
-            </w:tcBorders>
-          </w:tcPr>
-          <w:p>
-            <w:pPr>
-              <w:jc w:val="center"/>
-              <w:rPr>
-                <w:rFonts w:hint="eastAsia"/>
-                <w:szCs w:val="21"/>
-              </w:rPr>
-            </w:pPr>
-            <w:r>
-              <w:rPr>
-                <w:rFonts w:hint="eastAsia"/>
-                <w:szCs w:val="21"/>
-              </w:rPr>
-              <w:t>31.0</w:t>
-            </w:r>
-          </w:p>
-        </w:tc>
-      </w:tr>
-    </w:tbl>
-    <w:p>
-      <w:pPr>
-        <w:widowControl/>
-        <w:spacing w:line="360" w:lineRule="auto"/>
-        <w:jc w:val="left"/>
-        <w:rPr>
-          <w:rFonts w:ascii="Times New Roman" w:hAnsi="Times New Roman" w:cs="Times New Roman"/>
-          <w:sz w:val="24"/>
-          <w:szCs w:val="24"/>
-        </w:rPr>
-      </w:pPr>
-      <w:r>
-        <w:rPr>
-          <w:rFonts w:ascii="Times New Roman" w:hAnsi="Times New Roman" w:cs="Times New Roman" w:hint="eastAsia"/>
-          <w:sz w:val="24"/>
-          <w:szCs w:val="24"/>
-        </w:rPr>
-        <w:t>注：</w:t>
-      </w:r>
-      <w:r>
-        <w:rPr>
-          <w:rFonts w:ascii="Times New Roman" w:hAnsi="Times New Roman" w:cs="Times New Roman" w:hint="eastAsia"/>
-          <w:sz w:val="24"/>
-          <w:szCs w:val="24"/>
-        </w:rPr>
-        <w:t xml:space="preserve"> </w:t>
-      </w:r>
-      <w:r>
-        <w:rPr>
-          <w:rFonts w:ascii="Times New Roman" w:hAnsi="Times New Roman" w:cs="Times New Roman" w:hint="eastAsia"/>
-          <w:sz w:val="24"/>
-          <w:szCs w:val="24"/>
-        </w:rPr>
-        <w:t>数据来源：</w:t>
-      </w:r>
-      <w:r>
-        <w:rPr>
-          <w:rFonts w:ascii="Times New Roman" w:hAnsi="Times New Roman" w:cs="Times New Roman"/>
-          <w:sz w:val="24"/>
-          <w:szCs w:val="24"/>
-        </w:rPr>
-        <w:t>中国矿产资源报告</w:t>
-      </w:r>
-      <w:r>
-        <w:rPr>
-          <w:rFonts w:ascii="Times New Roman" w:hAnsi="Times New Roman" w:cs="Times New Roman" w:hint="eastAsia"/>
-          <w:sz w:val="24"/>
-          <w:szCs w:val="24"/>
-        </w:rPr>
-        <w:t>(2014-2018)</w:t>
-      </w:r>
     </w:p>
     <w:p>
       <w:pPr>
         <w:widowControl/>
         <w:spacing w:line="360" w:lineRule="auto"/>
         <w:rPr>
-          <w:rFonts w:ascii="Times New Roman" w:hAnsi="Times New Roman" w:cs="Times New Roman" w:hint="eastAsia"/>
+          <w:rFonts w:ascii="Times New Roman" w:hAnsi="Times New Roman" w:cs="Times New Roman"/>
           <w:sz w:val="24"/>
           <w:szCs w:val="24"/>
         </w:rPr>
@@ -3619,7 +3643,6 @@
           <w:sz w:val="24"/>
           <w:szCs w:val="24"/>
         </w:rPr>
-        <w:lastRenderedPageBreak/>
         <w:t>中国是</w:t>
       </w:r>
       <w:r>
@@ -3854,7 +3877,16 @@
           <w:sz w:val="24"/>
           <w:szCs w:val="24"/>
         </w:rPr>
-        <w:t>以上。焦炭的质量直接影响到炼铁的质量。随着高炉大型化以及高压喷吹技术的发展，对焦炭的质量要求日益严格。焦炉生产能耗极大，污染排放极为严重，使研巧者逐渐意识到系统的研究对整个炼焦工艺的必要性。通过炼焦过程的基础研究，可以为实际工艺提供指导，以达到提高焦炭生产率，稳定焦炭质量，降低生产能耗，减少环境污染的目的。</w:t>
+        <w:t>以上。焦炭的质量直接影响到炼铁的质量。随着高炉大型化以及高</w:t>
+      </w:r>
+      <w:r>
+        <w:rPr>
+          <w:rFonts w:ascii="Times New Roman" w:hAnsi="Times New Roman" w:cs="Times New Roman" w:hint="eastAsia"/>
+          <w:sz w:val="24"/>
+          <w:szCs w:val="24"/>
+        </w:rPr>
+        <w:lastRenderedPageBreak/>
+        <w:t>压喷吹技术的发展，对焦炭的质量要求日益严格。焦炉生产能耗极大，污染排放极为严重，使研巧者逐渐意识到系统的研究对整个炼焦工艺的必要性。通过炼焦过程的基础研究，可以为实际工艺提供指导，以达到提高焦炭生产率，稳定焦炭质量，降低生产能耗，减少环境污染的目的。</w:t>
       </w:r>
     </w:p>
     <w:p>
@@ -3872,7 +3904,6 @@
           <w:sz w:val="24"/>
           <w:szCs w:val="24"/>
         </w:rPr>
-        <w:lastRenderedPageBreak/>
         <w:t>煤的热解是煤转化过程中的第一步，对煤的后续转化（气化、液化、燃烧和焦化等）有着重要的影响，煤的热解与煤的热加工技术极为密切，取得的研究成果对煤炭热加王有直接的指导作用。热解相关研究可指导炼焦工业正确选择原料煤，探索扩大炼焦用煤的途径，从而确定最佳工艺条件，提高产品质量。</w:t>
       </w:r>
     </w:p>
@@ -4343,6 +4374,7 @@
           <w:kern w:val="0"/>
           <w:sz w:val="24"/>
         </w:rPr>
+        <w:lastRenderedPageBreak/>
         <w:t>年代</w:t>
       </w:r>
       <w:r>
@@ -4553,16 +4585,7 @@
           <w:kern w:val="0"/>
           <w:sz w:val="24"/>
         </w:rPr>
-        <w:t>该模型中</w:t>
-      </w:r>
-      <w:r>
-        <w:rPr>
-          <w:bCs/>
-          <w:kern w:val="0"/>
-          <w:sz w:val="24"/>
-        </w:rPr>
-        <w:lastRenderedPageBreak/>
-        <w:t>氮原子以</w:t>
+        <w:t>该模型中氮原子以</w:t>
       </w:r>
       <w:r>
         <w:rPr>
@@ -4695,7 +4718,7 @@
                     </pic:cNvPicPr>
                   </pic:nvPicPr>
                   <pic:blipFill>
-                    <a:blip r:embed="rId7" cstate="print">
+                    <a:blip r:embed="rId8" cstate="print">
                       <a:extLst>
                         <a:ext uri="{28A0092B-C50C-407E-A947-70E740481C1C}">
                           <a14:useLocalDpi xmlns:a14="http://schemas.microsoft.com/office/drawing/2010/main" val="0"/>
@@ -4817,7 +4840,7 @@
                     </pic:cNvPicPr>
                   </pic:nvPicPr>
                   <pic:blipFill>
-                    <a:blip r:embed="rId8">
+                    <a:blip r:embed="rId9">
                       <a:extLst>
                         <a:ext uri="{28A0092B-C50C-407E-A947-70E740481C1C}">
                           <a14:useLocalDpi xmlns:a14="http://schemas.microsoft.com/office/drawing/2010/main" val="0"/>
@@ -5414,7 +5437,7 @@
                     </pic:cNvPicPr>
                   </pic:nvPicPr>
                   <pic:blipFill>
-                    <a:blip r:embed="rId9" cstate="print">
+                    <a:blip r:embed="rId10" cstate="print">
                       <a:extLst>
                         <a:ext uri="{28A0092B-C50C-407E-A947-70E740481C1C}">
                           <a14:useLocalDpi xmlns:a14="http://schemas.microsoft.com/office/drawing/2010/main" val="0"/>
@@ -7242,7 +7265,7 @@
                     </pic:cNvPicPr>
                   </pic:nvPicPr>
                   <pic:blipFill>
-                    <a:blip r:embed="rId10">
+                    <a:blip r:embed="rId11">
                       <a:extLst>
                         <a:ext uri="{28A0092B-C50C-407E-A947-70E740481C1C}">
                           <a14:useLocalDpi xmlns:a14="http://schemas.microsoft.com/office/drawing/2010/main" val="0"/>
@@ -19207,6 +19230,18 @@
       </w:tblCellMar>
     </w:tblPr>
   </w:style>
+  <w:style w:type="character" w:styleId="a7">
+    <w:name w:val="Hyperlink"/>
+    <w:basedOn w:val="a0"/>
+    <w:uiPriority w:val="99"/>
+    <w:semiHidden/>
+    <w:unhideWhenUsed/>
+    <w:rsid w:val="00910618"/>
+    <w:rPr>
+      <w:color w:val="0000FF"/>
+      <w:u w:val="single"/>
+    </w:rPr>
+  </w:style>
 </w:styles>
 </file>
 
@@ -19664,6 +19699,18 @@
       </w:tblCellMar>
     </w:tblPr>
   </w:style>
+  <w:style w:type="character" w:styleId="a7">
+    <w:name w:val="Hyperlink"/>
+    <w:basedOn w:val="a0"/>
+    <w:uiPriority w:val="99"/>
+    <w:semiHidden/>
+    <w:unhideWhenUsed/>
+    <w:rsid w:val="00910618"/>
+    <w:rPr>
+      <w:color w:val="0000FF"/>
+      <w:u w:val="single"/>
+    </w:rPr>
+  </w:style>
 </w:styles>
 </file>
 

</xml_diff>

<commit_message>
2019.03.18 modify No.02 g
</commit_message>
<xml_diff>
--- a/paper/Chapter 01.docx
+++ b/paper/Chapter 01.docx
@@ -4637,7 +4637,7 @@
                     </pic:cNvPicPr>
                   </pic:nvPicPr>
                   <pic:blipFill>
-                    <a:blip r:embed="rId7" cstate="print">
+                    <a:blip r:embed="rId8" cstate="print">
                       <a:extLst>
                         <a:ext uri="{28A0092B-C50C-407E-A947-70E740481C1C}">
                           <a14:useLocalDpi xmlns:a14="http://schemas.microsoft.com/office/drawing/2010/main" val="0"/>
@@ -4759,7 +4759,7 @@
                     </pic:cNvPicPr>
                   </pic:nvPicPr>
                   <pic:blipFill>
-                    <a:blip r:embed="rId8">
+                    <a:blip r:embed="rId9">
                       <a:extLst>
                         <a:ext uri="{28A0092B-C50C-407E-A947-70E740481C1C}">
                           <a14:useLocalDpi xmlns:a14="http://schemas.microsoft.com/office/drawing/2010/main" val="0"/>
@@ -5356,7 +5356,7 @@
                     </pic:cNvPicPr>
                   </pic:nvPicPr>
                   <pic:blipFill>
-                    <a:blip r:embed="rId9" cstate="print">
+                    <a:blip r:embed="rId10" cstate="print">
                       <a:extLst>
                         <a:ext uri="{28A0092B-C50C-407E-A947-70E740481C1C}">
                           <a14:useLocalDpi xmlns:a14="http://schemas.microsoft.com/office/drawing/2010/main" val="0"/>
@@ -6165,7 +6165,6 @@
         </w:rPr>
         <w:t>、</w:t>
       </w:r>
-      <w:proofErr w:type="spellStart"/>
       <w:r>
         <w:rPr>
           <w:bCs/>
@@ -6174,7 +6173,6 @@
         </w:rPr>
         <w:t>Ca</w:t>
       </w:r>
-      <w:proofErr w:type="spellEnd"/>
       <w:r>
         <w:rPr>
           <w:rFonts w:hint="eastAsia"/>
@@ -7184,7 +7182,7 @@
                     </pic:cNvPicPr>
                   </pic:nvPicPr>
                   <pic:blipFill>
-                    <a:blip r:embed="rId10">
+                    <a:blip r:embed="rId11">
                       <a:extLst>
                         <a:ext uri="{28A0092B-C50C-407E-A947-70E740481C1C}">
                           <a14:useLocalDpi xmlns:a14="http://schemas.microsoft.com/office/drawing/2010/main" val="0"/>
@@ -8082,7 +8080,6 @@
         </w:rPr>
         <w:t>中小分子化合物含量。</w:t>
       </w:r>
-      <w:proofErr w:type="spellStart"/>
       <w:r>
         <w:rPr>
           <w:bCs/>
@@ -8100,7 +8097,6 @@
         </w:rPr>
         <w:t>no</w:t>
       </w:r>
-      <w:proofErr w:type="spellEnd"/>
       <w:r>
         <w:rPr>
           <w:kern w:val="0"/>
@@ -9666,21 +9662,12 @@
         </w:rPr>
         <w:t>。</w:t>
       </w:r>
-      <w:proofErr w:type="spellStart"/>
-      <w:r>
-        <w:rPr>
-          <w:kern w:val="0"/>
-          <w:sz w:val="24"/>
-        </w:rPr>
-        <w:t>Marielle</w:t>
-      </w:r>
-      <w:proofErr w:type="spellEnd"/>
-      <w:r>
-        <w:rPr>
-          <w:kern w:val="0"/>
-          <w:sz w:val="24"/>
-        </w:rPr>
-        <w:t xml:space="preserve"> R</w:t>
+      <w:r>
+        <w:rPr>
+          <w:kern w:val="0"/>
+          <w:sz w:val="24"/>
+        </w:rPr>
+        <w:t>Marielle R</w:t>
       </w:r>
       <w:r>
         <w:rPr>
@@ -10672,7 +10659,6 @@
         </w:rPr>
         <w:t>和</w:t>
       </w:r>
-      <w:proofErr w:type="spellStart"/>
       <w:r>
         <w:rPr>
           <w:bCs/>
@@ -10681,7 +10667,6 @@
         </w:rPr>
         <w:t>Yubari</w:t>
       </w:r>
-      <w:proofErr w:type="spellEnd"/>
       <w:r>
         <w:rPr>
           <w:bCs/>
@@ -14263,6 +14248,9 @@
       <w:pPr>
         <w:spacing w:line="360" w:lineRule="auto"/>
         <w:outlineLvl w:val="1"/>
+        <w:rPr>
+          <w:rFonts w:hint="eastAsia"/>
+        </w:rPr>
       </w:pPr>
       <w:bookmarkStart w:id="6" w:name="_Toc715721"/>
       <w:r>
@@ -14278,9 +14266,28 @@
         <w:rPr>
           <w:rFonts w:hint="eastAsia"/>
         </w:rPr>
-        <w:t>本论文主要研究内容及思路</w:t>
+        <w:t>主要研究内容及思路</w:t>
       </w:r>
       <w:bookmarkEnd w:id="6"/>
+    </w:p>
+    <w:p>
+      <w:pPr>
+        <w:spacing w:line="360" w:lineRule="auto"/>
+        <w:outlineLvl w:val="2"/>
+      </w:pPr>
+      <w:r>
+        <w:rPr>
+          <w:rFonts w:hint="eastAsia"/>
+        </w:rPr>
+        <w:lastRenderedPageBreak/>
+        <w:t xml:space="preserve">1.4.1 </w:t>
+      </w:r>
+      <w:r>
+        <w:rPr>
+          <w:rFonts w:hint="eastAsia"/>
+        </w:rPr>
+        <w:t>主要研究内容</w:t>
+      </w:r>
     </w:p>
     <w:p>
       <w:pPr>
@@ -14289,6 +14296,7 @@
         <w:ind w:firstLineChars="200" w:firstLine="480"/>
         <w:jc w:val="left"/>
         <w:rPr>
+          <w:rFonts w:hint="eastAsia"/>
           <w:kern w:val="0"/>
           <w:sz w:val="24"/>
         </w:rPr>
@@ -14299,8 +14307,1042 @@
           <w:kern w:val="0"/>
           <w:sz w:val="24"/>
         </w:rPr>
-        <w:lastRenderedPageBreak/>
-        <w:t>本文研究内容主要包括以下几个方面：</w:t>
+        <w:t>本论文参考前人的研究，结合新的模拟方法，主要内容包括：</w:t>
+      </w:r>
+    </w:p>
+    <w:p>
+      <w:pPr>
+        <w:widowControl/>
+        <w:spacing w:line="360" w:lineRule="auto"/>
+        <w:ind w:firstLineChars="200" w:firstLine="480"/>
+        <w:rPr>
+          <w:rFonts w:hint="eastAsia"/>
+          <w:kern w:val="0"/>
+          <w:sz w:val="24"/>
+        </w:rPr>
+      </w:pPr>
+      <w:r>
+        <w:rPr>
+          <w:rFonts w:hint="eastAsia"/>
+          <w:kern w:val="0"/>
+          <w:sz w:val="24"/>
+        </w:rPr>
+        <w:t>（</w:t>
+      </w:r>
+      <w:r>
+        <w:rPr>
+          <w:rFonts w:hint="eastAsia"/>
+          <w:kern w:val="0"/>
+          <w:sz w:val="24"/>
+        </w:rPr>
+        <w:t>1</w:t>
+      </w:r>
+      <w:r>
+        <w:rPr>
+          <w:rFonts w:hint="eastAsia"/>
+          <w:kern w:val="0"/>
+          <w:sz w:val="24"/>
+        </w:rPr>
+        <w:t>）</w:t>
+      </w:r>
+      <w:r>
+        <w:rPr>
+          <w:rFonts w:hint="eastAsia"/>
+          <w:kern w:val="0"/>
+          <w:sz w:val="24"/>
+        </w:rPr>
+        <w:t>首先采用新鲜</w:t>
+      </w:r>
+      <w:proofErr w:type="gramStart"/>
+      <w:r>
+        <w:rPr>
+          <w:rFonts w:hint="eastAsia"/>
+          <w:kern w:val="0"/>
+          <w:sz w:val="24"/>
+        </w:rPr>
+        <w:t>的东曲</w:t>
+      </w:r>
+      <w:r>
+        <w:rPr>
+          <w:rFonts w:hint="eastAsia"/>
+          <w:kern w:val="0"/>
+          <w:sz w:val="24"/>
+        </w:rPr>
+        <w:t>2</w:t>
+      </w:r>
+      <w:r>
+        <w:rPr>
+          <w:rFonts w:hint="eastAsia"/>
+          <w:kern w:val="0"/>
+          <w:sz w:val="24"/>
+        </w:rPr>
+        <w:t>号</w:t>
+      </w:r>
+      <w:proofErr w:type="gramEnd"/>
+      <w:r>
+        <w:rPr>
+          <w:rFonts w:hint="eastAsia"/>
+          <w:kern w:val="0"/>
+          <w:sz w:val="24"/>
+        </w:rPr>
+        <w:t>镜煤样品，分别进行工业分析、元素分析、反射率测定、</w:t>
+      </w:r>
+      <w:r>
+        <w:rPr>
+          <w:rFonts w:hint="eastAsia"/>
+          <w:kern w:val="0"/>
+          <w:sz w:val="24"/>
+        </w:rPr>
+        <w:t>FTIR</w:t>
+      </w:r>
+      <w:r>
+        <w:rPr>
+          <w:rFonts w:hint="eastAsia"/>
+          <w:kern w:val="0"/>
+          <w:sz w:val="24"/>
+        </w:rPr>
+        <w:t>测试、</w:t>
+      </w:r>
+      <w:r>
+        <w:rPr>
+          <w:rFonts w:hint="eastAsia"/>
+          <w:kern w:val="0"/>
+          <w:sz w:val="24"/>
+        </w:rPr>
+        <w:t>XRD</w:t>
+      </w:r>
+      <w:r>
+        <w:rPr>
+          <w:rFonts w:hint="eastAsia"/>
+          <w:kern w:val="0"/>
+          <w:sz w:val="24"/>
+        </w:rPr>
+        <w:t>测试、</w:t>
+      </w:r>
+      <w:r>
+        <w:rPr>
+          <w:rFonts w:hint="eastAsia"/>
+          <w:kern w:val="0"/>
+          <w:sz w:val="24"/>
+        </w:rPr>
+        <w:t>13C</w:t>
+      </w:r>
+      <w:r>
+        <w:rPr>
+          <w:rFonts w:hint="eastAsia"/>
+          <w:kern w:val="0"/>
+          <w:sz w:val="24"/>
+        </w:rPr>
+        <w:t>核磁共振测试、</w:t>
+      </w:r>
+      <w:r>
+        <w:rPr>
+          <w:rFonts w:hint="eastAsia"/>
+          <w:kern w:val="0"/>
+          <w:sz w:val="24"/>
+        </w:rPr>
+        <w:t>XPS</w:t>
+      </w:r>
+      <w:r>
+        <w:rPr>
+          <w:rFonts w:hint="eastAsia"/>
+          <w:kern w:val="0"/>
+          <w:sz w:val="24"/>
+        </w:rPr>
+        <w:t>测试以及</w:t>
+      </w:r>
+      <w:r>
+        <w:rPr>
+          <w:rFonts w:hint="eastAsia"/>
+          <w:kern w:val="0"/>
+          <w:sz w:val="24"/>
+        </w:rPr>
+        <w:t>TG/MS</w:t>
+      </w:r>
+      <w:r>
+        <w:rPr>
+          <w:rFonts w:hint="eastAsia"/>
+          <w:kern w:val="0"/>
+          <w:sz w:val="24"/>
+        </w:rPr>
+        <w:t>测试。</w:t>
+      </w:r>
+    </w:p>
+    <w:p>
+      <w:pPr>
+        <w:widowControl/>
+        <w:spacing w:line="360" w:lineRule="auto"/>
+        <w:ind w:firstLineChars="200" w:firstLine="480"/>
+        <w:rPr>
+          <w:rFonts w:hint="eastAsia"/>
+          <w:kern w:val="0"/>
+          <w:sz w:val="24"/>
+        </w:rPr>
+      </w:pPr>
+      <w:r>
+        <w:rPr>
+          <w:rFonts w:hint="eastAsia"/>
+          <w:kern w:val="0"/>
+          <w:sz w:val="24"/>
+        </w:rPr>
+        <w:t>（</w:t>
+      </w:r>
+      <w:r>
+        <w:rPr>
+          <w:rFonts w:hint="eastAsia"/>
+          <w:kern w:val="0"/>
+          <w:sz w:val="24"/>
+        </w:rPr>
+        <w:t>2</w:t>
+      </w:r>
+      <w:r>
+        <w:rPr>
+          <w:rFonts w:hint="eastAsia"/>
+          <w:kern w:val="0"/>
+          <w:sz w:val="24"/>
+        </w:rPr>
+        <w:t>）</w:t>
+      </w:r>
+      <w:r>
+        <w:rPr>
+          <w:rFonts w:hint="eastAsia"/>
+          <w:kern w:val="0"/>
+          <w:sz w:val="24"/>
+        </w:rPr>
+        <w:t>通过测试所获得的数据，</w:t>
+      </w:r>
+      <w:proofErr w:type="gramStart"/>
+      <w:r>
+        <w:rPr>
+          <w:rFonts w:hint="eastAsia"/>
+          <w:kern w:val="0"/>
+          <w:sz w:val="24"/>
+        </w:rPr>
+        <w:t>对</w:t>
+      </w:r>
+      <w:r>
+        <w:rPr>
+          <w:rFonts w:hint="eastAsia"/>
+          <w:kern w:val="0"/>
+          <w:sz w:val="24"/>
+        </w:rPr>
+        <w:t>东曲</w:t>
+      </w:r>
+      <w:r>
+        <w:rPr>
+          <w:rFonts w:hint="eastAsia"/>
+          <w:kern w:val="0"/>
+          <w:sz w:val="24"/>
+        </w:rPr>
+        <w:t>2</w:t>
+      </w:r>
+      <w:r>
+        <w:rPr>
+          <w:rFonts w:hint="eastAsia"/>
+          <w:kern w:val="0"/>
+          <w:sz w:val="24"/>
+        </w:rPr>
+        <w:t>号</w:t>
+      </w:r>
+      <w:proofErr w:type="gramEnd"/>
+      <w:r>
+        <w:rPr>
+          <w:rFonts w:hint="eastAsia"/>
+          <w:kern w:val="0"/>
+          <w:sz w:val="24"/>
+        </w:rPr>
+        <w:t>镜煤</w:t>
+      </w:r>
+      <w:r>
+        <w:rPr>
+          <w:rFonts w:hint="eastAsia"/>
+          <w:kern w:val="0"/>
+          <w:sz w:val="24"/>
+        </w:rPr>
+        <w:t>的结构信息进行表征，通过这些信息并结合</w:t>
+      </w:r>
+      <w:r>
+        <w:rPr>
+          <w:kern w:val="0"/>
+          <w:sz w:val="24"/>
+        </w:rPr>
+        <w:t>ACD</w:t>
+      </w:r>
+      <w:r>
+        <w:rPr>
+          <w:kern w:val="0"/>
+          <w:sz w:val="24"/>
+        </w:rPr>
+        <w:t>、</w:t>
+      </w:r>
+      <w:proofErr w:type="spellStart"/>
+      <w:r>
+        <w:rPr>
+          <w:rFonts w:hint="eastAsia"/>
+          <w:kern w:val="0"/>
+          <w:sz w:val="24"/>
+        </w:rPr>
+        <w:t>gNMR</w:t>
+      </w:r>
+      <w:proofErr w:type="spellEnd"/>
+      <w:r>
+        <w:rPr>
+          <w:rFonts w:hint="eastAsia"/>
+          <w:kern w:val="0"/>
+          <w:sz w:val="24"/>
+        </w:rPr>
+        <w:t>、</w:t>
+      </w:r>
+      <w:r>
+        <w:rPr>
+          <w:rFonts w:hint="eastAsia"/>
+          <w:kern w:val="0"/>
+          <w:sz w:val="24"/>
+        </w:rPr>
+        <w:t>origin</w:t>
+      </w:r>
+      <w:r>
+        <w:rPr>
+          <w:rFonts w:hint="eastAsia"/>
+          <w:kern w:val="0"/>
+          <w:sz w:val="24"/>
+        </w:rPr>
+        <w:t>软件和</w:t>
+      </w:r>
+      <w:r>
+        <w:rPr>
+          <w:rFonts w:hint="eastAsia"/>
+          <w:kern w:val="0"/>
+          <w:sz w:val="24"/>
+        </w:rPr>
+        <w:t>Python</w:t>
+      </w:r>
+      <w:r>
+        <w:rPr>
+          <w:rFonts w:hint="eastAsia"/>
+          <w:kern w:val="0"/>
+          <w:sz w:val="24"/>
+        </w:rPr>
+        <w:t>脚本</w:t>
+      </w:r>
+      <w:proofErr w:type="gramStart"/>
+      <w:r>
+        <w:rPr>
+          <w:rFonts w:hint="eastAsia"/>
+          <w:kern w:val="0"/>
+          <w:sz w:val="24"/>
+        </w:rPr>
+        <w:t>对</w:t>
+      </w:r>
+      <w:r>
+        <w:rPr>
+          <w:rFonts w:hint="eastAsia"/>
+          <w:kern w:val="0"/>
+          <w:sz w:val="24"/>
+        </w:rPr>
+        <w:t>东曲</w:t>
+      </w:r>
+      <w:r>
+        <w:rPr>
+          <w:rFonts w:hint="eastAsia"/>
+          <w:kern w:val="0"/>
+          <w:sz w:val="24"/>
+        </w:rPr>
+        <w:t>2</w:t>
+      </w:r>
+      <w:r>
+        <w:rPr>
+          <w:rFonts w:hint="eastAsia"/>
+          <w:kern w:val="0"/>
+          <w:sz w:val="24"/>
+        </w:rPr>
+        <w:t>号</w:t>
+      </w:r>
+      <w:proofErr w:type="gramEnd"/>
+      <w:r>
+        <w:rPr>
+          <w:rFonts w:hint="eastAsia"/>
+          <w:kern w:val="0"/>
+          <w:sz w:val="24"/>
+        </w:rPr>
+        <w:t>镜煤</w:t>
+      </w:r>
+      <w:r>
+        <w:rPr>
+          <w:rFonts w:hint="eastAsia"/>
+          <w:kern w:val="0"/>
+          <w:sz w:val="24"/>
+        </w:rPr>
+        <w:t>进行</w:t>
+      </w:r>
+      <w:r>
+        <w:rPr>
+          <w:rFonts w:hint="eastAsia"/>
+          <w:kern w:val="0"/>
+          <w:sz w:val="24"/>
+        </w:rPr>
+        <w:t>平面</w:t>
+      </w:r>
+      <w:r>
+        <w:rPr>
+          <w:rFonts w:hint="eastAsia"/>
+          <w:kern w:val="0"/>
+          <w:sz w:val="24"/>
+        </w:rPr>
+        <w:t>结构</w:t>
+      </w:r>
+      <w:r>
+        <w:rPr>
+          <w:rFonts w:hint="eastAsia"/>
+          <w:kern w:val="0"/>
+          <w:sz w:val="24"/>
+        </w:rPr>
+        <w:t>模型</w:t>
+      </w:r>
+      <w:r>
+        <w:rPr>
+          <w:rFonts w:hint="eastAsia"/>
+          <w:kern w:val="0"/>
+          <w:sz w:val="24"/>
+        </w:rPr>
+        <w:t>进行调整，最终得到与试验谱</w:t>
+      </w:r>
+      <w:proofErr w:type="gramStart"/>
+      <w:r>
+        <w:rPr>
+          <w:rFonts w:hint="eastAsia"/>
+          <w:kern w:val="0"/>
+          <w:sz w:val="24"/>
+        </w:rPr>
+        <w:t>图基本</w:t>
+      </w:r>
+      <w:proofErr w:type="gramEnd"/>
+      <w:r>
+        <w:rPr>
+          <w:rFonts w:hint="eastAsia"/>
+          <w:kern w:val="0"/>
+          <w:sz w:val="24"/>
+        </w:rPr>
+        <w:t>吻合的最终平面结构模型。</w:t>
+      </w:r>
+    </w:p>
+    <w:p>
+      <w:pPr>
+        <w:widowControl/>
+        <w:spacing w:line="360" w:lineRule="auto"/>
+        <w:ind w:firstLineChars="200" w:firstLine="480"/>
+        <w:rPr>
+          <w:rFonts w:hint="eastAsia"/>
+          <w:kern w:val="0"/>
+          <w:sz w:val="24"/>
+        </w:rPr>
+      </w:pPr>
+      <w:r>
+        <w:rPr>
+          <w:rFonts w:hint="eastAsia"/>
+          <w:kern w:val="0"/>
+          <w:sz w:val="24"/>
+        </w:rPr>
+        <w:t>（</w:t>
+      </w:r>
+      <w:r>
+        <w:rPr>
+          <w:rFonts w:hint="eastAsia"/>
+          <w:kern w:val="0"/>
+          <w:sz w:val="24"/>
+        </w:rPr>
+        <w:t>3</w:t>
+      </w:r>
+      <w:r>
+        <w:rPr>
+          <w:rFonts w:hint="eastAsia"/>
+          <w:kern w:val="0"/>
+          <w:sz w:val="24"/>
+        </w:rPr>
+        <w:t>）</w:t>
+      </w:r>
+      <w:r>
+        <w:rPr>
+          <w:rFonts w:hint="eastAsia"/>
+          <w:kern w:val="0"/>
+          <w:sz w:val="24"/>
+        </w:rPr>
+        <w:t>采用</w:t>
+      </w:r>
+      <w:proofErr w:type="spellStart"/>
+      <w:r>
+        <w:rPr>
+          <w:rFonts w:hint="eastAsia"/>
+          <w:kern w:val="0"/>
+          <w:sz w:val="24"/>
+        </w:rPr>
+        <w:t>Marerial</w:t>
+      </w:r>
+      <w:proofErr w:type="spellEnd"/>
+      <w:r>
+        <w:rPr>
+          <w:rFonts w:hint="eastAsia"/>
+          <w:kern w:val="0"/>
+          <w:sz w:val="24"/>
+        </w:rPr>
+        <w:t xml:space="preserve"> Studio6.0</w:t>
+      </w:r>
+      <w:r>
+        <w:rPr>
+          <w:rFonts w:hint="eastAsia"/>
+          <w:kern w:val="0"/>
+          <w:sz w:val="24"/>
+        </w:rPr>
+        <w:t>软件</w:t>
+      </w:r>
+      <w:r>
+        <w:rPr>
+          <w:rFonts w:hint="eastAsia"/>
+          <w:kern w:val="0"/>
+          <w:sz w:val="24"/>
+        </w:rPr>
+        <w:t>对大分子结构模型依次进行能量最低化模拟、退火模拟、周期性边界条件密度模拟、</w:t>
+      </w:r>
+      <w:r>
+        <w:rPr>
+          <w:rFonts w:hint="eastAsia"/>
+          <w:kern w:val="0"/>
+          <w:sz w:val="24"/>
+        </w:rPr>
+        <w:t>分子力学和分子动力学模拟，</w:t>
+      </w:r>
+      <w:r>
+        <w:rPr>
+          <w:rFonts w:hint="eastAsia"/>
+          <w:kern w:val="0"/>
+          <w:sz w:val="24"/>
+        </w:rPr>
+        <w:t>最终得到结构模型的稳定构型、能量组成以及模型的最佳模拟密度值。</w:t>
+      </w:r>
+    </w:p>
+    <w:p>
+      <w:pPr>
+        <w:widowControl/>
+        <w:spacing w:line="360" w:lineRule="auto"/>
+        <w:ind w:firstLineChars="200" w:firstLine="480"/>
+        <w:rPr>
+          <w:rFonts w:hint="eastAsia"/>
+          <w:kern w:val="0"/>
+          <w:sz w:val="24"/>
+        </w:rPr>
+      </w:pPr>
+      <w:r>
+        <w:rPr>
+          <w:rFonts w:hint="eastAsia"/>
+          <w:kern w:val="0"/>
+          <w:sz w:val="24"/>
+        </w:rPr>
+        <w:t>（</w:t>
+      </w:r>
+      <w:r>
+        <w:rPr>
+          <w:rFonts w:hint="eastAsia"/>
+          <w:kern w:val="0"/>
+          <w:sz w:val="24"/>
+        </w:rPr>
+        <w:t>4</w:t>
+      </w:r>
+      <w:r>
+        <w:rPr>
+          <w:rFonts w:hint="eastAsia"/>
+          <w:kern w:val="0"/>
+          <w:sz w:val="24"/>
+        </w:rPr>
+        <w:t>）</w:t>
+      </w:r>
+      <w:r>
+        <w:rPr>
+          <w:rFonts w:hint="eastAsia"/>
+          <w:kern w:val="0"/>
+          <w:sz w:val="24"/>
+        </w:rPr>
+        <w:t>采用</w:t>
+      </w:r>
+      <w:proofErr w:type="spellStart"/>
+      <w:r>
+        <w:rPr>
+          <w:rFonts w:hint="eastAsia"/>
+          <w:kern w:val="0"/>
+          <w:sz w:val="24"/>
+        </w:rPr>
+        <w:t>Marerial</w:t>
+      </w:r>
+      <w:proofErr w:type="spellEnd"/>
+      <w:r>
+        <w:rPr>
+          <w:rFonts w:hint="eastAsia"/>
+          <w:kern w:val="0"/>
+          <w:sz w:val="24"/>
+        </w:rPr>
+        <w:t xml:space="preserve"> Studio6.0</w:t>
+      </w:r>
+      <w:r>
+        <w:rPr>
+          <w:rFonts w:hint="eastAsia"/>
+          <w:kern w:val="0"/>
+          <w:sz w:val="24"/>
+        </w:rPr>
+        <w:t>软件对大分子结构模型</w:t>
+      </w:r>
+      <w:r>
+        <w:rPr>
+          <w:rFonts w:hint="eastAsia"/>
+          <w:kern w:val="0"/>
+          <w:sz w:val="24"/>
+        </w:rPr>
+        <w:t>进行量子力学模拟，最终得到表征大分子结构模型微观结构的键长、键角以及电荷</w:t>
+      </w:r>
+      <w:proofErr w:type="gramStart"/>
+      <w:r>
+        <w:rPr>
+          <w:rFonts w:hint="eastAsia"/>
+          <w:kern w:val="0"/>
+          <w:sz w:val="24"/>
+        </w:rPr>
+        <w:t>布居数</w:t>
+      </w:r>
+      <w:proofErr w:type="gramEnd"/>
+      <w:r>
+        <w:rPr>
+          <w:rFonts w:hint="eastAsia"/>
+          <w:kern w:val="0"/>
+          <w:sz w:val="24"/>
+        </w:rPr>
+        <w:t>，并以此分析整个大分子结构模型的化学环境组成。</w:t>
+      </w:r>
+    </w:p>
+    <w:p>
+      <w:pPr>
+        <w:widowControl/>
+        <w:spacing w:line="360" w:lineRule="auto"/>
+        <w:ind w:firstLineChars="200" w:firstLine="480"/>
+        <w:rPr>
+          <w:rFonts w:hint="eastAsia"/>
+          <w:kern w:val="0"/>
+          <w:sz w:val="24"/>
+        </w:rPr>
+      </w:pPr>
+      <w:r>
+        <w:rPr>
+          <w:rFonts w:hint="eastAsia"/>
+          <w:kern w:val="0"/>
+          <w:sz w:val="24"/>
+        </w:rPr>
+        <w:t>（</w:t>
+      </w:r>
+      <w:r>
+        <w:rPr>
+          <w:rFonts w:hint="eastAsia"/>
+          <w:kern w:val="0"/>
+          <w:sz w:val="24"/>
+        </w:rPr>
+        <w:t>5</w:t>
+      </w:r>
+      <w:r>
+        <w:rPr>
+          <w:rFonts w:hint="eastAsia"/>
+          <w:kern w:val="0"/>
+          <w:sz w:val="24"/>
+        </w:rPr>
+        <w:t>）采用基于</w:t>
+      </w:r>
+      <w:proofErr w:type="spellStart"/>
+      <w:r>
+        <w:rPr>
+          <w:rFonts w:hint="eastAsia"/>
+          <w:kern w:val="0"/>
+          <w:sz w:val="24"/>
+        </w:rPr>
+        <w:t>ReaxFF</w:t>
+      </w:r>
+      <w:proofErr w:type="spellEnd"/>
+      <w:r>
+        <w:rPr>
+          <w:rFonts w:hint="eastAsia"/>
+          <w:kern w:val="0"/>
+          <w:sz w:val="24"/>
+        </w:rPr>
+        <w:t>反应力场的</w:t>
+      </w:r>
+      <w:r>
+        <w:rPr>
+          <w:rFonts w:hint="eastAsia"/>
+          <w:kern w:val="0"/>
+          <w:sz w:val="24"/>
+        </w:rPr>
+        <w:t>ADF-GUI</w:t>
+      </w:r>
+      <w:r>
+        <w:rPr>
+          <w:rFonts w:hint="eastAsia"/>
+          <w:kern w:val="0"/>
+          <w:sz w:val="24"/>
+        </w:rPr>
+        <w:t>软件对</w:t>
+      </w:r>
+      <w:r>
+        <w:rPr>
+          <w:rFonts w:hint="eastAsia"/>
+          <w:kern w:val="0"/>
+          <w:sz w:val="24"/>
+        </w:rPr>
+        <w:t>大分子结构模型</w:t>
+      </w:r>
+      <w:r>
+        <w:rPr>
+          <w:rFonts w:hint="eastAsia"/>
+          <w:kern w:val="0"/>
+          <w:sz w:val="24"/>
+        </w:rPr>
+        <w:t>进行等温条件下的热解模拟，得到此条件下的系统特征、能量变化以及主要产物的产生规律，最后再结合温度为</w:t>
+      </w:r>
+      <w:r>
+        <w:rPr>
+          <w:rFonts w:hint="eastAsia"/>
+          <w:kern w:val="0"/>
+          <w:sz w:val="24"/>
+        </w:rPr>
+        <w:t>3000K</w:t>
+      </w:r>
+      <w:r>
+        <w:rPr>
+          <w:rFonts w:hint="eastAsia"/>
+          <w:kern w:val="0"/>
+          <w:sz w:val="24"/>
+        </w:rPr>
+        <w:t>时的产物产生规律，对</w:t>
+      </w:r>
+      <w:r>
+        <w:rPr>
+          <w:rFonts w:hint="eastAsia"/>
+          <w:kern w:val="0"/>
+          <w:sz w:val="24"/>
+        </w:rPr>
+        <w:t>此温度下的热解规律进行分析。</w:t>
+      </w:r>
+    </w:p>
+    <w:p>
+      <w:pPr>
+        <w:widowControl/>
+        <w:spacing w:line="360" w:lineRule="auto"/>
+        <w:ind w:firstLineChars="200" w:firstLine="480"/>
+        <w:rPr>
+          <w:rFonts w:hint="eastAsia"/>
+          <w:kern w:val="0"/>
+          <w:sz w:val="24"/>
+        </w:rPr>
+      </w:pPr>
+      <w:r>
+        <w:rPr>
+          <w:rFonts w:hint="eastAsia"/>
+          <w:kern w:val="0"/>
+          <w:sz w:val="24"/>
+        </w:rPr>
+        <w:t>（</w:t>
+      </w:r>
+      <w:r>
+        <w:rPr>
+          <w:rFonts w:hint="eastAsia"/>
+          <w:kern w:val="0"/>
+          <w:sz w:val="24"/>
+        </w:rPr>
+        <w:t>6</w:t>
+      </w:r>
+      <w:r>
+        <w:rPr>
+          <w:rFonts w:hint="eastAsia"/>
+          <w:kern w:val="0"/>
+          <w:sz w:val="24"/>
+        </w:rPr>
+        <w:t>）</w:t>
+      </w:r>
+      <w:r>
+        <w:rPr>
+          <w:rFonts w:hint="eastAsia"/>
+          <w:kern w:val="0"/>
+          <w:sz w:val="24"/>
+        </w:rPr>
+        <w:t>采用基于</w:t>
+      </w:r>
+      <w:proofErr w:type="spellStart"/>
+      <w:r>
+        <w:rPr>
+          <w:rFonts w:hint="eastAsia"/>
+          <w:kern w:val="0"/>
+          <w:sz w:val="24"/>
+        </w:rPr>
+        <w:t>ReaxFF</w:t>
+      </w:r>
+      <w:proofErr w:type="spellEnd"/>
+      <w:r>
+        <w:rPr>
+          <w:rFonts w:hint="eastAsia"/>
+          <w:kern w:val="0"/>
+          <w:sz w:val="24"/>
+        </w:rPr>
+        <w:t>反应力场的</w:t>
+      </w:r>
+      <w:r>
+        <w:rPr>
+          <w:rFonts w:hint="eastAsia"/>
+          <w:kern w:val="0"/>
+          <w:sz w:val="24"/>
+        </w:rPr>
+        <w:t>ADF-GUI</w:t>
+      </w:r>
+      <w:r>
+        <w:rPr>
+          <w:rFonts w:hint="eastAsia"/>
+          <w:kern w:val="0"/>
+          <w:sz w:val="24"/>
+        </w:rPr>
+        <w:t>软件对大分子结构模型进行</w:t>
+      </w:r>
+      <w:r>
+        <w:rPr>
+          <w:rFonts w:hint="eastAsia"/>
+          <w:kern w:val="0"/>
+          <w:sz w:val="24"/>
+        </w:rPr>
+        <w:t>不同升温速率</w:t>
+      </w:r>
+      <w:r>
+        <w:rPr>
+          <w:rFonts w:hint="eastAsia"/>
+          <w:kern w:val="0"/>
+          <w:sz w:val="24"/>
+        </w:rPr>
+        <w:t>条件下的热解模拟，</w:t>
+      </w:r>
+      <w:r>
+        <w:rPr>
+          <w:rFonts w:hint="eastAsia"/>
+          <w:kern w:val="0"/>
+          <w:sz w:val="24"/>
+        </w:rPr>
+        <w:t>得到</w:t>
+      </w:r>
+      <w:r>
+        <w:rPr>
+          <w:rFonts w:hint="eastAsia"/>
+          <w:kern w:val="0"/>
+          <w:sz w:val="24"/>
+        </w:rPr>
+        <w:t>500K/</w:t>
+      </w:r>
+      <w:proofErr w:type="spellStart"/>
+      <w:r>
+        <w:rPr>
+          <w:rFonts w:hint="eastAsia"/>
+          <w:kern w:val="0"/>
+          <w:sz w:val="24"/>
+        </w:rPr>
+        <w:t>ps</w:t>
+      </w:r>
+      <w:proofErr w:type="spellEnd"/>
+      <w:r>
+        <w:rPr>
+          <w:rFonts w:hint="eastAsia"/>
+          <w:kern w:val="0"/>
+          <w:sz w:val="24"/>
+        </w:rPr>
+        <w:t>、</w:t>
+      </w:r>
+      <w:r>
+        <w:rPr>
+          <w:rFonts w:hint="eastAsia"/>
+          <w:kern w:val="0"/>
+          <w:sz w:val="24"/>
+        </w:rPr>
+        <w:t>50K/</w:t>
+      </w:r>
+      <w:proofErr w:type="spellStart"/>
+      <w:r>
+        <w:rPr>
+          <w:rFonts w:hint="eastAsia"/>
+          <w:kern w:val="0"/>
+          <w:sz w:val="24"/>
+        </w:rPr>
+        <w:t>ps</w:t>
+      </w:r>
+      <w:proofErr w:type="spellEnd"/>
+      <w:r>
+        <w:rPr>
+          <w:rFonts w:hint="eastAsia"/>
+          <w:kern w:val="0"/>
+          <w:sz w:val="24"/>
+        </w:rPr>
+        <w:t>以及</w:t>
+      </w:r>
+      <w:r>
+        <w:rPr>
+          <w:rFonts w:hint="eastAsia"/>
+          <w:kern w:val="0"/>
+          <w:sz w:val="24"/>
+        </w:rPr>
+        <w:t>5K/</w:t>
+      </w:r>
+      <w:proofErr w:type="spellStart"/>
+      <w:r>
+        <w:rPr>
+          <w:rFonts w:hint="eastAsia"/>
+          <w:kern w:val="0"/>
+          <w:sz w:val="24"/>
+        </w:rPr>
+        <w:t>ps</w:t>
+      </w:r>
+      <w:proofErr w:type="spellEnd"/>
+      <w:r>
+        <w:rPr>
+          <w:rFonts w:hint="eastAsia"/>
+          <w:kern w:val="0"/>
+          <w:sz w:val="24"/>
+        </w:rPr>
+        <w:t>时的热解规律，并三种不同条件下</w:t>
+      </w:r>
+      <w:r>
+        <w:rPr>
+          <w:rFonts w:hint="eastAsia"/>
+          <w:kern w:val="0"/>
+          <w:sz w:val="24"/>
+        </w:rPr>
+        <w:t>的</w:t>
+      </w:r>
+      <w:r>
+        <w:rPr>
+          <w:rFonts w:hint="eastAsia"/>
+          <w:kern w:val="0"/>
+          <w:sz w:val="24"/>
+        </w:rPr>
+        <w:t>热解规律</w:t>
+      </w:r>
+      <w:r>
+        <w:rPr>
+          <w:rFonts w:hint="eastAsia"/>
+          <w:kern w:val="0"/>
+          <w:sz w:val="24"/>
+        </w:rPr>
+        <w:t>进行</w:t>
+      </w:r>
+      <w:r>
+        <w:rPr>
+          <w:rFonts w:hint="eastAsia"/>
+          <w:kern w:val="0"/>
+          <w:sz w:val="24"/>
+        </w:rPr>
+        <w:t>对比分析。</w:t>
+      </w:r>
+    </w:p>
+    <w:p>
+      <w:pPr>
+        <w:widowControl/>
+        <w:spacing w:line="360" w:lineRule="auto"/>
+        <w:ind w:firstLineChars="200" w:firstLine="480"/>
+        <w:rPr>
+          <w:rFonts w:hint="eastAsia"/>
+          <w:kern w:val="0"/>
+          <w:sz w:val="24"/>
+        </w:rPr>
+      </w:pPr>
+      <w:r>
+        <w:rPr>
+          <w:rFonts w:hint="eastAsia"/>
+          <w:kern w:val="0"/>
+          <w:sz w:val="24"/>
+        </w:rPr>
+        <w:t>（</w:t>
+      </w:r>
+      <w:r>
+        <w:rPr>
+          <w:rFonts w:hint="eastAsia"/>
+          <w:kern w:val="0"/>
+          <w:sz w:val="24"/>
+        </w:rPr>
+        <w:t>7</w:t>
+      </w:r>
+      <w:r>
+        <w:rPr>
+          <w:rFonts w:hint="eastAsia"/>
+          <w:kern w:val="0"/>
+          <w:sz w:val="24"/>
+        </w:rPr>
+        <w:t>）对</w:t>
+      </w:r>
+      <w:r>
+        <w:rPr>
+          <w:rFonts w:hint="eastAsia"/>
+          <w:kern w:val="0"/>
+          <w:sz w:val="24"/>
+        </w:rPr>
+        <w:t>TG/MS</w:t>
+      </w:r>
+      <w:r>
+        <w:rPr>
+          <w:rFonts w:hint="eastAsia"/>
+          <w:kern w:val="0"/>
+          <w:sz w:val="24"/>
+        </w:rPr>
+        <w:t>测试的测试数据进行处理，得到</w:t>
+      </w:r>
+      <w:r>
+        <w:rPr>
+          <w:kern w:val="0"/>
+          <w:sz w:val="24"/>
+        </w:rPr>
+        <w:t>样品失重</w:t>
+      </w:r>
+      <w:r>
+        <w:rPr>
+          <w:rFonts w:hint="eastAsia"/>
+          <w:kern w:val="0"/>
+          <w:sz w:val="24"/>
+        </w:rPr>
+        <w:t>及失重速率曲线</w:t>
+      </w:r>
+      <w:r>
+        <w:rPr>
+          <w:rFonts w:hint="eastAsia"/>
+          <w:kern w:val="0"/>
+          <w:sz w:val="24"/>
+        </w:rPr>
+        <w:t>，由此对热解主要产物</w:t>
+      </w:r>
+      <w:r>
+        <w:rPr>
+          <w:rFonts w:hint="eastAsia"/>
+          <w:kern w:val="0"/>
+          <w:sz w:val="24"/>
+        </w:rPr>
+        <w:t>CH4</w:t>
+      </w:r>
+      <w:r>
+        <w:rPr>
+          <w:rFonts w:hint="eastAsia"/>
+          <w:kern w:val="0"/>
+          <w:sz w:val="24"/>
+        </w:rPr>
+        <w:t>及</w:t>
+      </w:r>
+      <w:r>
+        <w:rPr>
+          <w:rFonts w:hint="eastAsia"/>
+          <w:kern w:val="0"/>
+          <w:sz w:val="24"/>
+        </w:rPr>
+        <w:t>H2</w:t>
+      </w:r>
+      <w:r>
+        <w:rPr>
+          <w:rFonts w:hint="eastAsia"/>
+          <w:kern w:val="0"/>
+          <w:sz w:val="24"/>
+        </w:rPr>
+        <w:t>的析出规律进行分析，</w:t>
       </w:r>
     </w:p>
     <w:p>
@@ -14310,99 +15352,11 @@
         <w:ind w:firstLineChars="200" w:firstLine="480"/>
         <w:jc w:val="left"/>
         <w:rPr>
+          <w:rFonts w:hint="eastAsia"/>
           <w:kern w:val="0"/>
           <w:sz w:val="24"/>
         </w:rPr>
       </w:pPr>
-      <w:r>
-        <w:rPr>
-          <w:rFonts w:hint="eastAsia"/>
-          <w:kern w:val="0"/>
-          <w:sz w:val="24"/>
-        </w:rPr>
-        <w:t>（</w:t>
-      </w:r>
-      <w:r>
-        <w:rPr>
-          <w:rFonts w:hint="eastAsia"/>
-          <w:kern w:val="0"/>
-          <w:sz w:val="24"/>
-        </w:rPr>
-        <w:t>1</w:t>
-      </w:r>
-      <w:r>
-        <w:rPr>
-          <w:rFonts w:hint="eastAsia"/>
-          <w:kern w:val="0"/>
-          <w:sz w:val="24"/>
-        </w:rPr>
-        <w:t>）使用</w:t>
-      </w:r>
-      <w:r>
-        <w:rPr>
-          <w:rFonts w:hint="eastAsia"/>
-          <w:kern w:val="0"/>
-          <w:sz w:val="24"/>
-        </w:rPr>
-        <w:t>CS</w:t>
-      </w:r>
-      <w:r>
-        <w:rPr>
-          <w:rFonts w:hint="eastAsia"/>
-          <w:kern w:val="0"/>
-          <w:sz w:val="24"/>
-          <w:vertAlign w:val="subscript"/>
-        </w:rPr>
-        <w:t>2</w:t>
-      </w:r>
-      <w:r>
-        <w:rPr>
-          <w:rFonts w:hint="eastAsia"/>
-          <w:kern w:val="0"/>
-          <w:sz w:val="24"/>
-        </w:rPr>
-        <w:t>-NMP</w:t>
-      </w:r>
-      <w:r>
-        <w:rPr>
-          <w:rFonts w:hint="eastAsia"/>
-          <w:kern w:val="0"/>
-          <w:sz w:val="24"/>
-        </w:rPr>
-        <w:t>混合溶剂对屯兰</w:t>
-      </w:r>
-      <w:r>
-        <w:rPr>
-          <w:rFonts w:hint="eastAsia"/>
-          <w:kern w:val="0"/>
-          <w:sz w:val="24"/>
-        </w:rPr>
-        <w:t>2</w:t>
-      </w:r>
-      <w:r>
-        <w:rPr>
-          <w:rFonts w:hint="eastAsia"/>
-          <w:kern w:val="0"/>
-          <w:sz w:val="24"/>
-        </w:rPr>
-        <w:t>号原煤进行抽提实验，获得了屯兰</w:t>
-      </w:r>
-      <w:r>
-        <w:rPr>
-          <w:rFonts w:hint="eastAsia"/>
-          <w:kern w:val="0"/>
-          <w:sz w:val="24"/>
-        </w:rPr>
-        <w:t>2</w:t>
-      </w:r>
-      <w:r>
-        <w:rPr>
-          <w:rFonts w:hint="eastAsia"/>
-          <w:kern w:val="0"/>
-          <w:sz w:val="24"/>
-        </w:rPr>
-        <w:t>号残煤和沥青质。</w:t>
-      </w:r>
     </w:p>
     <w:p>
       <w:pPr>
@@ -14411,242 +15365,18 @@
         <w:ind w:firstLineChars="200" w:firstLine="480"/>
         <w:jc w:val="left"/>
         <w:rPr>
+          <w:rFonts w:hint="eastAsia"/>
           <w:kern w:val="0"/>
           <w:sz w:val="24"/>
         </w:rPr>
       </w:pPr>
-      <w:r>
-        <w:rPr>
-          <w:rFonts w:hint="eastAsia"/>
-          <w:kern w:val="0"/>
-          <w:sz w:val="24"/>
-        </w:rPr>
-        <w:t>（</w:t>
-      </w:r>
-      <w:r>
-        <w:rPr>
-          <w:rFonts w:hint="eastAsia"/>
-          <w:kern w:val="0"/>
-          <w:sz w:val="24"/>
-        </w:rPr>
-        <w:t>2</w:t>
-      </w:r>
-      <w:r>
-        <w:rPr>
-          <w:rFonts w:hint="eastAsia"/>
-          <w:kern w:val="0"/>
-          <w:sz w:val="24"/>
-        </w:rPr>
-        <w:t>）对两种组分进行了一系列测试实验包括工业和元素分析、碳核磁共振测试（</w:t>
-      </w:r>
-      <w:r>
-        <w:rPr>
-          <w:rFonts w:hint="eastAsia"/>
-          <w:kern w:val="0"/>
-          <w:sz w:val="24"/>
-          <w:vertAlign w:val="superscript"/>
-        </w:rPr>
-        <w:t>13</w:t>
-      </w:r>
-      <w:r>
-        <w:rPr>
-          <w:rFonts w:hint="eastAsia"/>
-          <w:kern w:val="0"/>
-          <w:sz w:val="24"/>
-        </w:rPr>
-        <w:t>CNMR</w:t>
-      </w:r>
-      <w:r>
-        <w:rPr>
-          <w:rFonts w:hint="eastAsia"/>
-          <w:kern w:val="0"/>
-          <w:sz w:val="24"/>
-        </w:rPr>
-        <w:t>）、</w:t>
-      </w:r>
-      <w:r>
-        <w:rPr>
-          <w:rFonts w:hint="eastAsia"/>
-          <w:kern w:val="0"/>
-          <w:sz w:val="24"/>
-        </w:rPr>
-        <w:t>X</w:t>
-      </w:r>
-      <w:r>
-        <w:rPr>
-          <w:rFonts w:hint="eastAsia"/>
-          <w:kern w:val="0"/>
-          <w:sz w:val="24"/>
-        </w:rPr>
-        <w:t>射线衍射测试（</w:t>
-      </w:r>
-      <w:r>
-        <w:rPr>
-          <w:rFonts w:hint="eastAsia"/>
-          <w:kern w:val="0"/>
-          <w:sz w:val="24"/>
-        </w:rPr>
-        <w:t>XRD</w:t>
-      </w:r>
-      <w:r>
-        <w:rPr>
-          <w:rFonts w:hint="eastAsia"/>
-          <w:kern w:val="0"/>
-          <w:sz w:val="24"/>
-        </w:rPr>
-        <w:t>）、</w:t>
-      </w:r>
-      <w:r>
-        <w:rPr>
-          <w:rFonts w:hint="eastAsia"/>
-          <w:kern w:val="0"/>
-          <w:sz w:val="24"/>
-        </w:rPr>
-        <w:t>X</w:t>
-      </w:r>
-      <w:r>
-        <w:rPr>
-          <w:rFonts w:hint="eastAsia"/>
-          <w:kern w:val="0"/>
-          <w:sz w:val="24"/>
-        </w:rPr>
-        <w:t>射线电子能谱（</w:t>
-      </w:r>
-      <w:r>
-        <w:rPr>
-          <w:rFonts w:hint="eastAsia"/>
-          <w:kern w:val="0"/>
-          <w:sz w:val="24"/>
-        </w:rPr>
-        <w:t>XPS</w:t>
-      </w:r>
-      <w:r>
-        <w:rPr>
-          <w:rFonts w:hint="eastAsia"/>
-          <w:kern w:val="0"/>
-          <w:sz w:val="24"/>
-        </w:rPr>
-        <w:t>）和傅里叶红外测试（</w:t>
-      </w:r>
-      <w:r>
-        <w:rPr>
-          <w:rFonts w:hint="eastAsia"/>
-          <w:kern w:val="0"/>
-          <w:sz w:val="24"/>
-        </w:rPr>
-        <w:t>FTIR</w:t>
-      </w:r>
-      <w:r>
-        <w:rPr>
-          <w:rFonts w:hint="eastAsia"/>
-          <w:kern w:val="0"/>
-          <w:sz w:val="24"/>
-        </w:rPr>
-        <w:t>），分析测试结果获得了构建模型所需的结构参数。利用</w:t>
-      </w:r>
-      <w:r>
-        <w:rPr>
-          <w:kern w:val="0"/>
-          <w:sz w:val="24"/>
-        </w:rPr>
-        <w:t>ACD/</w:t>
-      </w:r>
-      <w:proofErr w:type="spellStart"/>
-      <w:r>
-        <w:rPr>
-          <w:kern w:val="0"/>
-          <w:sz w:val="24"/>
-        </w:rPr>
-        <w:t>Chem</w:t>
-      </w:r>
-      <w:proofErr w:type="spellEnd"/>
-      <w:r>
-        <w:rPr>
-          <w:rFonts w:hint="eastAsia"/>
-          <w:kern w:val="0"/>
-          <w:sz w:val="24"/>
-        </w:rPr>
-        <w:t xml:space="preserve"> </w:t>
-      </w:r>
-      <w:proofErr w:type="spellStart"/>
-      <w:r>
-        <w:rPr>
-          <w:kern w:val="0"/>
-          <w:sz w:val="24"/>
-        </w:rPr>
-        <w:t>Sket</w:t>
-      </w:r>
-      <w:proofErr w:type="spellEnd"/>
-      <w:r>
-        <w:rPr>
-          <w:rFonts w:hint="eastAsia"/>
-          <w:kern w:val="0"/>
-          <w:sz w:val="24"/>
-        </w:rPr>
-        <w:t>软件构建初始平面模型后，将其导入</w:t>
-      </w:r>
-      <w:r>
-        <w:rPr>
-          <w:kern w:val="0"/>
-          <w:sz w:val="24"/>
-        </w:rPr>
-        <w:t>ACD/CNMR</w:t>
-      </w:r>
-      <w:r>
-        <w:rPr>
-          <w:rFonts w:hint="eastAsia"/>
-          <w:kern w:val="0"/>
-          <w:sz w:val="24"/>
-        </w:rPr>
-        <w:t xml:space="preserve"> </w:t>
-      </w:r>
-      <w:r>
-        <w:rPr>
-          <w:kern w:val="0"/>
-          <w:sz w:val="24"/>
-        </w:rPr>
-        <w:t>Predictor</w:t>
-      </w:r>
-      <w:r>
-        <w:rPr>
-          <w:rFonts w:hint="eastAsia"/>
-          <w:kern w:val="0"/>
-          <w:sz w:val="24"/>
-        </w:rPr>
-        <w:t>软件中进行调整，得到了与</w:t>
-      </w:r>
-      <w:r>
-        <w:rPr>
-          <w:rFonts w:hint="eastAsia"/>
-          <w:kern w:val="0"/>
-          <w:sz w:val="24"/>
-          <w:vertAlign w:val="superscript"/>
-        </w:rPr>
-        <w:t>13</w:t>
-      </w:r>
-      <w:r>
-        <w:rPr>
-          <w:rFonts w:hint="eastAsia"/>
-          <w:kern w:val="0"/>
-          <w:sz w:val="24"/>
-        </w:rPr>
-        <w:t>CNMR</w:t>
-      </w:r>
-      <w:r>
-        <w:rPr>
-          <w:rFonts w:hint="eastAsia"/>
-          <w:kern w:val="0"/>
-          <w:sz w:val="24"/>
-        </w:rPr>
-        <w:t>实验图谱吻合程度较好的最终结构模型。</w:t>
-      </w:r>
     </w:p>
     <w:p>
       <w:pPr>
         <w:widowControl/>
         <w:spacing w:line="360" w:lineRule="auto"/>
-        <w:ind w:firstLineChars="200" w:firstLine="480"/>
         <w:jc w:val="left"/>
+        <w:outlineLvl w:val="2"/>
         <w:rPr>
           <w:kern w:val="0"/>
           <w:sz w:val="24"/>
@@ -14655,315 +15385,16 @@
       <w:r>
         <w:rPr>
           <w:rFonts w:hint="eastAsia"/>
-          <w:kern w:val="0"/>
-          <w:sz w:val="24"/>
-        </w:rPr>
-        <w:t>（</w:t>
-      </w:r>
-      <w:r>
-        <w:rPr>
-          <w:rFonts w:hint="eastAsia"/>
-          <w:kern w:val="0"/>
-          <w:sz w:val="24"/>
-        </w:rPr>
-        <w:t>3</w:t>
-      </w:r>
-      <w:r>
-        <w:rPr>
-          <w:rFonts w:hint="eastAsia"/>
-          <w:kern w:val="0"/>
-          <w:sz w:val="24"/>
-        </w:rPr>
-        <w:t>）将模型导入到</w:t>
-      </w:r>
-      <w:proofErr w:type="spellStart"/>
-      <w:r>
-        <w:rPr>
-          <w:rFonts w:hint="eastAsia"/>
-          <w:kern w:val="0"/>
-          <w:sz w:val="24"/>
-        </w:rPr>
-        <w:t>Marerial</w:t>
-      </w:r>
-      <w:proofErr w:type="spellEnd"/>
-      <w:r>
-        <w:rPr>
-          <w:rFonts w:hint="eastAsia"/>
-          <w:kern w:val="0"/>
-          <w:sz w:val="24"/>
-        </w:rPr>
-        <w:t xml:space="preserve"> Studio6.0</w:t>
-      </w:r>
-      <w:r>
-        <w:rPr>
-          <w:rFonts w:hint="eastAsia"/>
-          <w:kern w:val="0"/>
-          <w:sz w:val="24"/>
-        </w:rPr>
-        <w:t>软件中进行分子力学和分子动力学模拟，得到其能量最小几何构型，并分析了稳定构型的结构特征和能量组成。添加周期边界条件进行密度模拟，得到沥青质模型和残煤模型的模拟密度值。</w:t>
-      </w:r>
-    </w:p>
-    <w:p>
-      <w:pPr>
-        <w:widowControl/>
-        <w:spacing w:line="360" w:lineRule="auto"/>
-        <w:ind w:firstLineChars="200" w:firstLine="480"/>
-        <w:jc w:val="left"/>
-        <w:rPr>
-          <w:kern w:val="0"/>
-          <w:sz w:val="24"/>
-        </w:rPr>
-      </w:pPr>
-      <w:r>
-        <w:rPr>
-          <w:rFonts w:hint="eastAsia"/>
-          <w:kern w:val="0"/>
-          <w:sz w:val="24"/>
-        </w:rPr>
-        <w:t>（</w:t>
-      </w:r>
-      <w:r>
-        <w:rPr>
-          <w:rFonts w:hint="eastAsia"/>
-          <w:kern w:val="0"/>
-          <w:sz w:val="24"/>
-        </w:rPr>
-        <w:t>4</w:t>
-      </w:r>
-      <w:r>
-        <w:rPr>
-          <w:rFonts w:hint="eastAsia"/>
-          <w:kern w:val="0"/>
-          <w:sz w:val="24"/>
-        </w:rPr>
-        <w:t>）使用</w:t>
-      </w:r>
-      <w:r>
-        <w:rPr>
-          <w:rFonts w:hint="eastAsia"/>
-          <w:kern w:val="0"/>
-          <w:sz w:val="24"/>
-        </w:rPr>
-        <w:t>VAMP</w:t>
-      </w:r>
-      <w:r>
-        <w:rPr>
-          <w:rFonts w:hint="eastAsia"/>
-          <w:kern w:val="0"/>
-          <w:sz w:val="24"/>
-        </w:rPr>
-        <w:t>模块对两种模型进行量子力学模拟，得到模型的微观结构参数如键长、键角和电荷布局数等，并分析模型中的不同官能团的反应活性。</w:t>
-      </w:r>
-    </w:p>
-    <w:p>
-      <w:pPr>
-        <w:widowControl/>
-        <w:spacing w:line="360" w:lineRule="auto"/>
-        <w:ind w:firstLineChars="200" w:firstLine="480"/>
-        <w:jc w:val="left"/>
-        <w:rPr>
-          <w:kern w:val="0"/>
-          <w:sz w:val="24"/>
-        </w:rPr>
-      </w:pPr>
-      <w:r>
-        <w:rPr>
-          <w:rFonts w:hint="eastAsia"/>
-          <w:kern w:val="0"/>
-          <w:sz w:val="24"/>
-        </w:rPr>
-        <w:t>（</w:t>
-      </w:r>
-      <w:r>
-        <w:rPr>
-          <w:rFonts w:hint="eastAsia"/>
-          <w:kern w:val="0"/>
-          <w:sz w:val="24"/>
-        </w:rPr>
-        <w:t>5</w:t>
-      </w:r>
-      <w:r>
-        <w:rPr>
-          <w:rFonts w:hint="eastAsia"/>
-          <w:kern w:val="0"/>
-          <w:sz w:val="24"/>
-        </w:rPr>
-        <w:t>）构建残煤</w:t>
-      </w:r>
-      <w:r>
-        <w:rPr>
-          <w:rFonts w:hint="eastAsia"/>
-          <w:kern w:val="0"/>
-          <w:sz w:val="24"/>
-        </w:rPr>
-        <w:t>+</w:t>
-      </w:r>
-      <w:r>
-        <w:rPr>
-          <w:rFonts w:hint="eastAsia"/>
-          <w:kern w:val="0"/>
-          <w:sz w:val="24"/>
-        </w:rPr>
-        <w:t>残煤、残煤</w:t>
-      </w:r>
-      <w:r>
-        <w:rPr>
-          <w:rFonts w:hint="eastAsia"/>
-          <w:kern w:val="0"/>
-          <w:sz w:val="24"/>
-        </w:rPr>
-        <w:t>+</w:t>
-      </w:r>
-      <w:r>
-        <w:rPr>
-          <w:rFonts w:hint="eastAsia"/>
-          <w:kern w:val="0"/>
-          <w:sz w:val="24"/>
-        </w:rPr>
-        <w:t>沥青质、沥青质</w:t>
-      </w:r>
-      <w:r>
-        <w:rPr>
-          <w:rFonts w:hint="eastAsia"/>
-          <w:kern w:val="0"/>
-          <w:sz w:val="24"/>
-        </w:rPr>
-        <w:t>+</w:t>
-      </w:r>
-      <w:r>
-        <w:rPr>
-          <w:rFonts w:hint="eastAsia"/>
-          <w:kern w:val="0"/>
-          <w:sz w:val="24"/>
-        </w:rPr>
-        <w:t>沥青质三种分子组合模型，通过分子力学和分子动力学模拟得到其能量最小几何构型，测量模型的部分结构参数，对比分析三种模型的结构差异性。</w:t>
-      </w:r>
-    </w:p>
-    <w:p>
-      <w:pPr>
-        <w:widowControl/>
-        <w:spacing w:line="360" w:lineRule="auto"/>
-        <w:ind w:firstLineChars="200" w:firstLine="480"/>
-        <w:jc w:val="left"/>
-        <w:rPr>
-          <w:kern w:val="0"/>
-          <w:sz w:val="24"/>
-        </w:rPr>
-      </w:pPr>
-      <w:r>
-        <w:rPr>
-          <w:rFonts w:hint="eastAsia"/>
-          <w:kern w:val="0"/>
-          <w:sz w:val="24"/>
-        </w:rPr>
-        <w:t>（</w:t>
-      </w:r>
-      <w:r>
-        <w:rPr>
-          <w:rFonts w:hint="eastAsia"/>
-          <w:kern w:val="0"/>
-          <w:sz w:val="24"/>
-        </w:rPr>
-        <w:t>6</w:t>
-      </w:r>
-      <w:r>
-        <w:rPr>
-          <w:rFonts w:hint="eastAsia"/>
-          <w:kern w:val="0"/>
-          <w:sz w:val="24"/>
-        </w:rPr>
-        <w:t>）</w:t>
-      </w:r>
-      <w:r>
-        <w:rPr>
-          <w:rFonts w:hint="eastAsia"/>
-          <w:kern w:val="0"/>
-          <w:sz w:val="24"/>
-        </w:rPr>
-        <w:t xml:space="preserve"> </w:t>
-      </w:r>
-      <w:r>
-        <w:rPr>
-          <w:rFonts w:hint="eastAsia"/>
-          <w:kern w:val="0"/>
-          <w:sz w:val="24"/>
-        </w:rPr>
-        <w:t>根据实验中获得的抽提率数据，按照一定的比例添加沥青质分子和残煤分子构建屯兰</w:t>
-      </w:r>
-      <w:r>
-        <w:rPr>
-          <w:rFonts w:hint="eastAsia"/>
-          <w:kern w:val="0"/>
-          <w:sz w:val="24"/>
-        </w:rPr>
-        <w:t>2</w:t>
-      </w:r>
-      <w:r>
-        <w:rPr>
-          <w:rFonts w:hint="eastAsia"/>
-          <w:kern w:val="0"/>
-          <w:sz w:val="24"/>
-        </w:rPr>
-        <w:t>号煤的超分子模型，对聚集态结构的结构参数层间距</w:t>
-      </w:r>
-      <w:r>
-        <w:rPr>
-          <w:rFonts w:hint="eastAsia"/>
-          <w:kern w:val="0"/>
-          <w:sz w:val="24"/>
-        </w:rPr>
-        <w:t>d</w:t>
-      </w:r>
-      <w:r>
-        <w:rPr>
-          <w:rFonts w:hint="eastAsia"/>
-          <w:kern w:val="0"/>
-          <w:sz w:val="24"/>
-          <w:vertAlign w:val="subscript"/>
-        </w:rPr>
-        <w:t>002</w:t>
-      </w:r>
-      <w:r>
-        <w:rPr>
-          <w:rFonts w:hint="eastAsia"/>
-          <w:kern w:val="0"/>
-          <w:sz w:val="24"/>
-        </w:rPr>
-        <w:t>、芳香层片延展度</w:t>
-      </w:r>
-      <w:proofErr w:type="spellStart"/>
-      <w:r>
-        <w:rPr>
-          <w:rFonts w:hint="eastAsia"/>
-          <w:kern w:val="0"/>
-          <w:sz w:val="24"/>
-        </w:rPr>
-        <w:t>Lc</w:t>
-      </w:r>
-      <w:proofErr w:type="spellEnd"/>
-      <w:r>
-        <w:rPr>
-          <w:rFonts w:hint="eastAsia"/>
-          <w:kern w:val="0"/>
-          <w:sz w:val="24"/>
-        </w:rPr>
-        <w:t>进行测量，并与</w:t>
-      </w:r>
-      <w:r>
-        <w:rPr>
-          <w:rFonts w:hint="eastAsia"/>
-          <w:kern w:val="0"/>
-          <w:sz w:val="24"/>
-        </w:rPr>
-        <w:t>XRD</w:t>
-      </w:r>
-      <w:r>
-        <w:rPr>
-          <w:rFonts w:hint="eastAsia"/>
-          <w:kern w:val="0"/>
-          <w:sz w:val="24"/>
-        </w:rPr>
-        <w:t>测试所得数据进行对比以验证结构模型的合理性。分析聚集态稳定构型中分子排列的特征及聚集态形成过程中氢键、范德华力等分子间弱相互作用力的变化。</w:t>
+        </w:rPr>
+        <w:t xml:space="preserve">1.4.1 </w:t>
+      </w:r>
+      <w:bookmarkStart w:id="7" w:name="_GoBack"/>
+      <w:bookmarkEnd w:id="7"/>
+      <w:r>
+        <w:rPr>
+          <w:rFonts w:hint="eastAsia"/>
+        </w:rPr>
+        <w:t>研究思路</w:t>
       </w:r>
     </w:p>
     <w:p>
@@ -18695,53 +19126,40 @@
     </w:p>
     <w:p/>
     <w:p>
+      <w:r>
+        <w:t xml:space="preserve">Zheng </w:t>
+      </w:r>
+      <w:proofErr w:type="gramStart"/>
+      <w:r>
+        <w:t>M ,</w:t>
+      </w:r>
+      <w:proofErr w:type="gramEnd"/>
+      <w:r>
+        <w:t xml:space="preserve">  Li X ,  </w:t>
+      </w:r>
       <w:proofErr w:type="spellStart"/>
       <w:r>
-        <w:t>Zheng</w:t>
+        <w:t>Guo</w:t>
       </w:r>
       <w:proofErr w:type="spellEnd"/>
       <w:r>
-        <w:t xml:space="preserve"> </w:t>
+        <w:t xml:space="preserve"> L . Algorithms of GPU-enabled reactive force field (</w:t>
+      </w:r>
+      <w:proofErr w:type="spellStart"/>
+      <w:r>
+        <w:t>ReaxFF</w:t>
+      </w:r>
+      <w:proofErr w:type="spellEnd"/>
+      <w:r>
+        <w:t xml:space="preserve">) molecular </w:t>
       </w:r>
       <w:proofErr w:type="gramStart"/>
       <w:r>
-        <w:t>M ,</w:t>
+        <w:t>dynamics[</w:t>
       </w:r>
       <w:proofErr w:type="gramEnd"/>
       <w:r>
-        <w:t xml:space="preserve">  Li X ,  </w:t>
-      </w:r>
-      <w:proofErr w:type="spellStart"/>
-      <w:r>
-        <w:t>Guo</w:t>
-      </w:r>
-      <w:proofErr w:type="spellEnd"/>
-      <w:r>
-        <w:t xml:space="preserve"> L . Algorithms of GPU-enabled reactive force field (</w:t>
-      </w:r>
-      <w:proofErr w:type="spellStart"/>
-      <w:r>
-        <w:t>ReaxFF</w:t>
-      </w:r>
-      <w:proofErr w:type="spellEnd"/>
-      <w:r>
-        <w:t xml:space="preserve">) molecular </w:t>
-      </w:r>
-      <w:proofErr w:type="gramStart"/>
-      <w:r>
-        <w:t>dynamics[</w:t>
-      </w:r>
-      <w:proofErr w:type="gramEnd"/>
-      <w:r>
-        <w:t xml:space="preserve">J]. Journal of Molecular Graphics &amp; </w:t>
-      </w:r>
-      <w:proofErr w:type="spellStart"/>
-      <w:r>
-        <w:t>Modelling</w:t>
-      </w:r>
-      <w:proofErr w:type="spellEnd"/>
-      <w:r>
-        <w:t>, 2013, 41(2):1-11.</w:t>
+        <w:t>J]. Journal of Molecular Graphics &amp; Modelling, 2013, 41(2):1-11.</w:t>
       </w:r>
     </w:p>
     <w:p/>
@@ -18855,20 +19273,7 @@
       </w:r>
       <w:proofErr w:type="gramEnd"/>
       <w:r>
-        <w:t xml:space="preserve">  Liang L ,  </w:t>
-      </w:r>
-      <w:proofErr w:type="spellStart"/>
-      <w:r>
-        <w:t>Shu</w:t>
-      </w:r>
-      <w:proofErr w:type="spellEnd"/>
-      <w:r>
-        <w:t xml:space="preserve"> Z , et al. Ef</w:t>
-      </w:r>
-      <w:bookmarkStart w:id="7" w:name="_GoBack"/>
-      <w:bookmarkEnd w:id="7"/>
-      <w:r>
-        <w:t xml:space="preserve">fect of cooling rate on the reaction of volatiles from low-rank coal pyrolysis: Molecular dynamics simulations using </w:t>
+        <w:t xml:space="preserve">  Liang L ,  Shu Z , et al. Effect of cooling rate on the reaction of volatiles from low-rank coal pyrolysis: Molecular dynamics simulations using </w:t>
       </w:r>
       <w:proofErr w:type="spellStart"/>
       <w:r>
@@ -18968,15 +19373,7 @@
       </w:r>
       <w:proofErr w:type="spellEnd"/>
       <w:r>
-        <w:t xml:space="preserve">, GUO </w:t>
-      </w:r>
-      <w:proofErr w:type="spellStart"/>
-      <w:r>
-        <w:t>Xin</w:t>
-      </w:r>
-      <w:proofErr w:type="spellEnd"/>
-      <w:r>
-        <w:t xml:space="preserve">. Molecular dynamics simulations of </w:t>
+        <w:t xml:space="preserve">, GUO Xin. Molecular dynamics simulations of </w:t>
       </w:r>
       <w:proofErr w:type="spellStart"/>
       <w:r>
@@ -19003,23 +19400,23 @@
       </w:r>
       <w:proofErr w:type="spellEnd"/>
       <w:r>
-        <w:t xml:space="preserve"> Jin, </w:t>
+        <w:t xml:space="preserve"> </w:t>
       </w:r>
       <w:proofErr w:type="spellStart"/>
       <w:r>
+        <w:t>Jin</w:t>
+      </w:r>
+      <w:proofErr w:type="spellEnd"/>
+      <w:r>
+        <w:t xml:space="preserve">, </w:t>
+      </w:r>
+      <w:proofErr w:type="spellStart"/>
+      <w:r>
         <w:t>Bonan</w:t>
       </w:r>
       <w:proofErr w:type="spellEnd"/>
       <w:r>
-        <w:t xml:space="preserve"> </w:t>
-      </w:r>
-      <w:proofErr w:type="spellStart"/>
-      <w:r>
-        <w:t>Xu</w:t>
-      </w:r>
-      <w:proofErr w:type="spellEnd"/>
-      <w:r>
-        <w:t xml:space="preserve">, </w:t>
+        <w:t xml:space="preserve"> Xu, </w:t>
       </w:r>
       <w:proofErr w:type="spellStart"/>
       <w:r>
@@ -19110,39 +19507,29 @@
       <w:r>
         <w:t xml:space="preserve"> </w:t>
       </w:r>
+      <w:proofErr w:type="gramStart"/>
+      <w:r>
+        <w:t>Gao</w:t>
+      </w:r>
+      <w:proofErr w:type="gramEnd"/>
+      <w:r>
+        <w:t xml:space="preserve">, </w:t>
+      </w:r>
       <w:proofErr w:type="spellStart"/>
-      <w:proofErr w:type="gramStart"/>
-      <w:r>
-        <w:t>Gao</w:t>
+      <w:r>
+        <w:t>Xiaoxia</w:t>
       </w:r>
       <w:proofErr w:type="spellEnd"/>
-      <w:proofErr w:type="gramEnd"/>
-      <w:r>
-        <w:t xml:space="preserve">, </w:t>
+      <w:r>
+        <w:t xml:space="preserve"> Li, Li </w:t>
       </w:r>
       <w:proofErr w:type="spellStart"/>
       <w:r>
-        <w:t>Xiaoxia</w:t>
+        <w:t>Guo</w:t>
       </w:r>
       <w:proofErr w:type="spellEnd"/>
       <w:r>
-        <w:t xml:space="preserve"> Li, Li </w:t>
-      </w:r>
-      <w:proofErr w:type="spellStart"/>
-      <w:r>
-        <w:t>Guo</w:t>
-      </w:r>
-      <w:proofErr w:type="spellEnd"/>
-      <w:r>
-        <w:t xml:space="preserve">. Pyrolysis simulations of </w:t>
-      </w:r>
-      <w:proofErr w:type="spellStart"/>
-      <w:r>
-        <w:t>Fugu</w:t>
-      </w:r>
-      <w:proofErr w:type="spellEnd"/>
-      <w:r>
-        <w:t xml:space="preserve"> coal by large-scale </w:t>
+        <w:t xml:space="preserve">. Pyrolysis simulations of Fugu coal by large-scale </w:t>
       </w:r>
       <w:proofErr w:type="spellStart"/>
       <w:r>
@@ -19176,15 +19563,7 @@
       </w:r>
       <w:proofErr w:type="gramStart"/>
       <w:r>
-        <w:t xml:space="preserve">Journal of Molecular Graphics and </w:t>
-      </w:r>
-      <w:proofErr w:type="spellStart"/>
-      <w:r>
-        <w:t>Modelling</w:t>
-      </w:r>
-      <w:proofErr w:type="spellEnd"/>
-      <w:r>
-        <w:t>, 2014, 53:13-22.</w:t>
+        <w:t>Journal of Molecular Graphics and Modelling, 2014, 53:13-22.</w:t>
       </w:r>
       <w:proofErr w:type="gramEnd"/>
     </w:p>
@@ -19192,11 +19571,11 @@
     <w:p>
       <w:proofErr w:type="spellStart"/>
       <w:r>
-        <w:t>Guang-Yue</w:t>
+        <w:t>Guang</w:t>
       </w:r>
       <w:proofErr w:type="spellEnd"/>
       <w:r>
-        <w:t xml:space="preserve"> </w:t>
+        <w:t xml:space="preserve">-Yue </w:t>
       </w:r>
       <w:proofErr w:type="gramStart"/>
       <w:r>
@@ -19247,11 +19626,11 @@
       </w:r>
       <w:proofErr w:type="spellStart"/>
       <w:r>
-        <w:t>Guang-Yue</w:t>
+        <w:t>Guang</w:t>
       </w:r>
       <w:proofErr w:type="spellEnd"/>
       <w:r>
-        <w:t xml:space="preserve"> Li , Hang Zhang , et al. </w:t>
+        <w:t xml:space="preserve">-Yue Li , Hang Zhang , et al. </w:t>
       </w:r>
       <w:proofErr w:type="spellStart"/>
       <w:r>
@@ -19273,15 +19652,7 @@
       </w:r>
       <w:proofErr w:type="gramEnd"/>
       <w:r>
-        <w:t xml:space="preserve"> </w:t>
-      </w:r>
-      <w:proofErr w:type="spellStart"/>
-      <w:r>
-        <w:t>Feng</w:t>
-      </w:r>
-      <w:proofErr w:type="spellEnd"/>
-      <w:r>
-        <w:t xml:space="preserve"> Y , Zhang X , et al. Study of coal </w:t>
+        <w:t xml:space="preserve"> Feng Y , Zhang X , et al. Study of coal </w:t>
       </w:r>
       <w:proofErr w:type="spellStart"/>
       <w:r>
@@ -19384,6 +19755,103 @@
     </w:p>
   </w:footnote>
 </w:footnotes>
+</file>
+
+<file path=word/numbering.xml><?xml version="1.0" encoding="utf-8"?>
+<w:numbering xmlns:wpc="http://schemas.microsoft.com/office/word/2010/wordprocessingCanvas" xmlns:mc="http://schemas.openxmlformats.org/markup-compatibility/2006" xmlns:o="urn:schemas-microsoft-com:office:office" xmlns:r="http://schemas.openxmlformats.org/officeDocument/2006/relationships" xmlns:m="http://schemas.openxmlformats.org/officeDocument/2006/math" xmlns:v="urn:schemas-microsoft-com:vml" xmlns:wp14="http://schemas.microsoft.com/office/word/2010/wordprocessingDrawing" xmlns:wp="http://schemas.openxmlformats.org/drawingml/2006/wordprocessingDrawing" xmlns:w10="urn:schemas-microsoft-com:office:word" xmlns:w="http://schemas.openxmlformats.org/wordprocessingml/2006/main" xmlns:w14="http://schemas.microsoft.com/office/word/2010/wordml" xmlns:wpg="http://schemas.microsoft.com/office/word/2010/wordprocessingGroup" xmlns:wpi="http://schemas.microsoft.com/office/word/2010/wordprocessingInk" xmlns:wne="http://schemas.microsoft.com/office/word/2006/wordml" xmlns:wps="http://schemas.microsoft.com/office/word/2010/wordprocessingShape" mc:Ignorable="w14 wp14">
+  <w:abstractNum w:abstractNumId="0">
+    <w:nsid w:val="488D14D7"/>
+    <w:multiLevelType w:val="hybridMultilevel"/>
+    <w:tmpl w:val="4E6A8768"/>
+    <w:lvl w:ilvl="0" w:tplc="E9E6AAA6">
+      <w:start w:val="1"/>
+      <w:numFmt w:val="decimal"/>
+      <w:lvlText w:val="（%1）"/>
+      <w:lvlJc w:val="left"/>
+      <w:pPr>
+        <w:ind w:left="1560" w:hanging="1080"/>
+      </w:pPr>
+      <w:rPr>
+        <w:rFonts w:hint="default"/>
+      </w:rPr>
+    </w:lvl>
+    <w:lvl w:ilvl="1" w:tplc="04090019" w:tentative="1">
+      <w:start w:val="1"/>
+      <w:numFmt w:val="lowerLetter"/>
+      <w:lvlText w:val="%2)"/>
+      <w:lvlJc w:val="left"/>
+      <w:pPr>
+        <w:ind w:left="1320" w:hanging="420"/>
+      </w:pPr>
+    </w:lvl>
+    <w:lvl w:ilvl="2" w:tplc="0409001B" w:tentative="1">
+      <w:start w:val="1"/>
+      <w:numFmt w:val="lowerRoman"/>
+      <w:lvlText w:val="%3."/>
+      <w:lvlJc w:val="right"/>
+      <w:pPr>
+        <w:ind w:left="1740" w:hanging="420"/>
+      </w:pPr>
+    </w:lvl>
+    <w:lvl w:ilvl="3" w:tplc="0409000F" w:tentative="1">
+      <w:start w:val="1"/>
+      <w:numFmt w:val="decimal"/>
+      <w:lvlText w:val="%4."/>
+      <w:lvlJc w:val="left"/>
+      <w:pPr>
+        <w:ind w:left="2160" w:hanging="420"/>
+      </w:pPr>
+    </w:lvl>
+    <w:lvl w:ilvl="4" w:tplc="04090019" w:tentative="1">
+      <w:start w:val="1"/>
+      <w:numFmt w:val="lowerLetter"/>
+      <w:lvlText w:val="%5)"/>
+      <w:lvlJc w:val="left"/>
+      <w:pPr>
+        <w:ind w:left="2580" w:hanging="420"/>
+      </w:pPr>
+    </w:lvl>
+    <w:lvl w:ilvl="5" w:tplc="0409001B" w:tentative="1">
+      <w:start w:val="1"/>
+      <w:numFmt w:val="lowerRoman"/>
+      <w:lvlText w:val="%6."/>
+      <w:lvlJc w:val="right"/>
+      <w:pPr>
+        <w:ind w:left="3000" w:hanging="420"/>
+      </w:pPr>
+    </w:lvl>
+    <w:lvl w:ilvl="6" w:tplc="0409000F" w:tentative="1">
+      <w:start w:val="1"/>
+      <w:numFmt w:val="decimal"/>
+      <w:lvlText w:val="%7."/>
+      <w:lvlJc w:val="left"/>
+      <w:pPr>
+        <w:ind w:left="3420" w:hanging="420"/>
+      </w:pPr>
+    </w:lvl>
+    <w:lvl w:ilvl="7" w:tplc="04090019" w:tentative="1">
+      <w:start w:val="1"/>
+      <w:numFmt w:val="lowerLetter"/>
+      <w:lvlText w:val="%8)"/>
+      <w:lvlJc w:val="left"/>
+      <w:pPr>
+        <w:ind w:left="3840" w:hanging="420"/>
+      </w:pPr>
+    </w:lvl>
+    <w:lvl w:ilvl="8" w:tplc="0409001B" w:tentative="1">
+      <w:start w:val="1"/>
+      <w:numFmt w:val="lowerRoman"/>
+      <w:lvlText w:val="%9."/>
+      <w:lvlJc w:val="right"/>
+      <w:pPr>
+        <w:ind w:left="4260" w:hanging="420"/>
+      </w:pPr>
+    </w:lvl>
+  </w:abstractNum>
+  <w:num w:numId="1">
+    <w:abstractNumId w:val="0"/>
+  </w:num>
+</w:numbering>
 </file>
 
 <file path=word/styles.xml><?xml version="1.0" encoding="utf-8"?>
@@ -19823,7 +20291,6 @@
     <w:uiPriority w:val="59"/>
     <w:rsid w:val="00D5122B"/>
     <w:tblPr>
-      <w:tblInd w:w="0" w:type="dxa"/>
       <w:tblBorders>
         <w:top w:val="single" w:sz="4" w:space="0" w:color="auto"/>
         <w:left w:val="single" w:sz="4" w:space="0" w:color="auto"/>
@@ -19832,13 +20299,17 @@
         <w:insideH w:val="single" w:sz="4" w:space="0" w:color="auto"/>
         <w:insideV w:val="single" w:sz="4" w:space="0" w:color="auto"/>
       </w:tblBorders>
-      <w:tblCellMar>
-        <w:top w:w="0" w:type="dxa"/>
-        <w:left w:w="108" w:type="dxa"/>
-        <w:bottom w:w="0" w:type="dxa"/>
-        <w:right w:w="108" w:type="dxa"/>
-      </w:tblCellMar>
     </w:tblPr>
+  </w:style>
+  <w:style w:type="paragraph" w:styleId="a7">
+    <w:name w:val="List Paragraph"/>
+    <w:basedOn w:val="a"/>
+    <w:uiPriority w:val="34"/>
+    <w:qFormat/>
+    <w:rsid w:val="00D473C3"/>
+    <w:pPr>
+      <w:ind w:firstLineChars="200" w:firstLine="420"/>
+    </w:pPr>
   </w:style>
 </w:styles>
 </file>
@@ -20280,7 +20751,6 @@
     <w:uiPriority w:val="59"/>
     <w:rsid w:val="00D5122B"/>
     <w:tblPr>
-      <w:tblInd w:w="0" w:type="dxa"/>
       <w:tblBorders>
         <w:top w:val="single" w:sz="4" w:space="0" w:color="auto"/>
         <w:left w:val="single" w:sz="4" w:space="0" w:color="auto"/>
@@ -20289,13 +20759,17 @@
         <w:insideH w:val="single" w:sz="4" w:space="0" w:color="auto"/>
         <w:insideV w:val="single" w:sz="4" w:space="0" w:color="auto"/>
       </w:tblBorders>
-      <w:tblCellMar>
-        <w:top w:w="0" w:type="dxa"/>
-        <w:left w:w="108" w:type="dxa"/>
-        <w:bottom w:w="0" w:type="dxa"/>
-        <w:right w:w="108" w:type="dxa"/>
-      </w:tblCellMar>
     </w:tblPr>
+  </w:style>
+  <w:style w:type="paragraph" w:styleId="a7">
+    <w:name w:val="List Paragraph"/>
+    <w:basedOn w:val="a"/>
+    <w:uiPriority w:val="34"/>
+    <w:qFormat/>
+    <w:rsid w:val="00D473C3"/>
+    <w:pPr>
+      <w:ind w:firstLineChars="200" w:firstLine="420"/>
+    </w:pPr>
   </w:style>
 </w:styles>
 </file>

</xml_diff>

<commit_message>
2019.03.20 modify No.01 g
</commit_message>
<xml_diff>
--- a/paper/Chapter 01.docx
+++ b/paper/Chapter 01.docx
@@ -7273,7 +7273,15 @@
           <w:sz w:val="24"/>
           <w:szCs w:val="24"/>
         </w:rPr>
-        <w:t>环之间</w:t>
+        <w:t>环</w:t>
+      </w:r>
+      <w:r>
+        <w:rPr>
+          <w:rFonts w:ascii="Times New Roman" w:hAnsi="Times New Roman" w:cs="Times New Roman" w:hint="eastAsia"/>
+          <w:sz w:val="24"/>
+          <w:szCs w:val="24"/>
+        </w:rPr>
+        <w:t>间</w:t>
       </w:r>
       <w:proofErr w:type="gramEnd"/>
       <w:r>
@@ -7282,25 +7290,15 @@
           <w:sz w:val="24"/>
           <w:szCs w:val="24"/>
         </w:rPr>
-        <w:t>由氢</w:t>
-      </w:r>
-      <w:proofErr w:type="gramStart"/>
-      <w:r>
-        <w:rPr>
-          <w:rFonts w:ascii="Times New Roman" w:hAnsi="Times New Roman" w:cs="Times New Roman" w:hint="eastAsia"/>
-          <w:sz w:val="24"/>
-          <w:szCs w:val="24"/>
-        </w:rPr>
-        <w:t>化芳环组成</w:t>
-      </w:r>
-      <w:proofErr w:type="gramEnd"/>
-      <w:r>
-        <w:rPr>
-          <w:rFonts w:ascii="Times New Roman" w:hAnsi="Times New Roman" w:cs="Times New Roman" w:hint="eastAsia"/>
-          <w:sz w:val="24"/>
-          <w:szCs w:val="24"/>
-        </w:rPr>
-        <w:t>。</w:t>
+        <w:t>的载体为</w:t>
+      </w:r>
+      <w:r>
+        <w:rPr>
+          <w:rFonts w:ascii="Times New Roman" w:hAnsi="Times New Roman" w:cs="Times New Roman" w:hint="eastAsia"/>
+          <w:sz w:val="24"/>
+          <w:szCs w:val="24"/>
+        </w:rPr>
+        <w:t>氢化芳环。</w:t>
       </w:r>
       <w:r>
         <w:rPr>
@@ -11481,7 +11479,7 @@
         <w:ind w:firstLineChars="200" w:firstLine="480"/>
         <w:jc w:val="both"/>
         <w:rPr>
-          <w:rFonts w:ascii="Times New Roman" w:eastAsiaTheme="minorEastAsia" w:hAnsi="Times New Roman" w:cs="Times New Roman" w:hint="eastAsia"/>
+          <w:rFonts w:ascii="Times New Roman" w:eastAsiaTheme="minorEastAsia" w:hAnsi="Times New Roman" w:cs="Times New Roman"/>
         </w:rPr>
       </w:pPr>
       <w:r>
@@ -11628,7 +11626,7 @@
         <w:ind w:firstLineChars="200" w:firstLine="480"/>
         <w:jc w:val="both"/>
         <w:rPr>
-          <w:rFonts w:ascii="Times New Roman" w:eastAsiaTheme="minorEastAsia" w:hAnsi="Times New Roman" w:cs="Times New Roman" w:hint="eastAsia"/>
+          <w:rFonts w:ascii="Times New Roman" w:eastAsiaTheme="minorEastAsia" w:hAnsi="Times New Roman" w:cs="Times New Roman"/>
           <w:bCs/>
         </w:rPr>
       </w:pPr>
@@ -11749,7 +11747,7 @@
         <w:ind w:firstLineChars="200" w:firstLine="480"/>
         <w:jc w:val="both"/>
         <w:rPr>
-          <w:rFonts w:ascii="Times New Roman" w:eastAsiaTheme="minorEastAsia" w:hAnsi="Times New Roman" w:cs="Times New Roman" w:hint="eastAsia"/>
+          <w:rFonts w:ascii="Times New Roman" w:eastAsiaTheme="minorEastAsia" w:hAnsi="Times New Roman" w:cs="Times New Roman"/>
           <w:bCs/>
         </w:rPr>
       </w:pPr>
@@ -11861,7 +11859,7 @@
         <w:ind w:firstLineChars="200" w:firstLine="480"/>
         <w:jc w:val="both"/>
         <w:rPr>
-          <w:rFonts w:ascii="Times New Roman" w:eastAsiaTheme="minorEastAsia" w:hAnsi="Times New Roman" w:cs="Times New Roman" w:hint="eastAsia"/>
+          <w:rFonts w:ascii="Times New Roman" w:eastAsiaTheme="minorEastAsia" w:hAnsi="Times New Roman" w:cs="Times New Roman"/>
           <w:szCs w:val="22"/>
         </w:rPr>
       </w:pPr>
@@ -12220,7 +12218,6 @@
         <w:spacing w:line="360" w:lineRule="auto"/>
         <w:ind w:firstLineChars="200" w:firstLine="480"/>
         <w:rPr>
-          <w:rFonts w:hint="eastAsia"/>
           <w:kern w:val="0"/>
           <w:sz w:val="24"/>
         </w:rPr>
@@ -12536,6 +12533,66 @@
       </w:pPr>
       <w:r>
         <w:rPr>
+          <w:rFonts w:ascii="Times New Roman" w:hAnsi="Times New Roman" w:cs="Times New Roman" w:hint="eastAsia"/>
+          <w:sz w:val="24"/>
+          <w:szCs w:val="24"/>
+        </w:rPr>
+        <w:t>在绝对的密闭空间内，</w:t>
+      </w:r>
+      <w:proofErr w:type="gramStart"/>
+      <w:r>
+        <w:rPr>
+          <w:rFonts w:ascii="Times New Roman" w:hAnsi="Times New Roman" w:cs="Times New Roman" w:hint="eastAsia"/>
+          <w:sz w:val="24"/>
+          <w:szCs w:val="24"/>
+        </w:rPr>
+        <w:t>煤受强</w:t>
+      </w:r>
+      <w:proofErr w:type="gramEnd"/>
+      <w:r>
+        <w:rPr>
+          <w:rFonts w:ascii="Times New Roman" w:hAnsi="Times New Roman" w:cs="Times New Roman" w:hint="eastAsia"/>
+          <w:sz w:val="24"/>
+          <w:szCs w:val="24"/>
+        </w:rPr>
+        <w:t>热分解为气、液或固相小分子，</w:t>
+      </w:r>
+      <w:proofErr w:type="gramStart"/>
+      <w:r>
+        <w:rPr>
+          <w:rFonts w:ascii="Times New Roman" w:hAnsi="Times New Roman" w:cs="Times New Roman" w:hint="eastAsia"/>
+          <w:sz w:val="24"/>
+          <w:szCs w:val="24"/>
+        </w:rPr>
+        <w:t>亦或</w:t>
+      </w:r>
+      <w:proofErr w:type="gramEnd"/>
+      <w:r>
+        <w:rPr>
+          <w:rFonts w:ascii="Times New Roman" w:hAnsi="Times New Roman" w:cs="Times New Roman" w:hint="eastAsia"/>
+          <w:sz w:val="24"/>
+          <w:szCs w:val="24"/>
+        </w:rPr>
+        <w:t>游离的官能团的过程被称为煤的</w:t>
+      </w:r>
+      <w:r>
+        <w:rPr>
+          <w:rFonts w:ascii="Times New Roman" w:hAnsi="Times New Roman" w:cs="Times New Roman" w:hint="eastAsia"/>
+          <w:sz w:val="24"/>
+          <w:szCs w:val="24"/>
+        </w:rPr>
+        <w:t>热解</w:t>
+      </w:r>
+      <w:r>
+        <w:rPr>
+          <w:rFonts w:ascii="Times New Roman" w:hAnsi="Times New Roman" w:cs="Times New Roman" w:hint="eastAsia"/>
+          <w:sz w:val="24"/>
+          <w:szCs w:val="24"/>
+        </w:rPr>
+        <w:t>。</w:t>
+      </w:r>
+      <w:r>
+        <w:rPr>
           <w:rFonts w:ascii="Times New Roman" w:hAnsi="Times New Roman" w:cs="Times New Roman"/>
           <w:sz w:val="24"/>
           <w:szCs w:val="24"/>
@@ -12572,7 +12629,16 @@
           <w:sz w:val="24"/>
           <w:szCs w:val="24"/>
         </w:rPr>
-        <w:t>液化等热转化加工中的重要步骤，研究煤的热解对</w:t>
+        <w:t>液化等热转化加工中的</w:t>
+      </w:r>
+      <w:r>
+        <w:rPr>
+          <w:rFonts w:ascii="Times New Roman" w:hAnsi="Times New Roman" w:cs="Times New Roman"/>
+          <w:sz w:val="24"/>
+          <w:szCs w:val="24"/>
+        </w:rPr>
+        <w:lastRenderedPageBreak/>
+        <w:t>重要步骤，研究煤的热解对</w:t>
       </w:r>
       <w:proofErr w:type="gramStart"/>
       <w:r>
@@ -12592,819 +12658,7 @@
         </w:rPr>
         <w:t>生产的意义重大。</w:t>
       </w:r>
-      <w:r>
-        <w:rPr>
-          <w:rFonts w:ascii="Times New Roman" w:hAnsi="Times New Roman" w:cs="Times New Roman" w:hint="eastAsia"/>
-          <w:sz w:val="24"/>
-          <w:szCs w:val="24"/>
-        </w:rPr>
-        <w:t>含碳物料在隔绝空气的条件下受热分解形成固体高碳</w:t>
-      </w:r>
-      <w:r>
-        <w:rPr>
-          <w:rFonts w:ascii="Times New Roman" w:hAnsi="Times New Roman" w:cs="Times New Roman" w:hint="eastAsia"/>
-          <w:sz w:val="24"/>
-          <w:szCs w:val="24"/>
-        </w:rPr>
-        <w:lastRenderedPageBreak/>
-        <w:t>物质的过程统称为炭化或热解，以煤为原料的</w:t>
-      </w:r>
-      <w:proofErr w:type="gramStart"/>
-      <w:r>
-        <w:rPr>
-          <w:rFonts w:ascii="Times New Roman" w:hAnsi="Times New Roman" w:cs="Times New Roman" w:hint="eastAsia"/>
-          <w:sz w:val="24"/>
-          <w:szCs w:val="24"/>
-        </w:rPr>
-        <w:t>干溜过程</w:t>
-      </w:r>
-      <w:proofErr w:type="gramEnd"/>
-      <w:r>
-        <w:rPr>
-          <w:rFonts w:ascii="Times New Roman" w:hAnsi="Times New Roman" w:cs="Times New Roman" w:hint="eastAsia"/>
-          <w:sz w:val="24"/>
-          <w:szCs w:val="24"/>
-        </w:rPr>
-        <w:t>习惯上称为煤焦化或煤干</w:t>
-      </w:r>
-      <w:proofErr w:type="gramStart"/>
-      <w:r>
-        <w:rPr>
-          <w:rFonts w:ascii="Times New Roman" w:hAnsi="Times New Roman" w:cs="Times New Roman" w:hint="eastAsia"/>
-          <w:sz w:val="24"/>
-          <w:szCs w:val="24"/>
-        </w:rPr>
-        <w:t>馈</w:t>
-      </w:r>
-      <w:proofErr w:type="gramEnd"/>
-      <w:r>
-        <w:rPr>
-          <w:rFonts w:ascii="Times New Roman" w:hAnsi="Times New Roman" w:cs="Times New Roman" w:hint="eastAsia"/>
-          <w:sz w:val="24"/>
-          <w:szCs w:val="24"/>
-        </w:rPr>
-        <w:t>，以生产焦炭、煤气和化工产品为目的的</w:t>
-      </w:r>
-      <w:proofErr w:type="gramStart"/>
-      <w:r>
-        <w:rPr>
-          <w:rFonts w:ascii="Times New Roman" w:hAnsi="Times New Roman" w:cs="Times New Roman" w:hint="eastAsia"/>
-          <w:sz w:val="24"/>
-          <w:szCs w:val="24"/>
-        </w:rPr>
-        <w:t>煤干饱又</w:t>
-      </w:r>
-      <w:proofErr w:type="gramEnd"/>
-      <w:r>
-        <w:rPr>
-          <w:rFonts w:ascii="Times New Roman" w:hAnsi="Times New Roman" w:cs="Times New Roman" w:hint="eastAsia"/>
-          <w:sz w:val="24"/>
-          <w:szCs w:val="24"/>
-        </w:rPr>
-        <w:t>称为炼焦。</w:t>
-      </w:r>
-    </w:p>
-    <w:p>
-      <w:pPr>
-        <w:spacing w:line="360" w:lineRule="auto"/>
-        <w:ind w:firstLineChars="200" w:firstLine="480"/>
-        <w:rPr>
-          <w:rFonts w:ascii="Times New Roman" w:hAnsi="Times New Roman" w:cs="Times New Roman" w:hint="eastAsia"/>
-          <w:kern w:val="0"/>
-          <w:sz w:val="24"/>
-          <w:szCs w:val="24"/>
-        </w:rPr>
-      </w:pPr>
-      <w:r>
-        <w:rPr>
-          <w:rFonts w:ascii="Times New Roman" w:hAnsi="Times New Roman" w:cs="Times New Roman"/>
-          <w:kern w:val="0"/>
-          <w:sz w:val="24"/>
-          <w:szCs w:val="24"/>
-        </w:rPr>
-        <w:t>曾凡桂</w:t>
-      </w:r>
-      <w:r>
-        <w:rPr>
-          <w:rFonts w:ascii="Times New Roman" w:hAnsi="Times New Roman" w:cs="Times New Roman"/>
-          <w:kern w:val="0"/>
-          <w:sz w:val="24"/>
-          <w:szCs w:val="24"/>
-        </w:rPr>
-        <w:t>[</w:t>
-      </w:r>
-      <w:r>
-        <w:rPr>
-          <w:rFonts w:ascii="Times New Roman" w:hAnsi="Times New Roman" w:cs="Times New Roman"/>
-          <w:kern w:val="0"/>
-          <w:sz w:val="24"/>
-          <w:szCs w:val="24"/>
-        </w:rPr>
-        <w:t>]</w:t>
-      </w:r>
-      <w:r>
-        <w:rPr>
-          <w:rFonts w:ascii="Times New Roman" w:hAnsi="Times New Roman" w:cs="Times New Roman" w:hint="eastAsia"/>
-          <w:kern w:val="0"/>
-          <w:sz w:val="24"/>
-          <w:szCs w:val="24"/>
-        </w:rPr>
-        <w:t xml:space="preserve"> </w:t>
-      </w:r>
-      <w:r>
-        <w:rPr>
-          <w:rFonts w:ascii="Times New Roman" w:hAnsi="Times New Roman" w:cs="Times New Roman" w:hint="eastAsia"/>
-          <w:kern w:val="0"/>
-          <w:sz w:val="24"/>
-          <w:szCs w:val="24"/>
-        </w:rPr>
-        <w:t>采</w:t>
-      </w:r>
-      <w:r>
-        <w:rPr>
-          <w:rFonts w:ascii="Times New Roman" w:hAnsi="Times New Roman" w:cs="Times New Roman"/>
-          <w:kern w:val="0"/>
-          <w:sz w:val="24"/>
-          <w:szCs w:val="24"/>
-        </w:rPr>
-        <w:t>用热重</w:t>
-      </w:r>
-      <w:r>
-        <w:rPr>
-          <w:rFonts w:ascii="Times New Roman" w:hAnsi="Times New Roman" w:cs="Times New Roman"/>
-          <w:kern w:val="0"/>
-          <w:sz w:val="24"/>
-          <w:szCs w:val="24"/>
-        </w:rPr>
-        <w:t>-</w:t>
-      </w:r>
-      <w:r>
-        <w:rPr>
-          <w:rFonts w:ascii="Times New Roman" w:hAnsi="Times New Roman" w:cs="Times New Roman"/>
-          <w:kern w:val="0"/>
-          <w:sz w:val="24"/>
-          <w:szCs w:val="24"/>
-        </w:rPr>
-        <w:t>质谱联用技术对</w:t>
-      </w:r>
-      <w:proofErr w:type="gramStart"/>
-      <w:r>
-        <w:rPr>
-          <w:rFonts w:ascii="Times New Roman" w:hAnsi="Times New Roman" w:cs="Times New Roman"/>
-          <w:kern w:val="0"/>
-          <w:sz w:val="24"/>
-          <w:szCs w:val="24"/>
-        </w:rPr>
-        <w:t>低阶煤进行</w:t>
-      </w:r>
-      <w:proofErr w:type="gramEnd"/>
-      <w:r>
-        <w:rPr>
-          <w:rFonts w:ascii="Times New Roman" w:hAnsi="Times New Roman" w:cs="Times New Roman"/>
-          <w:kern w:val="0"/>
-          <w:sz w:val="24"/>
-          <w:szCs w:val="24"/>
-        </w:rPr>
-        <w:t>热解</w:t>
-      </w:r>
-      <w:r>
-        <w:rPr>
-          <w:rFonts w:ascii="Times New Roman" w:hAnsi="Times New Roman" w:cs="Times New Roman" w:hint="eastAsia"/>
-          <w:kern w:val="0"/>
-          <w:sz w:val="24"/>
-          <w:szCs w:val="24"/>
-        </w:rPr>
-        <w:t>模拟试验，从而</w:t>
-      </w:r>
-      <w:r>
-        <w:rPr>
-          <w:rFonts w:ascii="Times New Roman" w:hAnsi="Times New Roman" w:cs="Times New Roman"/>
-          <w:kern w:val="0"/>
-          <w:sz w:val="24"/>
-          <w:szCs w:val="24"/>
-        </w:rPr>
-        <w:t>获得</w:t>
-      </w:r>
-      <w:r>
-        <w:rPr>
-          <w:rFonts w:ascii="Times New Roman" w:hAnsi="Times New Roman" w:cs="Times New Roman" w:hint="eastAsia"/>
-          <w:kern w:val="0"/>
-          <w:sz w:val="24"/>
-          <w:szCs w:val="24"/>
-        </w:rPr>
-        <w:t>了</w:t>
-      </w:r>
-      <w:r>
-        <w:rPr>
-          <w:rFonts w:ascii="Times New Roman" w:hAnsi="Times New Roman" w:cs="Times New Roman"/>
-          <w:kern w:val="0"/>
-          <w:sz w:val="24"/>
-          <w:szCs w:val="24"/>
-        </w:rPr>
-        <w:t>甲烷的</w:t>
-      </w:r>
-      <w:r>
-        <w:rPr>
-          <w:rFonts w:ascii="Times New Roman" w:hAnsi="Times New Roman" w:cs="Times New Roman" w:hint="eastAsia"/>
-          <w:kern w:val="0"/>
-          <w:sz w:val="24"/>
-          <w:szCs w:val="24"/>
-        </w:rPr>
-        <w:t>生成速率曲线，使用量子化学理论计算得到甲烷的</w:t>
-      </w:r>
-      <w:r>
-        <w:rPr>
-          <w:rFonts w:ascii="Times New Roman" w:hAnsi="Times New Roman" w:cs="Times New Roman" w:hint="eastAsia"/>
-          <w:kern w:val="0"/>
-          <w:sz w:val="24"/>
-          <w:szCs w:val="24"/>
-        </w:rPr>
-        <w:t>4</w:t>
-      </w:r>
-      <w:r>
-        <w:rPr>
-          <w:rFonts w:ascii="Times New Roman" w:hAnsi="Times New Roman" w:cs="Times New Roman" w:hint="eastAsia"/>
-          <w:kern w:val="0"/>
-          <w:sz w:val="24"/>
-          <w:szCs w:val="24"/>
-        </w:rPr>
-        <w:t>种</w:t>
-      </w:r>
-      <w:r>
-        <w:rPr>
-          <w:rFonts w:ascii="Times New Roman" w:hAnsi="Times New Roman" w:cs="Times New Roman"/>
-          <w:kern w:val="0"/>
-          <w:sz w:val="24"/>
-          <w:szCs w:val="24"/>
-        </w:rPr>
-        <w:t>生成反应类型</w:t>
-      </w:r>
-      <w:r>
-        <w:rPr>
-          <w:rFonts w:ascii="Times New Roman" w:hAnsi="Times New Roman" w:cs="Times New Roman" w:hint="eastAsia"/>
-          <w:kern w:val="0"/>
-          <w:sz w:val="24"/>
-          <w:szCs w:val="24"/>
-        </w:rPr>
-        <w:t>，此为在量子化学角度分析煤热解的主要研究方法</w:t>
-      </w:r>
-      <w:r>
-        <w:rPr>
-          <w:rFonts w:ascii="Times New Roman" w:hAnsi="Times New Roman" w:cs="Times New Roman"/>
-          <w:kern w:val="0"/>
-          <w:sz w:val="24"/>
-          <w:szCs w:val="24"/>
-        </w:rPr>
-        <w:t>；</w:t>
-      </w:r>
-    </w:p>
-    <w:p>
-      <w:pPr>
-        <w:spacing w:line="360" w:lineRule="auto"/>
-        <w:ind w:firstLineChars="200" w:firstLine="480"/>
-        <w:rPr>
-          <w:rFonts w:ascii="Times New Roman" w:hAnsi="Times New Roman" w:cs="Times New Roman" w:hint="eastAsia"/>
-          <w:kern w:val="0"/>
-          <w:sz w:val="24"/>
-          <w:szCs w:val="24"/>
-        </w:rPr>
-      </w:pPr>
-      <w:r>
-        <w:rPr>
-          <w:rFonts w:ascii="Times New Roman" w:hAnsi="Times New Roman" w:cs="Times New Roman"/>
-          <w:kern w:val="0"/>
-          <w:sz w:val="24"/>
-          <w:szCs w:val="24"/>
-        </w:rPr>
-        <w:t>李美芬</w:t>
-      </w:r>
-      <w:r>
-        <w:rPr>
-          <w:rFonts w:ascii="Times New Roman" w:hAnsi="Times New Roman" w:cs="Times New Roman"/>
-          <w:kern w:val="0"/>
-          <w:sz w:val="24"/>
-          <w:szCs w:val="24"/>
-        </w:rPr>
-        <w:t>[</w:t>
-      </w:r>
-      <w:r>
-        <w:rPr>
-          <w:rFonts w:ascii="Times New Roman" w:hAnsi="Times New Roman" w:cs="Times New Roman"/>
-          <w:kern w:val="0"/>
-          <w:sz w:val="24"/>
-          <w:szCs w:val="24"/>
-        </w:rPr>
-        <w:t>]</w:t>
-      </w:r>
-      <w:r>
-        <w:rPr>
-          <w:rFonts w:ascii="Times New Roman" w:hAnsi="Times New Roman" w:cs="Times New Roman" w:hint="eastAsia"/>
-          <w:kern w:val="0"/>
-          <w:sz w:val="24"/>
-          <w:szCs w:val="24"/>
-        </w:rPr>
-        <w:t>采用</w:t>
-      </w:r>
-      <w:r>
-        <w:rPr>
-          <w:rFonts w:ascii="Times New Roman" w:hAnsi="Times New Roman" w:cs="Times New Roman"/>
-          <w:kern w:val="0"/>
-          <w:sz w:val="24"/>
-          <w:szCs w:val="24"/>
-        </w:rPr>
-        <w:t>热重</w:t>
-      </w:r>
-      <w:r>
-        <w:rPr>
-          <w:rFonts w:ascii="Times New Roman" w:hAnsi="Times New Roman" w:cs="Times New Roman"/>
-          <w:kern w:val="0"/>
-          <w:sz w:val="24"/>
-          <w:szCs w:val="24"/>
-        </w:rPr>
-        <w:t>-</w:t>
-      </w:r>
-      <w:r>
-        <w:rPr>
-          <w:rFonts w:ascii="Times New Roman" w:hAnsi="Times New Roman" w:cs="Times New Roman"/>
-          <w:kern w:val="0"/>
-          <w:sz w:val="24"/>
-          <w:szCs w:val="24"/>
-        </w:rPr>
-        <w:t>质谱联用技术</w:t>
-      </w:r>
-      <w:r>
-        <w:rPr>
-          <w:rFonts w:ascii="Times New Roman" w:hAnsi="Times New Roman" w:cs="Times New Roman" w:hint="eastAsia"/>
-          <w:kern w:val="0"/>
-          <w:sz w:val="24"/>
-          <w:szCs w:val="24"/>
-        </w:rPr>
-        <w:t>对</w:t>
-      </w:r>
-      <w:r>
-        <w:rPr>
-          <w:rFonts w:ascii="Times New Roman" w:hAnsi="Times New Roman" w:cs="Times New Roman"/>
-          <w:kern w:val="0"/>
-          <w:sz w:val="24"/>
-          <w:szCs w:val="24"/>
-        </w:rPr>
-        <w:t>7</w:t>
-      </w:r>
-      <w:r>
-        <w:rPr>
-          <w:rFonts w:ascii="Times New Roman" w:hAnsi="Times New Roman" w:cs="Times New Roman"/>
-          <w:kern w:val="0"/>
-          <w:sz w:val="24"/>
-          <w:szCs w:val="24"/>
-        </w:rPr>
-        <w:t>种低</w:t>
-      </w:r>
-      <w:r>
-        <w:rPr>
-          <w:rFonts w:ascii="Times New Roman" w:hAnsi="Times New Roman" w:cs="Times New Roman" w:hint="eastAsia"/>
-          <w:kern w:val="0"/>
-          <w:sz w:val="24"/>
-          <w:szCs w:val="24"/>
-        </w:rPr>
-        <w:t>变质程度</w:t>
-      </w:r>
-      <w:r>
-        <w:rPr>
-          <w:rFonts w:ascii="Times New Roman" w:hAnsi="Times New Roman" w:cs="Times New Roman"/>
-          <w:kern w:val="0"/>
-          <w:sz w:val="24"/>
-          <w:szCs w:val="24"/>
-        </w:rPr>
-        <w:t>煤进行热解</w:t>
-      </w:r>
-      <w:r>
-        <w:rPr>
-          <w:rFonts w:ascii="Times New Roman" w:hAnsi="Times New Roman" w:cs="Times New Roman" w:hint="eastAsia"/>
-          <w:kern w:val="0"/>
-          <w:sz w:val="24"/>
-          <w:szCs w:val="24"/>
-        </w:rPr>
-        <w:t>模拟试验，</w:t>
-      </w:r>
-      <w:r>
-        <w:rPr>
-          <w:rFonts w:ascii="Times New Roman" w:hAnsi="Times New Roman" w:cs="Times New Roman"/>
-          <w:kern w:val="0"/>
-          <w:sz w:val="24"/>
-          <w:szCs w:val="24"/>
-        </w:rPr>
-        <w:t>研究了</w:t>
-      </w:r>
-      <w:r>
-        <w:rPr>
-          <w:rFonts w:ascii="Times New Roman" w:hAnsi="Times New Roman" w:cs="Times New Roman" w:hint="eastAsia"/>
-          <w:kern w:val="0"/>
-          <w:sz w:val="24"/>
-          <w:szCs w:val="24"/>
-        </w:rPr>
-        <w:t>其</w:t>
-      </w:r>
-      <w:r>
-        <w:rPr>
-          <w:rFonts w:ascii="Times New Roman" w:hAnsi="Times New Roman" w:cs="Times New Roman"/>
-          <w:kern w:val="0"/>
-          <w:sz w:val="24"/>
-          <w:szCs w:val="24"/>
-        </w:rPr>
-        <w:t>热解特征与第一次煤化作用跃变的关系</w:t>
-      </w:r>
-      <w:r>
-        <w:rPr>
-          <w:rFonts w:ascii="Times New Roman" w:hAnsi="Times New Roman" w:cs="Times New Roman" w:hint="eastAsia"/>
-          <w:kern w:val="0"/>
-          <w:sz w:val="24"/>
-          <w:szCs w:val="24"/>
-        </w:rPr>
-        <w:t>，其中</w:t>
-      </w:r>
-      <w:r>
-        <w:rPr>
-          <w:rFonts w:ascii="Times New Roman" w:hAnsi="Times New Roman" w:cs="Times New Roman"/>
-          <w:kern w:val="0"/>
-          <w:sz w:val="24"/>
-          <w:szCs w:val="24"/>
-        </w:rPr>
-        <w:t>氢气生成的特征温度参数以及动力学参数</w:t>
-      </w:r>
-      <w:r>
-        <w:rPr>
-          <w:rFonts w:ascii="Times New Roman" w:hAnsi="Times New Roman" w:cs="Times New Roman" w:hint="eastAsia"/>
-          <w:kern w:val="0"/>
-          <w:sz w:val="24"/>
-          <w:szCs w:val="24"/>
-        </w:rPr>
-        <w:t>可以在甲烷生成的参数分析中提供借鉴意义</w:t>
-      </w:r>
-      <w:r>
-        <w:rPr>
-          <w:rFonts w:ascii="Times New Roman" w:hAnsi="Times New Roman" w:cs="Times New Roman"/>
-          <w:kern w:val="0"/>
-          <w:sz w:val="24"/>
-          <w:szCs w:val="24"/>
-        </w:rPr>
-        <w:t>；</w:t>
-      </w:r>
-    </w:p>
-    <w:p>
-      <w:pPr>
-        <w:spacing w:line="360" w:lineRule="auto"/>
-        <w:ind w:firstLineChars="200" w:firstLine="480"/>
-        <w:rPr>
-          <w:rFonts w:ascii="Times New Roman" w:hAnsi="Times New Roman" w:cs="Times New Roman" w:hint="eastAsia"/>
-          <w:kern w:val="0"/>
-          <w:sz w:val="24"/>
-          <w:szCs w:val="24"/>
-        </w:rPr>
-      </w:pPr>
-      <w:proofErr w:type="spellStart"/>
-      <w:r>
-        <w:rPr>
-          <w:rFonts w:ascii="Times New Roman" w:hAnsi="Times New Roman" w:cs="Times New Roman"/>
-          <w:kern w:val="0"/>
-          <w:sz w:val="24"/>
-          <w:szCs w:val="24"/>
-        </w:rPr>
-        <w:t>Feng</w:t>
-      </w:r>
-      <w:proofErr w:type="spellEnd"/>
-      <w:r>
-        <w:rPr>
-          <w:rFonts w:ascii="Times New Roman" w:hAnsi="Times New Roman" w:cs="Times New Roman"/>
-          <w:kern w:val="0"/>
-          <w:sz w:val="24"/>
-          <w:szCs w:val="24"/>
-        </w:rPr>
-        <w:t xml:space="preserve"> Han</w:t>
-      </w:r>
-      <w:r>
-        <w:rPr>
-          <w:rFonts w:ascii="Times New Roman" w:hAnsi="Times New Roman" w:cs="Times New Roman"/>
-          <w:kern w:val="0"/>
-          <w:sz w:val="24"/>
-          <w:szCs w:val="24"/>
-        </w:rPr>
-        <w:t>[</w:t>
-      </w:r>
-      <w:r>
-        <w:rPr>
-          <w:rFonts w:ascii="Times New Roman" w:hAnsi="Times New Roman" w:cs="Times New Roman"/>
-          <w:kern w:val="0"/>
-          <w:sz w:val="24"/>
-          <w:szCs w:val="24"/>
-        </w:rPr>
-        <w:t>]</w:t>
-      </w:r>
-      <w:r>
-        <w:rPr>
-          <w:rFonts w:ascii="Times New Roman" w:hAnsi="Times New Roman" w:cs="Times New Roman"/>
-          <w:kern w:val="0"/>
-          <w:sz w:val="24"/>
-          <w:szCs w:val="24"/>
-        </w:rPr>
-        <w:t>研究了</w:t>
-      </w:r>
-      <w:r>
-        <w:rPr>
-          <w:rFonts w:ascii="Times New Roman" w:hAnsi="Times New Roman" w:cs="Times New Roman" w:hint="eastAsia"/>
-          <w:kern w:val="0"/>
-          <w:sz w:val="24"/>
-          <w:szCs w:val="24"/>
-        </w:rPr>
-        <w:t>中国西南地区</w:t>
-      </w:r>
-      <w:r>
-        <w:rPr>
-          <w:rFonts w:ascii="Times New Roman" w:hAnsi="Times New Roman" w:cs="Times New Roman"/>
-          <w:kern w:val="0"/>
-          <w:sz w:val="24"/>
-          <w:szCs w:val="24"/>
-        </w:rPr>
-        <w:t>云南</w:t>
-      </w:r>
-      <w:r>
-        <w:rPr>
-          <w:rFonts w:ascii="Times New Roman" w:hAnsi="Times New Roman" w:cs="Times New Roman" w:hint="eastAsia"/>
-          <w:kern w:val="0"/>
-          <w:sz w:val="24"/>
-          <w:szCs w:val="24"/>
-        </w:rPr>
-        <w:t>省</w:t>
-      </w:r>
-      <w:r>
-        <w:rPr>
-          <w:rFonts w:ascii="Times New Roman" w:hAnsi="Times New Roman" w:cs="Times New Roman"/>
-          <w:kern w:val="0"/>
-          <w:sz w:val="24"/>
-          <w:szCs w:val="24"/>
-        </w:rPr>
-        <w:t>五种褐煤的热分解和析出气体特性</w:t>
-      </w:r>
-      <w:r>
-        <w:rPr>
-          <w:rFonts w:ascii="Times New Roman" w:hAnsi="Times New Roman" w:cs="Times New Roman" w:hint="eastAsia"/>
-          <w:kern w:val="0"/>
-          <w:sz w:val="24"/>
-          <w:szCs w:val="24"/>
-        </w:rPr>
-        <w:t>，其中官能团对褐煤失重和气相产物演化有显著影响，其关于低温热解的理论不仅对</w:t>
-      </w:r>
-      <w:r>
-        <w:rPr>
-          <w:rFonts w:ascii="Times New Roman" w:hAnsi="Times New Roman" w:cs="Times New Roman" w:hint="eastAsia"/>
-          <w:kern w:val="0"/>
-          <w:sz w:val="24"/>
-          <w:szCs w:val="24"/>
-        </w:rPr>
-        <w:t>CO2</w:t>
-      </w:r>
-      <w:r>
-        <w:rPr>
-          <w:rFonts w:ascii="Times New Roman" w:hAnsi="Times New Roman" w:cs="Times New Roman" w:hint="eastAsia"/>
-          <w:kern w:val="0"/>
-          <w:sz w:val="24"/>
-          <w:szCs w:val="24"/>
-        </w:rPr>
-        <w:t>、</w:t>
-      </w:r>
-      <w:r>
-        <w:rPr>
-          <w:rFonts w:ascii="Times New Roman" w:hAnsi="Times New Roman" w:cs="Times New Roman" w:hint="eastAsia"/>
-          <w:kern w:val="0"/>
-          <w:sz w:val="24"/>
-          <w:szCs w:val="24"/>
-        </w:rPr>
-        <w:t>CO</w:t>
-      </w:r>
-      <w:r>
-        <w:rPr>
-          <w:rFonts w:ascii="Times New Roman" w:hAnsi="Times New Roman" w:cs="Times New Roman" w:hint="eastAsia"/>
-          <w:kern w:val="0"/>
-          <w:sz w:val="24"/>
-          <w:szCs w:val="24"/>
-        </w:rPr>
-        <w:t>、</w:t>
-      </w:r>
-      <w:r>
-        <w:rPr>
-          <w:rFonts w:ascii="Times New Roman" w:hAnsi="Times New Roman" w:cs="Times New Roman" w:hint="eastAsia"/>
-          <w:kern w:val="0"/>
-          <w:sz w:val="24"/>
-          <w:szCs w:val="24"/>
-        </w:rPr>
-        <w:t>H2O</w:t>
-      </w:r>
-      <w:r>
-        <w:rPr>
-          <w:rFonts w:ascii="Times New Roman" w:hAnsi="Times New Roman" w:cs="Times New Roman" w:hint="eastAsia"/>
-          <w:kern w:val="0"/>
-          <w:sz w:val="24"/>
-          <w:szCs w:val="24"/>
-        </w:rPr>
-        <w:t>适用，也可以推广到煤的其他热解产物中</w:t>
-      </w:r>
-      <w:r>
-        <w:rPr>
-          <w:rFonts w:ascii="Times New Roman" w:hAnsi="Times New Roman" w:cs="Times New Roman"/>
-          <w:kern w:val="0"/>
-          <w:sz w:val="24"/>
-          <w:szCs w:val="24"/>
-        </w:rPr>
-        <w:t>；</w:t>
-      </w:r>
-    </w:p>
-    <w:p>
-      <w:pPr>
-        <w:spacing w:line="360" w:lineRule="auto"/>
-        <w:ind w:firstLineChars="200" w:firstLine="480"/>
-        <w:rPr>
-          <w:rFonts w:ascii="Times New Roman" w:hAnsi="Times New Roman" w:cs="Times New Roman"/>
-          <w:kern w:val="0"/>
-          <w:sz w:val="24"/>
-          <w:szCs w:val="24"/>
-        </w:rPr>
-      </w:pPr>
-      <w:r>
-        <w:rPr>
-          <w:rFonts w:ascii="Times New Roman" w:hAnsi="Times New Roman" w:cs="Times New Roman"/>
-          <w:kern w:val="0"/>
-          <w:sz w:val="24"/>
-          <w:szCs w:val="24"/>
-        </w:rPr>
-        <w:t xml:space="preserve">A. </w:t>
-      </w:r>
-      <w:proofErr w:type="spellStart"/>
-      <w:proofErr w:type="gramStart"/>
-      <w:r>
-        <w:rPr>
-          <w:rFonts w:ascii="Times New Roman" w:hAnsi="Times New Roman" w:cs="Times New Roman"/>
-          <w:kern w:val="0"/>
-          <w:sz w:val="24"/>
-          <w:szCs w:val="24"/>
-        </w:rPr>
-        <w:t>Arenillas</w:t>
-      </w:r>
-      <w:proofErr w:type="spellEnd"/>
-      <w:r>
-        <w:rPr>
-          <w:rFonts w:ascii="Times New Roman" w:hAnsi="Times New Roman" w:cs="Times New Roman"/>
-          <w:kern w:val="0"/>
-          <w:sz w:val="24"/>
-          <w:szCs w:val="24"/>
-        </w:rPr>
-        <w:t>[</w:t>
-      </w:r>
-      <w:proofErr w:type="gramEnd"/>
-      <w:r>
-        <w:rPr>
-          <w:rFonts w:ascii="Times New Roman" w:hAnsi="Times New Roman" w:cs="Times New Roman"/>
-          <w:kern w:val="0"/>
-          <w:sz w:val="24"/>
-          <w:szCs w:val="24"/>
-        </w:rPr>
-        <w:t>]</w:t>
-      </w:r>
-      <w:r>
-        <w:rPr>
-          <w:rFonts w:ascii="Times New Roman" w:hAnsi="Times New Roman" w:cs="Times New Roman"/>
-          <w:kern w:val="0"/>
-          <w:sz w:val="24"/>
-          <w:szCs w:val="24"/>
-        </w:rPr>
-        <w:t>研究了</w:t>
-      </w:r>
-      <w:r>
-        <w:rPr>
-          <w:rFonts w:ascii="Times New Roman" w:hAnsi="Times New Roman" w:cs="Times New Roman" w:hint="eastAsia"/>
-          <w:kern w:val="0"/>
-          <w:sz w:val="24"/>
-          <w:szCs w:val="24"/>
-        </w:rPr>
-        <w:t>在草酸钙为基准的优化系统中，</w:t>
-      </w:r>
-      <w:r>
-        <w:rPr>
-          <w:rFonts w:ascii="Times New Roman" w:hAnsi="Times New Roman" w:cs="Times New Roman"/>
-          <w:kern w:val="0"/>
-          <w:sz w:val="24"/>
-          <w:szCs w:val="24"/>
-        </w:rPr>
-        <w:t>无烟煤和三种不同挥发分含量的烟煤的热解行为</w:t>
-      </w:r>
-      <w:r>
-        <w:rPr>
-          <w:rFonts w:ascii="Times New Roman" w:hAnsi="Times New Roman" w:cs="Times New Roman" w:hint="eastAsia"/>
-          <w:kern w:val="0"/>
-          <w:sz w:val="24"/>
-          <w:szCs w:val="24"/>
-        </w:rPr>
-        <w:t>，描述</w:t>
-      </w:r>
-      <w:r>
-        <w:rPr>
-          <w:rFonts w:ascii="Times New Roman" w:hAnsi="Times New Roman" w:cs="Times New Roman"/>
-          <w:kern w:val="0"/>
-          <w:sz w:val="24"/>
-          <w:szCs w:val="24"/>
-        </w:rPr>
-        <w:t>挥发性</w:t>
-      </w:r>
-      <w:r>
-        <w:rPr>
-          <w:rFonts w:ascii="Times New Roman" w:hAnsi="Times New Roman" w:cs="Times New Roman" w:hint="eastAsia"/>
-          <w:kern w:val="0"/>
-          <w:sz w:val="24"/>
-          <w:szCs w:val="24"/>
-        </w:rPr>
-        <w:t>有机</w:t>
-      </w:r>
-      <w:r>
-        <w:rPr>
-          <w:rFonts w:ascii="Times New Roman" w:hAnsi="Times New Roman" w:cs="Times New Roman"/>
-          <w:kern w:val="0"/>
-          <w:sz w:val="24"/>
-          <w:szCs w:val="24"/>
-        </w:rPr>
-        <w:t>化合物的瞬时演化过程</w:t>
-      </w:r>
-      <w:r>
-        <w:rPr>
-          <w:rFonts w:ascii="Times New Roman" w:hAnsi="Times New Roman" w:cs="Times New Roman" w:hint="eastAsia"/>
-          <w:kern w:val="0"/>
-          <w:sz w:val="24"/>
-          <w:szCs w:val="24"/>
-        </w:rPr>
-        <w:t>，得到煤阶变化对不同官能团含量具有依赖性的结论</w:t>
-      </w:r>
-      <w:r>
-        <w:rPr>
-          <w:rFonts w:ascii="Times New Roman" w:hAnsi="Times New Roman" w:cs="Times New Roman"/>
-          <w:kern w:val="0"/>
-          <w:sz w:val="24"/>
-          <w:szCs w:val="24"/>
-        </w:rPr>
-        <w:t>；</w:t>
-      </w:r>
-    </w:p>
-    <w:p>
-      <w:pPr>
-        <w:spacing w:line="360" w:lineRule="auto"/>
-      </w:pPr>
-      <w:bookmarkStart w:id="5" w:name="_Toc715719"/>
-    </w:p>
-    <w:p>
-      <w:pPr>
-        <w:spacing w:line="415" w:lineRule="auto"/>
-        <w:outlineLvl w:val="2"/>
-        <w:rPr>
-          <w:rFonts w:ascii="Times New Roman" w:eastAsia="黑体" w:hAnsi="Times New Roman" w:cs="Times New Roman"/>
-          <w:b/>
-          <w:sz w:val="24"/>
-          <w:szCs w:val="24"/>
-        </w:rPr>
-      </w:pPr>
-      <w:r>
-        <w:rPr>
-          <w:rFonts w:ascii="Times New Roman" w:eastAsia="黑体" w:hAnsi="Times New Roman" w:cs="Times New Roman" w:hint="eastAsia"/>
-          <w:b/>
-          <w:sz w:val="24"/>
-          <w:szCs w:val="24"/>
-        </w:rPr>
-        <w:t>1.3.2</w:t>
-      </w:r>
-      <w:r>
-        <w:rPr>
-          <w:rFonts w:ascii="Times New Roman" w:eastAsia="黑体" w:hAnsi="Times New Roman" w:cs="Times New Roman" w:hint="eastAsia"/>
-          <w:b/>
-          <w:sz w:val="24"/>
-          <w:szCs w:val="24"/>
-        </w:rPr>
-        <w:t xml:space="preserve"> </w:t>
-      </w:r>
-      <w:proofErr w:type="spellStart"/>
-      <w:r>
-        <w:rPr>
-          <w:rFonts w:ascii="Times New Roman" w:eastAsia="黑体" w:hAnsi="Times New Roman" w:cs="Times New Roman" w:hint="eastAsia"/>
-          <w:b/>
-          <w:sz w:val="24"/>
-          <w:szCs w:val="24"/>
-        </w:rPr>
-        <w:t>ReaxFF</w:t>
-      </w:r>
-      <w:proofErr w:type="spellEnd"/>
-      <w:r>
-        <w:rPr>
-          <w:rFonts w:ascii="Times New Roman" w:eastAsia="黑体" w:hAnsi="Times New Roman" w:cs="Times New Roman" w:hint="eastAsia"/>
-          <w:b/>
-          <w:sz w:val="24"/>
-          <w:szCs w:val="24"/>
-        </w:rPr>
-        <w:t>反应力场简介</w:t>
-      </w:r>
+      <w:bookmarkStart w:id="5" w:name="_GoBack"/>
       <w:bookmarkEnd w:id="5"/>
     </w:p>
     <w:p>
@@ -13412,7 +12666,741 @@
         <w:spacing w:line="360" w:lineRule="auto"/>
         <w:ind w:firstLineChars="200" w:firstLine="480"/>
         <w:rPr>
-          <w:rFonts w:ascii="Times New Roman" w:hAnsi="Times New Roman" w:cs="Times New Roman" w:hint="eastAsia"/>
+          <w:rFonts w:ascii="Times New Roman" w:hAnsi="Times New Roman" w:cs="Times New Roman"/>
+          <w:kern w:val="0"/>
+          <w:sz w:val="24"/>
+          <w:szCs w:val="24"/>
+        </w:rPr>
+      </w:pPr>
+      <w:proofErr w:type="gramStart"/>
+      <w:r>
+        <w:rPr>
+          <w:rFonts w:ascii="Times New Roman" w:hAnsi="Times New Roman" w:cs="Times New Roman"/>
+          <w:kern w:val="0"/>
+          <w:sz w:val="24"/>
+          <w:szCs w:val="24"/>
+        </w:rPr>
+        <w:t>曾凡桂</w:t>
+      </w:r>
+      <w:proofErr w:type="gramEnd"/>
+      <w:r>
+        <w:rPr>
+          <w:rFonts w:ascii="Times New Roman" w:hAnsi="Times New Roman" w:cs="Times New Roman"/>
+          <w:kern w:val="0"/>
+          <w:sz w:val="24"/>
+          <w:szCs w:val="24"/>
+        </w:rPr>
+        <w:t>[</w:t>
+      </w:r>
+      <w:r>
+        <w:rPr>
+          <w:rFonts w:ascii="Times New Roman" w:hAnsi="Times New Roman" w:cs="Times New Roman"/>
+          <w:kern w:val="0"/>
+          <w:sz w:val="24"/>
+          <w:szCs w:val="24"/>
+        </w:rPr>
+        <w:t>]</w:t>
+      </w:r>
+      <w:r>
+        <w:rPr>
+          <w:rFonts w:ascii="Times New Roman" w:hAnsi="Times New Roman" w:cs="Times New Roman" w:hint="eastAsia"/>
+          <w:kern w:val="0"/>
+          <w:sz w:val="24"/>
+          <w:szCs w:val="24"/>
+        </w:rPr>
+        <w:t xml:space="preserve"> </w:t>
+      </w:r>
+      <w:r>
+        <w:rPr>
+          <w:rFonts w:ascii="Times New Roman" w:hAnsi="Times New Roman" w:cs="Times New Roman" w:hint="eastAsia"/>
+          <w:kern w:val="0"/>
+          <w:sz w:val="24"/>
+          <w:szCs w:val="24"/>
+        </w:rPr>
+        <w:t>采</w:t>
+      </w:r>
+      <w:r>
+        <w:rPr>
+          <w:rFonts w:ascii="Times New Roman" w:hAnsi="Times New Roman" w:cs="Times New Roman"/>
+          <w:kern w:val="0"/>
+          <w:sz w:val="24"/>
+          <w:szCs w:val="24"/>
+        </w:rPr>
+        <w:t>用热重</w:t>
+      </w:r>
+      <w:r>
+        <w:rPr>
+          <w:rFonts w:ascii="Times New Roman" w:hAnsi="Times New Roman" w:cs="Times New Roman"/>
+          <w:kern w:val="0"/>
+          <w:sz w:val="24"/>
+          <w:szCs w:val="24"/>
+        </w:rPr>
+        <w:t>-</w:t>
+      </w:r>
+      <w:r>
+        <w:rPr>
+          <w:rFonts w:ascii="Times New Roman" w:hAnsi="Times New Roman" w:cs="Times New Roman"/>
+          <w:kern w:val="0"/>
+          <w:sz w:val="24"/>
+          <w:szCs w:val="24"/>
+        </w:rPr>
+        <w:t>质谱联用技术对</w:t>
+      </w:r>
+      <w:proofErr w:type="gramStart"/>
+      <w:r>
+        <w:rPr>
+          <w:rFonts w:ascii="Times New Roman" w:hAnsi="Times New Roman" w:cs="Times New Roman"/>
+          <w:kern w:val="0"/>
+          <w:sz w:val="24"/>
+          <w:szCs w:val="24"/>
+        </w:rPr>
+        <w:t>低阶煤进行</w:t>
+      </w:r>
+      <w:proofErr w:type="gramEnd"/>
+      <w:r>
+        <w:rPr>
+          <w:rFonts w:ascii="Times New Roman" w:hAnsi="Times New Roman" w:cs="Times New Roman"/>
+          <w:kern w:val="0"/>
+          <w:sz w:val="24"/>
+          <w:szCs w:val="24"/>
+        </w:rPr>
+        <w:t>热解</w:t>
+      </w:r>
+      <w:r>
+        <w:rPr>
+          <w:rFonts w:ascii="Times New Roman" w:hAnsi="Times New Roman" w:cs="Times New Roman" w:hint="eastAsia"/>
+          <w:kern w:val="0"/>
+          <w:sz w:val="24"/>
+          <w:szCs w:val="24"/>
+        </w:rPr>
+        <w:t>模拟试验，从而</w:t>
+      </w:r>
+      <w:r>
+        <w:rPr>
+          <w:rFonts w:ascii="Times New Roman" w:hAnsi="Times New Roman" w:cs="Times New Roman"/>
+          <w:kern w:val="0"/>
+          <w:sz w:val="24"/>
+          <w:szCs w:val="24"/>
+        </w:rPr>
+        <w:t>获得</w:t>
+      </w:r>
+      <w:r>
+        <w:rPr>
+          <w:rFonts w:ascii="Times New Roman" w:hAnsi="Times New Roman" w:cs="Times New Roman" w:hint="eastAsia"/>
+          <w:kern w:val="0"/>
+          <w:sz w:val="24"/>
+          <w:szCs w:val="24"/>
+        </w:rPr>
+        <w:t>了</w:t>
+      </w:r>
+      <w:r>
+        <w:rPr>
+          <w:rFonts w:ascii="Times New Roman" w:hAnsi="Times New Roman" w:cs="Times New Roman"/>
+          <w:kern w:val="0"/>
+          <w:sz w:val="24"/>
+          <w:szCs w:val="24"/>
+        </w:rPr>
+        <w:t>甲烷的</w:t>
+      </w:r>
+      <w:r>
+        <w:rPr>
+          <w:rFonts w:ascii="Times New Roman" w:hAnsi="Times New Roman" w:cs="Times New Roman" w:hint="eastAsia"/>
+          <w:kern w:val="0"/>
+          <w:sz w:val="24"/>
+          <w:szCs w:val="24"/>
+        </w:rPr>
+        <w:t>生成速率曲线，使用量子化学理论计算得到甲烷的</w:t>
+      </w:r>
+      <w:r>
+        <w:rPr>
+          <w:rFonts w:ascii="Times New Roman" w:hAnsi="Times New Roman" w:cs="Times New Roman" w:hint="eastAsia"/>
+          <w:kern w:val="0"/>
+          <w:sz w:val="24"/>
+          <w:szCs w:val="24"/>
+        </w:rPr>
+        <w:t>4</w:t>
+      </w:r>
+      <w:r>
+        <w:rPr>
+          <w:rFonts w:ascii="Times New Roman" w:hAnsi="Times New Roman" w:cs="Times New Roman" w:hint="eastAsia"/>
+          <w:kern w:val="0"/>
+          <w:sz w:val="24"/>
+          <w:szCs w:val="24"/>
+        </w:rPr>
+        <w:t>种</w:t>
+      </w:r>
+      <w:r>
+        <w:rPr>
+          <w:rFonts w:ascii="Times New Roman" w:hAnsi="Times New Roman" w:cs="Times New Roman"/>
+          <w:kern w:val="0"/>
+          <w:sz w:val="24"/>
+          <w:szCs w:val="24"/>
+        </w:rPr>
+        <w:t>生成反应类型</w:t>
+      </w:r>
+      <w:r>
+        <w:rPr>
+          <w:rFonts w:ascii="Times New Roman" w:hAnsi="Times New Roman" w:cs="Times New Roman" w:hint="eastAsia"/>
+          <w:kern w:val="0"/>
+          <w:sz w:val="24"/>
+          <w:szCs w:val="24"/>
+        </w:rPr>
+        <w:t>，此为在量子化学角度分析煤热解的主要研究方法</w:t>
+      </w:r>
+      <w:r>
+        <w:rPr>
+          <w:rFonts w:ascii="Times New Roman" w:hAnsi="Times New Roman" w:cs="Times New Roman"/>
+          <w:kern w:val="0"/>
+          <w:sz w:val="24"/>
+          <w:szCs w:val="24"/>
+        </w:rPr>
+        <w:t>；</w:t>
+      </w:r>
+    </w:p>
+    <w:p>
+      <w:pPr>
+        <w:spacing w:line="360" w:lineRule="auto"/>
+        <w:ind w:firstLineChars="200" w:firstLine="480"/>
+        <w:rPr>
+          <w:rFonts w:ascii="Times New Roman" w:hAnsi="Times New Roman" w:cs="Times New Roman"/>
+          <w:kern w:val="0"/>
+          <w:sz w:val="24"/>
+          <w:szCs w:val="24"/>
+        </w:rPr>
+      </w:pPr>
+      <w:r>
+        <w:rPr>
+          <w:rFonts w:ascii="Times New Roman" w:hAnsi="Times New Roman" w:cs="Times New Roman"/>
+          <w:kern w:val="0"/>
+          <w:sz w:val="24"/>
+          <w:szCs w:val="24"/>
+        </w:rPr>
+        <w:t>李美芬</w:t>
+      </w:r>
+      <w:r>
+        <w:rPr>
+          <w:rFonts w:ascii="Times New Roman" w:hAnsi="Times New Roman" w:cs="Times New Roman"/>
+          <w:kern w:val="0"/>
+          <w:sz w:val="24"/>
+          <w:szCs w:val="24"/>
+        </w:rPr>
+        <w:t>[</w:t>
+      </w:r>
+      <w:r>
+        <w:rPr>
+          <w:rFonts w:ascii="Times New Roman" w:hAnsi="Times New Roman" w:cs="Times New Roman"/>
+          <w:kern w:val="0"/>
+          <w:sz w:val="24"/>
+          <w:szCs w:val="24"/>
+        </w:rPr>
+        <w:t>]</w:t>
+      </w:r>
+      <w:r>
+        <w:rPr>
+          <w:rFonts w:ascii="Times New Roman" w:hAnsi="Times New Roman" w:cs="Times New Roman" w:hint="eastAsia"/>
+          <w:kern w:val="0"/>
+          <w:sz w:val="24"/>
+          <w:szCs w:val="24"/>
+        </w:rPr>
+        <w:t>采用</w:t>
+      </w:r>
+      <w:r>
+        <w:rPr>
+          <w:rFonts w:ascii="Times New Roman" w:hAnsi="Times New Roman" w:cs="Times New Roman"/>
+          <w:kern w:val="0"/>
+          <w:sz w:val="24"/>
+          <w:szCs w:val="24"/>
+        </w:rPr>
+        <w:t>热重</w:t>
+      </w:r>
+      <w:r>
+        <w:rPr>
+          <w:rFonts w:ascii="Times New Roman" w:hAnsi="Times New Roman" w:cs="Times New Roman"/>
+          <w:kern w:val="0"/>
+          <w:sz w:val="24"/>
+          <w:szCs w:val="24"/>
+        </w:rPr>
+        <w:t>-</w:t>
+      </w:r>
+      <w:r>
+        <w:rPr>
+          <w:rFonts w:ascii="Times New Roman" w:hAnsi="Times New Roman" w:cs="Times New Roman"/>
+          <w:kern w:val="0"/>
+          <w:sz w:val="24"/>
+          <w:szCs w:val="24"/>
+        </w:rPr>
+        <w:t>质谱联用技术</w:t>
+      </w:r>
+      <w:r>
+        <w:rPr>
+          <w:rFonts w:ascii="Times New Roman" w:hAnsi="Times New Roman" w:cs="Times New Roman" w:hint="eastAsia"/>
+          <w:kern w:val="0"/>
+          <w:sz w:val="24"/>
+          <w:szCs w:val="24"/>
+        </w:rPr>
+        <w:t>对</w:t>
+      </w:r>
+      <w:r>
+        <w:rPr>
+          <w:rFonts w:ascii="Times New Roman" w:hAnsi="Times New Roman" w:cs="Times New Roman"/>
+          <w:kern w:val="0"/>
+          <w:sz w:val="24"/>
+          <w:szCs w:val="24"/>
+        </w:rPr>
+        <w:t>7</w:t>
+      </w:r>
+      <w:r>
+        <w:rPr>
+          <w:rFonts w:ascii="Times New Roman" w:hAnsi="Times New Roman" w:cs="Times New Roman"/>
+          <w:kern w:val="0"/>
+          <w:sz w:val="24"/>
+          <w:szCs w:val="24"/>
+        </w:rPr>
+        <w:t>种低</w:t>
+      </w:r>
+      <w:r>
+        <w:rPr>
+          <w:rFonts w:ascii="Times New Roman" w:hAnsi="Times New Roman" w:cs="Times New Roman" w:hint="eastAsia"/>
+          <w:kern w:val="0"/>
+          <w:sz w:val="24"/>
+          <w:szCs w:val="24"/>
+        </w:rPr>
+        <w:t>变质程度</w:t>
+      </w:r>
+      <w:r>
+        <w:rPr>
+          <w:rFonts w:ascii="Times New Roman" w:hAnsi="Times New Roman" w:cs="Times New Roman"/>
+          <w:kern w:val="0"/>
+          <w:sz w:val="24"/>
+          <w:szCs w:val="24"/>
+        </w:rPr>
+        <w:t>煤进行热解</w:t>
+      </w:r>
+      <w:r>
+        <w:rPr>
+          <w:rFonts w:ascii="Times New Roman" w:hAnsi="Times New Roman" w:cs="Times New Roman" w:hint="eastAsia"/>
+          <w:kern w:val="0"/>
+          <w:sz w:val="24"/>
+          <w:szCs w:val="24"/>
+        </w:rPr>
+        <w:t>模拟试验，</w:t>
+      </w:r>
+      <w:r>
+        <w:rPr>
+          <w:rFonts w:ascii="Times New Roman" w:hAnsi="Times New Roman" w:cs="Times New Roman"/>
+          <w:kern w:val="0"/>
+          <w:sz w:val="24"/>
+          <w:szCs w:val="24"/>
+        </w:rPr>
+        <w:t>研究了</w:t>
+      </w:r>
+      <w:r>
+        <w:rPr>
+          <w:rFonts w:ascii="Times New Roman" w:hAnsi="Times New Roman" w:cs="Times New Roman" w:hint="eastAsia"/>
+          <w:kern w:val="0"/>
+          <w:sz w:val="24"/>
+          <w:szCs w:val="24"/>
+        </w:rPr>
+        <w:t>其</w:t>
+      </w:r>
+      <w:r>
+        <w:rPr>
+          <w:rFonts w:ascii="Times New Roman" w:hAnsi="Times New Roman" w:cs="Times New Roman"/>
+          <w:kern w:val="0"/>
+          <w:sz w:val="24"/>
+          <w:szCs w:val="24"/>
+        </w:rPr>
+        <w:t>热解特征与第一次煤化作用跃变的关系</w:t>
+      </w:r>
+      <w:r>
+        <w:rPr>
+          <w:rFonts w:ascii="Times New Roman" w:hAnsi="Times New Roman" w:cs="Times New Roman" w:hint="eastAsia"/>
+          <w:kern w:val="0"/>
+          <w:sz w:val="24"/>
+          <w:szCs w:val="24"/>
+        </w:rPr>
+        <w:t>，其中</w:t>
+      </w:r>
+      <w:r>
+        <w:rPr>
+          <w:rFonts w:ascii="Times New Roman" w:hAnsi="Times New Roman" w:cs="Times New Roman"/>
+          <w:kern w:val="0"/>
+          <w:sz w:val="24"/>
+          <w:szCs w:val="24"/>
+        </w:rPr>
+        <w:t>氢气生成的特征温度参数以及动力学参数</w:t>
+      </w:r>
+      <w:r>
+        <w:rPr>
+          <w:rFonts w:ascii="Times New Roman" w:hAnsi="Times New Roman" w:cs="Times New Roman" w:hint="eastAsia"/>
+          <w:kern w:val="0"/>
+          <w:sz w:val="24"/>
+          <w:szCs w:val="24"/>
+        </w:rPr>
+        <w:t>可以在甲烷生成的参数分析中提供借鉴意义</w:t>
+      </w:r>
+      <w:r>
+        <w:rPr>
+          <w:rFonts w:ascii="Times New Roman" w:hAnsi="Times New Roman" w:cs="Times New Roman"/>
+          <w:kern w:val="0"/>
+          <w:sz w:val="24"/>
+          <w:szCs w:val="24"/>
+        </w:rPr>
+        <w:t>；</w:t>
+      </w:r>
+    </w:p>
+    <w:p>
+      <w:pPr>
+        <w:spacing w:line="360" w:lineRule="auto"/>
+        <w:ind w:firstLineChars="200" w:firstLine="480"/>
+        <w:rPr>
+          <w:rFonts w:ascii="Times New Roman" w:hAnsi="Times New Roman" w:cs="Times New Roman"/>
+          <w:kern w:val="0"/>
+          <w:sz w:val="24"/>
+          <w:szCs w:val="24"/>
+        </w:rPr>
+      </w:pPr>
+      <w:r>
+        <w:rPr>
+          <w:rFonts w:ascii="Times New Roman" w:hAnsi="Times New Roman" w:cs="Times New Roman"/>
+          <w:kern w:val="0"/>
+          <w:sz w:val="24"/>
+          <w:szCs w:val="24"/>
+        </w:rPr>
+        <w:t>Feng Han</w:t>
+      </w:r>
+      <w:r>
+        <w:rPr>
+          <w:rFonts w:ascii="Times New Roman" w:hAnsi="Times New Roman" w:cs="Times New Roman"/>
+          <w:kern w:val="0"/>
+          <w:sz w:val="24"/>
+          <w:szCs w:val="24"/>
+        </w:rPr>
+        <w:t>[</w:t>
+      </w:r>
+      <w:r>
+        <w:rPr>
+          <w:rFonts w:ascii="Times New Roman" w:hAnsi="Times New Roman" w:cs="Times New Roman"/>
+          <w:kern w:val="0"/>
+          <w:sz w:val="24"/>
+          <w:szCs w:val="24"/>
+        </w:rPr>
+        <w:t>]</w:t>
+      </w:r>
+      <w:r>
+        <w:rPr>
+          <w:rFonts w:ascii="Times New Roman" w:hAnsi="Times New Roman" w:cs="Times New Roman"/>
+          <w:kern w:val="0"/>
+          <w:sz w:val="24"/>
+          <w:szCs w:val="24"/>
+        </w:rPr>
+        <w:t>研究了</w:t>
+      </w:r>
+      <w:r>
+        <w:rPr>
+          <w:rFonts w:ascii="Times New Roman" w:hAnsi="Times New Roman" w:cs="Times New Roman" w:hint="eastAsia"/>
+          <w:kern w:val="0"/>
+          <w:sz w:val="24"/>
+          <w:szCs w:val="24"/>
+        </w:rPr>
+        <w:t>中国西南地区</w:t>
+      </w:r>
+      <w:r>
+        <w:rPr>
+          <w:rFonts w:ascii="Times New Roman" w:hAnsi="Times New Roman" w:cs="Times New Roman"/>
+          <w:kern w:val="0"/>
+          <w:sz w:val="24"/>
+          <w:szCs w:val="24"/>
+        </w:rPr>
+        <w:t>云南</w:t>
+      </w:r>
+      <w:r>
+        <w:rPr>
+          <w:rFonts w:ascii="Times New Roman" w:hAnsi="Times New Roman" w:cs="Times New Roman" w:hint="eastAsia"/>
+          <w:kern w:val="0"/>
+          <w:sz w:val="24"/>
+          <w:szCs w:val="24"/>
+        </w:rPr>
+        <w:t>省</w:t>
+      </w:r>
+      <w:r>
+        <w:rPr>
+          <w:rFonts w:ascii="Times New Roman" w:hAnsi="Times New Roman" w:cs="Times New Roman"/>
+          <w:kern w:val="0"/>
+          <w:sz w:val="24"/>
+          <w:szCs w:val="24"/>
+        </w:rPr>
+        <w:t>五种褐煤的热分解和析出气体特性</w:t>
+      </w:r>
+      <w:r>
+        <w:rPr>
+          <w:rFonts w:ascii="Times New Roman" w:hAnsi="Times New Roman" w:cs="Times New Roman" w:hint="eastAsia"/>
+          <w:kern w:val="0"/>
+          <w:sz w:val="24"/>
+          <w:szCs w:val="24"/>
+        </w:rPr>
+        <w:t>，其中官能团对褐煤失重和气相产物演化有显著影响，其关于低温热解的理论不仅对</w:t>
+      </w:r>
+      <w:r>
+        <w:rPr>
+          <w:rFonts w:ascii="Times New Roman" w:hAnsi="Times New Roman" w:cs="Times New Roman" w:hint="eastAsia"/>
+          <w:kern w:val="0"/>
+          <w:sz w:val="24"/>
+          <w:szCs w:val="24"/>
+        </w:rPr>
+        <w:t>CO2</w:t>
+      </w:r>
+      <w:r>
+        <w:rPr>
+          <w:rFonts w:ascii="Times New Roman" w:hAnsi="Times New Roman" w:cs="Times New Roman" w:hint="eastAsia"/>
+          <w:kern w:val="0"/>
+          <w:sz w:val="24"/>
+          <w:szCs w:val="24"/>
+        </w:rPr>
+        <w:t>、</w:t>
+      </w:r>
+      <w:r>
+        <w:rPr>
+          <w:rFonts w:ascii="Times New Roman" w:hAnsi="Times New Roman" w:cs="Times New Roman" w:hint="eastAsia"/>
+          <w:kern w:val="0"/>
+          <w:sz w:val="24"/>
+          <w:szCs w:val="24"/>
+        </w:rPr>
+        <w:t>CO</w:t>
+      </w:r>
+      <w:r>
+        <w:rPr>
+          <w:rFonts w:ascii="Times New Roman" w:hAnsi="Times New Roman" w:cs="Times New Roman" w:hint="eastAsia"/>
+          <w:kern w:val="0"/>
+          <w:sz w:val="24"/>
+          <w:szCs w:val="24"/>
+        </w:rPr>
+        <w:t>、</w:t>
+      </w:r>
+      <w:r>
+        <w:rPr>
+          <w:rFonts w:ascii="Times New Roman" w:hAnsi="Times New Roman" w:cs="Times New Roman" w:hint="eastAsia"/>
+          <w:kern w:val="0"/>
+          <w:sz w:val="24"/>
+          <w:szCs w:val="24"/>
+        </w:rPr>
+        <w:t>H2O</w:t>
+      </w:r>
+      <w:r>
+        <w:rPr>
+          <w:rFonts w:ascii="Times New Roman" w:hAnsi="Times New Roman" w:cs="Times New Roman" w:hint="eastAsia"/>
+          <w:kern w:val="0"/>
+          <w:sz w:val="24"/>
+          <w:szCs w:val="24"/>
+        </w:rPr>
+        <w:t>适用，也可以推广到煤的其他热解产物中</w:t>
+      </w:r>
+      <w:r>
+        <w:rPr>
+          <w:rFonts w:ascii="Times New Roman" w:hAnsi="Times New Roman" w:cs="Times New Roman"/>
+          <w:kern w:val="0"/>
+          <w:sz w:val="24"/>
+          <w:szCs w:val="24"/>
+        </w:rPr>
+        <w:t>；</w:t>
+      </w:r>
+    </w:p>
+    <w:p>
+      <w:pPr>
+        <w:spacing w:line="360" w:lineRule="auto"/>
+        <w:ind w:firstLineChars="200" w:firstLine="480"/>
+        <w:rPr>
+          <w:rFonts w:ascii="Times New Roman" w:hAnsi="Times New Roman" w:cs="Times New Roman"/>
+          <w:kern w:val="0"/>
+          <w:sz w:val="24"/>
+          <w:szCs w:val="24"/>
+        </w:rPr>
+      </w:pPr>
+      <w:r>
+        <w:rPr>
+          <w:rFonts w:ascii="Times New Roman" w:hAnsi="Times New Roman" w:cs="Times New Roman"/>
+          <w:kern w:val="0"/>
+          <w:sz w:val="24"/>
+          <w:szCs w:val="24"/>
+        </w:rPr>
+        <w:t xml:space="preserve">A. </w:t>
+      </w:r>
+      <w:proofErr w:type="spellStart"/>
+      <w:proofErr w:type="gramStart"/>
+      <w:r>
+        <w:rPr>
+          <w:rFonts w:ascii="Times New Roman" w:hAnsi="Times New Roman" w:cs="Times New Roman"/>
+          <w:kern w:val="0"/>
+          <w:sz w:val="24"/>
+          <w:szCs w:val="24"/>
+        </w:rPr>
+        <w:t>Arenillas</w:t>
+      </w:r>
+      <w:proofErr w:type="spellEnd"/>
+      <w:r>
+        <w:rPr>
+          <w:rFonts w:ascii="Times New Roman" w:hAnsi="Times New Roman" w:cs="Times New Roman"/>
+          <w:kern w:val="0"/>
+          <w:sz w:val="24"/>
+          <w:szCs w:val="24"/>
+        </w:rPr>
+        <w:t>[</w:t>
+      </w:r>
+      <w:proofErr w:type="gramEnd"/>
+      <w:r>
+        <w:rPr>
+          <w:rFonts w:ascii="Times New Roman" w:hAnsi="Times New Roman" w:cs="Times New Roman"/>
+          <w:kern w:val="0"/>
+          <w:sz w:val="24"/>
+          <w:szCs w:val="24"/>
+        </w:rPr>
+        <w:t>]</w:t>
+      </w:r>
+      <w:r>
+        <w:rPr>
+          <w:rFonts w:ascii="Times New Roman" w:hAnsi="Times New Roman" w:cs="Times New Roman"/>
+          <w:kern w:val="0"/>
+          <w:sz w:val="24"/>
+          <w:szCs w:val="24"/>
+        </w:rPr>
+        <w:t>研究了</w:t>
+      </w:r>
+      <w:r>
+        <w:rPr>
+          <w:rFonts w:ascii="Times New Roman" w:hAnsi="Times New Roman" w:cs="Times New Roman" w:hint="eastAsia"/>
+          <w:kern w:val="0"/>
+          <w:sz w:val="24"/>
+          <w:szCs w:val="24"/>
+        </w:rPr>
+        <w:t>在草酸钙为基准的优化系统中，</w:t>
+      </w:r>
+      <w:r>
+        <w:rPr>
+          <w:rFonts w:ascii="Times New Roman" w:hAnsi="Times New Roman" w:cs="Times New Roman"/>
+          <w:kern w:val="0"/>
+          <w:sz w:val="24"/>
+          <w:szCs w:val="24"/>
+        </w:rPr>
+        <w:t>无烟煤和三种不同挥发分含量的烟煤的热解行为</w:t>
+      </w:r>
+      <w:r>
+        <w:rPr>
+          <w:rFonts w:ascii="Times New Roman" w:hAnsi="Times New Roman" w:cs="Times New Roman" w:hint="eastAsia"/>
+          <w:kern w:val="0"/>
+          <w:sz w:val="24"/>
+          <w:szCs w:val="24"/>
+        </w:rPr>
+        <w:t>，描述</w:t>
+      </w:r>
+      <w:r>
+        <w:rPr>
+          <w:rFonts w:ascii="Times New Roman" w:hAnsi="Times New Roman" w:cs="Times New Roman"/>
+          <w:kern w:val="0"/>
+          <w:sz w:val="24"/>
+          <w:szCs w:val="24"/>
+        </w:rPr>
+        <w:t>挥发性</w:t>
+      </w:r>
+      <w:r>
+        <w:rPr>
+          <w:rFonts w:ascii="Times New Roman" w:hAnsi="Times New Roman" w:cs="Times New Roman" w:hint="eastAsia"/>
+          <w:kern w:val="0"/>
+          <w:sz w:val="24"/>
+          <w:szCs w:val="24"/>
+        </w:rPr>
+        <w:t>有机</w:t>
+      </w:r>
+      <w:r>
+        <w:rPr>
+          <w:rFonts w:ascii="Times New Roman" w:hAnsi="Times New Roman" w:cs="Times New Roman"/>
+          <w:kern w:val="0"/>
+          <w:sz w:val="24"/>
+          <w:szCs w:val="24"/>
+        </w:rPr>
+        <w:t>化合物的瞬时演化过程</w:t>
+      </w:r>
+      <w:r>
+        <w:rPr>
+          <w:rFonts w:ascii="Times New Roman" w:hAnsi="Times New Roman" w:cs="Times New Roman" w:hint="eastAsia"/>
+          <w:kern w:val="0"/>
+          <w:sz w:val="24"/>
+          <w:szCs w:val="24"/>
+        </w:rPr>
+        <w:t>，得到煤阶变化对不同官能团含量具有依赖性的结论</w:t>
+      </w:r>
+      <w:r>
+        <w:rPr>
+          <w:rFonts w:ascii="Times New Roman" w:hAnsi="Times New Roman" w:cs="Times New Roman"/>
+          <w:kern w:val="0"/>
+          <w:sz w:val="24"/>
+          <w:szCs w:val="24"/>
+        </w:rPr>
+        <w:t>；</w:t>
+      </w:r>
+    </w:p>
+    <w:p>
+      <w:pPr>
+        <w:spacing w:line="360" w:lineRule="auto"/>
+      </w:pPr>
+      <w:bookmarkStart w:id="6" w:name="_Toc715719"/>
+    </w:p>
+    <w:p>
+      <w:pPr>
+        <w:spacing w:line="415" w:lineRule="auto"/>
+        <w:outlineLvl w:val="2"/>
+        <w:rPr>
+          <w:rFonts w:ascii="Times New Roman" w:eastAsia="黑体" w:hAnsi="Times New Roman" w:cs="Times New Roman"/>
+          <w:b/>
+          <w:sz w:val="24"/>
+          <w:szCs w:val="24"/>
+        </w:rPr>
+      </w:pPr>
+      <w:r>
+        <w:rPr>
+          <w:rFonts w:ascii="Times New Roman" w:eastAsia="黑体" w:hAnsi="Times New Roman" w:cs="Times New Roman" w:hint="eastAsia"/>
+          <w:b/>
+          <w:sz w:val="24"/>
+          <w:szCs w:val="24"/>
+        </w:rPr>
+        <w:t>1.3.2</w:t>
+      </w:r>
+      <w:r>
+        <w:rPr>
+          <w:rFonts w:ascii="Times New Roman" w:eastAsia="黑体" w:hAnsi="Times New Roman" w:cs="Times New Roman" w:hint="eastAsia"/>
+          <w:b/>
+          <w:sz w:val="24"/>
+          <w:szCs w:val="24"/>
+        </w:rPr>
+        <w:t xml:space="preserve"> </w:t>
+      </w:r>
+      <w:proofErr w:type="spellStart"/>
+      <w:r>
+        <w:rPr>
+          <w:rFonts w:ascii="Times New Roman" w:eastAsia="黑体" w:hAnsi="Times New Roman" w:cs="Times New Roman" w:hint="eastAsia"/>
+          <w:b/>
+          <w:sz w:val="24"/>
+          <w:szCs w:val="24"/>
+        </w:rPr>
+        <w:t>ReaxFF</w:t>
+      </w:r>
+      <w:proofErr w:type="spellEnd"/>
+      <w:r>
+        <w:rPr>
+          <w:rFonts w:ascii="Times New Roman" w:eastAsia="黑体" w:hAnsi="Times New Roman" w:cs="Times New Roman" w:hint="eastAsia"/>
+          <w:b/>
+          <w:sz w:val="24"/>
+          <w:szCs w:val="24"/>
+        </w:rPr>
+        <w:t>反应力场简介</w:t>
+      </w:r>
+      <w:bookmarkEnd w:id="6"/>
+    </w:p>
+    <w:p>
+      <w:pPr>
+        <w:spacing w:line="360" w:lineRule="auto"/>
+        <w:ind w:firstLineChars="200" w:firstLine="480"/>
+        <w:rPr>
+          <w:rFonts w:ascii="Times New Roman" w:hAnsi="Times New Roman" w:cs="Times New Roman"/>
           <w:sz w:val="24"/>
           <w:szCs w:val="24"/>
         </w:rPr>
@@ -13802,16 +13790,7 @@
           <w:color w:val="000000"/>
           <w:kern w:val="2"/>
         </w:rPr>
-        <w:t>的表达，在键级定义的基础上，将原子间的相互作用定义为键级的函数，通过复杂的函数</w:t>
-      </w:r>
-      <w:r>
-        <w:rPr>
-          <w:rFonts w:ascii="AdobeSongStd-Light-Identity-H" w:eastAsiaTheme="minorEastAsia" w:hAnsi="AdobeSongStd-Light-Identity-H" w:cstheme="minorBidi"/>
-          <w:color w:val="000000"/>
-          <w:kern w:val="2"/>
-        </w:rPr>
-        <w:lastRenderedPageBreak/>
-        <w:t>计算区分为键、角、二面角、共轭、库仑、范德华及调整项等。除</w:t>
+        <w:t>的表达，在键级定义的基础上，将原子间的相互作用定义为键级的函数，通过复杂的函数计算区分为键、角、二面角、共轭、库仑、范德华及调整项等。除</w:t>
       </w:r>
       <w:r>
         <w:rPr>
@@ -13853,7 +13832,6 @@
         <w:ind w:firstLineChars="200" w:firstLine="480"/>
         <w:jc w:val="both"/>
         <w:rPr>
-          <w:rFonts w:hint="eastAsia"/>
           <w:position w:val="-30"/>
         </w:rPr>
       </w:pPr>
@@ -13881,10 +13859,10 @@
             <v:path o:extrusionok="f" gradientshapeok="t" o:connecttype="rect"/>
             <o:lock v:ext="edit" aspectratio="t"/>
           </v:shapetype>
-          <v:shape id="_x0000_i1025" type="#_x0000_t75" style="width:150.8pt;height:159.6pt" o:ole="">
+          <v:shape id="_x0000_i1025" type="#_x0000_t75" style="width:150.6pt;height:159.6pt" o:ole="">
             <v:imagedata r:id="rId15" o:title=""/>
           </v:shape>
-          <o:OLEObject Type="Embed" ProgID="Equation.DSMT4" ShapeID="_x0000_i1025" DrawAspect="Content" ObjectID="_1614542364" r:id="rId16"/>
+          <o:OLEObject Type="Embed" ProgID="Equation.DSMT4" ShapeID="_x0000_i1025" DrawAspect="Content" ObjectID="_1614547603" r:id="rId16"/>
         </w:object>
       </w:r>
       <w:r>
@@ -13963,19 +13941,7 @@
         <w:rPr>
           <w:rFonts w:ascii="Times New Roman" w:eastAsiaTheme="minorEastAsia" w:hAnsi="Times New Roman" w:cs="Times New Roman"/>
         </w:rPr>
-        <w:t>表示</w:t>
-      </w:r>
-      <w:r>
-        <w:rPr>
-          <w:rFonts w:ascii="Times New Roman" w:eastAsiaTheme="minorEastAsia" w:hAnsi="Times New Roman" w:cs="Times New Roman"/>
-        </w:rPr>
-        <w:t>键能</w:t>
-      </w:r>
-      <w:r>
-        <w:rPr>
-          <w:rFonts w:ascii="Times New Roman" w:eastAsiaTheme="minorEastAsia" w:hAnsi="Times New Roman" w:cs="Times New Roman"/>
-        </w:rPr>
-        <w:t>；</w:t>
+        <w:t>表示键能；</w:t>
       </w:r>
       <w:r>
         <w:rPr>
@@ -14011,15 +13977,7 @@
           <w:color w:val="000000"/>
           <w:kern w:val="2"/>
         </w:rPr>
-        <w:t>孤对电子项</w:t>
-      </w:r>
-      <w:r>
-        <w:rPr>
-          <w:rFonts w:ascii="Times New Roman" w:eastAsiaTheme="minorEastAsia" w:hAnsi="Times New Roman" w:cs="Times New Roman"/>
-          <w:color w:val="000000"/>
-          <w:kern w:val="2"/>
-        </w:rPr>
-        <w:t>；</w:t>
+        <w:t>孤对电子项；</w:t>
       </w:r>
       <w:proofErr w:type="spellStart"/>
       <w:r>
@@ -14145,15 +14103,7 @@
           <w:color w:val="000000"/>
           <w:kern w:val="2"/>
         </w:rPr>
-        <w:t>项</w:t>
-      </w:r>
-      <w:r>
-        <w:rPr>
-          <w:rFonts w:ascii="Times New Roman" w:eastAsiaTheme="minorEastAsia" w:hAnsi="Times New Roman" w:cs="Times New Roman"/>
-          <w:color w:val="000000"/>
-          <w:kern w:val="2"/>
-        </w:rPr>
-        <w:t>；</w:t>
+        <w:t>项；</w:t>
       </w:r>
       <w:r>
         <w:rPr>
@@ -14163,8 +14113,33 @@
           <w:color w:val="000000"/>
           <w:kern w:val="2"/>
         </w:rPr>
-        <w:t>E</w:t>
-      </w:r>
+        <w:t>EC2</w:t>
+      </w:r>
+      <w:r>
+        <w:rPr>
+          <w:rFonts w:ascii="Times New Roman" w:eastAsiaTheme="minorEastAsia" w:hAnsi="Times New Roman" w:cs="Times New Roman"/>
+          <w:color w:val="000000"/>
+          <w:kern w:val="2"/>
+        </w:rPr>
+        <w:t>表示</w:t>
+      </w:r>
+      <w:r>
+        <w:rPr>
+          <w:rFonts w:ascii="Times New Roman" w:eastAsiaTheme="minorEastAsia" w:hAnsi="Times New Roman" w:cs="Times New Roman"/>
+          <w:color w:val="000000"/>
+          <w:kern w:val="2"/>
+        </w:rPr>
+        <w:t xml:space="preserve"> </w:t>
+      </w:r>
+      <w:r>
+        <w:rPr>
+          <w:rFonts w:ascii="Times New Roman" w:eastAsiaTheme="minorEastAsia" w:hAnsi="Times New Roman" w:cs="Times New Roman"/>
+          <w:color w:val="000000"/>
+          <w:kern w:val="2"/>
+        </w:rPr>
+        <w:t>修正项；</w:t>
+      </w:r>
+      <w:proofErr w:type="spellStart"/>
       <w:r>
         <w:rPr>
           <w:rFonts w:ascii="Times New Roman" w:eastAsiaTheme="minorEastAsia" w:hAnsi="Times New Roman" w:cs="Times New Roman"/>
@@ -14173,31 +14148,16 @@
           <w:color w:val="000000"/>
           <w:kern w:val="2"/>
         </w:rPr>
-        <w:t>C2</w:t>
-      </w:r>
+        <w:t>Etors</w:t>
+      </w:r>
+      <w:proofErr w:type="spellEnd"/>
       <w:r>
         <w:rPr>
           <w:rFonts w:ascii="Times New Roman" w:eastAsiaTheme="minorEastAsia" w:hAnsi="Times New Roman" w:cs="Times New Roman"/>
           <w:color w:val="000000"/>
           <w:kern w:val="2"/>
         </w:rPr>
-        <w:t>表示</w:t>
-      </w:r>
-      <w:r>
-        <w:rPr>
-          <w:rFonts w:ascii="Times New Roman" w:eastAsiaTheme="minorEastAsia" w:hAnsi="Times New Roman" w:cs="Times New Roman"/>
-          <w:color w:val="000000"/>
-          <w:kern w:val="2"/>
-        </w:rPr>
-        <w:t xml:space="preserve"> </w:t>
-      </w:r>
-      <w:r>
-        <w:rPr>
-          <w:rFonts w:ascii="Times New Roman" w:eastAsiaTheme="minorEastAsia" w:hAnsi="Times New Roman" w:cs="Times New Roman"/>
-          <w:color w:val="000000"/>
-          <w:kern w:val="2"/>
-        </w:rPr>
-        <w:t>修正项；</w:t>
+        <w:t>、</w:t>
       </w:r>
       <w:proofErr w:type="spellStart"/>
       <w:r>
@@ -14208,7 +14168,7 @@
           <w:color w:val="000000"/>
           <w:kern w:val="2"/>
         </w:rPr>
-        <w:t>Etors</w:t>
+        <w:t>Econj</w:t>
       </w:r>
       <w:proofErr w:type="spellEnd"/>
       <w:r>
@@ -14217,9 +14177,8 @@
           <w:color w:val="000000"/>
           <w:kern w:val="2"/>
         </w:rPr>
-        <w:t>、</w:t>
-      </w:r>
-      <w:proofErr w:type="spellStart"/>
+        <w:t>表示四体作用项；</w:t>
+      </w:r>
       <w:r>
         <w:rPr>
           <w:rFonts w:ascii="Times New Roman" w:eastAsiaTheme="minorEastAsia" w:hAnsi="Times New Roman" w:cs="Times New Roman"/>
@@ -14228,17 +14187,17 @@
           <w:color w:val="000000"/>
           <w:kern w:val="2"/>
         </w:rPr>
-        <w:t>Econj</w:t>
-      </w:r>
-      <w:proofErr w:type="spellEnd"/>
+        <w:t>EH-bond</w:t>
+      </w:r>
       <w:r>
         <w:rPr>
           <w:rFonts w:ascii="Times New Roman" w:eastAsiaTheme="minorEastAsia" w:hAnsi="Times New Roman" w:cs="Times New Roman"/>
           <w:color w:val="000000"/>
           <w:kern w:val="2"/>
         </w:rPr>
-        <w:t>表示四体作用项；</w:t>
-      </w:r>
+        <w:t>表示氢键作用项；</w:t>
+      </w:r>
+      <w:proofErr w:type="spellStart"/>
       <w:r>
         <w:rPr>
           <w:rFonts w:ascii="Times New Roman" w:eastAsiaTheme="minorEastAsia" w:hAnsi="Times New Roman" w:cs="Times New Roman"/>
@@ -14247,8 +14206,18 @@
           <w:color w:val="000000"/>
           <w:kern w:val="2"/>
         </w:rPr>
-        <w:t>EH</w:t>
-      </w:r>
+        <w:t>Etriple</w:t>
+      </w:r>
+      <w:proofErr w:type="spellEnd"/>
+      <w:r>
+        <w:rPr>
+          <w:rFonts w:ascii="Times New Roman" w:eastAsiaTheme="minorEastAsia" w:hAnsi="Times New Roman" w:cs="Times New Roman"/>
+          <w:color w:val="000000"/>
+          <w:kern w:val="2"/>
+        </w:rPr>
+        <w:t>表示三键修正项；</w:t>
+      </w:r>
+      <w:proofErr w:type="spellStart"/>
       <w:r>
         <w:rPr>
           <w:rFonts w:ascii="Times New Roman" w:eastAsiaTheme="minorEastAsia" w:hAnsi="Times New Roman" w:cs="Times New Roman"/>
@@ -14257,8 +14226,18 @@
           <w:color w:val="000000"/>
           <w:kern w:val="2"/>
         </w:rPr>
-        <w:t>-</w:t>
-      </w:r>
+        <w:t>EvdWaals</w:t>
+      </w:r>
+      <w:proofErr w:type="spellEnd"/>
+      <w:r>
+        <w:rPr>
+          <w:rFonts w:ascii="Times New Roman" w:eastAsiaTheme="minorEastAsia" w:hAnsi="Times New Roman" w:cs="Times New Roman"/>
+          <w:color w:val="000000"/>
+          <w:kern w:val="2"/>
+        </w:rPr>
+        <w:t>表示范德华能、</w:t>
+      </w:r>
+      <w:proofErr w:type="spellStart"/>
       <w:r>
         <w:rPr>
           <w:rFonts w:ascii="Times New Roman" w:eastAsiaTheme="minorEastAsia" w:hAnsi="Times New Roman" w:cs="Times New Roman"/>
@@ -14267,96 +14246,7 @@
           <w:color w:val="000000"/>
           <w:kern w:val="2"/>
         </w:rPr>
-        <w:t>bond</w:t>
-      </w:r>
-      <w:r>
-        <w:rPr>
-          <w:rFonts w:ascii="Times New Roman" w:eastAsiaTheme="minorEastAsia" w:hAnsi="Times New Roman" w:cs="Times New Roman"/>
-          <w:color w:val="000000"/>
-          <w:kern w:val="2"/>
-        </w:rPr>
-        <w:t>表示氢键作用项；</w:t>
-      </w:r>
-      <w:proofErr w:type="spellStart"/>
-      <w:r>
-        <w:rPr>
-          <w:rFonts w:ascii="Times New Roman" w:eastAsiaTheme="minorEastAsia" w:hAnsi="Times New Roman" w:cs="Times New Roman"/>
-          <w:i/>
-          <w:iCs/>
-          <w:color w:val="000000"/>
-          <w:kern w:val="2"/>
-        </w:rPr>
-        <w:t>E</w:t>
-      </w:r>
-      <w:r>
-        <w:rPr>
-          <w:rFonts w:ascii="Times New Roman" w:eastAsiaTheme="minorEastAsia" w:hAnsi="Times New Roman" w:cs="Times New Roman"/>
-          <w:i/>
-          <w:iCs/>
-          <w:color w:val="000000"/>
-          <w:kern w:val="2"/>
-        </w:rPr>
-        <w:t>triple</w:t>
-      </w:r>
-      <w:proofErr w:type="spellEnd"/>
-      <w:r>
-        <w:rPr>
-          <w:rFonts w:ascii="Times New Roman" w:eastAsiaTheme="minorEastAsia" w:hAnsi="Times New Roman" w:cs="Times New Roman"/>
-          <w:color w:val="000000"/>
-          <w:kern w:val="2"/>
-        </w:rPr>
-        <w:t>表示三键修正项；</w:t>
-      </w:r>
-      <w:proofErr w:type="spellStart"/>
-      <w:r>
-        <w:rPr>
-          <w:rFonts w:ascii="Times New Roman" w:eastAsiaTheme="minorEastAsia" w:hAnsi="Times New Roman" w:cs="Times New Roman"/>
-          <w:i/>
-          <w:iCs/>
-          <w:color w:val="000000"/>
-          <w:kern w:val="2"/>
-        </w:rPr>
-        <w:t>E</w:t>
-      </w:r>
-      <w:r>
-        <w:rPr>
-          <w:rFonts w:ascii="Times New Roman" w:eastAsiaTheme="minorEastAsia" w:hAnsi="Times New Roman" w:cs="Times New Roman"/>
-          <w:i/>
-          <w:iCs/>
-          <w:color w:val="000000"/>
-          <w:kern w:val="2"/>
-        </w:rPr>
-        <w:t>vdWaals</w:t>
-      </w:r>
-      <w:proofErr w:type="spellEnd"/>
-      <w:r>
-        <w:rPr>
-          <w:rFonts w:ascii="Times New Roman" w:eastAsiaTheme="minorEastAsia" w:hAnsi="Times New Roman" w:cs="Times New Roman"/>
-          <w:color w:val="000000"/>
-          <w:kern w:val="2"/>
-        </w:rPr>
-        <w:t>表示范德华能、</w:t>
-      </w:r>
-      <w:proofErr w:type="spellStart"/>
-      <w:r>
-        <w:rPr>
-          <w:rFonts w:ascii="Times New Roman" w:eastAsiaTheme="minorEastAsia" w:hAnsi="Times New Roman" w:cs="Times New Roman"/>
-          <w:i/>
-          <w:iCs/>
-          <w:color w:val="000000"/>
-          <w:kern w:val="2"/>
-        </w:rPr>
-        <w:t>E</w:t>
-      </w:r>
-      <w:r>
-        <w:rPr>
-          <w:rFonts w:ascii="Times New Roman" w:eastAsiaTheme="minorEastAsia" w:hAnsi="Times New Roman" w:cs="Times New Roman"/>
-          <w:i/>
-          <w:iCs/>
-          <w:color w:val="000000"/>
-          <w:kern w:val="2"/>
-        </w:rPr>
-        <w:t>Coulomb</w:t>
+        <w:t>ECoulomb</w:t>
       </w:r>
       <w:proofErr w:type="spellEnd"/>
       <w:r>
@@ -14373,7 +14263,7 @@
         <w:spacing w:line="360" w:lineRule="auto"/>
         <w:ind w:firstLineChars="200" w:firstLine="480"/>
         <w:rPr>
-          <w:rFonts w:ascii="Times New Roman" w:hAnsi="Times New Roman" w:cs="Times New Roman" w:hint="eastAsia"/>
+          <w:rFonts w:ascii="Times New Roman" w:hAnsi="Times New Roman" w:cs="Times New Roman"/>
           <w:sz w:val="24"/>
           <w:szCs w:val="24"/>
         </w:rPr>
@@ -14386,7 +14276,7 @@
         <w:ind w:firstLineChars="200" w:firstLine="480"/>
         <w:jc w:val="both"/>
         <w:rPr>
-          <w:rFonts w:ascii="Times New Roman" w:hAnsi="Times New Roman" w:cs="Times New Roman" w:hint="eastAsia"/>
+          <w:rFonts w:ascii="Times New Roman" w:hAnsi="Times New Roman" w:cs="Times New Roman"/>
         </w:rPr>
       </w:pPr>
     </w:p>
@@ -14490,7 +14380,7 @@
         <w:ind w:firstLineChars="200" w:firstLine="420"/>
         <w:jc w:val="left"/>
         <w:rPr>
-          <w:rFonts w:ascii="Times New Roman" w:hAnsi="Times New Roman" w:cs="Times New Roman" w:hint="eastAsia"/>
+          <w:rFonts w:ascii="Times New Roman" w:hAnsi="Times New Roman" w:cs="Times New Roman"/>
         </w:rPr>
       </w:pPr>
       <w:r>
@@ -14669,7 +14559,6 @@
         <w:rPr>
           <w:rFonts w:ascii="Times New Roman" w:hAnsi="Times New Roman" w:cs="Times New Roman" w:hint="eastAsia"/>
         </w:rPr>
-        <w:lastRenderedPageBreak/>
         <w:t>S</w:t>
       </w:r>
       <w:r>
@@ -14748,7 +14637,7 @@
         <w:ind w:firstLineChars="200" w:firstLine="480"/>
         <w:jc w:val="left"/>
         <w:rPr>
-          <w:rFonts w:ascii="Times New Roman" w:hAnsi="Times New Roman" w:cs="Times New Roman" w:hint="eastAsia"/>
+          <w:rFonts w:ascii="Times New Roman" w:hAnsi="Times New Roman" w:cs="Times New Roman"/>
           <w:i/>
           <w:sz w:val="24"/>
           <w:szCs w:val="24"/>
@@ -14760,6 +14649,7 @@
           <w:sz w:val="24"/>
           <w:szCs w:val="24"/>
         </w:rPr>
+        <w:lastRenderedPageBreak/>
         <w:t>经过最近几年的快速发展，目前</w:t>
       </w:r>
       <w:proofErr w:type="spellStart"/>
@@ -15178,7 +15068,105 @@
           <w:sz w:val="24"/>
           <w:szCs w:val="24"/>
         </w:rPr>
-        <w:t>随着计算机和模拟手段的发展，研究者们开始尝试从微观尺度对煤的物理化学性</w:t>
+        <w:t>随着计算机和模拟手段的发展，研究者们开始尝试从微观尺度对煤的物理化学性质进行</w:t>
+      </w:r>
+      <w:proofErr w:type="gramStart"/>
+      <w:r>
+        <w:rPr>
+          <w:rFonts w:ascii="Times New Roman" w:hAnsi="Times New Roman" w:cs="Times New Roman" w:hint="eastAsia"/>
+          <w:sz w:val="24"/>
+          <w:szCs w:val="24"/>
+        </w:rPr>
+        <w:t>研</w:t>
+      </w:r>
+      <w:proofErr w:type="gramEnd"/>
+      <w:r>
+        <w:rPr>
+          <w:rFonts w:ascii="Times New Roman" w:hAnsi="Times New Roman" w:cs="Times New Roman" w:hint="eastAsia"/>
+          <w:sz w:val="24"/>
+          <w:szCs w:val="24"/>
+        </w:rPr>
+        <w:t>巧，探讨煤热解过程中所表现的内在机理，为煤转化新工艺的开发提供理论支持。煤热解气体产物，如</w:t>
+      </w:r>
+      <w:r>
+        <w:rPr>
+          <w:rFonts w:ascii="Times New Roman" w:hAnsi="Times New Roman" w:cs="Times New Roman" w:hint="eastAsia"/>
+          <w:sz w:val="24"/>
+          <w:szCs w:val="24"/>
+        </w:rPr>
+        <w:t>H2</w:t>
+      </w:r>
+      <w:r>
+        <w:rPr>
+          <w:rFonts w:ascii="Times New Roman" w:hAnsi="Times New Roman" w:cs="Times New Roman" w:hint="eastAsia"/>
+          <w:sz w:val="24"/>
+          <w:szCs w:val="24"/>
+        </w:rPr>
+        <w:t>、</w:t>
+      </w:r>
+      <w:r>
+        <w:rPr>
+          <w:rFonts w:ascii="Times New Roman" w:hAnsi="Times New Roman" w:cs="Times New Roman" w:hint="eastAsia"/>
+          <w:sz w:val="24"/>
+          <w:szCs w:val="24"/>
+        </w:rPr>
+        <w:t>CH4</w:t>
+      </w:r>
+      <w:r>
+        <w:rPr>
+          <w:rFonts w:ascii="Times New Roman" w:hAnsi="Times New Roman" w:cs="Times New Roman" w:hint="eastAsia"/>
+          <w:sz w:val="24"/>
+          <w:szCs w:val="24"/>
+        </w:rPr>
+        <w:t>、</w:t>
+      </w:r>
+      <w:r>
+        <w:rPr>
+          <w:rFonts w:ascii="Times New Roman" w:hAnsi="Times New Roman" w:cs="Times New Roman" w:hint="eastAsia"/>
+          <w:sz w:val="24"/>
+          <w:szCs w:val="24"/>
+        </w:rPr>
+        <w:t>CO</w:t>
+      </w:r>
+      <w:r>
+        <w:rPr>
+          <w:rFonts w:ascii="Times New Roman" w:hAnsi="Times New Roman" w:cs="Times New Roman" w:hint="eastAsia"/>
+          <w:sz w:val="24"/>
+          <w:szCs w:val="24"/>
+        </w:rPr>
+        <w:t>、</w:t>
+      </w:r>
+      <w:r>
+        <w:rPr>
+          <w:rFonts w:ascii="Times New Roman" w:hAnsi="Times New Roman" w:cs="Times New Roman" w:hint="eastAsia"/>
+          <w:sz w:val="24"/>
+          <w:szCs w:val="24"/>
+        </w:rPr>
+        <w:t>CO2H2S</w:t>
+      </w:r>
+      <w:r>
+        <w:rPr>
+          <w:rFonts w:ascii="Times New Roman" w:hAnsi="Times New Roman" w:cs="Times New Roman" w:hint="eastAsia"/>
+          <w:sz w:val="24"/>
+          <w:szCs w:val="24"/>
+        </w:rPr>
+        <w:t>和</w:t>
+      </w:r>
+      <w:r>
+        <w:rPr>
+          <w:rFonts w:ascii="Times New Roman" w:hAnsi="Times New Roman" w:cs="Times New Roman" w:hint="eastAsia"/>
+          <w:sz w:val="24"/>
+          <w:szCs w:val="24"/>
+        </w:rPr>
+        <w:t>HCN</w:t>
+      </w:r>
+      <w:r>
+        <w:rPr>
+          <w:rFonts w:ascii="Times New Roman" w:hAnsi="Times New Roman" w:cs="Times New Roman" w:hint="eastAsia"/>
+          <w:sz w:val="24"/>
+          <w:szCs w:val="24"/>
+        </w:rPr>
+        <w:t>等的形成与</w:t>
       </w:r>
       <w:r>
         <w:rPr>
@@ -15187,105 +15175,7 @@
           <w:szCs w:val="24"/>
         </w:rPr>
         <w:lastRenderedPageBreak/>
-        <w:t>质进行</w:t>
-      </w:r>
-      <w:proofErr w:type="gramStart"/>
-      <w:r>
-        <w:rPr>
-          <w:rFonts w:ascii="Times New Roman" w:hAnsi="Times New Roman" w:cs="Times New Roman" w:hint="eastAsia"/>
-          <w:sz w:val="24"/>
-          <w:szCs w:val="24"/>
-        </w:rPr>
-        <w:t>研</w:t>
-      </w:r>
-      <w:proofErr w:type="gramEnd"/>
-      <w:r>
-        <w:rPr>
-          <w:rFonts w:ascii="Times New Roman" w:hAnsi="Times New Roman" w:cs="Times New Roman" w:hint="eastAsia"/>
-          <w:sz w:val="24"/>
-          <w:szCs w:val="24"/>
-        </w:rPr>
-        <w:t>巧，探讨煤热解过程中所表现的内在机理，为煤转化新工艺的开发提供理论支持。煤热解气体产物，如</w:t>
-      </w:r>
-      <w:r>
-        <w:rPr>
-          <w:rFonts w:ascii="Times New Roman" w:hAnsi="Times New Roman" w:cs="Times New Roman" w:hint="eastAsia"/>
-          <w:sz w:val="24"/>
-          <w:szCs w:val="24"/>
-        </w:rPr>
-        <w:t>H2</w:t>
-      </w:r>
-      <w:r>
-        <w:rPr>
-          <w:rFonts w:ascii="Times New Roman" w:hAnsi="Times New Roman" w:cs="Times New Roman" w:hint="eastAsia"/>
-          <w:sz w:val="24"/>
-          <w:szCs w:val="24"/>
-        </w:rPr>
-        <w:t>、</w:t>
-      </w:r>
-      <w:r>
-        <w:rPr>
-          <w:rFonts w:ascii="Times New Roman" w:hAnsi="Times New Roman" w:cs="Times New Roman" w:hint="eastAsia"/>
-          <w:sz w:val="24"/>
-          <w:szCs w:val="24"/>
-        </w:rPr>
-        <w:t>CH4</w:t>
-      </w:r>
-      <w:r>
-        <w:rPr>
-          <w:rFonts w:ascii="Times New Roman" w:hAnsi="Times New Roman" w:cs="Times New Roman" w:hint="eastAsia"/>
-          <w:sz w:val="24"/>
-          <w:szCs w:val="24"/>
-        </w:rPr>
-        <w:t>、</w:t>
-      </w:r>
-      <w:r>
-        <w:rPr>
-          <w:rFonts w:ascii="Times New Roman" w:hAnsi="Times New Roman" w:cs="Times New Roman" w:hint="eastAsia"/>
-          <w:sz w:val="24"/>
-          <w:szCs w:val="24"/>
-        </w:rPr>
-        <w:t>CO</w:t>
-      </w:r>
-      <w:r>
-        <w:rPr>
-          <w:rFonts w:ascii="Times New Roman" w:hAnsi="Times New Roman" w:cs="Times New Roman" w:hint="eastAsia"/>
-          <w:sz w:val="24"/>
-          <w:szCs w:val="24"/>
-        </w:rPr>
-        <w:t>、</w:t>
-      </w:r>
-      <w:r>
-        <w:rPr>
-          <w:rFonts w:ascii="Times New Roman" w:hAnsi="Times New Roman" w:cs="Times New Roman" w:hint="eastAsia"/>
-          <w:sz w:val="24"/>
-          <w:szCs w:val="24"/>
-        </w:rPr>
-        <w:t>CO2H2S</w:t>
-      </w:r>
-      <w:r>
-        <w:rPr>
-          <w:rFonts w:ascii="Times New Roman" w:hAnsi="Times New Roman" w:cs="Times New Roman" w:hint="eastAsia"/>
-          <w:sz w:val="24"/>
-          <w:szCs w:val="24"/>
-        </w:rPr>
-        <w:t>和</w:t>
-      </w:r>
-      <w:r>
-        <w:rPr>
-          <w:rFonts w:ascii="Times New Roman" w:hAnsi="Times New Roman" w:cs="Times New Roman" w:hint="eastAsia"/>
-          <w:sz w:val="24"/>
-          <w:szCs w:val="24"/>
-        </w:rPr>
-        <w:t>HCN</w:t>
-      </w:r>
-      <w:r>
-        <w:rPr>
-          <w:rFonts w:ascii="Times New Roman" w:hAnsi="Times New Roman" w:cs="Times New Roman" w:hint="eastAsia"/>
-          <w:sz w:val="24"/>
-          <w:szCs w:val="24"/>
-        </w:rPr>
-        <w:t>等的形成与特定官能团或煤结构有关，因此借助基于反应力场的分子动力学模拟，可以更深入探究煤的热解反应机理。</w:t>
+        <w:t>特定官能团或煤结构有关，因此借助基于反应力场的分子动力学模拟，可以更深入探究煤的热解反应机理。</w:t>
       </w:r>
     </w:p>
     <w:p>
@@ -15391,8 +15281,6 @@
         </w:rPr>
         <w:t xml:space="preserve"> MD</w:t>
       </w:r>
-      <w:bookmarkStart w:id="6" w:name="_GoBack"/>
-      <w:bookmarkEnd w:id="6"/>
       <w:r>
         <w:rPr>
           <w:rFonts w:ascii="Times New Roman" w:eastAsiaTheme="minorEastAsia" w:hAnsi="Times New Roman" w:cs="Times New Roman"/>
@@ -15544,16 +15432,8 @@
         <w:rPr>
           <w:rFonts w:ascii="Times New Roman" w:eastAsiaTheme="minorEastAsia" w:hAnsi="Times New Roman" w:cs="Times New Roman"/>
         </w:rPr>
-        <w:t xml:space="preserve"> </w:t>
-      </w:r>
-      <w:proofErr w:type="spellStart"/>
-      <w:r>
-        <w:rPr>
-          <w:rFonts w:ascii="Times New Roman" w:eastAsiaTheme="minorEastAsia" w:hAnsi="Times New Roman" w:cs="Times New Roman"/>
-        </w:rPr>
-        <w:t>Gao</w:t>
-      </w:r>
-      <w:proofErr w:type="spellEnd"/>
+        <w:t xml:space="preserve"> Gao</w:t>
+      </w:r>
       <w:r>
         <w:rPr>
           <w:rFonts w:ascii="Times New Roman" w:eastAsiaTheme="minorEastAsia" w:hAnsi="Times New Roman" w:cs="Times New Roman"/>
@@ -15847,13 +15727,7 @@
         <w:rPr>
           <w:rFonts w:ascii="Times New Roman" w:eastAsiaTheme="minorEastAsia" w:hAnsi="Times New Roman" w:cs="Times New Roman"/>
         </w:rPr>
-        <w:t>还</w:t>
-      </w:r>
-      <w:r>
-        <w:rPr>
-          <w:rFonts w:ascii="Times New Roman" w:eastAsiaTheme="minorEastAsia" w:hAnsi="Times New Roman" w:cs="Times New Roman"/>
-        </w:rPr>
-        <w:t>采用</w:t>
+        <w:t>还采用</w:t>
       </w:r>
       <w:proofErr w:type="spellStart"/>
       <w:r>
@@ -16141,19 +16015,11 @@
           <w:rFonts w:ascii="Times New Roman" w:eastAsiaTheme="minorEastAsia" w:hAnsi="Times New Roman" w:cs="Times New Roman"/>
         </w:rPr>
       </w:pPr>
-      <w:proofErr w:type="spellStart"/>
-      <w:r>
-        <w:rPr>
-          <w:rFonts w:ascii="Times New Roman" w:eastAsiaTheme="minorEastAsia" w:hAnsi="Times New Roman" w:cs="Times New Roman"/>
-        </w:rPr>
-        <w:t>Zheng</w:t>
-      </w:r>
-      <w:proofErr w:type="spellEnd"/>
-      <w:r>
-        <w:rPr>
-          <w:rFonts w:ascii="Times New Roman" w:eastAsiaTheme="minorEastAsia" w:hAnsi="Times New Roman" w:cs="Times New Roman"/>
-        </w:rPr>
-        <w:t xml:space="preserve"> M[]</w:t>
+      <w:r>
+        <w:rPr>
+          <w:rFonts w:ascii="Times New Roman" w:eastAsiaTheme="minorEastAsia" w:hAnsi="Times New Roman" w:cs="Times New Roman"/>
+        </w:rPr>
+        <w:t>Zheng M[]</w:t>
       </w:r>
       <w:r>
         <w:rPr>
@@ -16646,7 +16512,21 @@
         <w:rPr>
           <w:rFonts w:ascii="Times New Roman" w:eastAsiaTheme="minorEastAsia" w:hAnsi="Times New Roman" w:cs="Times New Roman"/>
         </w:rPr>
-        <w:t xml:space="preserve"> Jin[]</w:t>
+        <w:t xml:space="preserve"> </w:t>
+      </w:r>
+      <w:proofErr w:type="spellStart"/>
+      <w:r>
+        <w:rPr>
+          <w:rFonts w:ascii="Times New Roman" w:eastAsiaTheme="minorEastAsia" w:hAnsi="Times New Roman" w:cs="Times New Roman"/>
+        </w:rPr>
+        <w:t>Jin</w:t>
+      </w:r>
+      <w:proofErr w:type="spellEnd"/>
+      <w:r>
+        <w:rPr>
+          <w:rFonts w:ascii="Times New Roman" w:eastAsiaTheme="minorEastAsia" w:hAnsi="Times New Roman" w:cs="Times New Roman"/>
+        </w:rPr>
+        <w:t>[]</w:t>
       </w:r>
       <w:r>
         <w:rPr>
@@ -17077,7 +16957,7 @@
         <w:spacing w:line="360" w:lineRule="auto"/>
         <w:ind w:firstLineChars="200" w:firstLine="480"/>
         <w:rPr>
-          <w:rFonts w:ascii="Times New Roman" w:hAnsi="Times New Roman" w:cs="Times New Roman" w:hint="eastAsia"/>
+          <w:rFonts w:ascii="Times New Roman" w:hAnsi="Times New Roman" w:cs="Times New Roman"/>
           <w:sz w:val="24"/>
           <w:szCs w:val="24"/>
         </w:rPr>
@@ -17202,7 +17082,7 @@
         <w:spacing w:line="360" w:lineRule="auto"/>
         <w:ind w:firstLineChars="200" w:firstLine="480"/>
         <w:rPr>
-          <w:rFonts w:ascii="Times New Roman" w:hAnsi="Times New Roman" w:cs="Times New Roman" w:hint="eastAsia"/>
+          <w:rFonts w:ascii="Times New Roman" w:hAnsi="Times New Roman" w:cs="Times New Roman"/>
           <w:sz w:val="24"/>
           <w:szCs w:val="24"/>
         </w:rPr>
@@ -23119,7 +22999,6 @@
     <w:uiPriority w:val="59"/>
     <w:rsid w:val="00D5122B"/>
     <w:tblPr>
-      <w:tblInd w:w="0" w:type="dxa"/>
       <w:tblBorders>
         <w:top w:val="single" w:sz="4" w:space="0" w:color="auto"/>
         <w:left w:val="single" w:sz="4" w:space="0" w:color="auto"/>
@@ -23128,12 +23007,6 @@
         <w:insideH w:val="single" w:sz="4" w:space="0" w:color="auto"/>
         <w:insideV w:val="single" w:sz="4" w:space="0" w:color="auto"/>
       </w:tblBorders>
-      <w:tblCellMar>
-        <w:top w:w="0" w:type="dxa"/>
-        <w:left w:w="108" w:type="dxa"/>
-        <w:bottom w:w="0" w:type="dxa"/>
-        <w:right w:w="108" w:type="dxa"/>
-      </w:tblCellMar>
     </w:tblPr>
   </w:style>
   <w:style w:type="paragraph" w:styleId="a7">
@@ -23689,7 +23562,6 @@
     <w:uiPriority w:val="59"/>
     <w:rsid w:val="00D5122B"/>
     <w:tblPr>
-      <w:tblInd w:w="0" w:type="dxa"/>
       <w:tblBorders>
         <w:top w:val="single" w:sz="4" w:space="0" w:color="auto"/>
         <w:left w:val="single" w:sz="4" w:space="0" w:color="auto"/>
@@ -23698,12 +23570,6 @@
         <w:insideH w:val="single" w:sz="4" w:space="0" w:color="auto"/>
         <w:insideV w:val="single" w:sz="4" w:space="0" w:color="auto"/>
       </w:tblBorders>
-      <w:tblCellMar>
-        <w:top w:w="0" w:type="dxa"/>
-        <w:left w:w="108" w:type="dxa"/>
-        <w:bottom w:w="0" w:type="dxa"/>
-        <w:right w:w="108" w:type="dxa"/>
-      </w:tblCellMar>
     </w:tblPr>
   </w:style>
   <w:style w:type="paragraph" w:styleId="a7">

</xml_diff>

<commit_message>
2019.03.20 modify No.02 g
</commit_message>
<xml_diff>
--- a/paper/Chapter 01.docx
+++ b/paper/Chapter 01.docx
@@ -81,7 +81,23 @@
           <w:sz w:val="24"/>
           <w:szCs w:val="24"/>
         </w:rPr>
-        <w:t>生存和持续发展的重要物质基础，</w:t>
+        <w:t>生存和持续发展的重要物质基础</w:t>
+      </w:r>
+      <w:r>
+        <w:rPr>
+          <w:rFonts w:ascii="Times New Roman" w:hAnsi="Times New Roman" w:cs="Times New Roman" w:hint="eastAsia"/>
+          <w:sz w:val="24"/>
+          <w:szCs w:val="24"/>
+        </w:rPr>
+        <w:t>[]</w:t>
+      </w:r>
+      <w:r>
+        <w:rPr>
+          <w:rFonts w:ascii="Times New Roman" w:hAnsi="Times New Roman" w:cs="Times New Roman" w:hint="eastAsia"/>
+          <w:sz w:val="24"/>
+          <w:szCs w:val="24"/>
+        </w:rPr>
+        <w:t>，</w:t>
       </w:r>
       <w:r>
         <w:rPr>
@@ -137,6 +153,14 @@
           <w:sz w:val="24"/>
           <w:szCs w:val="24"/>
         </w:rPr>
+        <w:t>[]</w:t>
+      </w:r>
+      <w:r>
+        <w:rPr>
+          <w:rFonts w:ascii="Times New Roman" w:hAnsi="Times New Roman" w:cs="Times New Roman" w:hint="eastAsia"/>
+          <w:sz w:val="24"/>
+          <w:szCs w:val="24"/>
+        </w:rPr>
         <w:t>。</w:t>
       </w:r>
       <w:r>
@@ -145,23 +169,23 @@
           <w:sz w:val="24"/>
           <w:szCs w:val="24"/>
         </w:rPr>
-        <w:t>中国是</w:t>
-      </w:r>
-      <w:r>
-        <w:rPr>
-          <w:rFonts w:ascii="Times New Roman" w:hAnsi="Times New Roman" w:cs="Times New Roman" w:hint="eastAsia"/>
-          <w:sz w:val="24"/>
-          <w:szCs w:val="24"/>
-        </w:rPr>
-        <w:t>世</w:t>
-      </w:r>
-      <w:r>
-        <w:rPr>
-          <w:rFonts w:ascii="Times New Roman" w:hAnsi="Times New Roman" w:cs="Times New Roman" w:hint="eastAsia"/>
-          <w:sz w:val="24"/>
-          <w:szCs w:val="24"/>
-        </w:rPr>
-        <w:t>界上最大的煤炭生产国和消费国</w:t>
+        <w:t>煤炭</w:t>
+      </w:r>
+      <w:r>
+        <w:rPr>
+          <w:rFonts w:ascii="Times New Roman" w:hAnsi="Times New Roman" w:cs="Times New Roman" w:hint="eastAsia"/>
+          <w:sz w:val="24"/>
+          <w:szCs w:val="24"/>
+        </w:rPr>
+        <w:t>是我国现阶段最主要的能量来源</w:t>
+      </w:r>
+      <w:r>
+        <w:rPr>
+          <w:rFonts w:ascii="Times New Roman" w:hAnsi="Times New Roman" w:cs="Times New Roman" w:hint="eastAsia"/>
+          <w:sz w:val="24"/>
+          <w:szCs w:val="24"/>
+        </w:rPr>
+        <w:t>[]</w:t>
       </w:r>
       <w:r>
         <w:rPr>
@@ -181,11 +205,19 @@
       </w:r>
       <w:r>
         <w:rPr>
-          <w:rFonts w:ascii="Times New Roman" w:hAnsi="Times New Roman" w:cs="Times New Roman"/>
-          <w:sz w:val="24"/>
-          <w:szCs w:val="24"/>
-        </w:rPr>
-        <w:t>中国</w:t>
+          <w:rFonts w:ascii="Times New Roman" w:hAnsi="Times New Roman" w:cs="Times New Roman" w:hint="eastAsia"/>
+          <w:sz w:val="24"/>
+          <w:szCs w:val="24"/>
+        </w:rPr>
+        <w:t>我</w:t>
+      </w:r>
+      <w:r>
+        <w:rPr>
+          <w:rFonts w:ascii="Times New Roman" w:hAnsi="Times New Roman" w:cs="Times New Roman"/>
+          <w:sz w:val="24"/>
+          <w:szCs w:val="24"/>
+        </w:rPr>
+        <w:t>国</w:t>
       </w:r>
       <w:r>
         <w:rPr>
@@ -209,7 +241,39 @@
           <w:sz w:val="24"/>
           <w:szCs w:val="24"/>
         </w:rPr>
-        <w:t>源消费和生产增速都远低于近期历史平均水平，但中国仍主导着世界</w:t>
+        <w:t>源消费和生产增速都远低于近期历史平均水平</w:t>
+      </w:r>
+      <w:r>
+        <w:rPr>
+          <w:rFonts w:ascii="Times New Roman" w:hAnsi="Times New Roman" w:cs="Times New Roman" w:hint="eastAsia"/>
+          <w:sz w:val="24"/>
+          <w:szCs w:val="24"/>
+        </w:rPr>
+        <w:t>[]</w:t>
+      </w:r>
+      <w:r>
+        <w:rPr>
+          <w:rFonts w:ascii="Times New Roman" w:hAnsi="Times New Roman" w:cs="Times New Roman"/>
+          <w:sz w:val="24"/>
+          <w:szCs w:val="24"/>
+        </w:rPr>
+        <w:t>，但</w:t>
+      </w:r>
+      <w:r>
+        <w:rPr>
+          <w:rFonts w:ascii="Times New Roman" w:hAnsi="Times New Roman" w:cs="Times New Roman" w:hint="eastAsia"/>
+          <w:sz w:val="24"/>
+          <w:szCs w:val="24"/>
+        </w:rPr>
+        <w:t>我</w:t>
+      </w:r>
+      <w:r>
+        <w:rPr>
+          <w:rFonts w:ascii="Times New Roman" w:hAnsi="Times New Roman" w:cs="Times New Roman"/>
+          <w:sz w:val="24"/>
+          <w:szCs w:val="24"/>
+        </w:rPr>
+        <w:t>国仍主导着世界</w:t>
       </w:r>
       <w:r>
         <w:rPr>
@@ -265,7 +329,23 @@
           <w:sz w:val="24"/>
           <w:szCs w:val="24"/>
         </w:rPr>
-        <w:t>能源结构中的</w:t>
+        <w:t>能源结构</w:t>
+      </w:r>
+      <w:r>
+        <w:rPr>
+          <w:rFonts w:ascii="Times New Roman" w:hAnsi="Times New Roman" w:cs="Times New Roman" w:hint="eastAsia"/>
+          <w:sz w:val="24"/>
+          <w:szCs w:val="24"/>
+        </w:rPr>
+        <w:t>[]</w:t>
+      </w:r>
+      <w:r>
+        <w:rPr>
+          <w:rFonts w:ascii="Times New Roman" w:hAnsi="Times New Roman" w:cs="Times New Roman"/>
+          <w:sz w:val="24"/>
+          <w:szCs w:val="24"/>
+        </w:rPr>
+        <w:t>中的</w:t>
       </w:r>
       <w:r>
         <w:rPr>
@@ -330,6 +410,14 @@
           <w:szCs w:val="24"/>
         </w:rPr>
         <w:t>消费国</w:t>
+      </w:r>
+      <w:r>
+        <w:rPr>
+          <w:rFonts w:ascii="Times New Roman" w:hAnsi="Times New Roman" w:cs="Times New Roman" w:hint="eastAsia"/>
+          <w:sz w:val="24"/>
+          <w:szCs w:val="24"/>
+        </w:rPr>
+        <w:t>[]</w:t>
       </w:r>
       <w:r>
         <w:rPr>
@@ -6806,7 +6894,15 @@
           <w:sz w:val="24"/>
           <w:szCs w:val="24"/>
         </w:rPr>
-        <w:t>上世纪五十年代，有关煤炭的基本理论如煤岩学和煤的诞生，煤</w:t>
+        <w:t>上世纪五十年代，有关煤炭的基本理论如煤岩学和煤的出现并且迅速发展</w:t>
+      </w:r>
+      <w:r>
+        <w:rPr>
+          <w:rFonts w:ascii="Times New Roman" w:hAnsi="Times New Roman" w:cs="Times New Roman" w:hint="eastAsia"/>
+          <w:sz w:val="24"/>
+          <w:szCs w:val="24"/>
+        </w:rPr>
+        <w:t>，煤</w:t>
       </w:r>
       <w:r>
         <w:rPr>
@@ -6967,15 +7063,6 @@
           <w:sz w:val="24"/>
         </w:rPr>
         <w:t>缩合</w:t>
-      </w:r>
-      <w:proofErr w:type="gramStart"/>
-      <w:r>
-        <w:rPr>
-          <w:bCs/>
-          <w:kern w:val="0"/>
-          <w:sz w:val="24"/>
-        </w:rPr>
-        <w:t>芳香环</w:t>
       </w:r>
       <w:r>
         <w:rPr>
@@ -6984,6 +7071,49 @@
           <w:kern w:val="0"/>
           <w:sz w:val="24"/>
         </w:rPr>
+        <w:t>态</w:t>
+      </w:r>
+      <w:r>
+        <w:rPr>
+          <w:bCs/>
+          <w:kern w:val="0"/>
+          <w:sz w:val="24"/>
+        </w:rPr>
+        <w:t>芳香</w:t>
+      </w:r>
+      <w:r>
+        <w:rPr>
+          <w:rFonts w:hint="eastAsia"/>
+          <w:bCs/>
+          <w:kern w:val="0"/>
+          <w:sz w:val="24"/>
+        </w:rPr>
+        <w:t>结构的</w:t>
+      </w:r>
+      <w:r>
+        <w:rPr>
+          <w:bCs/>
+          <w:kern w:val="0"/>
+          <w:sz w:val="24"/>
+        </w:rPr>
+        <w:t>环</w:t>
+      </w:r>
+      <w:r>
+        <w:rPr>
+          <w:rFonts w:hint="eastAsia"/>
+          <w:bCs/>
+          <w:kern w:val="0"/>
+          <w:sz w:val="24"/>
+        </w:rPr>
+        <w:t>状物</w:t>
+      </w:r>
+      <w:r>
+        <w:rPr>
+          <w:rFonts w:hint="eastAsia"/>
+          <w:bCs/>
+          <w:kern w:val="0"/>
+          <w:sz w:val="24"/>
+        </w:rPr>
         <w:t>及</w:t>
       </w:r>
       <w:r>
@@ -6992,16 +7122,7 @@
           <w:kern w:val="0"/>
           <w:sz w:val="24"/>
         </w:rPr>
-        <w:t>其</w:t>
-      </w:r>
-      <w:proofErr w:type="gramEnd"/>
-      <w:r>
-        <w:rPr>
-          <w:bCs/>
-          <w:kern w:val="0"/>
-          <w:sz w:val="24"/>
-        </w:rPr>
-        <w:t>周围的含氧官能团</w:t>
+        <w:t>其周围的含氧官能团</w:t>
       </w:r>
       <w:r>
         <w:rPr>
@@ -7214,6 +7335,14 @@
           <w:sz w:val="24"/>
           <w:szCs w:val="24"/>
         </w:rPr>
+        <w:t>[]</w:t>
+      </w:r>
+      <w:r>
+        <w:rPr>
+          <w:rFonts w:ascii="Times New Roman" w:hAnsi="Times New Roman" w:cs="Times New Roman" w:hint="eastAsia"/>
+          <w:sz w:val="24"/>
+          <w:szCs w:val="24"/>
+        </w:rPr>
         <w:t>根据一个煤化程度较低样品的结构信息表征，提出了著名的</w:t>
       </w:r>
       <w:r>
@@ -7257,6 +7386,14 @@
           <w:sz w:val="24"/>
           <w:szCs w:val="24"/>
         </w:rPr>
+        <w:t>并</w:t>
+      </w:r>
+      <w:r>
+        <w:rPr>
+          <w:rFonts w:ascii="Times New Roman" w:hAnsi="Times New Roman" w:cs="Times New Roman" w:hint="eastAsia"/>
+          <w:sz w:val="24"/>
+          <w:szCs w:val="24"/>
+        </w:rPr>
         <w:t>且</w:t>
       </w:r>
       <w:r>
@@ -7275,14 +7412,6 @@
         </w:rPr>
         <w:t>环</w:t>
       </w:r>
-      <w:r>
-        <w:rPr>
-          <w:rFonts w:ascii="Times New Roman" w:hAnsi="Times New Roman" w:cs="Times New Roman" w:hint="eastAsia"/>
-          <w:sz w:val="24"/>
-          <w:szCs w:val="24"/>
-        </w:rPr>
-        <w:t>间</w:t>
-      </w:r>
       <w:proofErr w:type="gramEnd"/>
       <w:r>
         <w:rPr>
@@ -7290,7 +7419,7 @@
           <w:sz w:val="24"/>
           <w:szCs w:val="24"/>
         </w:rPr>
-        <w:t>的载体为</w:t>
+        <w:t>间的载体为</w:t>
       </w:r>
       <w:r>
         <w:rPr>
@@ -7306,7 +7435,7 @@
           <w:sz w:val="24"/>
           <w:szCs w:val="24"/>
         </w:rPr>
-        <w:t>这在煤大分子结构</w:t>
+        <w:t>这在煤大分子</w:t>
       </w:r>
       <w:r>
         <w:rPr>
@@ -7315,7 +7444,7 @@
           <w:szCs w:val="24"/>
         </w:rPr>
         <w:lastRenderedPageBreak/>
-        <w:t>发展历程中具有跨时代的历史意义，但此模型的缺点是没有给出有关</w:t>
+        <w:t>结构发展历程中具有跨时代的历史意义，但此模型的缺点是没有给出有关</w:t>
       </w:r>
       <w:r>
         <w:rPr>
@@ -7376,7 +7505,33 @@
           <w:sz w:val="24"/>
           <w:szCs w:val="24"/>
         </w:rPr>
-        <w:t>W. H. Wiser</w:t>
+        <w:t xml:space="preserve">W. H. </w:t>
+      </w:r>
+      <w:proofErr w:type="gramStart"/>
+      <w:r>
+        <w:rPr>
+          <w:rFonts w:ascii="Times New Roman" w:hAnsi="Times New Roman" w:cs="Times New Roman" w:hint="eastAsia"/>
+          <w:sz w:val="24"/>
+          <w:szCs w:val="24"/>
+        </w:rPr>
+        <w:t>Wiser</w:t>
+      </w:r>
+      <w:r>
+        <w:rPr>
+          <w:rFonts w:ascii="Times New Roman" w:hAnsi="Times New Roman" w:cs="Times New Roman" w:hint="eastAsia"/>
+          <w:sz w:val="24"/>
+          <w:szCs w:val="24"/>
+        </w:rPr>
+        <w:t>[</w:t>
+      </w:r>
+      <w:proofErr w:type="gramEnd"/>
+      <w:r>
+        <w:rPr>
+          <w:rFonts w:ascii="Times New Roman" w:hAnsi="Times New Roman" w:cs="Times New Roman" w:hint="eastAsia"/>
+          <w:sz w:val="24"/>
+          <w:szCs w:val="24"/>
+        </w:rPr>
+        <w:t>]</w:t>
       </w:r>
       <w:r>
         <w:rPr>
@@ -7568,7 +7723,33 @@
           <w:sz w:val="24"/>
           <w:szCs w:val="24"/>
         </w:rPr>
-        <w:t>J. H. Shinn</w:t>
+        <w:t xml:space="preserve">J. H. </w:t>
+      </w:r>
+      <w:proofErr w:type="gramStart"/>
+      <w:r>
+        <w:rPr>
+          <w:rFonts w:ascii="Times New Roman" w:hAnsi="Times New Roman" w:cs="Times New Roman" w:hint="eastAsia"/>
+          <w:sz w:val="24"/>
+          <w:szCs w:val="24"/>
+        </w:rPr>
+        <w:t>Shinn</w:t>
+      </w:r>
+      <w:r>
+        <w:rPr>
+          <w:rFonts w:ascii="Times New Roman" w:hAnsi="Times New Roman" w:cs="Times New Roman" w:hint="eastAsia"/>
+          <w:sz w:val="24"/>
+          <w:szCs w:val="24"/>
+        </w:rPr>
+        <w:t>[</w:t>
+      </w:r>
+      <w:proofErr w:type="gramEnd"/>
+      <w:r>
+        <w:rPr>
+          <w:rFonts w:ascii="Times New Roman" w:hAnsi="Times New Roman" w:cs="Times New Roman" w:hint="eastAsia"/>
+          <w:sz w:val="24"/>
+          <w:szCs w:val="24"/>
+        </w:rPr>
+        <w:t>]</w:t>
       </w:r>
       <w:r>
         <w:rPr>
@@ -7964,7 +8145,33 @@
           <w:sz w:val="24"/>
           <w:szCs w:val="24"/>
         </w:rPr>
-        <w:t>P. B. Hirsch</w:t>
+        <w:t xml:space="preserve">P. B. </w:t>
+      </w:r>
+      <w:proofErr w:type="gramStart"/>
+      <w:r>
+        <w:rPr>
+          <w:rFonts w:ascii="Times New Roman" w:hAnsi="Times New Roman" w:cs="Times New Roman" w:hint="eastAsia"/>
+          <w:sz w:val="24"/>
+          <w:szCs w:val="24"/>
+        </w:rPr>
+        <w:t>Hirsch</w:t>
+      </w:r>
+      <w:r>
+        <w:rPr>
+          <w:rFonts w:ascii="Times New Roman" w:hAnsi="Times New Roman" w:cs="Times New Roman" w:hint="eastAsia"/>
+          <w:sz w:val="24"/>
+          <w:szCs w:val="24"/>
+        </w:rPr>
+        <w:t>[</w:t>
+      </w:r>
+      <w:proofErr w:type="gramEnd"/>
+      <w:r>
+        <w:rPr>
+          <w:rFonts w:ascii="Times New Roman" w:hAnsi="Times New Roman" w:cs="Times New Roman" w:hint="eastAsia"/>
+          <w:sz w:val="24"/>
+          <w:szCs w:val="24"/>
+        </w:rPr>
+        <w:t>]</w:t>
       </w:r>
       <w:r>
         <w:rPr>
@@ -8039,6 +8246,14 @@
           <w:sz w:val="24"/>
           <w:szCs w:val="24"/>
         </w:rPr>
+        <w:t>[]</w:t>
+      </w:r>
+      <w:r>
+        <w:rPr>
+          <w:rFonts w:ascii="Times New Roman" w:hAnsi="Times New Roman" w:cs="Times New Roman" w:hint="eastAsia"/>
+          <w:sz w:val="24"/>
+          <w:szCs w:val="24"/>
+        </w:rPr>
         <w:t>根据</w:t>
       </w:r>
       <w:r>
@@ -8055,26 +8270,16 @@
           <w:sz w:val="24"/>
           <w:szCs w:val="24"/>
         </w:rPr>
-        <w:t>谱</w:t>
-      </w:r>
-      <w:proofErr w:type="gramStart"/>
-      <w:r>
-        <w:rPr>
-          <w:rFonts w:ascii="Times New Roman" w:hAnsi="Times New Roman" w:cs="Times New Roman" w:hint="eastAsia"/>
-          <w:sz w:val="24"/>
-          <w:szCs w:val="24"/>
-        </w:rPr>
-        <w:t>图</w:t>
-      </w:r>
-      <w:r>
-        <w:rPr>
-          <w:rFonts w:ascii="Times New Roman" w:hAnsi="Times New Roman" w:cs="Times New Roman" w:hint="eastAsia"/>
-          <w:sz w:val="24"/>
-          <w:szCs w:val="24"/>
-        </w:rPr>
-        <w:t>关于</w:t>
-      </w:r>
-      <w:proofErr w:type="gramEnd"/>
+        <w:t>谱图</w:t>
+      </w:r>
+      <w:r>
+        <w:rPr>
+          <w:rFonts w:ascii="Times New Roman" w:hAnsi="Times New Roman" w:cs="Times New Roman" w:hint="eastAsia"/>
+          <w:sz w:val="24"/>
+          <w:szCs w:val="24"/>
+        </w:rPr>
+        <w:t>研究结果提出了</w:t>
+      </w:r>
       <w:r>
         <w:rPr>
           <w:rFonts w:ascii="Times New Roman" w:hAnsi="Times New Roman" w:cs="Times New Roman" w:hint="eastAsia"/>
@@ -8137,33 +8342,31 @@
           <w:sz w:val="24"/>
           <w:szCs w:val="24"/>
         </w:rPr>
-        <w:t>集</w:t>
-      </w:r>
-      <w:proofErr w:type="gramStart"/>
-      <w:r>
-        <w:rPr>
-          <w:rFonts w:ascii="Times New Roman" w:hAnsi="Times New Roman" w:cs="Times New Roman" w:hint="eastAsia"/>
-          <w:sz w:val="24"/>
-          <w:szCs w:val="24"/>
-        </w:rPr>
-        <w:t>态</w:t>
-      </w:r>
-      <w:r>
-        <w:rPr>
-          <w:rFonts w:ascii="Times New Roman" w:hAnsi="Times New Roman" w:cs="Times New Roman" w:hint="eastAsia"/>
-          <w:sz w:val="24"/>
-          <w:szCs w:val="24"/>
-        </w:rPr>
-        <w:t>芳环</w:t>
-      </w:r>
-      <w:proofErr w:type="gramEnd"/>
-      <w:r>
-        <w:rPr>
-          <w:rFonts w:ascii="Times New Roman" w:hAnsi="Times New Roman" w:cs="Times New Roman" w:hint="eastAsia"/>
-          <w:sz w:val="24"/>
-          <w:szCs w:val="24"/>
-        </w:rPr>
-        <w:t>，煤阶相近的</w:t>
+        <w:t>集态</w:t>
+      </w:r>
+      <w:r>
+        <w:rPr>
+          <w:rFonts w:ascii="Times New Roman" w:hAnsi="Times New Roman" w:cs="Times New Roman" w:hint="eastAsia"/>
+          <w:sz w:val="24"/>
+          <w:szCs w:val="24"/>
+        </w:rPr>
+        <w:t>芳</w:t>
+      </w:r>
+      <w:r>
+        <w:rPr>
+          <w:rFonts w:ascii="Times New Roman" w:hAnsi="Times New Roman" w:cs="Times New Roman" w:hint="eastAsia"/>
+          <w:sz w:val="24"/>
+          <w:szCs w:val="24"/>
+        </w:rPr>
+        <w:t>香</w:t>
+      </w:r>
+      <w:r>
+        <w:rPr>
+          <w:rFonts w:ascii="Times New Roman" w:hAnsi="Times New Roman" w:cs="Times New Roman" w:hint="eastAsia"/>
+          <w:sz w:val="24"/>
+          <w:szCs w:val="24"/>
+        </w:rPr>
+        <w:t>环，煤阶相近的</w:t>
       </w:r>
       <w:r>
         <w:rPr>
@@ -8402,9 +8605,9 @@
       <w:pPr>
         <w:widowControl/>
         <w:spacing w:line="360" w:lineRule="auto"/>
-        <w:ind w:firstLineChars="200" w:firstLine="420"/>
-        <w:rPr>
-          <w:rFonts w:ascii="宋体" w:eastAsia="宋体" w:hAnsi="宋体" w:cs="宋体"/>
+        <w:ind w:firstLineChars="200" w:firstLine="480"/>
+        <w:rPr>
+          <w:rFonts w:ascii="Times New Roman" w:hAnsi="Times New Roman" w:cs="Times New Roman"/>
           <w:kern w:val="0"/>
           <w:sz w:val="24"/>
           <w:szCs w:val="24"/>
@@ -8412,35 +8615,38 @@
       </w:pPr>
       <w:r>
         <w:rPr>
-          <w:rFonts w:hint="eastAsia"/>
+          <w:rFonts w:ascii="Times New Roman" w:hAnsi="Times New Roman" w:cs="Times New Roman"/>
           <w:bCs/>
           <w:kern w:val="0"/>
-          <w:szCs w:val="21"/>
+          <w:sz w:val="24"/>
+          <w:szCs w:val="24"/>
         </w:rPr>
         <w:t>1992</w:t>
       </w:r>
       <w:r>
         <w:rPr>
-          <w:rFonts w:hint="eastAsia"/>
+          <w:rFonts w:ascii="Times New Roman" w:hAnsi="Times New Roman" w:cs="Times New Roman"/>
           <w:bCs/>
           <w:kern w:val="0"/>
-          <w:szCs w:val="21"/>
+          <w:sz w:val="24"/>
+          <w:szCs w:val="24"/>
         </w:rPr>
         <w:t>年</w:t>
       </w:r>
       <w:r>
         <w:rPr>
-          <w:rFonts w:hint="eastAsia"/>
+          <w:rFonts w:ascii="Times New Roman" w:hAnsi="Times New Roman" w:cs="Times New Roman"/>
           <w:bCs/>
           <w:kern w:val="0"/>
-          <w:szCs w:val="21"/>
+          <w:sz w:val="24"/>
+          <w:szCs w:val="24"/>
         </w:rPr>
         <w:t>日本学者</w:t>
       </w:r>
       <w:proofErr w:type="spellStart"/>
       <w:r>
         <w:rPr>
-          <w:rFonts w:ascii="宋体" w:eastAsia="宋体" w:hAnsi="宋体" w:cs="宋体"/>
+          <w:rFonts w:ascii="Times New Roman" w:hAnsi="Times New Roman" w:cs="Times New Roman"/>
           <w:kern w:val="0"/>
           <w:sz w:val="24"/>
           <w:szCs w:val="24"/>
@@ -8450,7 +8656,7 @@
       <w:proofErr w:type="spellEnd"/>
       <w:r>
         <w:rPr>
-          <w:rFonts w:ascii="宋体" w:eastAsia="宋体" w:hAnsi="宋体" w:cs="宋体"/>
+          <w:rFonts w:ascii="Times New Roman" w:hAnsi="Times New Roman" w:cs="Times New Roman"/>
           <w:kern w:val="0"/>
           <w:sz w:val="24"/>
           <w:szCs w:val="24"/>
@@ -8459,7 +8665,16 @@
       </w:r>
       <w:r>
         <w:rPr>
-          <w:rFonts w:ascii="宋体" w:eastAsia="宋体" w:hAnsi="宋体" w:cs="宋体" w:hint="eastAsia"/>
+          <w:rFonts w:ascii="Times New Roman" w:hAnsi="Times New Roman" w:cs="Times New Roman" w:hint="eastAsia"/>
+          <w:kern w:val="0"/>
+          <w:sz w:val="24"/>
+          <w:szCs w:val="24"/>
+        </w:rPr>
+        <w:t>[]</w:t>
+      </w:r>
+      <w:r>
+        <w:rPr>
+          <w:rFonts w:ascii="Times New Roman" w:hAnsi="Times New Roman" w:cs="Times New Roman"/>
           <w:kern w:val="0"/>
           <w:sz w:val="24"/>
           <w:szCs w:val="24"/>
@@ -8468,7 +8683,7 @@
       </w:r>
       <w:r>
         <w:rPr>
-          <w:rFonts w:ascii="宋体" w:eastAsia="宋体" w:hAnsi="宋体" w:cs="宋体" w:hint="eastAsia"/>
+          <w:rFonts w:ascii="Times New Roman" w:hAnsi="Times New Roman" w:cs="Times New Roman"/>
           <w:kern w:val="0"/>
           <w:sz w:val="24"/>
           <w:szCs w:val="24"/>
@@ -8477,7 +8692,7 @@
       </w:r>
       <w:r>
         <w:rPr>
-          <w:rFonts w:ascii="Times New Roman" w:hAnsi="Times New Roman" w:cs="Times New Roman" w:hint="eastAsia"/>
+          <w:rFonts w:ascii="Times New Roman" w:hAnsi="Times New Roman" w:cs="Times New Roman"/>
           <w:sz w:val="24"/>
           <w:szCs w:val="24"/>
         </w:rPr>
@@ -8485,7 +8700,7 @@
       </w:r>
       <w:r>
         <w:rPr>
-          <w:rFonts w:ascii="Times New Roman" w:hAnsi="Times New Roman" w:cs="Times New Roman" w:hint="eastAsia"/>
+          <w:rFonts w:ascii="Times New Roman" w:hAnsi="Times New Roman" w:cs="Times New Roman"/>
           <w:sz w:val="24"/>
           <w:szCs w:val="24"/>
         </w:rPr>
@@ -8493,7 +8708,7 @@
       </w:r>
       <w:r>
         <w:rPr>
-          <w:rFonts w:ascii="Times New Roman" w:hAnsi="Times New Roman" w:cs="Times New Roman" w:hint="eastAsia"/>
+          <w:rFonts w:ascii="Times New Roman" w:hAnsi="Times New Roman" w:cs="Times New Roman"/>
           <w:sz w:val="24"/>
           <w:szCs w:val="24"/>
         </w:rPr>
@@ -8501,7 +8716,7 @@
       </w:r>
       <w:r>
         <w:rPr>
-          <w:rFonts w:ascii="宋体" w:eastAsia="宋体" w:hAnsi="宋体" w:cs="宋体" w:hint="eastAsia"/>
+          <w:rFonts w:ascii="Times New Roman" w:hAnsi="Times New Roman" w:cs="Times New Roman"/>
           <w:kern w:val="0"/>
           <w:sz w:val="24"/>
           <w:szCs w:val="24"/>
@@ -8511,7 +8726,7 @@
       <w:proofErr w:type="gramStart"/>
       <w:r>
         <w:rPr>
-          <w:rFonts w:ascii="宋体" w:eastAsia="宋体" w:hAnsi="宋体" w:cs="宋体" w:hint="eastAsia"/>
+          <w:rFonts w:ascii="Times New Roman" w:hAnsi="Times New Roman" w:cs="Times New Roman"/>
           <w:kern w:val="0"/>
           <w:sz w:val="24"/>
           <w:szCs w:val="24"/>
@@ -8521,7 +8736,7 @@
       <w:proofErr w:type="gramEnd"/>
       <w:r>
         <w:rPr>
-          <w:rFonts w:ascii="宋体" w:eastAsia="宋体" w:hAnsi="宋体" w:cs="宋体" w:hint="eastAsia"/>
+          <w:rFonts w:ascii="Times New Roman" w:hAnsi="Times New Roman" w:cs="Times New Roman"/>
           <w:kern w:val="0"/>
           <w:sz w:val="24"/>
           <w:szCs w:val="24"/>
@@ -8766,6 +8981,14 @@
           <w:sz w:val="24"/>
           <w:szCs w:val="24"/>
         </w:rPr>
+        <w:t>[]</w:t>
+      </w:r>
+      <w:r>
+        <w:rPr>
+          <w:rFonts w:ascii="Times New Roman" w:hAnsi="Times New Roman" w:cs="Times New Roman" w:hint="eastAsia"/>
+          <w:sz w:val="24"/>
+          <w:szCs w:val="24"/>
+        </w:rPr>
         <w:t>利用高分辨透射电镜为主要工具对煤结构进行研究之后</w:t>
       </w:r>
       <w:r>
@@ -8900,6 +9123,14 @@
           <w:sz w:val="24"/>
           <w:szCs w:val="24"/>
         </w:rPr>
+        <w:t>[]</w:t>
+      </w:r>
+      <w:r>
+        <w:rPr>
+          <w:rFonts w:ascii="Times New Roman" w:hAnsi="Times New Roman" w:cs="Times New Roman" w:hint="eastAsia"/>
+          <w:sz w:val="24"/>
+          <w:szCs w:val="24"/>
+        </w:rPr>
         <w:t>利用基于</w:t>
       </w:r>
       <w:r>
@@ -8956,25 +9187,15 @@
           <w:sz w:val="24"/>
           <w:szCs w:val="24"/>
         </w:rPr>
-        <w:t>个苯环的稠环芳香大分子结构模型；从另一方面解释了煤的</w:t>
-      </w:r>
-      <w:proofErr w:type="gramStart"/>
-      <w:r>
-        <w:rPr>
-          <w:rFonts w:ascii="Times New Roman" w:hAnsi="Times New Roman" w:cs="Times New Roman" w:hint="eastAsia"/>
-          <w:sz w:val="24"/>
-          <w:szCs w:val="24"/>
-        </w:rPr>
-        <w:t>电子谱与颜色</w:t>
-      </w:r>
-      <w:proofErr w:type="gramEnd"/>
-      <w:r>
-        <w:rPr>
-          <w:rFonts w:ascii="Times New Roman" w:hAnsi="Times New Roman" w:cs="Times New Roman" w:hint="eastAsia"/>
-          <w:sz w:val="24"/>
-          <w:szCs w:val="24"/>
-        </w:rPr>
-        <w:t>的形成因素。</w:t>
+        <w:t>个苯环的稠环芳香大分子结构模型；从另一方面解释了煤的电子谱是</w:t>
+      </w:r>
+      <w:r>
+        <w:rPr>
+          <w:rFonts w:ascii="Times New Roman" w:hAnsi="Times New Roman" w:cs="Times New Roman" w:hint="eastAsia"/>
+          <w:sz w:val="24"/>
+          <w:szCs w:val="24"/>
+        </w:rPr>
+        <w:t>颜色的形成因素。</w:t>
       </w:r>
     </w:p>
     <w:p>
@@ -8990,7 +9211,7 @@
       </w:pPr>
       <w:r>
         <w:rPr>
-          <w:rFonts w:ascii="Times New Roman" w:hAnsi="Times New Roman" w:cs="Times New Roman" w:hint="eastAsia"/>
+          <w:rFonts w:ascii="Times New Roman" w:hAnsi="Times New Roman" w:cs="Times New Roman"/>
           <w:bCs/>
           <w:sz w:val="24"/>
           <w:szCs w:val="24"/>
@@ -9000,7 +9221,7 @@
       </w:r>
       <w:r>
         <w:rPr>
-          <w:rFonts w:ascii="Times New Roman" w:hAnsi="Times New Roman" w:cs="Times New Roman" w:hint="eastAsia"/>
+          <w:rFonts w:ascii="Times New Roman" w:hAnsi="Times New Roman" w:cs="Times New Roman"/>
           <w:bCs/>
           <w:sz w:val="24"/>
           <w:szCs w:val="24"/>
@@ -9009,45 +9230,79 @@
       </w:r>
       <w:r>
         <w:rPr>
-          <w:rFonts w:ascii="Times New Roman" w:hAnsi="Times New Roman" w:cs="Times New Roman" w:hint="eastAsia"/>
+          <w:rFonts w:ascii="Times New Roman" w:hAnsi="Times New Roman" w:cs="Times New Roman"/>
           <w:bCs/>
           <w:sz w:val="24"/>
           <w:szCs w:val="24"/>
         </w:rPr>
         <w:t>世纪，集成电路的发展及</w:t>
       </w:r>
-      <w:proofErr w:type="gramStart"/>
-      <w:r>
-        <w:rPr>
-          <w:rFonts w:ascii="Times New Roman" w:hAnsi="Times New Roman" w:cs="Times New Roman" w:hint="eastAsia"/>
+      <w:r>
+        <w:rPr>
+          <w:rFonts w:ascii="Times New Roman" w:hAnsi="Times New Roman" w:cs="Times New Roman"/>
           <w:bCs/>
           <w:sz w:val="24"/>
           <w:szCs w:val="24"/>
         </w:rPr>
-        <w:t>计算机算力的</w:t>
-      </w:r>
-      <w:proofErr w:type="gramEnd"/>
-      <w:r>
-        <w:rPr>
-          <w:rFonts w:ascii="Times New Roman" w:hAnsi="Times New Roman" w:cs="Times New Roman" w:hint="eastAsia"/>
+        <w:t>电子</w:t>
+      </w:r>
+      <w:r>
+        <w:rPr>
+          <w:rFonts w:ascii="Times New Roman" w:hAnsi="Times New Roman" w:cs="Times New Roman"/>
           <w:bCs/>
           <w:sz w:val="24"/>
           <w:szCs w:val="24"/>
         </w:rPr>
-        <w:t>大幅度提高，一大批优秀的数据处理软件相继出现，包括</w:t>
-      </w:r>
-      <w:r>
-        <w:rPr>
-          <w:rFonts w:ascii="Times New Roman" w:hAnsi="Times New Roman" w:cs="Times New Roman" w:hint="eastAsia"/>
+        <w:t>计算机</w:t>
+      </w:r>
+      <w:r>
+        <w:rPr>
+          <w:rFonts w:ascii="Times New Roman" w:hAnsi="Times New Roman" w:cs="Times New Roman"/>
           <w:bCs/>
           <w:sz w:val="24"/>
           <w:szCs w:val="24"/>
         </w:rPr>
+        <w:t>计</w:t>
+      </w:r>
+      <w:r>
+        <w:rPr>
+          <w:rFonts w:ascii="Times New Roman" w:hAnsi="Times New Roman" w:cs="Times New Roman"/>
+          <w:bCs/>
+          <w:sz w:val="24"/>
+          <w:szCs w:val="24"/>
+        </w:rPr>
+        <w:t>算</w:t>
+      </w:r>
+      <w:r>
+        <w:rPr>
+          <w:rFonts w:ascii="Times New Roman" w:hAnsi="Times New Roman" w:cs="Times New Roman"/>
+          <w:bCs/>
+          <w:sz w:val="24"/>
+          <w:szCs w:val="24"/>
+        </w:rPr>
+        <w:t>能</w:t>
+      </w:r>
+      <w:r>
+        <w:rPr>
+          <w:rFonts w:ascii="Times New Roman" w:hAnsi="Times New Roman" w:cs="Times New Roman"/>
+          <w:bCs/>
+          <w:sz w:val="24"/>
+          <w:szCs w:val="24"/>
+        </w:rPr>
+        <w:t>力的大幅度提高，一大批优秀的数据处理软件相继出现，包括</w:t>
+      </w:r>
+      <w:r>
+        <w:rPr>
+          <w:rFonts w:ascii="Times New Roman" w:hAnsi="Times New Roman" w:cs="Times New Roman"/>
+          <w:bCs/>
+          <w:sz w:val="24"/>
+          <w:szCs w:val="24"/>
+        </w:rPr>
         <w:t>Origin</w:t>
       </w:r>
       <w:r>
         <w:rPr>
-          <w:rFonts w:ascii="Times New Roman" w:hAnsi="Times New Roman" w:cs="Times New Roman" w:hint="eastAsia"/>
+          <w:rFonts w:ascii="Times New Roman" w:hAnsi="Times New Roman" w:cs="Times New Roman"/>
           <w:bCs/>
           <w:sz w:val="24"/>
           <w:szCs w:val="24"/>
@@ -9056,6 +9311,7 @@
       </w:r>
       <w:r>
         <w:rPr>
+          <w:rFonts w:ascii="Times New Roman" w:hAnsi="Times New Roman" w:cs="Times New Roman"/>
           <w:bCs/>
           <w:sz w:val="24"/>
           <w:szCs w:val="24"/>
@@ -9064,6 +9320,7 @@
       </w:r>
       <w:r>
         <w:rPr>
+          <w:rFonts w:ascii="Times New Roman" w:hAnsi="Times New Roman" w:cs="Times New Roman"/>
           <w:bCs/>
           <w:sz w:val="24"/>
           <w:szCs w:val="24"/>
@@ -9072,6 +9329,7 @@
       </w:r>
       <w:r>
         <w:rPr>
+          <w:rFonts w:ascii="Times New Roman" w:hAnsi="Times New Roman" w:cs="Times New Roman"/>
           <w:bCs/>
           <w:sz w:val="24"/>
           <w:szCs w:val="24"/>
@@ -9080,6 +9338,7 @@
       </w:r>
       <w:r>
         <w:rPr>
+          <w:rFonts w:ascii="Times New Roman" w:hAnsi="Times New Roman" w:cs="Times New Roman"/>
           <w:bCs/>
           <w:iCs/>
           <w:sz w:val="24"/>
@@ -9089,6 +9348,7 @@
       </w:r>
       <w:r>
         <w:rPr>
+          <w:rFonts w:ascii="Times New Roman" w:hAnsi="Times New Roman" w:cs="Times New Roman"/>
           <w:bCs/>
           <w:sz w:val="24"/>
           <w:szCs w:val="24"/>
@@ -9097,6 +9357,7 @@
       </w:r>
       <w:r>
         <w:rPr>
+          <w:rFonts w:ascii="Times New Roman" w:hAnsi="Times New Roman" w:cs="Times New Roman"/>
           <w:bCs/>
           <w:sz w:val="24"/>
           <w:szCs w:val="24"/>
@@ -9105,7 +9366,7 @@
       </w:r>
       <w:r>
         <w:rPr>
-          <w:rFonts w:hint="eastAsia"/>
+          <w:rFonts w:ascii="Times New Roman" w:hAnsi="Times New Roman" w:cs="Times New Roman"/>
           <w:bCs/>
           <w:sz w:val="24"/>
           <w:szCs w:val="24"/>
@@ -9131,7 +9392,7 @@
         <w:spacing w:line="360" w:lineRule="auto"/>
         <w:ind w:firstLineChars="200" w:firstLine="480"/>
         <w:rPr>
-          <w:rFonts w:ascii="宋体" w:eastAsia="宋体" w:hAnsi="宋体" w:cs="宋体"/>
+          <w:rFonts w:ascii="Times New Roman" w:hAnsi="Times New Roman" w:cs="Times New Roman"/>
           <w:kern w:val="0"/>
           <w:sz w:val="24"/>
           <w:szCs w:val="24"/>
@@ -9151,11 +9412,19 @@
           <w:sz w:val="24"/>
           <w:szCs w:val="24"/>
         </w:rPr>
-        <w:t>[3]</w:t>
-      </w:r>
-      <w:r>
-        <w:rPr>
-          <w:rFonts w:ascii="宋体" w:eastAsia="宋体" w:hAnsi="宋体" w:cs="宋体"/>
+        <w:t>[</w:t>
+      </w:r>
+      <w:r>
+        <w:rPr>
+          <w:rFonts w:ascii="Times New Roman" w:hAnsi="Times New Roman" w:cs="Times New Roman"/>
+          <w:sz w:val="24"/>
+          <w:szCs w:val="24"/>
+        </w:rPr>
+        <w:t>]</w:t>
+      </w:r>
+      <w:r>
+        <w:rPr>
+          <w:rFonts w:ascii="Times New Roman" w:hAnsi="Times New Roman" w:cs="Times New Roman"/>
           <w:kern w:val="0"/>
           <w:sz w:val="24"/>
           <w:szCs w:val="24"/>
@@ -9164,43 +9433,25 @@
       </w:r>
       <w:r>
         <w:rPr>
-          <w:rFonts w:ascii="宋体" w:eastAsia="宋体" w:hAnsi="宋体" w:cs="宋体" w:hint="eastAsia"/>
-          <w:kern w:val="0"/>
-          <w:sz w:val="24"/>
-          <w:szCs w:val="24"/>
-        </w:rPr>
-        <w:t>使用</w:t>
-      </w:r>
-      <w:r>
-        <w:rPr>
-          <w:rFonts w:ascii="宋体" w:eastAsia="宋体" w:hAnsi="宋体" w:cs="宋体" w:hint="eastAsia"/>
-          <w:kern w:val="0"/>
-          <w:sz w:val="24"/>
-          <w:szCs w:val="24"/>
-        </w:rPr>
-        <w:t>固体</w:t>
-      </w:r>
-      <w:r>
-        <w:rPr>
-          <w:rFonts w:ascii="宋体" w:eastAsia="宋体" w:hAnsi="宋体" w:cs="宋体"/>
-          <w:kern w:val="0"/>
-          <w:sz w:val="24"/>
-          <w:szCs w:val="24"/>
-        </w:rPr>
-        <w:t>13</w:t>
-      </w:r>
-      <w:r>
-        <w:rPr>
-          <w:rFonts w:ascii="宋体" w:eastAsia="宋体" w:hAnsi="宋体" w:cs="宋体" w:hint="eastAsia"/>
-          <w:kern w:val="0"/>
-          <w:sz w:val="24"/>
-          <w:szCs w:val="24"/>
-        </w:rPr>
-        <w:t>C-CP/</w:t>
-      </w:r>
-      <w:r>
-        <w:rPr>
-          <w:rFonts w:ascii="宋体" w:eastAsia="宋体" w:hAnsi="宋体" w:cs="宋体" w:hint="eastAsia"/>
+          <w:rFonts w:ascii="Times New Roman" w:hAnsi="Times New Roman" w:cs="Times New Roman"/>
+          <w:kern w:val="0"/>
+          <w:sz w:val="24"/>
+          <w:szCs w:val="24"/>
+        </w:rPr>
+        <w:t>使用固体</w:t>
+      </w:r>
+      <w:r>
+        <w:rPr>
+          <w:rFonts w:ascii="Times New Roman" w:hAnsi="Times New Roman" w:cs="Times New Roman"/>
+          <w:kern w:val="0"/>
+          <w:sz w:val="24"/>
+          <w:szCs w:val="24"/>
+        </w:rPr>
+        <w:t>13C-CP/</w:t>
+      </w:r>
+      <w:r>
+        <w:rPr>
+          <w:rFonts w:ascii="Times New Roman" w:hAnsi="Times New Roman" w:cs="Times New Roman"/>
           <w:kern w:val="0"/>
           <w:sz w:val="24"/>
           <w:szCs w:val="24"/>
@@ -9209,7 +9460,7 @@
       </w:r>
       <w:r>
         <w:rPr>
-          <w:rFonts w:ascii="宋体" w:eastAsia="宋体" w:hAnsi="宋体" w:cs="宋体" w:hint="eastAsia"/>
+          <w:rFonts w:ascii="Times New Roman" w:hAnsi="Times New Roman" w:cs="Times New Roman"/>
           <w:kern w:val="0"/>
           <w:sz w:val="24"/>
           <w:szCs w:val="24"/>
@@ -9218,7 +9469,7 @@
       </w:r>
       <w:r>
         <w:rPr>
-          <w:rFonts w:ascii="宋体" w:eastAsia="宋体" w:hAnsi="宋体" w:cs="宋体" w:hint="eastAsia"/>
+          <w:rFonts w:ascii="Times New Roman" w:hAnsi="Times New Roman" w:cs="Times New Roman"/>
           <w:kern w:val="0"/>
           <w:sz w:val="24"/>
           <w:szCs w:val="24"/>
@@ -9227,16 +9478,25 @@
       </w:r>
       <w:r>
         <w:rPr>
-          <w:rFonts w:ascii="宋体" w:eastAsia="宋体" w:hAnsi="宋体" w:cs="宋体"/>
-          <w:kern w:val="0"/>
-          <w:sz w:val="24"/>
-          <w:szCs w:val="24"/>
-        </w:rPr>
-        <w:t>神东2</w:t>
-      </w:r>
-      <w:r>
-        <w:rPr>
-          <w:rFonts w:ascii="宋体" w:eastAsia="宋体" w:hAnsi="宋体" w:cs="宋体"/>
+          <w:rFonts w:ascii="Times New Roman" w:hAnsi="Times New Roman" w:cs="Times New Roman"/>
+          <w:kern w:val="0"/>
+          <w:sz w:val="24"/>
+          <w:szCs w:val="24"/>
+        </w:rPr>
+        <w:t>神东</w:t>
+      </w:r>
+      <w:r>
+        <w:rPr>
+          <w:rFonts w:ascii="Times New Roman" w:hAnsi="Times New Roman" w:cs="Times New Roman"/>
+          <w:kern w:val="0"/>
+          <w:sz w:val="24"/>
+          <w:szCs w:val="24"/>
+        </w:rPr>
+        <w:t>2</w:t>
+      </w:r>
+      <w:r>
+        <w:rPr>
+          <w:rFonts w:ascii="Times New Roman" w:hAnsi="Times New Roman" w:cs="Times New Roman"/>
           <w:kern w:val="0"/>
           <w:sz w:val="24"/>
           <w:szCs w:val="24"/>
@@ -9246,43 +9506,61 @@
       </w:r>
       <w:r>
         <w:rPr>
-          <w:rFonts w:ascii="宋体" w:eastAsia="宋体" w:hAnsi="宋体" w:cs="宋体"/>
-          <w:kern w:val="0"/>
-          <w:sz w:val="24"/>
-          <w:szCs w:val="24"/>
-        </w:rPr>
-        <w:t>煤镜质组</w:t>
-      </w:r>
-      <w:r>
-        <w:rPr>
-          <w:rFonts w:ascii="宋体" w:eastAsia="宋体" w:hAnsi="宋体" w:cs="宋体" w:hint="eastAsia"/>
-          <w:kern w:val="0"/>
-          <w:sz w:val="24"/>
-          <w:szCs w:val="24"/>
-        </w:rPr>
-        <w:t>进行C原子结构分布特征的表征，得到运用ACD/CNM</w:t>
-      </w:r>
-      <w:r>
-        <w:rPr>
-          <w:rFonts w:ascii="宋体" w:eastAsia="宋体" w:hAnsi="宋体" w:cs="宋体" w:hint="eastAsia"/>
-          <w:kern w:val="0"/>
-          <w:sz w:val="24"/>
-          <w:szCs w:val="24"/>
-        </w:rPr>
-        <w:t xml:space="preserve">R predictor </w:t>
-      </w:r>
-      <w:r>
-        <w:rPr>
-          <w:rFonts w:ascii="宋体" w:eastAsia="宋体" w:hAnsi="宋体" w:cs="宋体" w:hint="eastAsia"/>
-          <w:kern w:val="0"/>
-          <w:sz w:val="24"/>
-          <w:szCs w:val="24"/>
-        </w:rPr>
-        <w:t>软件对样品的大分子结构模型的13C</w:t>
-      </w:r>
-      <w:r>
-        <w:rPr>
-          <w:rFonts w:ascii="宋体" w:eastAsia="宋体" w:hAnsi="宋体" w:cs="宋体" w:hint="eastAsia"/>
+          <w:rFonts w:ascii="Times New Roman" w:hAnsi="Times New Roman" w:cs="Times New Roman"/>
+          <w:kern w:val="0"/>
+          <w:sz w:val="24"/>
+          <w:szCs w:val="24"/>
+        </w:rPr>
+        <w:t>煤镜质组进行</w:t>
+      </w:r>
+      <w:r>
+        <w:rPr>
+          <w:rFonts w:ascii="Times New Roman" w:hAnsi="Times New Roman" w:cs="Times New Roman"/>
+          <w:kern w:val="0"/>
+          <w:sz w:val="24"/>
+          <w:szCs w:val="24"/>
+        </w:rPr>
+        <w:t>C</w:t>
+      </w:r>
+      <w:r>
+        <w:rPr>
+          <w:rFonts w:ascii="Times New Roman" w:hAnsi="Times New Roman" w:cs="Times New Roman"/>
+          <w:kern w:val="0"/>
+          <w:sz w:val="24"/>
+          <w:szCs w:val="24"/>
+        </w:rPr>
+        <w:t>原子结构分布特征的表征，得到运用</w:t>
+      </w:r>
+      <w:r>
+        <w:rPr>
+          <w:rFonts w:ascii="Times New Roman" w:hAnsi="Times New Roman" w:cs="Times New Roman"/>
+          <w:kern w:val="0"/>
+          <w:sz w:val="24"/>
+          <w:szCs w:val="24"/>
+        </w:rPr>
+        <w:t xml:space="preserve">ACD/CNMR predictor </w:t>
+      </w:r>
+      <w:r>
+        <w:rPr>
+          <w:rFonts w:ascii="Times New Roman" w:hAnsi="Times New Roman" w:cs="Times New Roman"/>
+          <w:kern w:val="0"/>
+          <w:sz w:val="24"/>
+          <w:szCs w:val="24"/>
+        </w:rPr>
+        <w:t>软件对样品的大分子结构模型的</w:t>
+      </w:r>
+      <w:r>
+        <w:rPr>
+          <w:rFonts w:ascii="Times New Roman" w:hAnsi="Times New Roman" w:cs="Times New Roman"/>
+          <w:kern w:val="0"/>
+          <w:sz w:val="24"/>
+          <w:szCs w:val="24"/>
+        </w:rPr>
+        <w:t>13C</w:t>
+      </w:r>
+      <w:r>
+        <w:rPr>
+          <w:rFonts w:ascii="Times New Roman" w:hAnsi="Times New Roman" w:cs="Times New Roman"/>
           <w:kern w:val="0"/>
           <w:sz w:val="24"/>
           <w:szCs w:val="24"/>
@@ -9291,7 +9569,7 @@
       </w:r>
       <w:r>
         <w:rPr>
-          <w:rFonts w:ascii="宋体" w:eastAsia="宋体" w:hAnsi="宋体" w:cs="宋体" w:hint="eastAsia"/>
+          <w:rFonts w:ascii="Times New Roman" w:hAnsi="Times New Roman" w:cs="Times New Roman"/>
           <w:kern w:val="0"/>
           <w:sz w:val="24"/>
           <w:szCs w:val="24"/>
@@ -9300,35 +9578,17 @@
       </w:r>
       <w:r>
         <w:rPr>
-          <w:rFonts w:ascii="宋体" w:eastAsia="宋体" w:hAnsi="宋体" w:cs="宋体" w:hint="eastAsia"/>
-          <w:kern w:val="0"/>
-          <w:sz w:val="24"/>
-          <w:szCs w:val="24"/>
-        </w:rPr>
-        <w:t>此结构模型中芳香碳原子</w:t>
-      </w:r>
-      <w:r>
-        <w:rPr>
-          <w:rFonts w:ascii="宋体" w:eastAsia="宋体" w:hAnsi="宋体" w:cs="宋体" w:hint="eastAsia"/>
-          <w:kern w:val="0"/>
-          <w:sz w:val="24"/>
-          <w:szCs w:val="24"/>
-        </w:rPr>
-        <w:t>主要</w:t>
-      </w:r>
-      <w:r>
-        <w:rPr>
-          <w:rFonts w:ascii="宋体" w:eastAsia="宋体" w:hAnsi="宋体" w:cs="宋体" w:hint="eastAsia"/>
-          <w:kern w:val="0"/>
-          <w:sz w:val="24"/>
-          <w:szCs w:val="24"/>
-        </w:rPr>
-        <w:t>包括</w:t>
+          <w:rFonts w:ascii="Times New Roman" w:hAnsi="Times New Roman" w:cs="Times New Roman"/>
+          <w:kern w:val="0"/>
+          <w:sz w:val="24"/>
+          <w:szCs w:val="24"/>
+        </w:rPr>
+        <w:t>此结构模型中芳香碳原子主要包括</w:t>
       </w:r>
       <w:proofErr w:type="gramStart"/>
       <w:r>
         <w:rPr>
-          <w:rFonts w:ascii="宋体" w:eastAsia="宋体" w:hAnsi="宋体" w:cs="宋体" w:hint="eastAsia"/>
+          <w:rFonts w:ascii="Times New Roman" w:hAnsi="Times New Roman" w:cs="Times New Roman"/>
           <w:kern w:val="0"/>
           <w:sz w:val="24"/>
           <w:szCs w:val="24"/>
@@ -9338,21 +9598,12 @@
       <w:proofErr w:type="gramEnd"/>
       <w:r>
         <w:rPr>
-          <w:rFonts w:ascii="宋体" w:eastAsia="宋体" w:hAnsi="宋体" w:cs="宋体" w:hint="eastAsia"/>
-          <w:kern w:val="0"/>
-          <w:sz w:val="24"/>
-          <w:szCs w:val="24"/>
-        </w:rPr>
-        <w:t>、</w:t>
-      </w:r>
-      <w:r>
-        <w:rPr>
-          <w:rFonts w:ascii="宋体" w:eastAsia="宋体" w:hAnsi="宋体" w:cs="宋体" w:hint="eastAsia"/>
-          <w:kern w:val="0"/>
-          <w:sz w:val="24"/>
-          <w:szCs w:val="24"/>
-        </w:rPr>
-        <w:t>苯环和含杂原子的芳香环。</w:t>
+          <w:rFonts w:ascii="Times New Roman" w:hAnsi="Times New Roman" w:cs="Times New Roman"/>
+          <w:kern w:val="0"/>
+          <w:sz w:val="24"/>
+          <w:szCs w:val="24"/>
+        </w:rPr>
+        <w:t>、苯环和含杂原子的芳香环。</w:t>
       </w:r>
     </w:p>
     <w:p>
@@ -9361,7 +9612,7 @@
         <w:spacing w:line="360" w:lineRule="auto"/>
         <w:ind w:firstLineChars="200" w:firstLine="480"/>
         <w:rPr>
-          <w:rFonts w:ascii="宋体" w:eastAsia="宋体" w:hAnsi="宋体"/>
+          <w:rFonts w:ascii="Times New Roman" w:hAnsi="Times New Roman" w:cs="Times New Roman"/>
           <w:color w:val="000000"/>
           <w:sz w:val="24"/>
           <w:szCs w:val="24"/>
@@ -9381,11 +9632,19 @@
           <w:sz w:val="24"/>
           <w:szCs w:val="24"/>
         </w:rPr>
-        <w:t>[4-5]</w:t>
-      </w:r>
-      <w:r>
-        <w:rPr>
-          <w:rFonts w:ascii="Times New Roman" w:hAnsi="Times New Roman" w:cs="Times New Roman" w:hint="eastAsia"/>
+        <w:t>[</w:t>
+      </w:r>
+      <w:r>
+        <w:rPr>
+          <w:rFonts w:ascii="Times New Roman" w:hAnsi="Times New Roman" w:cs="Times New Roman"/>
+          <w:sz w:val="24"/>
+          <w:szCs w:val="24"/>
+        </w:rPr>
+        <w:t>]</w:t>
+      </w:r>
+      <w:r>
+        <w:rPr>
+          <w:rFonts w:ascii="Times New Roman" w:hAnsi="Times New Roman" w:cs="Times New Roman"/>
           <w:sz w:val="24"/>
           <w:szCs w:val="24"/>
         </w:rPr>
@@ -9393,7 +9652,7 @@
       </w:r>
       <w:r>
         <w:rPr>
-          <w:rFonts w:ascii="宋体" w:eastAsia="宋体" w:hAnsi="宋体" w:cs="宋体" w:hint="eastAsia"/>
+          <w:rFonts w:ascii="Times New Roman" w:hAnsi="Times New Roman" w:cs="Times New Roman"/>
           <w:kern w:val="0"/>
           <w:sz w:val="24"/>
           <w:szCs w:val="24"/>
@@ -9402,16 +9661,34 @@
       </w:r>
       <w:r>
         <w:rPr>
-          <w:rFonts w:ascii="宋体" w:eastAsia="宋体" w:hAnsi="宋体" w:cs="宋体" w:hint="eastAsia"/>
-          <w:kern w:val="0"/>
-          <w:sz w:val="24"/>
-          <w:szCs w:val="24"/>
-        </w:rPr>
-        <w:t>（图1-4）</w:t>
-      </w:r>
-      <w:r>
-        <w:rPr>
-          <w:rFonts w:ascii="宋体" w:eastAsia="宋体" w:hAnsi="宋体" w:cs="宋体" w:hint="eastAsia"/>
+          <w:rFonts w:ascii="Times New Roman" w:hAnsi="Times New Roman" w:cs="Times New Roman"/>
+          <w:kern w:val="0"/>
+          <w:sz w:val="24"/>
+          <w:szCs w:val="24"/>
+        </w:rPr>
+        <w:t>（图</w:t>
+      </w:r>
+      <w:r>
+        <w:rPr>
+          <w:rFonts w:ascii="Times New Roman" w:hAnsi="Times New Roman" w:cs="Times New Roman"/>
+          <w:kern w:val="0"/>
+          <w:sz w:val="24"/>
+          <w:szCs w:val="24"/>
+        </w:rPr>
+        <w:t>1-4</w:t>
+      </w:r>
+      <w:r>
+        <w:rPr>
+          <w:rFonts w:ascii="Times New Roman" w:hAnsi="Times New Roman" w:cs="Times New Roman"/>
+          <w:kern w:val="0"/>
+          <w:sz w:val="24"/>
+          <w:szCs w:val="24"/>
+        </w:rPr>
+        <w:t>）</w:t>
+      </w:r>
+      <w:r>
+        <w:rPr>
+          <w:rFonts w:ascii="Times New Roman" w:hAnsi="Times New Roman" w:cs="Times New Roman"/>
           <w:kern w:val="0"/>
           <w:sz w:val="24"/>
           <w:szCs w:val="24"/>
@@ -9420,7 +9697,7 @@
       </w:r>
       <w:r>
         <w:rPr>
-          <w:rFonts w:ascii="宋体" w:eastAsia="宋体" w:hAnsi="宋体" w:cs="宋体" w:hint="eastAsia"/>
+          <w:rFonts w:ascii="Times New Roman" w:hAnsi="Times New Roman" w:cs="Times New Roman"/>
           <w:kern w:val="0"/>
           <w:sz w:val="24"/>
           <w:szCs w:val="24"/>
@@ -9429,458 +9706,440 @@
       </w:r>
       <w:r>
         <w:rPr>
-          <w:rFonts w:ascii="宋体" w:eastAsia="宋体" w:hAnsi="宋体" w:hint="eastAsia"/>
+          <w:rFonts w:ascii="Times New Roman" w:hAnsi="Times New Roman" w:cs="Times New Roman"/>
           <w:color w:val="000000"/>
           <w:sz w:val="24"/>
           <w:szCs w:val="24"/>
         </w:rPr>
-        <w:t>对样品进行13C CP/</w:t>
-      </w:r>
-      <w:r>
-        <w:rPr>
-          <w:rFonts w:ascii="宋体" w:eastAsia="宋体" w:hAnsi="宋体"/>
+        <w:t>对样品进行</w:t>
+      </w:r>
+      <w:r>
+        <w:rPr>
+          <w:rFonts w:ascii="Times New Roman" w:hAnsi="Times New Roman" w:cs="Times New Roman"/>
           <w:color w:val="000000"/>
           <w:sz w:val="24"/>
           <w:szCs w:val="24"/>
         </w:rPr>
-        <w:t>MAS NMR</w:t>
-      </w:r>
-      <w:r>
-        <w:rPr>
-          <w:rFonts w:ascii="宋体" w:eastAsia="宋体" w:hAnsi="宋体" w:hint="eastAsia"/>
+        <w:t>13C CP/MAS NMR</w:t>
+      </w:r>
+      <w:r>
+        <w:rPr>
+          <w:rFonts w:ascii="Times New Roman" w:hAnsi="Times New Roman" w:cs="Times New Roman"/>
           <w:color w:val="000000"/>
           <w:sz w:val="24"/>
           <w:szCs w:val="24"/>
         </w:rPr>
-        <w:t>测试并进行</w:t>
-      </w:r>
-      <w:r>
-        <w:rPr>
-          <w:rFonts w:ascii="宋体" w:eastAsia="宋体" w:hAnsi="宋体"/>
+        <w:t>测试并进行分析，</w:t>
+      </w:r>
+      <w:r>
+        <w:rPr>
+          <w:rFonts w:ascii="Times New Roman" w:hAnsi="Times New Roman" w:cs="Times New Roman"/>
           <w:color w:val="000000"/>
           <w:sz w:val="24"/>
           <w:szCs w:val="24"/>
         </w:rPr>
-        <w:t>分析，</w:t>
-      </w:r>
-      <w:r>
-        <w:rPr>
-          <w:rFonts w:ascii="宋体" w:eastAsia="宋体" w:hAnsi="宋体" w:hint="eastAsia"/>
+        <w:t>利用</w:t>
+      </w:r>
+      <w:r>
+        <w:rPr>
+          <w:rFonts w:ascii="Times New Roman" w:hAnsi="Times New Roman" w:cs="Times New Roman"/>
           <w:color w:val="000000"/>
           <w:sz w:val="24"/>
           <w:szCs w:val="24"/>
         </w:rPr>
-        <w:t>利用13C CP/</w:t>
-      </w:r>
-      <w:r>
-        <w:rPr>
-          <w:rFonts w:ascii="宋体" w:eastAsia="宋体" w:hAnsi="宋体"/>
+        <w:t>13C CP/MAS NMR</w:t>
+      </w:r>
+      <w:proofErr w:type="gramStart"/>
+      <w:r>
+        <w:rPr>
+          <w:rFonts w:ascii="Times New Roman" w:hAnsi="Times New Roman" w:cs="Times New Roman"/>
           <w:color w:val="000000"/>
           <w:sz w:val="24"/>
           <w:szCs w:val="24"/>
         </w:rPr>
-        <w:t>MAS NMR</w:t>
+        <w:t>分峰谱</w:t>
+      </w:r>
+      <w:proofErr w:type="gramEnd"/>
+      <w:r>
+        <w:rPr>
+          <w:rFonts w:ascii="Times New Roman" w:hAnsi="Times New Roman" w:cs="Times New Roman"/>
+          <w:color w:val="000000"/>
+          <w:sz w:val="24"/>
+          <w:szCs w:val="24"/>
+        </w:rPr>
+        <w:t>图拟合分析，计算得到芳香</w:t>
       </w:r>
       <w:proofErr w:type="gramStart"/>
       <w:r>
         <w:rPr>
-          <w:rFonts w:ascii="宋体" w:eastAsia="宋体" w:hAnsi="宋体"/>
+          <w:rFonts w:ascii="Times New Roman" w:hAnsi="Times New Roman" w:cs="Times New Roman"/>
           <w:color w:val="000000"/>
           <w:sz w:val="24"/>
           <w:szCs w:val="24"/>
         </w:rPr>
-        <w:t>分峰谱</w:t>
+        <w:t>桥碳与周碳之</w:t>
       </w:r>
       <w:proofErr w:type="gramEnd"/>
       <w:r>
         <w:rPr>
-          <w:rFonts w:ascii="宋体" w:eastAsia="宋体" w:hAnsi="宋体"/>
+          <w:rFonts w:ascii="Times New Roman" w:hAnsi="Times New Roman" w:cs="Times New Roman"/>
           <w:color w:val="000000"/>
           <w:sz w:val="24"/>
           <w:szCs w:val="24"/>
         </w:rPr>
-        <w:t>图</w:t>
-      </w:r>
-      <w:r>
-        <w:rPr>
-          <w:rFonts w:ascii="宋体" w:eastAsia="宋体" w:hAnsi="宋体" w:hint="eastAsia"/>
+        <w:t>比，再根据芳香结构单元的比例</w:t>
+      </w:r>
+      <w:r>
+        <w:rPr>
+          <w:rFonts w:ascii="Times New Roman" w:hAnsi="Times New Roman" w:cs="Times New Roman"/>
           <w:color w:val="000000"/>
           <w:sz w:val="24"/>
           <w:szCs w:val="24"/>
         </w:rPr>
-        <w:t>拟合分析，</w:t>
-      </w:r>
-      <w:r>
-        <w:rPr>
-          <w:rFonts w:ascii="宋体" w:eastAsia="宋体" w:hAnsi="宋体" w:hint="eastAsia"/>
+        <w:t>构建大分子</w:t>
+      </w:r>
+      <w:r>
+        <w:rPr>
+          <w:rFonts w:ascii="Times New Roman" w:hAnsi="Times New Roman" w:cs="Times New Roman"/>
           <w:color w:val="000000"/>
           <w:sz w:val="24"/>
           <w:szCs w:val="24"/>
         </w:rPr>
-        <w:t>计算得到芳香</w:t>
+        <w:t>结构</w:t>
+      </w:r>
+      <w:r>
+        <w:rPr>
+          <w:rFonts w:ascii="Times New Roman" w:hAnsi="Times New Roman" w:cs="Times New Roman"/>
+          <w:color w:val="000000"/>
+          <w:sz w:val="24"/>
+          <w:szCs w:val="24"/>
+        </w:rPr>
+        <w:t>模型。</w:t>
+      </w:r>
+      <w:r>
+        <w:rPr>
+          <w:rFonts w:ascii="Times New Roman" w:hAnsi="Times New Roman" w:cs="Times New Roman"/>
+          <w:color w:val="000000"/>
+          <w:sz w:val="24"/>
+          <w:szCs w:val="24"/>
+        </w:rPr>
+        <w:t>其中</w:t>
+      </w:r>
+      <w:r>
+        <w:rPr>
+          <w:rFonts w:ascii="Times New Roman" w:hAnsi="Times New Roman" w:cs="Times New Roman"/>
+          <w:kern w:val="0"/>
+          <w:sz w:val="24"/>
+          <w:szCs w:val="24"/>
+        </w:rPr>
+        <w:t>成庄无烟煤</w:t>
+      </w:r>
+      <w:r>
+        <w:rPr>
+          <w:rFonts w:ascii="Times New Roman" w:hAnsi="Times New Roman" w:cs="Times New Roman"/>
+          <w:kern w:val="0"/>
+          <w:sz w:val="24"/>
+          <w:szCs w:val="24"/>
+        </w:rPr>
+        <w:t>大分子</w:t>
+      </w:r>
+      <w:r>
+        <w:rPr>
+          <w:rFonts w:ascii="Times New Roman" w:hAnsi="Times New Roman" w:cs="Times New Roman"/>
+          <w:kern w:val="0"/>
+          <w:sz w:val="24"/>
+          <w:szCs w:val="24"/>
+        </w:rPr>
+        <w:t>结构模型中</w:t>
+      </w:r>
+      <w:r>
+        <w:rPr>
+          <w:rFonts w:ascii="Times New Roman" w:hAnsi="Times New Roman" w:cs="Times New Roman"/>
+          <w:color w:val="000000"/>
+          <w:sz w:val="24"/>
+          <w:szCs w:val="24"/>
+        </w:rPr>
+        <w:t>芳香碳以</w:t>
+      </w:r>
+      <w:r>
+        <w:rPr>
+          <w:rFonts w:ascii="Times New Roman" w:hAnsi="Times New Roman" w:cs="Times New Roman"/>
+          <w:color w:val="000000"/>
+          <w:sz w:val="24"/>
+          <w:szCs w:val="24"/>
+        </w:rPr>
+        <w:t>最多不超过</w:t>
+      </w:r>
+      <w:r>
+        <w:rPr>
+          <w:rFonts w:ascii="Times New Roman" w:hAnsi="Times New Roman" w:cs="Times New Roman"/>
+          <w:color w:val="000000"/>
+          <w:sz w:val="24"/>
+          <w:szCs w:val="24"/>
+        </w:rPr>
+        <w:t>5</w:t>
+      </w:r>
+      <w:r>
+        <w:rPr>
+          <w:rFonts w:ascii="Times New Roman" w:hAnsi="Times New Roman" w:cs="Times New Roman"/>
+          <w:color w:val="000000"/>
+          <w:sz w:val="24"/>
+          <w:szCs w:val="24"/>
+        </w:rPr>
+        <w:t>个苯的环状结构为主，脂肪碳以甲基、乙基以及环烷烃为主要形态，杂原子方面其中</w:t>
+      </w:r>
+      <w:r>
+        <w:rPr>
+          <w:rFonts w:ascii="Times New Roman" w:hAnsi="Times New Roman" w:cs="Times New Roman"/>
+          <w:color w:val="000000"/>
+          <w:sz w:val="24"/>
+          <w:szCs w:val="24"/>
+        </w:rPr>
+        <w:t>O</w:t>
+      </w:r>
+      <w:r>
+        <w:rPr>
+          <w:rFonts w:ascii="Times New Roman" w:hAnsi="Times New Roman" w:cs="Times New Roman"/>
+          <w:color w:val="000000"/>
+          <w:sz w:val="24"/>
+          <w:szCs w:val="24"/>
+        </w:rPr>
+        <w:t>原子以羰基、羟基</w:t>
       </w:r>
       <w:proofErr w:type="gramStart"/>
       <w:r>
         <w:rPr>
-          <w:rFonts w:ascii="宋体" w:eastAsia="宋体" w:hAnsi="宋体" w:hint="eastAsia"/>
+          <w:rFonts w:ascii="Times New Roman" w:hAnsi="Times New Roman" w:cs="Times New Roman"/>
           <w:color w:val="000000"/>
           <w:sz w:val="24"/>
           <w:szCs w:val="24"/>
         </w:rPr>
-        <w:t>桥碳与周碳之</w:t>
+        <w:t>以及醚氧基</w:t>
       </w:r>
       <w:proofErr w:type="gramEnd"/>
       <w:r>
         <w:rPr>
-          <w:rFonts w:ascii="宋体" w:eastAsia="宋体" w:hAnsi="宋体" w:hint="eastAsia"/>
+          <w:rFonts w:ascii="Times New Roman" w:hAnsi="Times New Roman" w:cs="Times New Roman"/>
           <w:color w:val="000000"/>
           <w:sz w:val="24"/>
           <w:szCs w:val="24"/>
         </w:rPr>
-        <w:t>比，再根据芳香结构单元的比例</w:t>
-      </w:r>
-      <w:r>
-        <w:rPr>
-          <w:rFonts w:ascii="宋体" w:eastAsia="宋体" w:hAnsi="宋体"/>
+        <w:t>的形式存在，</w:t>
+      </w:r>
+      <w:r>
+        <w:rPr>
+          <w:rFonts w:ascii="Times New Roman" w:hAnsi="Times New Roman" w:cs="Times New Roman"/>
           <w:color w:val="000000"/>
           <w:sz w:val="24"/>
           <w:szCs w:val="24"/>
         </w:rPr>
-        <w:t>构建</w:t>
-      </w:r>
-      <w:r>
-        <w:rPr>
-          <w:rFonts w:ascii="宋体" w:eastAsia="宋体" w:hAnsi="宋体"/>
+        <w:t>N</w:t>
+      </w:r>
+      <w:r>
+        <w:rPr>
+          <w:rFonts w:ascii="Times New Roman" w:hAnsi="Times New Roman" w:cs="Times New Roman"/>
           <w:color w:val="000000"/>
           <w:sz w:val="24"/>
           <w:szCs w:val="24"/>
         </w:rPr>
-        <w:t>大分子</w:t>
-      </w:r>
-      <w:r>
-        <w:rPr>
-          <w:rFonts w:ascii="宋体" w:eastAsia="宋体" w:hAnsi="宋体" w:hint="eastAsia"/>
+        <w:t>原子以吡咯的形式存在；</w:t>
+      </w:r>
+      <w:r>
+        <w:rPr>
+          <w:rFonts w:ascii="Times New Roman" w:hAnsi="Times New Roman" w:cs="Times New Roman"/>
+          <w:kern w:val="0"/>
+          <w:sz w:val="24"/>
+          <w:szCs w:val="24"/>
+        </w:rPr>
+        <w:t>兖州煤大分子结构模型中</w:t>
+      </w:r>
+      <w:r>
+        <w:rPr>
+          <w:rFonts w:ascii="Times New Roman" w:hAnsi="Times New Roman" w:cs="Times New Roman"/>
+          <w:kern w:val="0"/>
+          <w:sz w:val="24"/>
+          <w:szCs w:val="24"/>
+        </w:rPr>
+        <w:t>芳</w:t>
+      </w:r>
+      <w:r>
+        <w:rPr>
+          <w:rFonts w:ascii="Times New Roman" w:hAnsi="Times New Roman" w:cs="Times New Roman"/>
           <w:color w:val="000000"/>
           <w:sz w:val="24"/>
           <w:szCs w:val="24"/>
         </w:rPr>
-        <w:t>结构</w:t>
-      </w:r>
-      <w:r>
-        <w:rPr>
-          <w:rFonts w:ascii="宋体" w:eastAsia="宋体" w:hAnsi="宋体"/>
+        <w:t>香结构以苯为主，</w:t>
+      </w:r>
+      <w:r>
+        <w:rPr>
+          <w:rFonts w:ascii="Times New Roman" w:hAnsi="Times New Roman" w:cs="Times New Roman"/>
           <w:color w:val="000000"/>
           <w:sz w:val="24"/>
           <w:szCs w:val="24"/>
         </w:rPr>
-        <w:t>模型。</w:t>
-      </w:r>
-      <w:r>
-        <w:rPr>
-          <w:rFonts w:ascii="宋体" w:eastAsia="宋体" w:hAnsi="宋体" w:hint="eastAsia"/>
+        <w:t>脂肪结构以脂肪侧链、环烷烃和</w:t>
+      </w:r>
+      <w:proofErr w:type="gramStart"/>
+      <w:r>
+        <w:rPr>
+          <w:rFonts w:ascii="Times New Roman" w:hAnsi="Times New Roman" w:cs="Times New Roman"/>
           <w:color w:val="000000"/>
           <w:sz w:val="24"/>
           <w:szCs w:val="24"/>
         </w:rPr>
-        <w:t>其中</w:t>
-      </w:r>
-      <w:r>
-        <w:rPr>
-          <w:rFonts w:ascii="宋体" w:eastAsia="宋体" w:hAnsi="宋体" w:cs="宋体" w:hint="eastAsia"/>
-          <w:kern w:val="0"/>
-          <w:sz w:val="24"/>
-          <w:szCs w:val="24"/>
-        </w:rPr>
-        <w:t>成庄无烟煤</w:t>
-      </w:r>
-      <w:r>
-        <w:rPr>
-          <w:rFonts w:ascii="宋体" w:eastAsia="宋体" w:hAnsi="宋体" w:cs="宋体" w:hint="eastAsia"/>
-          <w:kern w:val="0"/>
-          <w:sz w:val="24"/>
-          <w:szCs w:val="24"/>
-        </w:rPr>
-        <w:t>大分子</w:t>
-      </w:r>
-      <w:r>
-        <w:rPr>
-          <w:rFonts w:ascii="宋体" w:eastAsia="宋体" w:hAnsi="宋体" w:cs="宋体" w:hint="eastAsia"/>
-          <w:kern w:val="0"/>
-          <w:sz w:val="24"/>
-          <w:szCs w:val="24"/>
-        </w:rPr>
-        <w:t>结构模型中</w:t>
-      </w:r>
-      <w:r>
-        <w:rPr>
-          <w:rFonts w:ascii="宋体" w:eastAsia="宋体" w:hAnsi="宋体"/>
+        <w:t>氢化</w:t>
+      </w:r>
+      <w:r>
+        <w:rPr>
+          <w:rFonts w:ascii="Times New Roman" w:hAnsi="Times New Roman" w:cs="Times New Roman"/>
           <w:color w:val="000000"/>
           <w:sz w:val="24"/>
           <w:szCs w:val="24"/>
         </w:rPr>
-        <w:t>芳香碳以</w:t>
-      </w:r>
-      <w:r>
-        <w:rPr>
-          <w:rFonts w:ascii="宋体" w:eastAsia="宋体" w:hAnsi="宋体" w:hint="eastAsia"/>
+        <w:t>芳</w:t>
+      </w:r>
+      <w:r>
+        <w:rPr>
+          <w:rFonts w:ascii="Times New Roman" w:hAnsi="Times New Roman" w:cs="Times New Roman"/>
           <w:color w:val="000000"/>
           <w:sz w:val="24"/>
           <w:szCs w:val="24"/>
         </w:rPr>
-        <w:t>最多不超过5个苯的环状结构为主，脂肪碳以甲基、乙基以及环烷烃为主要形态，杂原子方面其中O原子以羰基、羟基</w:t>
+        <w:t>环</w:t>
+      </w:r>
+      <w:proofErr w:type="gramEnd"/>
+      <w:r>
+        <w:rPr>
+          <w:rFonts w:ascii="Times New Roman" w:hAnsi="Times New Roman" w:cs="Times New Roman"/>
+          <w:color w:val="000000"/>
+          <w:sz w:val="24"/>
+          <w:szCs w:val="24"/>
+        </w:rPr>
+        <w:t>组成，且甲基、亚甲基和次甲基的含量相当，杂原子方面其中</w:t>
+      </w:r>
+      <w:r>
+        <w:rPr>
+          <w:rFonts w:ascii="Times New Roman" w:hAnsi="Times New Roman" w:cs="Times New Roman"/>
+          <w:color w:val="000000"/>
+          <w:sz w:val="24"/>
+          <w:szCs w:val="24"/>
+        </w:rPr>
+        <w:t>O</w:t>
+      </w:r>
+      <w:r>
+        <w:rPr>
+          <w:rFonts w:ascii="Times New Roman" w:hAnsi="Times New Roman" w:cs="Times New Roman"/>
+          <w:color w:val="000000"/>
+          <w:sz w:val="24"/>
+          <w:szCs w:val="24"/>
+        </w:rPr>
+        <w:t>原子</w:t>
+      </w:r>
+      <w:r>
+        <w:rPr>
+          <w:rFonts w:ascii="Times New Roman" w:hAnsi="Times New Roman" w:cs="Times New Roman"/>
+          <w:color w:val="000000"/>
+          <w:sz w:val="24"/>
+          <w:szCs w:val="24"/>
+        </w:rPr>
+        <w:t>以羧基、羰基与羟基</w:t>
+      </w:r>
+      <w:r>
+        <w:rPr>
+          <w:rFonts w:ascii="Times New Roman" w:hAnsi="Times New Roman" w:cs="Times New Roman"/>
+          <w:color w:val="000000"/>
+          <w:sz w:val="24"/>
+          <w:szCs w:val="24"/>
+        </w:rPr>
+        <w:t>的</w:t>
+      </w:r>
+      <w:r>
+        <w:rPr>
+          <w:rFonts w:ascii="Times New Roman" w:hAnsi="Times New Roman" w:cs="Times New Roman"/>
+          <w:color w:val="000000"/>
+          <w:sz w:val="24"/>
+          <w:szCs w:val="24"/>
+        </w:rPr>
+        <w:t>形</w:t>
+      </w:r>
+      <w:r>
+        <w:rPr>
+          <w:rFonts w:ascii="Times New Roman" w:hAnsi="Times New Roman" w:cs="Times New Roman"/>
+          <w:color w:val="000000"/>
+          <w:sz w:val="24"/>
+          <w:szCs w:val="24"/>
+        </w:rPr>
+        <w:t>式存在，</w:t>
+      </w:r>
+      <w:r>
+        <w:rPr>
+          <w:rFonts w:ascii="Times New Roman" w:hAnsi="Times New Roman" w:cs="Times New Roman"/>
+          <w:color w:val="000000"/>
+          <w:sz w:val="24"/>
+          <w:szCs w:val="24"/>
+        </w:rPr>
+        <w:t>N</w:t>
+      </w:r>
+      <w:r>
+        <w:rPr>
+          <w:rFonts w:ascii="Times New Roman" w:hAnsi="Times New Roman" w:cs="Times New Roman"/>
+          <w:color w:val="000000"/>
+          <w:sz w:val="24"/>
+          <w:szCs w:val="24"/>
+        </w:rPr>
+        <w:t>原子以吡啶与吡咯的形式存在，</w:t>
+      </w:r>
+      <w:r>
+        <w:rPr>
+          <w:rFonts w:ascii="Times New Roman" w:hAnsi="Times New Roman" w:cs="Times New Roman"/>
+          <w:color w:val="000000"/>
+          <w:sz w:val="24"/>
+          <w:szCs w:val="24"/>
+        </w:rPr>
+        <w:t>S</w:t>
+      </w:r>
+      <w:r>
+        <w:rPr>
+          <w:rFonts w:ascii="Times New Roman" w:hAnsi="Times New Roman" w:cs="Times New Roman"/>
+          <w:color w:val="000000"/>
+          <w:sz w:val="24"/>
+          <w:szCs w:val="24"/>
+        </w:rPr>
+        <w:t>原子以</w:t>
       </w:r>
       <w:proofErr w:type="gramStart"/>
       <w:r>
         <w:rPr>
-          <w:rFonts w:ascii="宋体" w:eastAsia="宋体" w:hAnsi="宋体" w:hint="eastAsia"/>
+          <w:rFonts w:ascii="Times New Roman" w:hAnsi="Times New Roman" w:cs="Times New Roman"/>
           <w:color w:val="000000"/>
           <w:sz w:val="24"/>
           <w:szCs w:val="24"/>
         </w:rPr>
-        <w:t>以及醚氧基</w:t>
+        <w:t>噻吩型</w:t>
+      </w:r>
+      <w:r>
+        <w:rPr>
+          <w:rFonts w:ascii="Times New Roman" w:hAnsi="Times New Roman" w:cs="Times New Roman"/>
+          <w:color w:val="000000"/>
+          <w:sz w:val="24"/>
+          <w:szCs w:val="24"/>
+        </w:rPr>
+        <w:t>硫的</w:t>
       </w:r>
       <w:proofErr w:type="gramEnd"/>
       <w:r>
         <w:rPr>
-          <w:rFonts w:ascii="宋体" w:eastAsia="宋体" w:hAnsi="宋体" w:hint="eastAsia"/>
+          <w:rFonts w:ascii="Times New Roman" w:hAnsi="Times New Roman" w:cs="Times New Roman"/>
           <w:color w:val="000000"/>
           <w:sz w:val="24"/>
           <w:szCs w:val="24"/>
         </w:rPr>
-        <w:t>的形式存在，N原子以吡咯的形式存在；</w:t>
-      </w:r>
-      <w:r>
-        <w:rPr>
-          <w:rFonts w:ascii="宋体" w:eastAsia="宋体" w:hAnsi="宋体" w:cs="宋体" w:hint="eastAsia"/>
-          <w:kern w:val="0"/>
-          <w:sz w:val="24"/>
-          <w:szCs w:val="24"/>
-        </w:rPr>
-        <w:t>兖州煤大分子结构模型中</w:t>
-      </w:r>
-      <w:r>
-        <w:rPr>
-          <w:rFonts w:ascii="宋体" w:eastAsia="宋体" w:hAnsi="宋体" w:cs="宋体" w:hint="eastAsia"/>
-          <w:kern w:val="0"/>
-          <w:sz w:val="24"/>
-          <w:szCs w:val="24"/>
-        </w:rPr>
-        <w:t>芳</w:t>
-      </w:r>
-      <w:r>
-        <w:rPr>
-          <w:rFonts w:ascii="宋体" w:eastAsia="宋体" w:hAnsi="宋体"/>
-          <w:color w:val="000000"/>
-          <w:sz w:val="24"/>
-          <w:szCs w:val="24"/>
-        </w:rPr>
-        <w:t>香</w:t>
-      </w:r>
-      <w:r>
-        <w:rPr>
-          <w:rFonts w:ascii="宋体" w:eastAsia="宋体" w:hAnsi="宋体" w:hint="eastAsia"/>
-          <w:color w:val="000000"/>
-          <w:sz w:val="24"/>
-          <w:szCs w:val="24"/>
-        </w:rPr>
-        <w:t>结构</w:t>
-      </w:r>
-      <w:r>
-        <w:rPr>
-          <w:rFonts w:ascii="宋体" w:eastAsia="宋体" w:hAnsi="宋体"/>
-          <w:color w:val="000000"/>
-          <w:sz w:val="24"/>
-          <w:szCs w:val="24"/>
-        </w:rPr>
-        <w:t>以苯为主</w:t>
-      </w:r>
-      <w:r>
-        <w:rPr>
-          <w:rFonts w:ascii="宋体" w:eastAsia="宋体" w:hAnsi="宋体" w:hint="eastAsia"/>
-          <w:color w:val="000000"/>
-          <w:sz w:val="24"/>
-          <w:szCs w:val="24"/>
-        </w:rPr>
-        <w:t>，</w:t>
-      </w:r>
-      <w:r>
-        <w:rPr>
-          <w:rFonts w:ascii="宋体" w:eastAsia="宋体" w:hAnsi="宋体"/>
-          <w:color w:val="000000"/>
-          <w:sz w:val="24"/>
-          <w:szCs w:val="24"/>
-        </w:rPr>
-        <w:t>脂肪结构以脂肪侧链、环烷烃和</w:t>
-      </w:r>
-      <w:proofErr w:type="gramStart"/>
-      <w:r>
-        <w:rPr>
-          <w:rFonts w:ascii="宋体" w:eastAsia="宋体" w:hAnsi="宋体"/>
-          <w:color w:val="000000"/>
-          <w:sz w:val="24"/>
-          <w:szCs w:val="24"/>
-        </w:rPr>
-        <w:t>氢化</w:t>
-      </w:r>
-      <w:r>
-        <w:rPr>
-          <w:rFonts w:ascii="宋体" w:eastAsia="宋体" w:hAnsi="宋体" w:hint="eastAsia"/>
-          <w:color w:val="000000"/>
-          <w:sz w:val="24"/>
-          <w:szCs w:val="24"/>
-        </w:rPr>
-        <w:t>芳</w:t>
-      </w:r>
-      <w:r>
-        <w:rPr>
-          <w:rFonts w:ascii="宋体" w:eastAsia="宋体" w:hAnsi="宋体"/>
-          <w:color w:val="000000"/>
-          <w:sz w:val="24"/>
-          <w:szCs w:val="24"/>
-        </w:rPr>
-        <w:t>环</w:t>
-      </w:r>
-      <w:proofErr w:type="gramEnd"/>
-      <w:r>
-        <w:rPr>
-          <w:rFonts w:ascii="宋体" w:eastAsia="宋体" w:hAnsi="宋体" w:hint="eastAsia"/>
-          <w:color w:val="000000"/>
-          <w:sz w:val="24"/>
-          <w:szCs w:val="24"/>
-        </w:rPr>
-        <w:t>组成</w:t>
-      </w:r>
-      <w:r>
-        <w:rPr>
-          <w:rFonts w:ascii="宋体" w:eastAsia="宋体" w:hAnsi="宋体"/>
-          <w:color w:val="000000"/>
-          <w:sz w:val="24"/>
-          <w:szCs w:val="24"/>
-        </w:rPr>
-        <w:t>，且甲基、亚甲基和次甲基的含量相当</w:t>
-      </w:r>
-      <w:r>
-        <w:rPr>
-          <w:rFonts w:ascii="宋体" w:eastAsia="宋体" w:hAnsi="宋体" w:hint="eastAsia"/>
-          <w:color w:val="000000"/>
-          <w:sz w:val="24"/>
-          <w:szCs w:val="24"/>
-        </w:rPr>
-        <w:t>，杂原子方面其中O原子</w:t>
-      </w:r>
-      <w:r>
-        <w:rPr>
-          <w:rFonts w:ascii="宋体" w:eastAsia="宋体" w:hAnsi="宋体"/>
-          <w:color w:val="000000"/>
-          <w:sz w:val="24"/>
-          <w:szCs w:val="24"/>
-        </w:rPr>
-        <w:t>以羧基、羰基与羟基</w:t>
-      </w:r>
-      <w:r>
-        <w:rPr>
-          <w:rFonts w:ascii="宋体" w:eastAsia="宋体" w:hAnsi="宋体" w:hint="eastAsia"/>
-          <w:color w:val="000000"/>
-          <w:sz w:val="24"/>
-          <w:szCs w:val="24"/>
-        </w:rPr>
-        <w:t>的</w:t>
-      </w:r>
-      <w:r>
-        <w:rPr>
-          <w:rFonts w:ascii="宋体" w:eastAsia="宋体" w:hAnsi="宋体" w:hint="eastAsia"/>
-          <w:color w:val="000000"/>
-          <w:sz w:val="24"/>
-          <w:szCs w:val="24"/>
-        </w:rPr>
         <w:t>形</w:t>
       </w:r>
       <w:r>
         <w:rPr>
-          <w:rFonts w:ascii="宋体" w:eastAsia="宋体" w:hAnsi="宋体"/>
-          <w:color w:val="000000"/>
-          <w:sz w:val="24"/>
-          <w:szCs w:val="24"/>
-        </w:rPr>
-        <w:t>式存在</w:t>
-      </w:r>
-      <w:r>
-        <w:rPr>
-          <w:rFonts w:ascii="宋体" w:eastAsia="宋体" w:hAnsi="宋体" w:hint="eastAsia"/>
-          <w:color w:val="000000"/>
-          <w:sz w:val="24"/>
-          <w:szCs w:val="24"/>
-        </w:rPr>
-        <w:t>，N</w:t>
-      </w:r>
-      <w:r>
-        <w:rPr>
-          <w:rFonts w:ascii="宋体" w:eastAsia="宋体" w:hAnsi="宋体"/>
-          <w:color w:val="000000"/>
-          <w:sz w:val="24"/>
-          <w:szCs w:val="24"/>
-        </w:rPr>
-        <w:t>原子以吡啶与吡咯的形式存在</w:t>
-      </w:r>
-      <w:r>
-        <w:rPr>
-          <w:rFonts w:ascii="宋体" w:eastAsia="宋体" w:hAnsi="宋体" w:hint="eastAsia"/>
-          <w:color w:val="000000"/>
-          <w:sz w:val="24"/>
-          <w:szCs w:val="24"/>
-        </w:rPr>
-        <w:t>，S</w:t>
-      </w:r>
-      <w:r>
-        <w:rPr>
-          <w:rFonts w:ascii="宋体" w:eastAsia="宋体" w:hAnsi="宋体"/>
-          <w:color w:val="000000"/>
-          <w:sz w:val="24"/>
-          <w:szCs w:val="24"/>
-        </w:rPr>
-        <w:t>原子以</w:t>
-      </w:r>
-      <w:proofErr w:type="gramStart"/>
-      <w:r>
-        <w:rPr>
-          <w:rFonts w:ascii="宋体" w:eastAsia="宋体" w:hAnsi="宋体"/>
-          <w:color w:val="000000"/>
-          <w:sz w:val="24"/>
-          <w:szCs w:val="24"/>
-        </w:rPr>
-        <w:t>噻吩</w:t>
-      </w:r>
-      <w:r>
-        <w:rPr>
-          <w:rFonts w:ascii="宋体" w:eastAsia="宋体" w:hAnsi="宋体" w:hint="eastAsia"/>
-          <w:color w:val="000000"/>
-          <w:sz w:val="24"/>
-          <w:szCs w:val="24"/>
-        </w:rPr>
-        <w:t>型</w:t>
-      </w:r>
-      <w:r>
-        <w:rPr>
-          <w:rFonts w:ascii="宋体" w:eastAsia="宋体" w:hAnsi="宋体"/>
-          <w:color w:val="000000"/>
-          <w:sz w:val="24"/>
-          <w:szCs w:val="24"/>
-        </w:rPr>
-        <w:t>硫的</w:t>
-      </w:r>
-      <w:proofErr w:type="gramEnd"/>
-      <w:r>
-        <w:rPr>
-          <w:rFonts w:ascii="宋体" w:eastAsia="宋体" w:hAnsi="宋体" w:hint="eastAsia"/>
-          <w:color w:val="000000"/>
-          <w:sz w:val="24"/>
-          <w:szCs w:val="24"/>
-        </w:rPr>
-        <w:t>形</w:t>
-      </w:r>
-      <w:r>
-        <w:rPr>
-          <w:rFonts w:ascii="宋体" w:eastAsia="宋体" w:hAnsi="宋体"/>
+          <w:rFonts w:ascii="Times New Roman" w:hAnsi="Times New Roman" w:cs="Times New Roman"/>
           <w:color w:val="000000"/>
           <w:sz w:val="24"/>
           <w:szCs w:val="24"/>
@@ -9960,6 +10219,7 @@
           <w:kern w:val="0"/>
           <w:szCs w:val="21"/>
         </w:rPr>
+        <w:lastRenderedPageBreak/>
         <w:t>图</w:t>
       </w:r>
       <w:r>
@@ -10008,7 +10268,6 @@
           <w:kern w:val="0"/>
           <w:szCs w:val="21"/>
         </w:rPr>
-        <w:lastRenderedPageBreak/>
         <w:t>Fig. 1-4 M</w:t>
       </w:r>
       <w:r>
@@ -10834,6 +11093,7 @@
           <w:kern w:val="0"/>
           <w:szCs w:val="21"/>
         </w:rPr>
+        <w:lastRenderedPageBreak/>
         <w:t>图</w:t>
       </w:r>
       <w:r>
@@ -10900,7 +11160,6 @@
           <w:kern w:val="0"/>
           <w:szCs w:val="21"/>
         </w:rPr>
-        <w:lastRenderedPageBreak/>
         <w:t>Fig. 1-5 M</w:t>
       </w:r>
       <w:r>
@@ -11148,6 +11407,14 @@
       </w:r>
       <w:r>
         <w:rPr>
+          <w:rFonts w:ascii="Times New Roman" w:hAnsi="Times New Roman" w:cs="Times New Roman" w:hint="eastAsia"/>
+          <w:sz w:val="24"/>
+          <w:szCs w:val="24"/>
+        </w:rPr>
+        <w:t>[]</w:t>
+      </w:r>
+      <w:r>
+        <w:rPr>
           <w:rFonts w:ascii="Times New Roman" w:hAnsi="Times New Roman" w:cs="Times New Roman"/>
           <w:kern w:val="0"/>
           <w:sz w:val="24"/>
@@ -11289,6 +11556,15 @@
           <w:sz w:val="24"/>
           <w:szCs w:val="24"/>
         </w:rPr>
+        <w:t>[]</w:t>
+      </w:r>
+      <w:r>
+        <w:rPr>
+          <w:rFonts w:ascii="Times New Roman" w:hAnsi="Times New Roman" w:cs="Times New Roman" w:hint="eastAsia"/>
+          <w:kern w:val="0"/>
+          <w:sz w:val="24"/>
+          <w:szCs w:val="24"/>
+        </w:rPr>
         <w:t>大规模集成的时代。近年来涌现出的新兴科技公司（如</w:t>
       </w:r>
       <w:r>
@@ -11343,19 +11619,26 @@
           <w:sz w:val="24"/>
           <w:szCs w:val="24"/>
         </w:rPr>
-        <w:t>）开发出了具有</w:t>
-      </w:r>
-      <w:proofErr w:type="gramStart"/>
-      <w:r>
-        <w:rPr>
-          <w:rFonts w:ascii="Times New Roman" w:hAnsi="Times New Roman" w:cs="Times New Roman" w:hint="eastAsia"/>
-          <w:kern w:val="0"/>
-          <w:sz w:val="24"/>
-          <w:szCs w:val="24"/>
-        </w:rPr>
-        <w:t>优秀算力的</w:t>
-      </w:r>
-      <w:proofErr w:type="gramEnd"/>
+        <w:t>）开发出了具有优秀</w:t>
+      </w:r>
+      <w:r>
+        <w:rPr>
+          <w:rFonts w:ascii="Times New Roman" w:hAnsi="Times New Roman" w:cs="Times New Roman" w:hint="eastAsia"/>
+          <w:kern w:val="0"/>
+          <w:sz w:val="24"/>
+          <w:szCs w:val="24"/>
+        </w:rPr>
+        <w:t>计算能力</w:t>
+      </w:r>
+      <w:r>
+        <w:rPr>
+          <w:rFonts w:ascii="Times New Roman" w:hAnsi="Times New Roman" w:cs="Times New Roman" w:hint="eastAsia"/>
+          <w:kern w:val="0"/>
+          <w:sz w:val="24"/>
+          <w:szCs w:val="24"/>
+        </w:rPr>
+        <w:t>的</w:t>
+      </w:r>
       <w:r>
         <w:rPr>
           <w:rFonts w:ascii="Times New Roman" w:hAnsi="Times New Roman" w:cs="Times New Roman" w:hint="eastAsia"/>
@@ -11486,14 +11769,26 @@
         <w:rPr>
           <w:rFonts w:ascii="Times New Roman" w:eastAsiaTheme="minorEastAsia" w:hAnsi="Times New Roman" w:cs="Times New Roman"/>
         </w:rPr>
-        <w:t>在</w:t>
+        <w:t>在煤</w:t>
+      </w:r>
+      <w:r>
+        <w:rPr>
+          <w:rFonts w:ascii="Times New Roman" w:eastAsiaTheme="minorEastAsia" w:hAnsi="Times New Roman" w:cs="Times New Roman" w:hint="eastAsia"/>
+        </w:rPr>
+        <w:t>化</w:t>
       </w:r>
       <w:proofErr w:type="gramStart"/>
       <w:r>
         <w:rPr>
-          <w:rFonts w:ascii="Times New Roman" w:eastAsiaTheme="minorEastAsia" w:hAnsi="Times New Roman" w:cs="Times New Roman"/>
-        </w:rPr>
-        <w:t>煤科学</w:t>
+          <w:rFonts w:ascii="Times New Roman" w:eastAsiaTheme="minorEastAsia" w:hAnsi="Times New Roman" w:cs="Times New Roman" w:hint="eastAsia"/>
+        </w:rPr>
+        <w:t>工煤</w:t>
+      </w:r>
+      <w:r>
+        <w:rPr>
+          <w:rFonts w:ascii="Times New Roman" w:eastAsiaTheme="minorEastAsia" w:hAnsi="Times New Roman" w:cs="Times New Roman"/>
+        </w:rPr>
+        <w:t>科学</w:t>
       </w:r>
       <w:proofErr w:type="gramEnd"/>
       <w:r>
@@ -11734,10 +12029,45 @@
       </w:r>
       <w:r>
         <w:rPr>
-          <w:rFonts w:ascii="Times New Roman" w:eastAsiaTheme="minorEastAsia" w:hAnsi="Times New Roman" w:cs="Times New Roman"/>
+          <w:rFonts w:ascii="Times New Roman" w:eastAsiaTheme="minorEastAsia" w:hAnsi="Times New Roman" w:cs="Times New Roman" w:hint="eastAsia"/>
           <w:bCs/>
         </w:rPr>
-        <w:t>所起的作用。</w:t>
+        <w:t>在结构中</w:t>
+      </w:r>
+      <w:r>
+        <w:rPr>
+          <w:rFonts w:ascii="Times New Roman" w:eastAsiaTheme="minorEastAsia" w:hAnsi="Times New Roman" w:cs="Times New Roman"/>
+          <w:bCs/>
+        </w:rPr>
+        <w:t>所起</w:t>
+      </w:r>
+      <w:r>
+        <w:rPr>
+          <w:rFonts w:ascii="Times New Roman" w:eastAsiaTheme="minorEastAsia" w:hAnsi="Times New Roman" w:cs="Times New Roman" w:hint="eastAsia"/>
+          <w:bCs/>
+        </w:rPr>
+        <w:t>到</w:t>
+      </w:r>
+      <w:r>
+        <w:rPr>
+          <w:rFonts w:ascii="Times New Roman" w:eastAsiaTheme="minorEastAsia" w:hAnsi="Times New Roman" w:cs="Times New Roman"/>
+          <w:bCs/>
+        </w:rPr>
+        <w:t>的</w:t>
+      </w:r>
+      <w:r>
+        <w:rPr>
+          <w:rFonts w:ascii="Times New Roman" w:eastAsiaTheme="minorEastAsia" w:hAnsi="Times New Roman" w:cs="Times New Roman" w:hint="eastAsia"/>
+          <w:bCs/>
+        </w:rPr>
+        <w:t>关键</w:t>
+      </w:r>
+      <w:r>
+        <w:rPr>
+          <w:rFonts w:ascii="Times New Roman" w:eastAsiaTheme="minorEastAsia" w:hAnsi="Times New Roman" w:cs="Times New Roman"/>
+          <w:bCs/>
+        </w:rPr>
+        <w:t>作用。</w:t>
       </w:r>
     </w:p>
     <w:p>
@@ -11868,6 +12198,7 @@
           <w:rFonts w:ascii="Times New Roman" w:eastAsiaTheme="minorEastAsia" w:hAnsi="Times New Roman" w:cs="Times New Roman"/>
           <w:bCs/>
         </w:rPr>
+        <w:lastRenderedPageBreak/>
         <w:t>1998</w:t>
       </w:r>
       <w:r>
@@ -12025,14 +12356,7 @@
         <w:rPr>
           <w:rFonts w:ascii="Times New Roman" w:eastAsiaTheme="minorEastAsia" w:hAnsi="Times New Roman" w:cs="Times New Roman"/>
         </w:rPr>
-        <w:t>）三个分馏部分建立基于结</w:t>
-      </w:r>
-      <w:r>
-        <w:rPr>
-          <w:rFonts w:ascii="Times New Roman" w:eastAsiaTheme="minorEastAsia" w:hAnsi="Times New Roman" w:cs="Times New Roman"/>
-        </w:rPr>
-        <w:lastRenderedPageBreak/>
-        <w:t>构参数的结构模型，并使用</w:t>
+        <w:t>）三个分馏部分建立基于结构参数的结构模型，并使用</w:t>
       </w:r>
       <w:r>
         <w:rPr>
@@ -12056,35 +12380,31 @@
         <w:rPr>
           <w:rFonts w:ascii="Times New Roman" w:eastAsiaTheme="minorEastAsia" w:hAnsi="Times New Roman" w:cs="Times New Roman"/>
         </w:rPr>
-        <w:t>对构建的煤大分子结构模型进行分子模拟，详细地介绍了</w:t>
-      </w:r>
-      <w:proofErr w:type="gramStart"/>
-      <w:r>
-        <w:rPr>
-          <w:rFonts w:ascii="Times New Roman" w:eastAsiaTheme="minorEastAsia" w:hAnsi="Times New Roman" w:cs="Times New Roman"/>
-        </w:rPr>
-        <w:t>煤分子</w:t>
-      </w:r>
-      <w:proofErr w:type="gramEnd"/>
-      <w:r>
-        <w:rPr>
-          <w:rFonts w:ascii="Times New Roman" w:eastAsiaTheme="minorEastAsia" w:hAnsi="Times New Roman" w:cs="Times New Roman"/>
-        </w:rPr>
-        <w:t>的详细特征以及性质，计算得到了分子结构的能量最小构型，并且得到了</w:t>
-      </w:r>
-      <w:proofErr w:type="gramStart"/>
-      <w:r>
-        <w:rPr>
-          <w:rFonts w:ascii="Times New Roman" w:eastAsiaTheme="minorEastAsia" w:hAnsi="Times New Roman" w:cs="Times New Roman"/>
-        </w:rPr>
-        <w:t>在煤分子结构</w:t>
-      </w:r>
-      <w:proofErr w:type="gramEnd"/>
-      <w:r>
-        <w:rPr>
-          <w:rFonts w:ascii="Times New Roman" w:eastAsiaTheme="minorEastAsia" w:hAnsi="Times New Roman" w:cs="Times New Roman"/>
-        </w:rPr>
-        <w:t>中芳香</w:t>
+        <w:t>对构建的煤大分子结构模型进行分子模拟，详细地介绍了煤</w:t>
+      </w:r>
+      <w:r>
+        <w:rPr>
+          <w:rFonts w:ascii="Times New Roman" w:eastAsiaTheme="minorEastAsia" w:hAnsi="Times New Roman" w:cs="Times New Roman" w:hint="eastAsia"/>
+        </w:rPr>
+        <w:t>大分子结构</w:t>
+      </w:r>
+      <w:r>
+        <w:rPr>
+          <w:rFonts w:ascii="Times New Roman" w:eastAsiaTheme="minorEastAsia" w:hAnsi="Times New Roman" w:cs="Times New Roman"/>
+        </w:rPr>
+        <w:t>分子的详细特征以及性质，计算得到了分子结构的能量最小构型，并且得到了在煤</w:t>
+      </w:r>
+      <w:r>
+        <w:rPr>
+          <w:rFonts w:ascii="Times New Roman" w:eastAsiaTheme="minorEastAsia" w:hAnsi="Times New Roman" w:cs="Times New Roman" w:hint="eastAsia"/>
+        </w:rPr>
+        <w:t>大</w:t>
+      </w:r>
+      <w:r>
+        <w:rPr>
+          <w:rFonts w:ascii="Times New Roman" w:eastAsiaTheme="minorEastAsia" w:hAnsi="Times New Roman" w:cs="Times New Roman"/>
+        </w:rPr>
+        <w:t>分子结构中芳香</w:t>
       </w:r>
       <w:r>
         <w:rPr>
@@ -12537,6 +12857,7 @@
           <w:sz w:val="24"/>
           <w:szCs w:val="24"/>
         </w:rPr>
+        <w:lastRenderedPageBreak/>
         <w:t>在绝对的密闭空间内，</w:t>
       </w:r>
       <w:proofErr w:type="gramStart"/>
@@ -12629,16 +12950,7 @@
           <w:sz w:val="24"/>
           <w:szCs w:val="24"/>
         </w:rPr>
-        <w:t>液化等热转化加工中的</w:t>
-      </w:r>
-      <w:r>
-        <w:rPr>
-          <w:rFonts w:ascii="Times New Roman" w:hAnsi="Times New Roman" w:cs="Times New Roman"/>
-          <w:sz w:val="24"/>
-          <w:szCs w:val="24"/>
-        </w:rPr>
-        <w:lastRenderedPageBreak/>
-        <w:t>重要步骤，研究煤的热解对</w:t>
+        <w:t>液化等热转化加工中的重要步骤，研究煤的热解对</w:t>
       </w:r>
       <w:proofErr w:type="gramStart"/>
       <w:r>
@@ -12658,8 +12970,6 @@
         </w:rPr>
         <w:t>生产的意义重大。</w:t>
       </w:r>
-      <w:bookmarkStart w:id="5" w:name="_GoBack"/>
-      <w:bookmarkEnd w:id="5"/>
     </w:p>
     <w:p>
       <w:pPr>
@@ -13342,7 +13652,7 @@
       <w:pPr>
         <w:spacing w:line="360" w:lineRule="auto"/>
       </w:pPr>
-      <w:bookmarkStart w:id="6" w:name="_Toc715719"/>
+      <w:bookmarkStart w:id="5" w:name="_Toc715719"/>
     </w:p>
     <w:p>
       <w:pPr>
@@ -13393,7 +13703,7 @@
         </w:rPr>
         <w:t>反应力场简介</w:t>
       </w:r>
-      <w:bookmarkEnd w:id="6"/>
+      <w:bookmarkEnd w:id="5"/>
     </w:p>
     <w:p>
       <w:pPr>
@@ -13481,7 +13791,39 @@
           <w:sz w:val="24"/>
           <w:szCs w:val="24"/>
         </w:rPr>
-        <w:t>反应力场，这个理论开创性地使用分子体系内的原子间距来确定键级，再根据原子间的键级来确定分子体系内化学反应时化学键断键成键时的相互作用，同时也可以在能量的角度定量来描述体系内的化学反应。</w:t>
+        <w:t>反应力场，这个理论开创性地使用分子体系内的原子间距来确定键级，再根据原子间的键级</w:t>
+      </w:r>
+      <w:r>
+        <w:rPr>
+          <w:rFonts w:ascii="Times New Roman" w:hAnsi="Times New Roman" w:cs="Times New Roman" w:hint="eastAsia"/>
+          <w:sz w:val="24"/>
+          <w:szCs w:val="24"/>
+        </w:rPr>
+        <w:t>[]</w:t>
+      </w:r>
+      <w:r>
+        <w:rPr>
+          <w:rFonts w:ascii="Times New Roman" w:hAnsi="Times New Roman" w:cs="Times New Roman" w:hint="eastAsia"/>
+          <w:sz w:val="24"/>
+          <w:szCs w:val="24"/>
+        </w:rPr>
+        <w:t>来确定分子体系内化学反应时化学键断键成键时的相互作用，同时也可以在能量的角度定量</w:t>
+      </w:r>
+      <w:r>
+        <w:rPr>
+          <w:rFonts w:ascii="Times New Roman" w:hAnsi="Times New Roman" w:cs="Times New Roman" w:hint="eastAsia"/>
+          <w:sz w:val="24"/>
+          <w:szCs w:val="24"/>
+        </w:rPr>
+        <w:t>[]</w:t>
+      </w:r>
+      <w:r>
+        <w:rPr>
+          <w:rFonts w:ascii="Times New Roman" w:hAnsi="Times New Roman" w:cs="Times New Roman" w:hint="eastAsia"/>
+          <w:sz w:val="24"/>
+          <w:szCs w:val="24"/>
+        </w:rPr>
+        <w:t>来描述体系内的化学反应。</w:t>
       </w:r>
       <w:r>
         <w:rPr>
@@ -13679,7 +14021,23 @@
           <w:sz w:val="24"/>
           <w:szCs w:val="24"/>
         </w:rPr>
-        <w:t>的化学反应。</w:t>
+        <w:t>的化学反应</w:t>
+      </w:r>
+      <w:r>
+        <w:rPr>
+          <w:rFonts w:ascii="Times New Roman" w:hAnsi="Times New Roman" w:cs="Times New Roman" w:hint="eastAsia"/>
+          <w:sz w:val="24"/>
+          <w:szCs w:val="24"/>
+        </w:rPr>
+        <w:t>[]</w:t>
+      </w:r>
+      <w:r>
+        <w:rPr>
+          <w:rFonts w:ascii="Times New Roman" w:hAnsi="Times New Roman" w:cs="Times New Roman"/>
+          <w:sz w:val="24"/>
+          <w:szCs w:val="24"/>
+        </w:rPr>
+        <w:t>。</w:t>
       </w:r>
     </w:p>
     <w:p>
@@ -13700,105 +14058,7 @@
           <w:color w:val="000000"/>
           <w:kern w:val="2"/>
         </w:rPr>
-        <w:t>在反应力场的模型中，经典力场中的原子类型概念已不复存在，体系中各原子间也没有连接性，而是通过计算任意两个原子间的键级（</w:t>
-      </w:r>
-      <w:r>
-        <w:rPr>
-          <w:rFonts w:asciiTheme="minorHAnsi" w:eastAsiaTheme="minorEastAsia" w:hAnsiTheme="minorHAnsi" w:cstheme="minorBidi"/>
-          <w:color w:val="000000"/>
-          <w:kern w:val="2"/>
-        </w:rPr>
-        <w:t>Bond Order</w:t>
-      </w:r>
-      <w:r>
-        <w:rPr>
-          <w:rFonts w:ascii="AdobeSongStd-Light-Identity-H" w:eastAsiaTheme="minorEastAsia" w:hAnsi="AdobeSongStd-Light-Identity-H" w:cstheme="minorBidi"/>
-          <w:color w:val="000000"/>
-          <w:kern w:val="2"/>
-        </w:rPr>
-        <w:t>，</w:t>
-      </w:r>
-      <w:r>
-        <w:rPr>
-          <w:rFonts w:asciiTheme="minorHAnsi" w:eastAsiaTheme="minorEastAsia" w:hAnsiTheme="minorHAnsi" w:cstheme="minorBidi"/>
-          <w:color w:val="000000"/>
-          <w:kern w:val="2"/>
-        </w:rPr>
-        <w:t>BO</w:t>
-      </w:r>
-      <w:r>
-        <w:rPr>
-          <w:rFonts w:ascii="AdobeSongStd-Light-Identity-H" w:eastAsiaTheme="minorEastAsia" w:hAnsi="AdobeSongStd-Light-Identity-H" w:cstheme="minorBidi"/>
-          <w:color w:val="000000"/>
-          <w:kern w:val="2"/>
-        </w:rPr>
-        <w:t>）来确定当前时刻的连接性。在反应动力学模拟中，随着化学键的断裂与生成，其原子连接性列表也在不断更新。因此，</w:t>
-      </w:r>
-      <w:r>
-        <w:rPr>
-          <w:rFonts w:ascii="AdobeSongStd-Light-Identity-H" w:eastAsiaTheme="minorEastAsia" w:hAnsi="AdobeSongStd-Light-Identity-H" w:cstheme="minorBidi"/>
-          <w:color w:val="000000"/>
-          <w:kern w:val="2"/>
-        </w:rPr>
-        <w:t xml:space="preserve"> </w:t>
-      </w:r>
-      <w:proofErr w:type="spellStart"/>
-      <w:r>
-        <w:rPr>
-          <w:rFonts w:asciiTheme="minorHAnsi" w:eastAsiaTheme="minorEastAsia" w:hAnsiTheme="minorHAnsi" w:cstheme="minorBidi"/>
-          <w:color w:val="000000"/>
-          <w:kern w:val="2"/>
-        </w:rPr>
-        <w:t>ReaxFF</w:t>
-      </w:r>
-      <w:proofErr w:type="spellEnd"/>
-      <w:r>
-        <w:rPr>
-          <w:rFonts w:asciiTheme="minorHAnsi" w:eastAsiaTheme="minorEastAsia" w:hAnsiTheme="minorHAnsi" w:cstheme="minorBidi"/>
-          <w:color w:val="000000"/>
-          <w:kern w:val="2"/>
-        </w:rPr>
-        <w:t xml:space="preserve"> </w:t>
-      </w:r>
-      <w:r>
-        <w:rPr>
-          <w:rFonts w:ascii="AdobeSongStd-Light-Identity-H" w:eastAsiaTheme="minorEastAsia" w:hAnsi="AdobeSongStd-Light-Identity-H" w:cstheme="minorBidi"/>
-          <w:color w:val="000000"/>
-          <w:kern w:val="2"/>
-        </w:rPr>
-        <w:t>反应力场核心为键级</w:t>
-      </w:r>
-      <w:r>
-        <w:rPr>
-          <w:rFonts w:ascii="AdobeSongStd-Light-Identity-H" w:eastAsiaTheme="minorEastAsia" w:hAnsi="AdobeSongStd-Light-Identity-H" w:cstheme="minorBidi"/>
-          <w:color w:val="000000"/>
-          <w:kern w:val="2"/>
-        </w:rPr>
-        <w:t xml:space="preserve"> </w:t>
-      </w:r>
-      <w:r>
-        <w:rPr>
-          <w:rFonts w:asciiTheme="minorHAnsi" w:eastAsiaTheme="minorEastAsia" w:hAnsiTheme="minorHAnsi" w:cstheme="minorBidi"/>
-          <w:color w:val="000000"/>
-          <w:kern w:val="2"/>
-        </w:rPr>
-        <w:t>BO</w:t>
-      </w:r>
-      <w:r>
-        <w:rPr>
-          <w:rFonts w:ascii="AdobeSongStd-Light-Identity-H" w:eastAsiaTheme="minorEastAsia" w:hAnsi="AdobeSongStd-Light-Identity-H" w:cstheme="minorBidi"/>
-          <w:color w:val="000000"/>
-          <w:kern w:val="2"/>
-        </w:rPr>
-        <w:t>的表达，在键级定义的基础上，将原子间的相互作用定义为键级的函数，通过复杂的函数计算区分为键、角、二面角、共轭、库仑、范德华及调整项等。除</w:t>
-      </w:r>
-      <w:r>
-        <w:rPr>
-          <w:rFonts w:ascii="AdobeSongStd-Light-Identity-H" w:eastAsiaTheme="minorEastAsia" w:hAnsi="AdobeSongStd-Light-Identity-H" w:cstheme="minorBidi"/>
-          <w:color w:val="000000"/>
-          <w:kern w:val="2"/>
-        </w:rPr>
-        <w:t>非键相互作用以外，分子内能量各部分均通过键级来表达</w:t>
+        <w:t>在反应力场的</w:t>
       </w:r>
       <w:r>
         <w:rPr>
@@ -13806,7 +14066,7 @@
           <w:color w:val="000000"/>
           <w:kern w:val="2"/>
         </w:rPr>
-        <w:t>（式</w:t>
+        <w:t>环境中，经典力场中所描述</w:t>
       </w:r>
       <w:r>
         <w:rPr>
@@ -13814,7 +14074,7 @@
           <w:color w:val="000000"/>
           <w:kern w:val="2"/>
         </w:rPr>
-        <w:t>1-1</w:t>
+        <w:t>的原子类型及原子运动的概念已经不适应于此</w:t>
       </w:r>
       <w:r>
         <w:rPr>
@@ -13822,7 +14082,90 @@
           <w:color w:val="000000"/>
           <w:kern w:val="2"/>
         </w:rPr>
-        <w:t>）</w:t>
+        <w:t>[]</w:t>
+      </w:r>
+      <w:r>
+        <w:rPr>
+          <w:rFonts w:ascii="AdobeSongStd-Light-Identity-H" w:eastAsiaTheme="minorEastAsia" w:hAnsi="AdobeSongStd-Light-Identity-H" w:cstheme="minorBidi" w:hint="eastAsia"/>
+          <w:color w:val="000000"/>
+          <w:kern w:val="2"/>
+        </w:rPr>
+        <w:t>，在此体系下系统中的各个原子之间的连接性也已经消失，取之代替的是任意两个原子之间存在的键级，因为键级的作用在化学键的断裂与生成过程中保持了各原子之间的连接性。在反应力场中使用</w:t>
+      </w:r>
+      <w:r>
+        <w:rPr>
+          <w:rFonts w:ascii="AdobeSongStd-Light-Identity-H" w:eastAsiaTheme="minorEastAsia" w:hAnsi="AdobeSongStd-Light-Identity-H" w:cstheme="minorBidi" w:hint="eastAsia"/>
+          <w:color w:val="000000"/>
+          <w:kern w:val="2"/>
+        </w:rPr>
+        <w:t>BO</w:t>
+      </w:r>
+      <w:r>
+        <w:rPr>
+          <w:rFonts w:ascii="AdobeSongStd-Light-Identity-H" w:eastAsiaTheme="minorEastAsia" w:hAnsi="AdobeSongStd-Light-Identity-H" w:cstheme="minorBidi" w:hint="eastAsia"/>
+          <w:color w:val="000000"/>
+          <w:kern w:val="2"/>
+        </w:rPr>
+        <w:t>来表示键级，将原子之</w:t>
+      </w:r>
+      <w:r>
+        <w:rPr>
+          <w:rFonts w:ascii="AdobeSongStd-Light-Identity-H" w:eastAsiaTheme="minorEastAsia" w:hAnsi="AdobeSongStd-Light-Identity-H" w:cstheme="minorBidi" w:hint="eastAsia"/>
+          <w:color w:val="000000"/>
+          <w:kern w:val="2"/>
+        </w:rPr>
+        <w:lastRenderedPageBreak/>
+        <w:t>间的相互作用定义为键级函数，通过键级函数来表示原子之间</w:t>
+      </w:r>
+      <w:r>
+        <w:rPr>
+          <w:rFonts w:ascii="AdobeSongStd-Light-Identity-H" w:eastAsiaTheme="minorEastAsia" w:hAnsi="AdobeSongStd-Light-Identity-H" w:cstheme="minorBidi" w:hint="eastAsia"/>
+          <w:color w:val="000000"/>
+          <w:kern w:val="2"/>
+        </w:rPr>
+        <w:t>的相对位置关系称为</w:t>
+      </w:r>
+      <w:r>
+        <w:rPr>
+          <w:rFonts w:ascii="AdobeSongStd-Light-Identity-H" w:eastAsiaTheme="minorEastAsia" w:hAnsi="AdobeSongStd-Light-Identity-H" w:cstheme="minorBidi" w:hint="eastAsia"/>
+          <w:color w:val="000000"/>
+          <w:kern w:val="2"/>
+        </w:rPr>
+        <w:t>势，再由势</w:t>
+      </w:r>
+      <w:r>
+        <w:rPr>
+          <w:rFonts w:ascii="AdobeSongStd-Light-Identity-H" w:eastAsiaTheme="minorEastAsia" w:hAnsi="AdobeSongStd-Light-Identity-H" w:cstheme="minorBidi" w:hint="eastAsia"/>
+          <w:color w:val="000000"/>
+          <w:kern w:val="2"/>
+        </w:rPr>
+        <w:t>的函数</w:t>
+      </w:r>
+      <w:bookmarkStart w:id="6" w:name="_GoBack"/>
+      <w:bookmarkEnd w:id="6"/>
+      <w:r>
+        <w:rPr>
+          <w:rFonts w:ascii="AdobeSongStd-Light-Identity-H" w:eastAsiaTheme="minorEastAsia" w:hAnsi="AdobeSongStd-Light-Identity-H" w:cstheme="minorBidi" w:hint="eastAsia"/>
+          <w:color w:val="000000"/>
+          <w:kern w:val="2"/>
+        </w:rPr>
+        <w:t>计算出原子之间的各种能量（公式</w:t>
+      </w:r>
+      <w:r>
+        <w:rPr>
+          <w:rFonts w:ascii="AdobeSongStd-Light-Identity-H" w:eastAsiaTheme="minorEastAsia" w:hAnsi="AdobeSongStd-Light-Identity-H" w:cstheme="minorBidi" w:hint="eastAsia"/>
+          <w:color w:val="000000"/>
+          <w:kern w:val="2"/>
+        </w:rPr>
+        <w:t>1-1</w:t>
+      </w:r>
+      <w:r>
+        <w:rPr>
+          <w:rFonts w:ascii="AdobeSongStd-Light-Identity-H" w:eastAsiaTheme="minorEastAsia" w:hAnsi="AdobeSongStd-Light-Identity-H" w:cstheme="minorBidi" w:hint="eastAsia"/>
+          <w:color w:val="000000"/>
+          <w:kern w:val="2"/>
+        </w:rPr>
+        <w:t>）。</w:t>
       </w:r>
     </w:p>
     <w:p>
@@ -13862,7 +14205,7 @@
           <v:shape id="_x0000_i1025" type="#_x0000_t75" style="width:150.6pt;height:159.6pt" o:ole="">
             <v:imagedata r:id="rId15" o:title=""/>
           </v:shape>
-          <o:OLEObject Type="Embed" ProgID="Equation.DSMT4" ShapeID="_x0000_i1025" DrawAspect="Content" ObjectID="_1614547603" r:id="rId16"/>
+          <o:OLEObject Type="Embed" ProgID="Equation.DSMT4" ShapeID="_x0000_i1025" DrawAspect="Content" ObjectID="_1614576760" r:id="rId16"/>
         </w:object>
       </w:r>
       <w:r>
@@ -14559,6 +14902,7 @@
         <w:rPr>
           <w:rFonts w:ascii="Times New Roman" w:hAnsi="Times New Roman" w:cs="Times New Roman" w:hint="eastAsia"/>
         </w:rPr>
+        <w:lastRenderedPageBreak/>
         <w:t>S</w:t>
       </w:r>
       <w:r>
@@ -14649,7 +14993,6 @@
           <w:sz w:val="24"/>
           <w:szCs w:val="24"/>
         </w:rPr>
-        <w:lastRenderedPageBreak/>
         <w:t>经过最近几年的快速发展，目前</w:t>
       </w:r>
       <w:proofErr w:type="spellStart"/>
@@ -15068,7 +15411,16 @@
           <w:sz w:val="24"/>
           <w:szCs w:val="24"/>
         </w:rPr>
-        <w:t>随着计算机和模拟手段的发展，研究者们开始尝试从微观尺度对煤的物理化学性质进行</w:t>
+        <w:t>随着计算机和模拟手段的发展，研究者们开始尝试从微观尺度对煤的物理化学性</w:t>
+      </w:r>
+      <w:r>
+        <w:rPr>
+          <w:rFonts w:ascii="Times New Roman" w:hAnsi="Times New Roman" w:cs="Times New Roman" w:hint="eastAsia"/>
+          <w:sz w:val="24"/>
+          <w:szCs w:val="24"/>
+        </w:rPr>
+        <w:lastRenderedPageBreak/>
+        <w:t>质进行</w:t>
       </w:r>
       <w:proofErr w:type="gramStart"/>
       <w:r>
@@ -15166,16 +15518,7 @@
           <w:sz w:val="24"/>
           <w:szCs w:val="24"/>
         </w:rPr>
-        <w:t>等的形成与</w:t>
-      </w:r>
-      <w:r>
-        <w:rPr>
-          <w:rFonts w:ascii="Times New Roman" w:hAnsi="Times New Roman" w:cs="Times New Roman" w:hint="eastAsia"/>
-          <w:sz w:val="24"/>
-          <w:szCs w:val="24"/>
-        </w:rPr>
-        <w:lastRenderedPageBreak/>
-        <w:t>特定官能团或煤结构有关，因此借助基于反应力场的分子动力学模拟，可以更深入探究煤的热解反应机理。</w:t>
+        <w:t>等的形成与特定官能团或煤结构有关，因此借助基于反应力场的分子动力学模拟，可以更深入探究煤的热解反应机理。</w:t>
       </w:r>
     </w:p>
     <w:p>
@@ -15715,19 +16058,11 @@
         </w:rPr>
         <w:t>；</w:t>
       </w:r>
-      <w:proofErr w:type="gramStart"/>
-      <w:r>
-        <w:rPr>
-          <w:rFonts w:ascii="Times New Roman" w:eastAsiaTheme="minorEastAsia" w:hAnsi="Times New Roman" w:cs="Times New Roman"/>
-        </w:rPr>
-        <w:t>本作者</w:t>
-      </w:r>
-      <w:proofErr w:type="gramEnd"/>
-      <w:r>
-        <w:rPr>
-          <w:rFonts w:ascii="Times New Roman" w:eastAsiaTheme="minorEastAsia" w:hAnsi="Times New Roman" w:cs="Times New Roman"/>
-        </w:rPr>
-        <w:t>还采用</w:t>
+      <w:r>
+        <w:rPr>
+          <w:rFonts w:ascii="Times New Roman" w:eastAsiaTheme="minorEastAsia" w:hAnsi="Times New Roman" w:cs="Times New Roman"/>
+        </w:rPr>
+        <w:t>作者还采用</w:t>
       </w:r>
       <w:proofErr w:type="spellStart"/>
       <w:r>
@@ -15852,7 +16187,13 @@
         <w:rPr>
           <w:rFonts w:ascii="Times New Roman" w:eastAsiaTheme="minorEastAsia" w:hAnsi="Times New Roman" w:cs="Times New Roman"/>
         </w:rPr>
-        <w:t>个褐煤分子分别放置置于密度分别为</w:t>
+        <w:t>个褐煤分子分别放</w:t>
+      </w:r>
+      <w:r>
+        <w:rPr>
+          <w:rFonts w:ascii="Times New Roman" w:eastAsiaTheme="minorEastAsia" w:hAnsi="Times New Roman" w:cs="Times New Roman"/>
+        </w:rPr>
+        <w:t>置于密度分别为</w:t>
       </w:r>
       <w:r>
         <w:rPr>
@@ -15888,7 +16229,13 @@
         <w:rPr>
           <w:rFonts w:ascii="Times New Roman" w:eastAsiaTheme="minorEastAsia" w:hAnsi="Times New Roman" w:cs="Times New Roman"/>
         </w:rPr>
-        <w:t>的</w:t>
+        <w:t>，</w:t>
+      </w:r>
+      <w:r>
+        <w:rPr>
+          <w:rFonts w:ascii="Times New Roman" w:eastAsiaTheme="minorEastAsia" w:hAnsi="Times New Roman" w:cs="Times New Roman" w:hint="eastAsia"/>
+        </w:rPr>
+        <w:t>尺寸为</w:t>
       </w:r>
       <w:r>
         <w:rPr>
@@ -16095,19 +16442,11 @@
         </w:rPr>
         <w:t>的煤进行热解模拟计算。</w:t>
       </w:r>
-      <w:proofErr w:type="gramStart"/>
-      <w:r>
-        <w:rPr>
-          <w:rFonts w:ascii="Times New Roman" w:eastAsiaTheme="minorEastAsia" w:hAnsi="Times New Roman" w:cs="Times New Roman"/>
-        </w:rPr>
-        <w:t>本作者</w:t>
-      </w:r>
-      <w:proofErr w:type="gramEnd"/>
-      <w:r>
-        <w:rPr>
-          <w:rFonts w:ascii="Times New Roman" w:eastAsiaTheme="minorEastAsia" w:hAnsi="Times New Roman" w:cs="Times New Roman"/>
-        </w:rPr>
-        <w:t>还使用采用</w:t>
+      <w:r>
+        <w:rPr>
+          <w:rFonts w:ascii="Times New Roman" w:eastAsiaTheme="minorEastAsia" w:hAnsi="Times New Roman" w:cs="Times New Roman"/>
+        </w:rPr>
+        <w:t>作者还使用采用</w:t>
       </w:r>
       <w:r>
         <w:rPr>
@@ -16197,21 +16536,25 @@
         <w:rPr>
           <w:rFonts w:ascii="Times New Roman" w:eastAsiaTheme="minorEastAsia" w:hAnsi="Times New Roman" w:cs="Times New Roman"/>
         </w:rPr>
-        <w:t>分子动力学模拟，模拟得到了</w:t>
-      </w:r>
-      <w:proofErr w:type="gramStart"/>
-      <w:r>
-        <w:rPr>
-          <w:rFonts w:ascii="Times New Roman" w:eastAsiaTheme="minorEastAsia" w:hAnsi="Times New Roman" w:cs="Times New Roman"/>
-        </w:rPr>
-        <w:t>和轻氮化合物</w:t>
-      </w:r>
-      <w:proofErr w:type="gramEnd"/>
-      <w:r>
-        <w:rPr>
-          <w:rFonts w:ascii="Times New Roman" w:eastAsiaTheme="minorEastAsia" w:hAnsi="Times New Roman" w:cs="Times New Roman"/>
-        </w:rPr>
-        <w:t>有关的详细结构与</w:t>
+        <w:t>分子动力学模拟，模拟得到了和</w:t>
+      </w:r>
+      <w:r>
+        <w:rPr>
+          <w:rFonts w:ascii="Times New Roman" w:eastAsiaTheme="minorEastAsia" w:hAnsi="Times New Roman" w:cs="Times New Roman"/>
+        </w:rPr>
+        <w:t>氮</w:t>
+      </w:r>
+      <w:r>
+        <w:rPr>
+          <w:rFonts w:ascii="Times New Roman" w:eastAsiaTheme="minorEastAsia" w:hAnsi="Times New Roman" w:cs="Times New Roman" w:hint="eastAsia"/>
+        </w:rPr>
+        <w:t>氢</w:t>
+      </w:r>
+      <w:r>
+        <w:rPr>
+          <w:rFonts w:ascii="Times New Roman" w:eastAsiaTheme="minorEastAsia" w:hAnsi="Times New Roman" w:cs="Times New Roman"/>
+        </w:rPr>
+        <w:t>化合物有关的详细结构与</w:t>
       </w:r>
       <w:r>
         <w:rPr>
@@ -16282,14 +16625,18 @@
         </w:rPr>
         <w:t>和</w:t>
       </w:r>
-      <w:proofErr w:type="spellStart"/>
-      <w:r>
-        <w:rPr>
-          <w:rFonts w:ascii="Times New Roman" w:eastAsiaTheme="minorEastAsia" w:hAnsi="Times New Roman" w:cs="Times New Roman"/>
-        </w:rPr>
-        <w:t>perl</w:t>
-      </w:r>
-      <w:proofErr w:type="spellEnd"/>
+      <w:r>
+        <w:rPr>
+          <w:rFonts w:ascii="Times New Roman" w:eastAsiaTheme="minorEastAsia" w:hAnsi="Times New Roman" w:cs="Times New Roman" w:hint="eastAsia"/>
+        </w:rPr>
+        <w:t>P</w:t>
+      </w:r>
+      <w:r>
+        <w:rPr>
+          <w:rFonts w:ascii="Times New Roman" w:eastAsiaTheme="minorEastAsia" w:hAnsi="Times New Roman" w:cs="Times New Roman"/>
+        </w:rPr>
+        <w:t>erl</w:t>
+      </w:r>
       <w:r>
         <w:rPr>
           <w:rFonts w:ascii="Times New Roman" w:eastAsiaTheme="minorEastAsia" w:hAnsi="Times New Roman" w:cs="Times New Roman"/>
@@ -16342,7 +16689,7 @@
         <w:rPr>
           <w:rFonts w:ascii="Times New Roman" w:eastAsiaTheme="minorEastAsia" w:hAnsi="Times New Roman" w:cs="Times New Roman"/>
         </w:rPr>
-        <w:t>脚本可以合并杂原子和脂肪结构。在</w:t>
+        <w:t>脚本可以合并杂原子和脂肪结构。</w:t>
       </w:r>
       <w:r>
         <w:rPr>
@@ -16378,22 +16725,8 @@
         <w:rPr>
           <w:rFonts w:ascii="Times New Roman" w:eastAsiaTheme="minorEastAsia" w:hAnsi="Times New Roman" w:cs="Times New Roman"/>
         </w:rPr>
-        <w:t>研究表明碳的氧化过程主要是由</w:t>
-      </w:r>
-      <w:proofErr w:type="gramStart"/>
-      <w:r>
-        <w:rPr>
-          <w:rFonts w:ascii="Times New Roman" w:eastAsiaTheme="minorEastAsia" w:hAnsi="Times New Roman" w:cs="Times New Roman"/>
-        </w:rPr>
-        <w:t>碳</w:t>
-      </w:r>
-      <w:r>
-        <w:rPr>
-          <w:rFonts w:ascii="Times New Roman" w:eastAsiaTheme="minorEastAsia" w:hAnsi="Times New Roman" w:cs="Times New Roman"/>
-        </w:rPr>
-        <w:t>结构</w:t>
-      </w:r>
-      <w:proofErr w:type="gramEnd"/>
+        <w:t>研究表明碳的氧化过程主要是由碳</w:t>
+      </w:r>
       <w:r>
         <w:rPr>
           <w:rFonts w:ascii="Times New Roman" w:eastAsiaTheme="minorEastAsia" w:hAnsi="Times New Roman" w:cs="Times New Roman"/>
@@ -17012,43 +17345,95 @@
           <w:sz w:val="24"/>
           <w:szCs w:val="24"/>
         </w:rPr>
-        <w:t>应用到更为复杂体系，煤及</w:t>
-      </w:r>
-      <w:proofErr w:type="gramStart"/>
-      <w:r>
-        <w:rPr>
-          <w:rFonts w:ascii="Times New Roman" w:hAnsi="Times New Roman" w:cs="Times New Roman"/>
-          <w:sz w:val="24"/>
-          <w:szCs w:val="24"/>
-        </w:rPr>
-        <w:t>类煤物质</w:t>
-      </w:r>
-      <w:proofErr w:type="gramEnd"/>
-      <w:r>
-        <w:rPr>
-          <w:rFonts w:ascii="Times New Roman" w:hAnsi="Times New Roman" w:cs="Times New Roman"/>
-          <w:sz w:val="24"/>
-          <w:szCs w:val="24"/>
-        </w:rPr>
-        <w:t>的热解和燃烧的机理探索。煤及</w:t>
-      </w:r>
-      <w:proofErr w:type="gramStart"/>
-      <w:r>
-        <w:rPr>
-          <w:rFonts w:ascii="Times New Roman" w:hAnsi="Times New Roman" w:cs="Times New Roman"/>
-          <w:sz w:val="24"/>
-          <w:szCs w:val="24"/>
-        </w:rPr>
-        <w:t>类煤物质</w:t>
-      </w:r>
-      <w:proofErr w:type="gramEnd"/>
-      <w:r>
-        <w:rPr>
-          <w:rFonts w:ascii="Times New Roman" w:hAnsi="Times New Roman" w:cs="Times New Roman"/>
-          <w:sz w:val="24"/>
-          <w:szCs w:val="24"/>
-        </w:rPr>
-        <w:t>的热解为自由基驱动的反应历程，</w:t>
+        <w:t>应用到更为复杂体系</w:t>
+      </w:r>
+      <w:r>
+        <w:rPr>
+          <w:rFonts w:ascii="Times New Roman" w:hAnsi="Times New Roman" w:cs="Times New Roman" w:hint="eastAsia"/>
+          <w:sz w:val="24"/>
+          <w:szCs w:val="24"/>
+        </w:rPr>
+        <w:t>中</w:t>
+      </w:r>
+      <w:r>
+        <w:rPr>
+          <w:rFonts w:ascii="Times New Roman" w:hAnsi="Times New Roman" w:cs="Times New Roman"/>
+          <w:sz w:val="24"/>
+          <w:szCs w:val="24"/>
+        </w:rPr>
+        <w:t>煤的热解</w:t>
+      </w:r>
+      <w:r>
+        <w:rPr>
+          <w:rFonts w:ascii="Times New Roman" w:hAnsi="Times New Roman" w:cs="Times New Roman"/>
+          <w:sz w:val="24"/>
+          <w:szCs w:val="24"/>
+        </w:rPr>
+        <w:t>机理</w:t>
+      </w:r>
+      <w:r>
+        <w:rPr>
+          <w:rFonts w:ascii="Times New Roman" w:hAnsi="Times New Roman" w:cs="Times New Roman" w:hint="eastAsia"/>
+          <w:sz w:val="24"/>
+          <w:szCs w:val="24"/>
+        </w:rPr>
+        <w:t>进行</w:t>
+      </w:r>
+      <w:r>
+        <w:rPr>
+          <w:rFonts w:ascii="Times New Roman" w:hAnsi="Times New Roman" w:cs="Times New Roman"/>
+          <w:sz w:val="24"/>
+          <w:szCs w:val="24"/>
+        </w:rPr>
+        <w:t>探索。煤</w:t>
+      </w:r>
+      <w:r>
+        <w:rPr>
+          <w:rFonts w:ascii="Times New Roman" w:hAnsi="Times New Roman" w:cs="Times New Roman" w:hint="eastAsia"/>
+          <w:sz w:val="24"/>
+          <w:szCs w:val="24"/>
+        </w:rPr>
+        <w:t>的</w:t>
+      </w:r>
+      <w:r>
+        <w:rPr>
+          <w:rFonts w:ascii="Times New Roman" w:hAnsi="Times New Roman" w:cs="Times New Roman"/>
+          <w:sz w:val="24"/>
+          <w:szCs w:val="24"/>
+        </w:rPr>
+        <w:t>热解为自由基驱动的</w:t>
+      </w:r>
+      <w:r>
+        <w:rPr>
+          <w:rFonts w:ascii="Times New Roman" w:hAnsi="Times New Roman" w:cs="Times New Roman" w:hint="eastAsia"/>
+          <w:sz w:val="24"/>
+          <w:szCs w:val="24"/>
+        </w:rPr>
+        <w:t>链式</w:t>
+      </w:r>
+      <w:r>
+        <w:rPr>
+          <w:rFonts w:ascii="Times New Roman" w:hAnsi="Times New Roman" w:cs="Times New Roman"/>
+          <w:sz w:val="24"/>
+          <w:szCs w:val="24"/>
+        </w:rPr>
+        <w:t>反应</w:t>
+      </w:r>
+      <w:r>
+        <w:rPr>
+          <w:rFonts w:ascii="Times New Roman" w:hAnsi="Times New Roman" w:cs="Times New Roman" w:hint="eastAsia"/>
+          <w:sz w:val="24"/>
+          <w:szCs w:val="24"/>
+        </w:rPr>
+        <w:t>过</w:t>
+      </w:r>
+      <w:r>
+        <w:rPr>
+          <w:rFonts w:ascii="Times New Roman" w:hAnsi="Times New Roman" w:cs="Times New Roman"/>
+          <w:sz w:val="24"/>
+          <w:szCs w:val="24"/>
+        </w:rPr>
+        <w:t>程，</w:t>
       </w:r>
       <w:proofErr w:type="spellStart"/>
       <w:r>
@@ -17183,51 +17568,23 @@
           <w:sz w:val="24"/>
           <w:szCs w:val="24"/>
         </w:rPr>
-        <w:t>如煤的</w:t>
-      </w:r>
-      <w:proofErr w:type="gramStart"/>
-      <w:r>
-        <w:rPr>
-          <w:rFonts w:ascii="Times New Roman" w:hAnsi="Times New Roman" w:cs="Times New Roman"/>
-          <w:sz w:val="24"/>
-          <w:szCs w:val="24"/>
-        </w:rPr>
-        <w:t>热</w:t>
-      </w:r>
-      <w:r>
-        <w:rPr>
-          <w:rFonts w:ascii="Times New Roman" w:hAnsi="Times New Roman" w:cs="Times New Roman" w:hint="eastAsia"/>
-          <w:sz w:val="24"/>
-          <w:szCs w:val="24"/>
-        </w:rPr>
-        <w:t>过程</w:t>
-      </w:r>
-      <w:proofErr w:type="gramEnd"/>
-      <w:r>
-        <w:rPr>
-          <w:rFonts w:ascii="Times New Roman" w:hAnsi="Times New Roman" w:cs="Times New Roman" w:hint="eastAsia"/>
-          <w:sz w:val="24"/>
-          <w:szCs w:val="24"/>
-        </w:rPr>
-        <w:t>由煤中含有</w:t>
-      </w:r>
-      <w:proofErr w:type="gramStart"/>
-      <w:r>
-        <w:rPr>
-          <w:rFonts w:ascii="Times New Roman" w:hAnsi="Times New Roman" w:cs="Times New Roman" w:hint="eastAsia"/>
-          <w:sz w:val="24"/>
-          <w:szCs w:val="24"/>
-        </w:rPr>
-        <w:t>的桥键断裂</w:t>
-      </w:r>
-      <w:proofErr w:type="gramEnd"/>
-      <w:r>
-        <w:rPr>
-          <w:rFonts w:ascii="Times New Roman" w:hAnsi="Times New Roman" w:cs="Times New Roman" w:hint="eastAsia"/>
-          <w:sz w:val="24"/>
-          <w:szCs w:val="24"/>
-        </w:rPr>
-        <w:t>开始，其中含有化学性质活泼杂原子更表现为有限断裂，同时在热解试验中发生的脱氢、氢转移、异构化和歧化反应都可以在热解模拟中发生。</w:t>
+        <w:t>如煤的热</w:t>
+      </w:r>
+      <w:r>
+        <w:rPr>
+          <w:rFonts w:ascii="Times New Roman" w:hAnsi="Times New Roman" w:cs="Times New Roman" w:hint="eastAsia"/>
+          <w:sz w:val="24"/>
+          <w:szCs w:val="24"/>
+        </w:rPr>
+        <w:t>解过程由煤中</w:t>
+      </w:r>
+      <w:r>
+        <w:rPr>
+          <w:rFonts w:ascii="Times New Roman" w:hAnsi="Times New Roman" w:cs="Times New Roman" w:hint="eastAsia"/>
+          <w:sz w:val="24"/>
+          <w:szCs w:val="24"/>
+        </w:rPr>
+        <w:t>桥键断裂开始，其中含有化学性质活泼杂原子更表现为有限断裂，同时在热解试验中发生的脱氢、氢转移、异构化和歧化反应都可以在热解模拟中发生。</w:t>
       </w:r>
       <w:r>
         <w:rPr>
@@ -19535,7 +19892,7 @@
                               <w:proofErr w:type="spellStart"/>
                               <w:r>
                                 <w:rPr>
-                                  <w:rFonts w:hint="eastAsia"/>
+                                  <w:rFonts w:ascii="Times New Roman" w:hAnsi="Times New Roman" w:cs="Times New Roman"/>
                                 </w:rPr>
                                 <w:t>ReaxFF</w:t>
                               </w:r>
@@ -20832,7 +21189,25 @@
                                   <w:sz w:val="21"/>
                                   <w:szCs w:val="21"/>
                                 </w:rPr>
-                                <w:t>下的模拟</w:t>
+                                <w:t>下的</w:t>
+                              </w:r>
+                              <w:r>
+                                <w:rPr>
+                                  <w:rFonts w:ascii="Calibri" w:cs="Times New Roman" w:hint="eastAsia"/>
+                                  <w:kern w:val="2"/>
+                                  <w:sz w:val="21"/>
+                                  <w:szCs w:val="21"/>
+                                </w:rPr>
+                                <w:t>热解</w:t>
+                              </w:r>
+                              <w:r>
+                                <w:rPr>
+                                  <w:rFonts w:ascii="Calibri" w:cs="Times New Roman" w:hint="eastAsia"/>
+                                  <w:kern w:val="2"/>
+                                  <w:sz w:val="21"/>
+                                  <w:szCs w:val="21"/>
+                                </w:rPr>
+                                <w:t>模拟</w:t>
                               </w:r>
                             </w:p>
                             <w:p>
@@ -20941,7 +21316,25 @@
                                   <w:sz w:val="21"/>
                                   <w:szCs w:val="21"/>
                                 </w:rPr>
-                                <w:t>不同升温速率条件下的模拟</w:t>
+                                <w:t>不同升温速率条件下的</w:t>
+                              </w:r>
+                              <w:r>
+                                <w:rPr>
+                                  <w:rFonts w:ascii="Calibri" w:cs="Times New Roman" w:hint="eastAsia"/>
+                                  <w:kern w:val="2"/>
+                                  <w:sz w:val="21"/>
+                                  <w:szCs w:val="21"/>
+                                </w:rPr>
+                                <w:t>热解</w:t>
+                              </w:r>
+                              <w:r>
+                                <w:rPr>
+                                  <w:rFonts w:ascii="Calibri" w:cs="Times New Roman" w:hint="eastAsia"/>
+                                  <w:kern w:val="2"/>
+                                  <w:sz w:val="21"/>
+                                  <w:szCs w:val="21"/>
+                                </w:rPr>
+                                <w:t>模拟</w:t>
                               </w:r>
                             </w:p>
                             <w:p>
@@ -21686,7 +22079,7 @@
                         <w:proofErr w:type="spellStart"/>
                         <w:r>
                           <w:rPr>
-                            <w:rFonts w:hint="eastAsia"/>
+                            <w:rFonts w:ascii="Times New Roman" w:hAnsi="Times New Roman" w:cs="Times New Roman"/>
                           </w:rPr>
                           <w:t>ReaxFF</w:t>
                         </w:r>
@@ -21927,7 +22320,25 @@
                             <w:sz w:val="21"/>
                             <w:szCs w:val="21"/>
                           </w:rPr>
-                          <w:t>下的模拟</w:t>
+                          <w:t>下的</w:t>
+                        </w:r>
+                        <w:r>
+                          <w:rPr>
+                            <w:rFonts w:ascii="Calibri" w:cs="Times New Roman" w:hint="eastAsia"/>
+                            <w:kern w:val="2"/>
+                            <w:sz w:val="21"/>
+                            <w:szCs w:val="21"/>
+                          </w:rPr>
+                          <w:t>热解</w:t>
+                        </w:r>
+                        <w:r>
+                          <w:rPr>
+                            <w:rFonts w:ascii="Calibri" w:cs="Times New Roman" w:hint="eastAsia"/>
+                            <w:kern w:val="2"/>
+                            <w:sz w:val="21"/>
+                            <w:szCs w:val="21"/>
+                          </w:rPr>
+                          <w:t>模拟</w:t>
                         </w:r>
                       </w:p>
                       <w:p>
@@ -21997,7 +22408,25 @@
                             <w:sz w:val="21"/>
                             <w:szCs w:val="21"/>
                           </w:rPr>
-                          <w:t>不同升温速率条件下的模拟</w:t>
+                          <w:t>不同升温速率条件下的</w:t>
+                        </w:r>
+                        <w:r>
+                          <w:rPr>
+                            <w:rFonts w:ascii="Calibri" w:cs="Times New Roman" w:hint="eastAsia"/>
+                            <w:kern w:val="2"/>
+                            <w:sz w:val="21"/>
+                            <w:szCs w:val="21"/>
+                          </w:rPr>
+                          <w:t>热解</w:t>
+                        </w:r>
+                        <w:r>
+                          <w:rPr>
+                            <w:rFonts w:ascii="Calibri" w:cs="Times New Roman" w:hint="eastAsia"/>
+                            <w:kern w:val="2"/>
+                            <w:sz w:val="21"/>
+                            <w:szCs w:val="21"/>
+                          </w:rPr>
+                          <w:t>模拟</w:t>
                         </w:r>
                       </w:p>
                       <w:p>

</xml_diff>